<commit_message>
minor work integrating comments
</commit_message>
<xml_diff>
--- a/doc/manuscript/coauthor_feedback/2021_02/MEE_manuscript_PZ.docx
+++ b/doc/manuscript/coauthor_feedback/2021_02/MEE_manuscript_PZ.docx
@@ -457,19 +457,46 @@
         <w:t>20</w:t>
       </w:r>
       <w:r>
-        <w:t>, Peter</w:t>
-      </w:r>
-      <w:ins w:id="11" w:author="Zuidema, Pieter" w:date="2021-02-23T12:23:00Z">
+        <w:t xml:space="preserve">, </w:t>
+      </w:r>
+      <w:r>
+        <w:rPr>
+          <w:highlight w:val="yellow"/>
+          <w:rPrChange w:id="11" w:author="Teixeira, Kristina A." w:date="2021-03-03T07:52:00Z">
+            <w:rPr/>
+          </w:rPrChange>
+        </w:rPr>
+        <w:t>Peter</w:t>
+      </w:r>
+      <w:ins w:id="12" w:author="Zuidema, Pieter" w:date="2021-02-23T12:23:00Z">
         <w:r>
+          <w:rPr>
+            <w:highlight w:val="yellow"/>
+            <w:rPrChange w:id="13" w:author="Teixeira, Kristina A." w:date="2021-03-03T07:52:00Z">
+              <w:rPr/>
+            </w:rPrChange>
+          </w:rPr>
           <w:t xml:space="preserve"> A.</w:t>
         </w:r>
       </w:ins>
       <w:r>
+        <w:rPr>
+          <w:highlight w:val="yellow"/>
+          <w:rPrChange w:id="14" w:author="Teixeira, Kristina A." w:date="2021-03-03T07:52:00Z">
+            <w:rPr/>
+          </w:rPrChange>
+        </w:rPr>
         <w:t xml:space="preserve"> Zuidema</w:t>
       </w:r>
       <w:r>
         <w:rPr>
+          <w:highlight w:val="yellow"/>
           <w:vertAlign w:val="superscript"/>
+          <w:rPrChange w:id="15" w:author="Teixeira, Kristina A." w:date="2021-03-03T07:52:00Z">
+            <w:rPr>
+              <w:vertAlign w:val="superscript"/>
+            </w:rPr>
+          </w:rPrChange>
         </w:rPr>
         <w:t>20</w:t>
       </w:r>
@@ -748,7 +775,7 @@
       <w:pPr>
         <w:pStyle w:val="Heading1"/>
       </w:pPr>
-      <w:bookmarkStart w:id="12" w:name="Abstract"/>
+      <w:bookmarkStart w:id="16" w:name="Abstract"/>
       <w:r>
         <w:lastRenderedPageBreak/>
         <w:t>Abstract</w:t>
@@ -761,16 +788,16 @@
       <w:r>
         <w:t xml:space="preserve">Tree rings provide a uniquely valuable long-term record for understanding how climate and other environmental drivers shape forest productivity. However, traditional dendrochronology methods aggregate growth records of multiple trees–often limited to dominant canopy individuals–into residual chronologies, and therefore cannot simultaneously account for the effects of climate, tree size, and slowly changing environmental drivers. This has limited the potential to use tree-rings to understand forest productivity, its climate sensitivity, and its global change responses. Here, we </w:t>
       </w:r>
-      <w:commentRangeStart w:id="13"/>
+      <w:commentRangeStart w:id="17"/>
       <w:r>
         <w:t xml:space="preserve">develop a </w:t>
       </w:r>
-      <w:commentRangeEnd w:id="13"/>
+      <w:commentRangeEnd w:id="17"/>
       <w:r>
         <w:rPr>
           <w:rStyle w:val="CommentReference"/>
         </w:rPr>
-        <w:commentReference w:id="13"/>
+        <w:commentReference w:id="17"/>
       </w:r>
       <w:r>
         <w:t xml:space="preserve">new method to simultaneously model non-linear effects of objectively determined </w:t>
@@ -871,14 +898,14 @@
       <w:pPr>
         <w:pStyle w:val="Heading1"/>
       </w:pPr>
-      <w:bookmarkStart w:id="14" w:name="Introduction"/>
-      <w:bookmarkEnd w:id="12"/>
-      <w:commentRangeStart w:id="15"/>
+      <w:bookmarkStart w:id="18" w:name="Introduction"/>
+      <w:bookmarkEnd w:id="16"/>
+      <w:commentRangeStart w:id="19"/>
       <w:r>
         <w:lastRenderedPageBreak/>
         <w:t>Introduction</w:t>
       </w:r>
-      <w:commentRangeEnd w:id="15"/>
+      <w:commentRangeEnd w:id="19"/>
       <w:r>
         <w:rPr>
           <w:rStyle w:val="CommentReference"/>
@@ -887,7 +914,7 @@
           <w:bCs w:val="0"/>
           <w:color w:val="auto"/>
         </w:rPr>
-        <w:commentReference w:id="15"/>
+        <w:commentReference w:id="19"/>
       </w:r>
     </w:p>
     <w:p>
@@ -897,7 +924,7 @@
       <w:r>
         <w:t xml:space="preserve">Tree rings provide a long-term record of annual growth increments that is invaluable for understanding forests in an era of global change (Amoroso et al., 2017; Fritts &amp; Swetnam, 1989). Spanning time scales of decades to centuries or even millennia, they provide by far the most robust method for characterization of the interannual climate sensitivity of tree growth (Bräker, 2002; Fritts, 1976) and how it is changing (Babst et al., 2019; Maxwell et al., 2016; Sniderhan &amp; Baltzer, 2016; Wilmking et al., 2020). Combined with forest censuses, they can be used to estimate forest woody productivity (Davis et al., 2009; Dye et al., 2016; </w:t>
       </w:r>
-      <w:commentRangeStart w:id="16"/>
+      <w:commentRangeStart w:id="20"/>
       <m:oMath>
         <m:r>
           <w:rPr>
@@ -905,7 +932,7 @@
           </w:rPr>
           <m:t>ANP</m:t>
         </m:r>
-        <w:commentRangeEnd w:id="16"/>
+        <w:commentRangeEnd w:id="20"/>
         <m:r>
           <m:rPr>
             <m:sty m:val="p"/>
@@ -913,7 +940,7 @@
           <w:rPr>
             <w:rStyle w:val="CommentReference"/>
           </w:rPr>
-          <w:commentReference w:id="16"/>
+          <w:commentReference w:id="20"/>
         </m:r>
         <m:sSub>
           <m:sSubPr>
@@ -953,16 +980,16 @@
       <w:r>
         <w:t xml:space="preserve">) and directional climate change are influencing tree growth and forest productivity (e.g., Levesque et al., 2017; Mathias &amp; Thomas, 2018; Walker et al., 2020). This information is critical to predicting forest responses to climate change, and thereby reducing the enormous uncertainty surrounding future contributions of Earth’s forests to the global carbon cycle (Friedlingstein et al., 2006). Yet, collection and analysis of dendrochronological records has traditionally been optimized to detect climate signals rather than to predict forest productivity, its climate sensitivity, and how it may be </w:t>
       </w:r>
-      <w:commentRangeStart w:id="17"/>
+      <w:commentRangeStart w:id="21"/>
       <w:r>
         <w:t xml:space="preserve">changing </w:t>
       </w:r>
-      <w:commentRangeEnd w:id="17"/>
+      <w:commentRangeEnd w:id="21"/>
       <w:r>
         <w:rPr>
           <w:rStyle w:val="CommentReference"/>
         </w:rPr>
-        <w:commentReference w:id="17"/>
+        <w:commentReference w:id="21"/>
       </w:r>
       <w:r>
         <w:t>(Babst et al., 2018; Cherubini et al., 1998; Klesse et al., 2018; Nehrbass-Ahles et al., 2014; Wilmking et al., 2020). As a result, prevailing approaches hold a number of limitations for using tree-rings to address pressing questions concerning forest productivity in the current era of rapid environmental change.</w:t>
@@ -972,16 +999,16 @@
       <w:pPr>
         <w:pStyle w:val="BodyText"/>
       </w:pPr>
-      <w:commentRangeStart w:id="18"/>
+      <w:commentRangeStart w:id="22"/>
       <w:r>
         <w:t>D</w:t>
       </w:r>
-      <w:commentRangeEnd w:id="18"/>
+      <w:commentRangeEnd w:id="22"/>
       <w:r>
         <w:rPr>
           <w:rStyle w:val="CommentReference"/>
         </w:rPr>
-        <w:commentReference w:id="18"/>
+        <w:commentReference w:id="22"/>
       </w:r>
       <w:r>
         <w:t xml:space="preserve">endrochronological methods to characterize the climate sensitivity of tree growth have been optimized to obtain the strongest possible climate signal for climate reconstructions, but face limitations when it comes to characterizing the climate sensitivity of individual trees or </w:t>
@@ -1022,16 +1049,16 @@
       <w:r>
         <w:t xml:space="preserve">. Traditional methods begin by fitting a function (commonly a spline) to the growth record captured by each core, extracting residuals around the long-term trends, and then standardizing and averaging the residuals across cores to form a species-level ring-width index chronology (Fritts, 1976; Speer, 2010). Climate signals are then identified by examining month-by-month or seasonal correlations of the ring-width index chronology to one or more climate variables over the current year and, typically, previous year (e.g., Fritts, 1976; Meko et al., 2011; Zang &amp; Biondi, 2015). Following identification of the top climate driver(s), statistical models describing their relationships to tree growth can be used for applications such as climate reconstruction (e.g., Buntgen et al., 2011) or projection of tree growth responses to climate change (e.g., Charney et al., 2016). An important caveat for the latter, however, is that the slopes of correlations between climate variables and ring-width index chronologies are not identical to the mean sensitivity of individuals within the population, as the process of building species chronologies fundamentally alters and obfuscates individual-level responses (Pederson et al., 2020). </w:t>
       </w:r>
-      <w:commentRangeStart w:id="19"/>
+      <w:commentRangeStart w:id="23"/>
       <w:r>
         <w:t>A</w:t>
       </w:r>
-      <w:commentRangeEnd w:id="19"/>
+      <w:commentRangeEnd w:id="23"/>
       <w:r>
         <w:rPr>
           <w:rStyle w:val="CommentReference"/>
         </w:rPr>
-        <w:commentReference w:id="19"/>
+        <w:commentReference w:id="23"/>
       </w:r>
       <w:r>
         <w:t xml:space="preserve">lthough population-level climate responses have been approximated based on climate sensitives derived from species chronologies (e.g., Charney et al., 2016; Helcoski et al., 2019), the removal of individual-level variation prior to analysis of climate sensitivity limits potential for using species chronologies to characterize the climate sensitivity of </w:t>
@@ -1081,16 +1108,16 @@
       <w:pPr>
         <w:pStyle w:val="BodyText"/>
       </w:pPr>
-      <w:commentRangeStart w:id="20"/>
+      <w:commentRangeStart w:id="24"/>
       <w:r>
         <w:t>D</w:t>
       </w:r>
-      <w:commentRangeEnd w:id="20"/>
+      <w:commentRangeEnd w:id="24"/>
       <w:r>
         <w:rPr>
           <w:rStyle w:val="CommentReference"/>
         </w:rPr>
-        <w:commentReference w:id="20"/>
+        <w:commentReference w:id="24"/>
       </w:r>
       <w:r>
         <w:t xml:space="preserve">endrochronological studies most commonly focus on linear climate responses to single climate drivers and the settings in which these occur, thereby missing nonlinearities and additive or interactive climate effects known to be widespread within forest settings (Wilmking et al., 2020). Nonlinearities in climate sensitivities of tree metabolism and growth have been observed across a wide range </w:t>
@@ -1103,7 +1130,7 @@
       <w:r>
         <w:t xml:space="preserve">. </w:t>
       </w:r>
-      <w:commentRangeStart w:id="21"/>
+      <w:commentRangeStart w:id="25"/>
       <w:r>
         <w:t xml:space="preserve">Over time frames of seconds to days, photosynthesis and respiration display a </w:t>
       </w:r>
@@ -1115,12 +1142,12 @@
       <w:r>
         <w:t xml:space="preserve"> to temporal variation in temperature, typically peaking at temperatures reflective of the environment to which the plant is adapted and acclimated (Kumarathunge et al., 2019). </w:t>
       </w:r>
-      <w:commentRangeEnd w:id="21"/>
+      <w:commentRangeEnd w:id="25"/>
       <w:r>
         <w:rPr>
           <w:rStyle w:val="CommentReference"/>
         </w:rPr>
-        <w:commentReference w:id="21"/>
+        <w:commentReference w:id="25"/>
       </w:r>
       <w:r>
         <w:t>Across broad geographical climate gradients, annual forest productivity generally increases with temperature, precipitation, and potential evapotranspiration (</w:t>
@@ -1136,16 +1163,16 @@
       <w:r>
         <w:t>) up to a point, after which it plateaus or decreases (Banbury Morgan et al., in press; M. J. P. Sullivan et al., 2020). Filling a critical gap between short-term physiological responses and the global gradients representing millennia of community assembly and species adaptation, the annual growth records of tree-rings capture tree growth responses to interannual climatic variation. Yet, because non-linearities are very problematic for reconstructing climate variables (Esper &amp; Frank, 2009), systems exhibiting these are typically avoided–e.g., by sampling climate-limited forest boundaries</w:t>
       </w:r>
-      <w:commentRangeStart w:id="22"/>
+      <w:commentRangeStart w:id="26"/>
       <w:r>
         <w:t>,</w:t>
       </w:r>
-      <w:commentRangeEnd w:id="22"/>
+      <w:commentRangeEnd w:id="26"/>
       <w:r>
         <w:rPr>
           <w:rStyle w:val="CommentReference"/>
         </w:rPr>
-        <w:commentReference w:id="22"/>
+        <w:commentReference w:id="26"/>
       </w:r>
       <w:r>
         <w:t xml:space="preserve"> and traditional analysis methods are designed around first-order linear growth-climate relationships (Fritts, 1976 </w:t>
@@ -1159,16 +1186,16 @@
       <w:r>
         <w:t>). Dendrochronological studies allowing for nonlinear or threshold responses of tree growth to climate are less common (Cavin &amp; Jump, 2017; Cook &amp; Johnson, 1989; Ljungqvist et al., 2020; Rollinson et al., 2021; Tolwinski-Ward et al., 2013; Tumajer et al., 2017; Woodhouse, 1999), and we therefore know little about the nonlinearities in growth responses to interannual variation in climate that occur for trees within forest settings. Furthermore, temperature and moisture are known to jointly shape tree growth (Beedlow et al., 2013; Foster et al., 2016) and forest productivity (e.g., Alexander et al., 2018; Banbury Morgan et al., in press), yet growth sensitivity to their additive or interactive effects, potentially operating over different time windows, is not commonly considered (but see Foster et al., 2016; Meko et al., 2011; Sánchez-Salguero et al., 2015</w:t>
       </w:r>
-      <w:commentRangeStart w:id="23"/>
+      <w:commentRangeStart w:id="27"/>
       <w:r>
         <w:t>)</w:t>
       </w:r>
-      <w:commentRangeEnd w:id="23"/>
+      <w:commentRangeEnd w:id="27"/>
       <w:r>
         <w:rPr>
           <w:rStyle w:val="CommentReference"/>
         </w:rPr>
-        <w:commentReference w:id="23"/>
+        <w:commentReference w:id="27"/>
       </w:r>
       <w:r>
         <w:t>.</w:t>
@@ -1368,16 +1395,16 @@
       <w:r>
         <w:t xml:space="preserve"> environmental drivers is very challenging and uncertain. </w:t>
       </w:r>
-      <w:commentRangeStart w:id="24"/>
+      <w:commentRangeStart w:id="28"/>
       <w:r>
         <w:t xml:space="preserve">Directional </w:t>
       </w:r>
-      <w:commentRangeEnd w:id="24"/>
+      <w:commentRangeEnd w:id="28"/>
       <w:r>
         <w:rPr>
           <w:rStyle w:val="CommentReference"/>
         </w:rPr>
-        <w:commentReference w:id="24"/>
+        <w:commentReference w:id="28"/>
       </w:r>
       <w:r>
         <w:t>climate change (as opposed to interannual variation), rising atmospheric CO</w:t>
@@ -1409,16 +1436,16 @@
       <w:r>
         <w:t>) are all potentially influencing tree growth (e.g., Levesque et al., 2017; Mathias &amp; Thomas, 2018; Walker et al., 2020)</w:t>
       </w:r>
-      <w:commentRangeStart w:id="25"/>
+      <w:commentRangeStart w:id="29"/>
       <w:r>
         <w:t>.</w:t>
       </w:r>
-      <w:commentRangeEnd w:id="25"/>
+      <w:commentRangeEnd w:id="29"/>
       <w:r>
         <w:rPr>
           <w:rStyle w:val="CommentReference"/>
         </w:rPr>
-        <w:commentReference w:id="25"/>
+        <w:commentReference w:id="29"/>
       </w:r>
       <w:r>
         <w:t xml:space="preserve"> At the same time, stand dynamics influence growth: tree growth rates are sensitive to competition, the intensity of which tends to increase as forests mature, and to canopy position, which can change directionally as trees overtop or are overtopped by their neighbors. Moreover, carbon allocation to woody growth – as opposed to leaf or root production, reproduction, defenses, etc. – is known to decline as individual trees and forest stands stands age (Goulden et al., 2011; Pregitzer &amp; Euskirchen, 2004; Thomas, 2011). However, tree size and time are almost inextricably linked (because each individual core increases in </w:t>
@@ -1453,21 +1480,21 @@
       <w:r>
         <w:t xml:space="preserve">Here, we </w:t>
       </w:r>
-      <w:commentRangeStart w:id="26"/>
+      <w:commentRangeStart w:id="30"/>
       <w:r>
         <w:t xml:space="preserve">develop a </w:t>
       </w:r>
-      <w:commentRangeEnd w:id="26"/>
+      <w:commentRangeEnd w:id="30"/>
       <w:r>
         <w:rPr>
           <w:rStyle w:val="CommentReference"/>
         </w:rPr>
-        <w:commentReference w:id="26"/>
+        <w:commentReference w:id="30"/>
       </w:r>
       <w:r>
         <w:t xml:space="preserve">new method that allows simultaneous consideration of the effects of principle climate drivers (pre-selected in an objective manner), tree size, and </w:t>
       </w:r>
-      <w:ins w:id="27" w:author="Zuidema, Pieter" w:date="2021-02-23T13:05:00Z">
+      <w:ins w:id="31" w:author="Zuidema, Pieter" w:date="2021-02-23T13:05:00Z">
         <w:r>
           <w:t xml:space="preserve">calendar </w:t>
         </w:r>
@@ -1475,12 +1502,12 @@
       <w:r>
         <w:t xml:space="preserve">year on annual tree growth. This approach allows us to </w:t>
       </w:r>
-      <w:del w:id="28" w:author="Zuidema, Pieter" w:date="2021-02-23T13:06:00Z">
+      <w:del w:id="32" w:author="Zuidema, Pieter" w:date="2021-02-23T13:06:00Z">
         <w:r>
           <w:delText>ask</w:delText>
         </w:r>
       </w:del>
-      <w:ins w:id="29" w:author="Zuidema, Pieter" w:date="2021-02-23T13:06:00Z">
+      <w:ins w:id="33" w:author="Zuidema, Pieter" w:date="2021-02-23T13:06:00Z">
         <w:r>
           <w:t xml:space="preserve">answer the following questions for a </w:t>
         </w:r>
@@ -1551,8 +1578,8 @@
       <w:pPr>
         <w:pStyle w:val="Heading1"/>
       </w:pPr>
-      <w:bookmarkStart w:id="30" w:name="Materials"/>
-      <w:bookmarkEnd w:id="14"/>
+      <w:bookmarkStart w:id="34" w:name="Materials"/>
+      <w:bookmarkEnd w:id="18"/>
       <w:r>
         <w:t>Materials and Methods</w:t>
       </w:r>
@@ -1632,12 +1659,12 @@
       <w:r>
         <w:t xml:space="preserve"> N latitude and representing a wide range of forest and tree types: tropical broadleaf deciduous and evergreen, temperate broadleaf deciduous and needleleaf evergreen, and boreal needleleaf evergreen (Tables 1, S1, S2). Nine of these sites (exception: LT) </w:t>
       </w:r>
-      <w:del w:id="31" w:author="Zuidema, Pieter" w:date="2021-02-23T13:07:00Z">
+      <w:del w:id="35" w:author="Zuidema, Pieter" w:date="2021-02-23T13:07:00Z">
         <w:r>
           <w:delText xml:space="preserve">are </w:delText>
         </w:r>
       </w:del>
-      <w:ins w:id="32" w:author="Zuidema, Pieter" w:date="2021-02-23T13:07:00Z">
+      <w:ins w:id="36" w:author="Zuidema, Pieter" w:date="2021-02-23T13:07:00Z">
         <w:r>
           <w:t xml:space="preserve">also contain?? </w:t>
         </w:r>
@@ -2220,7 +2247,7 @@
       <w:pPr>
         <w:pStyle w:val="Heading2"/>
       </w:pPr>
-      <w:bookmarkStart w:id="33" w:name="Analysis"/>
+      <w:bookmarkStart w:id="37" w:name="Analysis"/>
       <w:r>
         <w:t>Analysis methods</w:t>
       </w:r>
@@ -2694,16 +2721,16 @@
       <w:r>
         <w:t xml:space="preserve">We tested whether this process identified similar climate variable-month combinations as what would be identified using traditional methods for individual species, as detailed in Appendix S4. Furthermore, we explored alternate methods of climate variable selection for the two sites that have undergone the most rapid changes in climate and tree growth: LT, where increasingly warm drought has dramatically reduced growth (Touchan et al., 2011; Williams et al., 2013), and SC, where rapidly rising temperatures are causing melting permafrost, summer moisture stress, and growth declines (Sniderhan &amp; Baltzer, 2016). We ultimately determined that the method described above was adequate for the purposes of this analysis (Appendix </w:t>
       </w:r>
-      <w:commentRangeStart w:id="34"/>
+      <w:commentRangeStart w:id="38"/>
       <w:r>
         <w:t>S5</w:t>
       </w:r>
-      <w:commentRangeEnd w:id="34"/>
+      <w:commentRangeEnd w:id="38"/>
       <w:r>
         <w:rPr>
           <w:rStyle w:val="CommentReference"/>
         </w:rPr>
-        <w:commentReference w:id="34"/>
+        <w:commentReference w:id="38"/>
       </w:r>
       <w:r>
         <w:t>).</w:t>
@@ -2713,12 +2740,12 @@
       <w:pPr>
         <w:pStyle w:val="Heading3"/>
       </w:pPr>
-      <w:bookmarkStart w:id="35" w:name="Combining"/>
-      <w:commentRangeStart w:id="36"/>
+      <w:bookmarkStart w:id="39" w:name="Combining"/>
+      <w:commentRangeStart w:id="40"/>
       <w:r>
         <w:t>Combining drivers in GLS model</w:t>
       </w:r>
-      <w:commentRangeEnd w:id="36"/>
+      <w:commentRangeEnd w:id="40"/>
       <w:r>
         <w:rPr>
           <w:rStyle w:val="CommentReference"/>
@@ -2727,7 +2754,7 @@
           <w:iCs w:val="0"/>
           <w:color w:val="auto"/>
         </w:rPr>
-        <w:commentReference w:id="36"/>
+        <w:commentReference w:id="40"/>
       </w:r>
     </w:p>
     <w:p>
@@ -3281,16 +3308,16 @@
       <w:r>
         <w:t xml:space="preserve"> 25 cm, if present. Species that failed to meet these criteria (</w:t>
       </w:r>
-      <w:commentRangeStart w:id="37"/>
+      <w:commentRangeStart w:id="41"/>
       <w:r>
         <w:t>n= 8</w:t>
       </w:r>
-      <w:commentRangeEnd w:id="37"/>
+      <w:commentRangeEnd w:id="41"/>
       <w:r>
         <w:rPr>
           <w:rStyle w:val="CommentReference"/>
         </w:rPr>
-        <w:commentReference w:id="37"/>
+        <w:commentReference w:id="41"/>
       </w:r>
       <w:r>
         <w:t xml:space="preserve">) were excluded from the analysis of temporal trends. We then ran models as described above, including a first-order linear effect of </w:t>
@@ -3418,10 +3445,10 @@
       <w:pPr>
         <w:pStyle w:val="Heading1"/>
       </w:pPr>
-      <w:bookmarkStart w:id="38" w:name="Results"/>
-      <w:bookmarkEnd w:id="30"/>
-      <w:bookmarkEnd w:id="33"/>
-      <w:bookmarkEnd w:id="35"/>
+      <w:bookmarkStart w:id="42" w:name="Results"/>
+      <w:bookmarkEnd w:id="34"/>
+      <w:bookmarkEnd w:id="37"/>
+      <w:bookmarkEnd w:id="39"/>
       <w:r>
         <w:t>Results</w:t>
       </w:r>
@@ -4247,7 +4274,7 @@
       <w:pPr>
         <w:pStyle w:val="Heading2"/>
       </w:pPr>
-      <w:bookmarkStart w:id="39" w:name="Influence"/>
+      <w:bookmarkStart w:id="43" w:name="Influence"/>
       <w:r>
         <w:lastRenderedPageBreak/>
         <w:t>Influence of DBH</w:t>
@@ -4849,20 +4876,20 @@
       <w:pPr>
         <w:pStyle w:val="ImageCaption"/>
       </w:pPr>
-      <w:commentRangeStart w:id="40"/>
+      <w:commentRangeStart w:id="44"/>
       <w:r>
         <w:rPr>
           <w:b/>
         </w:rPr>
         <w:t xml:space="preserve">Figure </w:t>
       </w:r>
-      <w:commentRangeEnd w:id="40"/>
+      <w:commentRangeEnd w:id="44"/>
       <w:r>
         <w:rPr>
           <w:rStyle w:val="CommentReference"/>
           <w:i w:val="0"/>
         </w:rPr>
-        <w:commentReference w:id="40"/>
+        <w:commentReference w:id="44"/>
       </w:r>
       <w:r>
         <w:rPr>
@@ -4920,8 +4947,8 @@
       <w:pPr>
         <w:pStyle w:val="Heading2"/>
       </w:pPr>
-      <w:bookmarkStart w:id="41" w:name="Additive"/>
-      <w:bookmarkEnd w:id="39"/>
+      <w:bookmarkStart w:id="45" w:name="Additive"/>
+      <w:bookmarkEnd w:id="43"/>
       <w:r>
         <w:t>Additive and interactive effects of climate and DBH</w:t>
       </w:r>
@@ -4930,7 +4957,7 @@
       <w:pPr>
         <w:pStyle w:val="FirstParagraph"/>
       </w:pPr>
-      <w:commentRangeStart w:id="42"/>
+      <w:commentRangeStart w:id="46"/>
       <w:r>
         <w:t xml:space="preserve">When a precipitation variable, a temperature variable, and </w:t>
       </w:r>
@@ -4945,12 +4972,12 @@
       <w:r>
         <w:t xml:space="preserve"> were all included as candidate variables in the GLS models, typically all three were included in the top model, regardless of the growth metric used. </w:t>
       </w:r>
-      <w:commentRangeEnd w:id="42"/>
+      <w:commentRangeEnd w:id="46"/>
       <w:r>
         <w:rPr>
           <w:rStyle w:val="CommentReference"/>
         </w:rPr>
-        <w:commentReference w:id="42"/>
+        <w:commentReference w:id="46"/>
       </w:r>
       <w:r>
         <w:t xml:space="preserve">Climate responses were generally similar to those described above for models without a </w:t>
@@ -5115,16 +5142,16 @@
       <w:r>
         <w:t xml:space="preserve"> were found </w:t>
       </w:r>
-      <w:commentRangeStart w:id="43"/>
+      <w:commentRangeStart w:id="47"/>
       <w:r>
         <w:t xml:space="preserve">for 90 of the 203 (44%) </w:t>
       </w:r>
-      <w:commentRangeEnd w:id="43"/>
+      <w:commentRangeEnd w:id="47"/>
       <w:r>
         <w:rPr>
           <w:rStyle w:val="CommentReference"/>
         </w:rPr>
-        <w:commentReference w:id="43"/>
+        <w:commentReference w:id="47"/>
       </w:r>
       <w:r>
         <w:t xml:space="preserve">species-variable combinations for which they were tested. For precipitation variables, interactions were significant for 16 of the 36 (44%) interactions with </w:t>
@@ -5374,20 +5401,20 @@
         </w:rPr>
         <w:t xml:space="preserve">Figure 5 | </w:t>
       </w:r>
-      <w:commentRangeStart w:id="44"/>
+      <w:commentRangeStart w:id="48"/>
       <w:r>
         <w:rPr>
           <w:b/>
         </w:rPr>
         <w:t xml:space="preserve">Examples </w:t>
       </w:r>
-      <w:commentRangeEnd w:id="44"/>
+      <w:commentRangeEnd w:id="48"/>
       <w:r>
         <w:rPr>
           <w:rStyle w:val="CommentReference"/>
           <w:i w:val="0"/>
         </w:rPr>
-        <w:commentReference w:id="44"/>
+        <w:commentReference w:id="48"/>
       </w:r>
       <w:r>
         <w:rPr>
@@ -5414,8 +5441,8 @@
       <w:pPr>
         <w:pStyle w:val="Heading2"/>
       </w:pPr>
-      <w:bookmarkStart w:id="45" w:name="Effects"/>
-      <w:bookmarkEnd w:id="41"/>
+      <w:bookmarkStart w:id="49" w:name="Effects"/>
+      <w:bookmarkEnd w:id="45"/>
       <w:r>
         <w:t>Effects of year</w:t>
       </w:r>
@@ -5447,8 +5474,8 @@
       <w:r>
         <w:t xml:space="preserve">-growth relationships by year (Figs. S58-S67). In 90-91% of cases (depending on growth metric), the growth trend over time was negative. </w:t>
       </w:r>
-      <w:commentRangeStart w:id="46"/>
-      <w:commentRangeStart w:id="47"/>
+      <w:commentRangeStart w:id="50"/>
+      <w:commentRangeStart w:id="51"/>
       <w:r>
         <w:t xml:space="preserve">Declines were particularly dramatic for </w:t>
       </w:r>
@@ -5483,19 +5510,19 @@
       <w:r>
         <w:t xml:space="preserve"> predicted declines in growth at large DBH that should more properly be attributed to the effect of year (Figs. S35-S54). </w:t>
       </w:r>
-      <w:commentRangeEnd w:id="46"/>
+      <w:commentRangeEnd w:id="50"/>
       <w:r>
         <w:rPr>
           <w:rStyle w:val="CommentReference"/>
         </w:rPr>
-        <w:commentReference w:id="46"/>
-      </w:r>
-      <w:commentRangeEnd w:id="47"/>
+        <w:commentReference w:id="50"/>
+      </w:r>
+      <w:commentRangeEnd w:id="51"/>
       <w:r>
         <w:rPr>
           <w:rStyle w:val="CommentReference"/>
         </w:rPr>
-        <w:commentReference w:id="47"/>
+        <w:commentReference w:id="51"/>
       </w:r>
       <w:r>
         <w:t xml:space="preserve">Significant positive growth trends were observed for only three species, </w:t>
@@ -5591,7 +5618,7 @@
       <w:r>
         <w:t xml:space="preserve"> interacted such that inclusion of year in </w:t>
       </w:r>
-      <w:del w:id="48" w:author="Zuidema, Pieter" w:date="2021-02-23T15:01:00Z">
+      <w:del w:id="52" w:author="Zuidema, Pieter" w:date="2021-02-23T15:01:00Z">
         <w:r>
           <w:delText xml:space="preserve">in </w:delText>
         </w:r>
@@ -5692,9 +5719,9 @@
       <w:pPr>
         <w:pStyle w:val="Heading1"/>
       </w:pPr>
-      <w:bookmarkStart w:id="49" w:name="Discussion"/>
-      <w:bookmarkEnd w:id="38"/>
-      <w:bookmarkEnd w:id="45"/>
+      <w:bookmarkStart w:id="53" w:name="Discussion"/>
+      <w:bookmarkEnd w:id="42"/>
+      <w:bookmarkEnd w:id="49"/>
       <w:r>
         <w:t>Discussion</w:t>
       </w:r>
@@ -5710,16 +5737,16 @@
         <w:lastRenderedPageBreak/>
         <w:t xml:space="preserve">growth (Fig. 1), yielding results that are consistent with those that would be obtained using conventional methods (Figs. 2, S11-S14; Table S5) </w:t>
       </w:r>
-      <w:commentRangeStart w:id="50"/>
+      <w:commentRangeStart w:id="54"/>
       <w:r>
         <w:t xml:space="preserve">while offering a fuller picture of the drivers of tree growth in an era of global change. </w:t>
       </w:r>
-      <w:commentRangeEnd w:id="50"/>
+      <w:commentRangeEnd w:id="54"/>
       <w:r>
         <w:rPr>
           <w:rStyle w:val="CommentReference"/>
         </w:rPr>
-        <w:commentReference w:id="50"/>
+        <w:commentReference w:id="54"/>
       </w:r>
       <w:r>
         <w:t>Below, we summarize how our results on the effects of climate, tree size, and year corroborate current understanding of the drivers of tree growth while yielding new insights made possible by the approach.</w:t>
@@ -5729,7 +5756,7 @@
       <w:pPr>
         <w:pStyle w:val="Heading2"/>
       </w:pPr>
-      <w:bookmarkStart w:id="51" w:name="Climate"/>
+      <w:bookmarkStart w:id="55" w:name="Climate"/>
       <w:r>
         <w:t>Climate sensitivity</w:t>
       </w:r>
@@ -5804,30 +5831,30 @@
       <w:r>
         <w:t>), with the exception of several positive responses at times and in places where temperature was limiting (Fig. 3). These findings are generally consistent with the global-scale analysis of (Babst et al., 2019</w:t>
       </w:r>
-      <w:commentRangeStart w:id="52"/>
+      <w:commentRangeStart w:id="56"/>
       <w:r>
         <w:t>)</w:t>
       </w:r>
-      <w:commentRangeEnd w:id="52"/>
+      <w:commentRangeEnd w:id="56"/>
       <w:r>
         <w:rPr>
           <w:rStyle w:val="CommentReference"/>
         </w:rPr>
-        <w:commentReference w:id="52"/>
+        <w:commentReference w:id="56"/>
       </w:r>
       <w:r>
         <w:t xml:space="preserve">, which shows that the majority of forests globally are moisture limited and respond negatively to temperature, with a shrinking area of temperature-limited forests in cold, humid regions (with SC falling near the transition zone). Within warmer regions, forests in humid climates can sometimes benefit from warm winter or spring temperatures (Babst et al., 2019; Tumajer et al., 2017), as we show for all three species at ZOF and one of our species at HF (Fig. 3). However, the predominantly negative temperature responses (Fig. 3) imply that in most forests, tree growth is likely to be reduced by </w:t>
       </w:r>
-      <w:commentRangeStart w:id="53"/>
+      <w:commentRangeStart w:id="57"/>
       <w:r>
         <w:t>warming temperatures</w:t>
       </w:r>
-      <w:commentRangeEnd w:id="53"/>
+      <w:commentRangeEnd w:id="57"/>
       <w:r>
         <w:rPr>
           <w:rStyle w:val="CommentReference"/>
         </w:rPr>
-        <w:commentReference w:id="53"/>
+        <w:commentReference w:id="57"/>
       </w:r>
       <w:r>
         <w:t>.</w:t>
@@ -5843,19 +5870,19 @@
         </w:rPr>
         <w:t>(</w:t>
       </w:r>
-      <w:commentRangeStart w:id="54"/>
+      <w:commentRangeStart w:id="58"/>
       <w:r>
         <w:rPr>
           <w:b/>
         </w:rPr>
         <w:t>should I remove this paragraph</w:t>
       </w:r>
-      <w:commentRangeEnd w:id="54"/>
+      <w:commentRangeEnd w:id="58"/>
       <w:r>
         <w:rPr>
           <w:rStyle w:val="CommentReference"/>
         </w:rPr>
-        <w:commentReference w:id="54"/>
+        <w:commentReference w:id="58"/>
       </w:r>
       <w:r>
         <w:rPr>
@@ -5892,16 +5919,16 @@
         <w:lastRenderedPageBreak/>
         <w:t xml:space="preserve">Finally, our analysis differed from </w:t>
       </w:r>
-      <w:commentRangeStart w:id="55"/>
+      <w:commentRangeStart w:id="59"/>
       <w:r>
         <w:t xml:space="preserve">conventional approaches in the use of GLS models </w:t>
       </w:r>
-      <w:commentRangeEnd w:id="55"/>
+      <w:commentRangeEnd w:id="59"/>
       <w:r>
         <w:rPr>
           <w:rStyle w:val="CommentReference"/>
         </w:rPr>
-        <w:commentReference w:id="55"/>
+        <w:commentReference w:id="59"/>
       </w:r>
       <w:r>
         <w:t xml:space="preserve">to simultaneously quantify the effects of climate, </w:t>
@@ -5966,9 +5993,9 @@
       <w:pPr>
         <w:pStyle w:val="Heading2"/>
       </w:pPr>
-      <w:bookmarkStart w:id="56" w:name="Variation"/>
-      <w:bookmarkEnd w:id="51"/>
-      <w:commentRangeStart w:id="57"/>
+      <w:bookmarkStart w:id="60" w:name="Variation"/>
+      <w:bookmarkEnd w:id="55"/>
+      <w:commentRangeStart w:id="61"/>
       <w:r>
         <w:t xml:space="preserve">Variation with </w:t>
       </w:r>
@@ -5982,7 +6009,7 @@
           </w:rPr>
           <m:t>DBH</m:t>
         </m:r>
-        <w:commentRangeEnd w:id="57"/>
+        <w:commentRangeEnd w:id="61"/>
         <m:r>
           <m:rPr>
             <m:sty m:val="p"/>
@@ -5994,7 +6021,7 @@
             <w:bCs w:val="0"/>
             <w:color w:val="auto"/>
           </w:rPr>
-          <w:commentReference w:id="57"/>
+          <w:commentReference w:id="61"/>
         </m:r>
       </m:oMath>
     </w:p>
@@ -6238,8 +6265,8 @@
       <w:pPr>
         <w:pStyle w:val="Heading2"/>
       </w:pPr>
-      <w:bookmarkStart w:id="58" w:name="Changing"/>
-      <w:bookmarkEnd w:id="56"/>
+      <w:bookmarkStart w:id="62" w:name="Changing"/>
+      <w:bookmarkEnd w:id="60"/>
       <w:r>
         <w:t>Changing growth rates</w:t>
       </w:r>
@@ -6284,16 +6311,16 @@
       <w:r>
         <w:t xml:space="preserve"> trends by decade (Figs. 6, S58-S67), indicating that our approach is robust in its analytical structure. Indeed, in a comparative analysis of several methods commonly used to detect growth trends, </w:t>
       </w:r>
-      <w:commentRangeStart w:id="59"/>
+      <w:commentRangeStart w:id="63"/>
       <w:r>
         <w:t xml:space="preserve">an approach parallel to that employed here (regional curve standardization) </w:t>
       </w:r>
-      <w:commentRangeEnd w:id="59"/>
+      <w:commentRangeEnd w:id="63"/>
       <w:r>
         <w:rPr>
           <w:rStyle w:val="CommentReference"/>
         </w:rPr>
-        <w:commentReference w:id="59"/>
+        <w:commentReference w:id="63"/>
       </w:r>
       <w:r>
         <w:t xml:space="preserve">performed better at growth trend detection (Peters et al., 2015) than two of the most commonly used methods for analyzing growth trends, conservative detrending and basal area correction (see Peters et al., 2015), both of which would fail to capture the observed trends in </w:t>
@@ -6353,35 +6380,35 @@
       <w:r>
         <w:t>, basal area correction would generally be biased towards finding positive trends for smaller trees and negative trends for larger trees. However, our results remain subject to some potential sampling and survivorship biases that can influence overall trends in positive or negative directions (Brienen et al., 2017, Fig. 6, 2012; Groenendijk et al., 2015; Nehrbass-Ahles et al., 2014</w:t>
       </w:r>
-      <w:commentRangeStart w:id="60"/>
+      <w:commentRangeStart w:id="64"/>
       <w:r>
         <w:t>)</w:t>
       </w:r>
-      <w:commentRangeEnd w:id="60"/>
+      <w:commentRangeEnd w:id="64"/>
       <w:r>
         <w:rPr>
           <w:rStyle w:val="CommentReference"/>
         </w:rPr>
-        <w:commentReference w:id="60"/>
+        <w:commentReference w:id="64"/>
       </w:r>
       <w:r>
         <w:t xml:space="preserve">. While our analysis was designed to avoid some of the most severe potential biases (Brienen et al., 2012), it is difficult, if not impossible, to control for all potential demography and survivorship biases, or to design sampling in a way that ensures unbiased representation of a species’ growth rate at all points in the history of a stand (Bowman et al., 2013; Brienen et al., 2017, 2012). The </w:t>
       </w:r>
-      <w:commentRangeStart w:id="61"/>
+      <w:commentRangeStart w:id="65"/>
       <w:r>
         <w:t xml:space="preserve">observed trends </w:t>
       </w:r>
-      <w:commentRangeEnd w:id="61"/>
+      <w:commentRangeEnd w:id="65"/>
       <w:r>
         <w:rPr>
           <w:rStyle w:val="CommentReference"/>
         </w:rPr>
-        <w:commentReference w:id="61"/>
+        <w:commentReference w:id="65"/>
       </w:r>
       <w:r>
         <w:t xml:space="preserve">should therefore be interpreted with caution, and as representative of only the sampled trees, as opposed to all individuals of the species that existed throughout the time frame analyzed. Within this context, signals of changing growth rate over time are attributable to some combination of stand dynamics (e.g., recruitment and succession, changing stand structure) and environmental drivers (e.g., </w:t>
       </w:r>
-      <w:commentRangeStart w:id="62"/>
+      <w:commentRangeStart w:id="66"/>
       <w:r>
         <w:t xml:space="preserve">climate drivers other than those selected by </w:t>
       </w:r>
@@ -6392,13 +6419,13 @@
         </w:rPr>
         <w:t>climwin</w:t>
       </w:r>
-      <w:commentRangeEnd w:id="62"/>
+      <w:commentRangeEnd w:id="66"/>
       <w:proofErr w:type="spellEnd"/>
       <w:r>
         <w:rPr>
           <w:rStyle w:val="CommentReference"/>
         </w:rPr>
-        <w:commentReference w:id="62"/>
+        <w:commentReference w:id="66"/>
       </w:r>
       <w:r>
         <w:t>, rising atmospheric CO</w:t>
@@ -6498,16 +6525,16 @@
       <w:r>
         <w:t xml:space="preserve"> classes as time proceeds</w:t>
       </w:r>
-      <w:commentRangeStart w:id="63"/>
+      <w:commentRangeStart w:id="67"/>
       <w:r>
         <w:t>.</w:t>
       </w:r>
-      <w:commentRangeEnd w:id="63"/>
+      <w:commentRangeEnd w:id="67"/>
       <w:r>
         <w:rPr>
           <w:rStyle w:val="CommentReference"/>
         </w:rPr>
-        <w:commentReference w:id="63"/>
+        <w:commentReference w:id="67"/>
       </w:r>
       <w:r>
         <w:t xml:space="preserve"> In secondary stands, particularly those where many of the sampled species recruited in pulses that were followed by low recruitment (e.g., SCBI, HF; Appendix S1, Figs. S1-S10), growth declines are consistent with the tendency for faster tree growth during early succession (</w:t>
@@ -6530,7 +6557,7 @@
       <w:r>
         <w:t xml:space="preserve"> at BCNM, </w:t>
       </w:r>
-      <w:commentRangeStart w:id="64"/>
+      <w:commentRangeStart w:id="68"/>
       <w:r>
         <w:rPr>
           <w:i/>
@@ -6548,12 +6575,12 @@
       <w:r>
         <w:t xml:space="preserve"> at CB; </w:t>
       </w:r>
-      <w:commentRangeEnd w:id="64"/>
+      <w:commentRangeEnd w:id="68"/>
       <w:r>
         <w:rPr>
           <w:rStyle w:val="CommentReference"/>
         </w:rPr>
-        <w:commentReference w:id="64"/>
+        <w:commentReference w:id="68"/>
       </w:r>
       <w:r>
         <w:t>Table S2) would tend to experience an increasingly competitive environment through time. For more shade-tolerant species in stands with no known major disturbance within the past 1.5 centuries (ZOF, CB), mixed growth trends probably reflect some combination of successional changes and shifting competitive advantages, perhaps in part driven by changing environmental conditions (Vrška et al., 2009).</w:t>
@@ -6612,16 +6639,16 @@
       <w:r>
         <w:t xml:space="preserve">, corroborating previous analyses from HKK </w:t>
       </w:r>
-      <w:commentRangeStart w:id="65"/>
+      <w:commentRangeStart w:id="69"/>
       <w:r>
         <w:t>Brienen et al. (2017)</w:t>
       </w:r>
-      <w:commentRangeEnd w:id="65"/>
+      <w:commentRangeEnd w:id="69"/>
       <w:r>
         <w:rPr>
           <w:rStyle w:val="CommentReference"/>
         </w:rPr>
-        <w:commentReference w:id="65"/>
+        <w:commentReference w:id="69"/>
       </w:r>
       <w:r>
         <w:t xml:space="preserve"> With a few potential exceptions (</w:t>
@@ -6671,16 +6698,16 @@
       <w:r>
         <w:t xml:space="preserve"> (e.g., Girardin et al., 2016; Groenendijk et al., 2015; Hararuk et al., 2019; Walker et al., 2020), albeit contrasting with some (e.g., Hember et al., 2019; Voelker et al., 2006). </w:t>
       </w:r>
-      <w:commentRangeStart w:id="66"/>
+      <w:commentRangeStart w:id="70"/>
       <w:r>
         <w:t xml:space="preserve">A growth benefit </w:t>
       </w:r>
-      <w:commentRangeEnd w:id="66"/>
+      <w:commentRangeEnd w:id="70"/>
       <w:r>
         <w:rPr>
           <w:rStyle w:val="CommentReference"/>
         </w:rPr>
-        <w:commentReference w:id="66"/>
+        <w:commentReference w:id="70"/>
       </w:r>
       <w:r>
         <w:t>of CO</w:t>
@@ -6717,8 +6744,8 @@
       <w:pPr>
         <w:pStyle w:val="Heading2"/>
       </w:pPr>
-      <w:bookmarkStart w:id="67" w:name="Conclusions"/>
-      <w:bookmarkEnd w:id="58"/>
+      <w:bookmarkStart w:id="71" w:name="Conclusions"/>
+      <w:bookmarkEnd w:id="62"/>
       <w:r>
         <w:lastRenderedPageBreak/>
         <w:t>Conclusions</w:t>
@@ -6742,7 +6769,7 @@
       <w:r>
         <w:t xml:space="preserve"> are common (Figs. 3 and 5, respectively), </w:t>
       </w:r>
-      <w:commentRangeStart w:id="68"/>
+      <w:commentRangeStart w:id="72"/>
       <w:r>
         <w:t xml:space="preserve">that growth–measured by any metric–almost universally varies with </w:t>
       </w:r>
@@ -6757,35 +6784,35 @@
       <w:r>
         <w:t xml:space="preserve"> (Fig. 4), </w:t>
       </w:r>
-      <w:commentRangeEnd w:id="68"/>
+      <w:commentRangeEnd w:id="72"/>
       <w:r>
         <w:rPr>
           <w:rStyle w:val="CommentReference"/>
         </w:rPr>
-        <w:commentReference w:id="68"/>
+        <w:commentReference w:id="72"/>
       </w:r>
       <w:r>
         <w:t xml:space="preserve">and that current or recently living trees commonly show growth declines in response to some combination of stand dynamics and environmental change (Fig. 6). While traditional dendrochronology methods, particularly those focused on climate reconstruction, generally sample and analyze data in order to minimize many of these effects, they are critical for understanding forest productivity in an era of global change. </w:t>
       </w:r>
-      <w:commentRangeStart w:id="69"/>
+      <w:commentRangeStart w:id="73"/>
       <w:r>
         <w:t>As global change pressures intensify and the need to understand changing forest dynamics becomes increasingly urgent (REFS, McDowell et al., 2020), we expect that this approach will prove valuable to understanding drivers of tree growth and forest change.</w:t>
       </w:r>
-      <w:commentRangeEnd w:id="69"/>
+      <w:commentRangeEnd w:id="73"/>
       <w:r>
         <w:rPr>
           <w:rStyle w:val="CommentReference"/>
         </w:rPr>
-        <w:commentReference w:id="69"/>
+        <w:commentReference w:id="73"/>
       </w:r>
     </w:p>
     <w:p>
       <w:pPr>
         <w:pStyle w:val="Heading1"/>
       </w:pPr>
-      <w:bookmarkStart w:id="70" w:name="Acknowledgements"/>
-      <w:bookmarkEnd w:id="49"/>
-      <w:bookmarkEnd w:id="67"/>
+      <w:bookmarkStart w:id="74" w:name="Acknowledgements"/>
+      <w:bookmarkEnd w:id="53"/>
+      <w:bookmarkEnd w:id="71"/>
       <w:r>
         <w:t>Acknowledgements</w:t>
       </w:r>
@@ -6802,8 +6829,8 @@
       <w:pPr>
         <w:pStyle w:val="Heading1"/>
       </w:pPr>
-      <w:bookmarkStart w:id="71" w:name="Authors"/>
-      <w:bookmarkEnd w:id="70"/>
+      <w:bookmarkStart w:id="75" w:name="Authors"/>
+      <w:bookmarkEnd w:id="74"/>
       <w:r>
         <w:t>Authors’ contributions</w:t>
       </w:r>
@@ -6820,8 +6847,8 @@
       <w:pPr>
         <w:pStyle w:val="Heading1"/>
       </w:pPr>
-      <w:bookmarkStart w:id="72" w:name="Data"/>
-      <w:bookmarkEnd w:id="71"/>
+      <w:bookmarkStart w:id="76" w:name="Data"/>
+      <w:bookmarkEnd w:id="75"/>
       <w:r>
         <w:t>Data availability</w:t>
       </w:r>
@@ -6854,13 +6881,13 @@
       <w:pPr>
         <w:pStyle w:val="Heading1"/>
       </w:pPr>
-      <w:bookmarkStart w:id="73" w:name="Supplementary"/>
-      <w:bookmarkEnd w:id="72"/>
-      <w:commentRangeStart w:id="74"/>
+      <w:bookmarkStart w:id="77" w:name="Supplementary"/>
+      <w:bookmarkEnd w:id="76"/>
+      <w:commentRangeStart w:id="78"/>
       <w:r>
         <w:t xml:space="preserve">Supplementary </w:t>
       </w:r>
-      <w:commentRangeEnd w:id="74"/>
+      <w:commentRangeEnd w:id="78"/>
       <w:r>
         <w:rPr>
           <w:rStyle w:val="CommentReference"/>
@@ -6869,7 +6896,7 @@
           <w:bCs w:val="0"/>
           <w:color w:val="auto"/>
         </w:rPr>
-        <w:commentReference w:id="74"/>
+        <w:commentReference w:id="78"/>
       </w:r>
       <w:r>
         <w:t>files</w:t>
@@ -7098,8 +7125,8 @@
       <w:pPr>
         <w:pStyle w:val="Heading1"/>
       </w:pPr>
-      <w:bookmarkStart w:id="75" w:name="References"/>
-      <w:bookmarkEnd w:id="73"/>
+      <w:bookmarkStart w:id="79" w:name="References"/>
+      <w:bookmarkEnd w:id="77"/>
       <w:r>
         <w:t>References</w:t>
       </w:r>
@@ -7108,8 +7135,8 @@
       <w:pPr>
         <w:pStyle w:val="Bibliography"/>
       </w:pPr>
-      <w:bookmarkStart w:id="76" w:name="ref-alexander_potential_2019"/>
-      <w:bookmarkStart w:id="77" w:name="refs"/>
+      <w:bookmarkStart w:id="80" w:name="ref-alexander_potential_2019"/>
+      <w:bookmarkStart w:id="81" w:name="refs"/>
       <w:r>
         <w:t xml:space="preserve">Alexander, M. R., Pearl, J. K., Bishop, D. A., Cook, E. R., Anchukaitis, K. J., &amp; Pederson, N. (2019). The potential to strengthen temperature reconstructions in ecoregions with limited tree line using a multispecies approach. </w:t>
       </w:r>
@@ -7144,8 +7171,8 @@
       <w:pPr>
         <w:pStyle w:val="Bibliography"/>
       </w:pPr>
-      <w:bookmarkStart w:id="78" w:name="ref-alexander_relative_2018"/>
-      <w:bookmarkEnd w:id="76"/>
+      <w:bookmarkStart w:id="82" w:name="ref-alexander_relative_2018"/>
+      <w:bookmarkEnd w:id="80"/>
       <w:r>
         <w:t xml:space="preserve">Alexander, M. R., Rollinson, C. R., Babst, F., Trouet, V., &amp; Moore, D. J. P. (2018). Relative influences of multiple sources of uncertainty on cumulative and incremental tree-ring-derived aboveground biomass estimates. </w:t>
       </w:r>
@@ -7180,8 +7207,8 @@
       <w:pPr>
         <w:pStyle w:val="Bibliography"/>
       </w:pPr>
-      <w:bookmarkStart w:id="79" w:name="ref-alfaro-sanchez_growth_2017"/>
-      <w:bookmarkEnd w:id="78"/>
+      <w:bookmarkStart w:id="83" w:name="ref-alfaro-sanchez_growth_2017"/>
+      <w:bookmarkEnd w:id="82"/>
       <w:r>
         <w:t xml:space="preserve">Alfaro-Sánchez, R., Muller-Landau, H. C., Wright, S. J., &amp; Camarero, J. J. (2017). Growth and reproduction respond differently to climate in three Neotropical tree species. </w:t>
       </w:r>
@@ -7207,8 +7234,8 @@
       <w:pPr>
         <w:pStyle w:val="Bibliography"/>
       </w:pPr>
-      <w:bookmarkStart w:id="80" w:name="ref-amoroso_dendroecology_2017"/>
-      <w:bookmarkEnd w:id="79"/>
+      <w:bookmarkStart w:id="84" w:name="ref-amoroso_dendroecology_2017"/>
+      <w:bookmarkEnd w:id="83"/>
       <w:r>
         <w:lastRenderedPageBreak/>
         <w:t xml:space="preserve">Amoroso, M. M., Daniels, L., Baker, P. J., &amp; Camarero, J. J. (Eds.). (2017). </w:t>
@@ -7235,8 +7262,8 @@
       <w:pPr>
         <w:pStyle w:val="Bibliography"/>
       </w:pPr>
-      <w:bookmarkStart w:id="81" w:name="X7472afe191c4e6f910d2bf0bfbf82e114a2f267"/>
-      <w:bookmarkEnd w:id="80"/>
+      <w:bookmarkStart w:id="85" w:name="X7472afe191c4e6f910d2bf0bfbf82e114a2f267"/>
+      <w:bookmarkEnd w:id="84"/>
       <w:r>
         <w:t xml:space="preserve">Anderson-Teixeira, K., Gonzalez, B., ForestGEO, McGregor, I., Gonzalez-Akre, E., RHelcoski, Herrmann, V., Kim, A. Y., Terrell, A., &amp; Camerondow35. (2020). </w:t>
       </w:r>
@@ -7262,8 +7289,8 @@
       <w:pPr>
         <w:pStyle w:val="Bibliography"/>
       </w:pPr>
-      <w:bookmarkStart w:id="82" w:name="X004b0b0adcb3b0fd197baeba21c22fc647d3498"/>
-      <w:bookmarkEnd w:id="81"/>
+      <w:bookmarkStart w:id="86" w:name="X004b0b0adcb3b0fd197baeba21c22fc647d3498"/>
+      <w:bookmarkEnd w:id="85"/>
       <w:r>
         <w:t>Anderson-Teixeira, K. J., Davies, S. J., Bennett, A. C., Gonzalez-Akre, E. B., Muller-Landau, H. C., Joseph Wright, S., Abu Salim, K., Almeyda Zambrano, A. M., Alonso, A., Baltzer, J. L., Basset, Y., Bourg, N. A., Broadbent, E. N., Brockelman, W. Y., Bunyavejchewin, S., Burslem, D. F. R. P., Butt, N., Cao, M., Cardenas, D., … Zimmerman, J. (2015). CTFS-</w:t>
       </w:r>
@@ -7306,8 +7333,8 @@
       <w:pPr>
         <w:pStyle w:val="Bibliography"/>
       </w:pPr>
-      <w:bookmarkStart w:id="83" w:name="ref-anderson-teixeira_size-related_2015"/>
-      <w:bookmarkEnd w:id="82"/>
+      <w:bookmarkStart w:id="87" w:name="ref-anderson-teixeira_size-related_2015"/>
+      <w:bookmarkEnd w:id="86"/>
       <w:r>
         <w:t xml:space="preserve">Anderson-Teixeira, K. J., McGarvey, J. C., Muller-Landau, H. C., Park, J. Y., Gonzalez-Akre, E. B., Herrmann, V., Bennett, A. C., So, C. V., Bourg, N. A., Thompson, J. R., McMahon, S. M., &amp; McShea, W. J. (2015). Size-related scaling of tree form and function in a mixed-age forest. </w:t>
       </w:r>
@@ -7342,8 +7369,8 @@
       <w:pPr>
         <w:pStyle w:val="Bibliography"/>
       </w:pPr>
-      <w:bookmarkStart w:id="84" w:name="ref-babst_when_2018"/>
-      <w:bookmarkEnd w:id="83"/>
+      <w:bookmarkStart w:id="88" w:name="ref-babst_when_2018"/>
+      <w:bookmarkEnd w:id="87"/>
       <w:r>
         <w:t xml:space="preserve">Babst, F., Bodesheim, P., Charney, N., Friend, A. D., Girardin, M. P., Klesse, S., Moore, D. J. P., Seftigen, K., Björklund, J., Bouriaud, O., Dawson, A., DeRose, R. J., Dietze, M. C., Eckes, A. H., Enquist, B., Frank, D. C., Mahecha, M. D., Poulter, B., Record, S., … Evans, M. E. K. (2018). When tree rings go global: Challenges and opportunities for retro- and prospective insight. </w:t>
       </w:r>
@@ -7378,8 +7405,8 @@
       <w:pPr>
         <w:pStyle w:val="Bibliography"/>
       </w:pPr>
-      <w:bookmarkStart w:id="85" w:name="ref-babst_twentieth_2019"/>
-      <w:bookmarkEnd w:id="84"/>
+      <w:bookmarkStart w:id="89" w:name="ref-babst_twentieth_2019"/>
+      <w:bookmarkEnd w:id="88"/>
       <w:r>
         <w:t xml:space="preserve">Babst, F., Bouriaud, O., Poulter, B., Trouet, V., Girardin, M. P., &amp; Frank, D. C. (2019). Twentieth century redistribution in climatic drivers of global tree growth. </w:t>
       </w:r>
@@ -7414,8 +7441,8 @@
       <w:pPr>
         <w:pStyle w:val="Bibliography"/>
       </w:pPr>
-      <w:bookmarkStart w:id="86" w:name="ref-banbury_morgan_global_nodate"/>
-      <w:bookmarkEnd w:id="85"/>
+      <w:bookmarkStart w:id="90" w:name="ref-banbury_morgan_global_nodate"/>
+      <w:bookmarkEnd w:id="89"/>
       <w:r>
         <w:t xml:space="preserve">Banbury Morgan, B., Herrmann, V., Kunert, N., Bond-Lamberty, B., Muller-Landau, H. C., &amp; Anderson-Teixeira, K. J. (in press). Global patterns of forest autotrophic carbon fluxes. </w:t>
       </w:r>
@@ -7433,8 +7460,8 @@
       <w:pPr>
         <w:pStyle w:val="Bibliography"/>
       </w:pPr>
-      <w:bookmarkStart w:id="87" w:name="ref-beedlow_importance_2013"/>
-      <w:bookmarkEnd w:id="86"/>
+      <w:bookmarkStart w:id="91" w:name="ref-beedlow_importance_2013"/>
+      <w:bookmarkEnd w:id="90"/>
       <w:r>
         <w:t xml:space="preserve">Beedlow, P. A., Lee, E. H., Tingey, D. T., Waschmann, R. S., &amp; Burdick, C. A. (2013). The importance of seasonal temperature and moisture patterns on growth of Douglas-fir in western Oregon, USA. </w:t>
       </w:r>
@@ -7469,8 +7496,8 @@
       <w:pPr>
         <w:pStyle w:val="Bibliography"/>
       </w:pPr>
-      <w:bookmarkStart w:id="88" w:name="ref-bennett_larger_2015"/>
-      <w:bookmarkEnd w:id="87"/>
+      <w:bookmarkStart w:id="92" w:name="ref-bennett_larger_2015"/>
+      <w:bookmarkEnd w:id="91"/>
       <w:r>
         <w:t xml:space="preserve">Bennett, A. C., McDowell, N. G., Allen, C. D., &amp; Anderson-Teixeira, K. J. (2015). Larger trees suffer most during drought in forests worldwide. </w:t>
       </w:r>
@@ -7505,8 +7532,8 @@
       <w:pPr>
         <w:pStyle w:val="Bibliography"/>
       </w:pPr>
-      <w:bookmarkStart w:id="89" w:name="ref-biondi_theory-driven_2008"/>
-      <w:bookmarkEnd w:id="88"/>
+      <w:bookmarkStart w:id="93" w:name="ref-biondi_theory-driven_2008"/>
+      <w:bookmarkEnd w:id="92"/>
       <w:r>
         <w:t xml:space="preserve">Biondi, F., &amp; Qeadan, F. (2008). A Theory-Driven Approach to Tree-Ring Standardization: Defining the Biological Trend from Expected Basal Area Increment. </w:t>
       </w:r>
@@ -7541,8 +7568,8 @@
       <w:pPr>
         <w:pStyle w:val="Bibliography"/>
       </w:pPr>
-      <w:bookmarkStart w:id="90" w:name="ref-birch_birch_2020"/>
-      <w:bookmarkEnd w:id="89"/>
+      <w:bookmarkStart w:id="94" w:name="ref-birch_birch_2020"/>
+      <w:bookmarkEnd w:id="93"/>
       <w:r>
         <w:lastRenderedPageBreak/>
         <w:t xml:space="preserve">Birch, J. D., DeRose, R. J., &amp; Lutz, J. A. (2020a). Birch - Cedar Breaks National Monument - ABBI - ITRDB UT545. </w:t>
@@ -7569,8 +7596,8 @@
       <w:pPr>
         <w:pStyle w:val="Bibliography"/>
       </w:pPr>
-      <w:bookmarkStart w:id="91" w:name="ref-birch_birch_2020-2"/>
-      <w:bookmarkEnd w:id="90"/>
+      <w:bookmarkStart w:id="95" w:name="ref-birch_birch_2020-2"/>
+      <w:bookmarkEnd w:id="94"/>
       <w:r>
         <w:t xml:space="preserve">Birch, J. D., DeRose, R. J., &amp; Lutz, J. A. (2020b). Birch - Cedar Breaks National Monument - PCEN - ITRDB UT546. </w:t>
       </w:r>
@@ -7596,8 +7623,8 @@
       <w:pPr>
         <w:pStyle w:val="Bibliography"/>
       </w:pPr>
-      <w:bookmarkStart w:id="92" w:name="ref-birch_birch_2020-3"/>
-      <w:bookmarkEnd w:id="91"/>
+      <w:bookmarkStart w:id="96" w:name="ref-birch_birch_2020-3"/>
+      <w:bookmarkEnd w:id="95"/>
       <w:r>
         <w:t xml:space="preserve">Birch, J. D., DeRose, R. J., &amp; Lutz, J. A. (2020c). Birch - Cedar Breaks National Monument - PIFL - ITRDB UT547. </w:t>
       </w:r>
@@ -7623,8 +7650,8 @@
       <w:pPr>
         <w:pStyle w:val="Bibliography"/>
       </w:pPr>
-      <w:bookmarkStart w:id="93" w:name="ref-birch_birch_2020-4"/>
-      <w:bookmarkEnd w:id="92"/>
+      <w:bookmarkStart w:id="97" w:name="ref-birch_birch_2020-4"/>
+      <w:bookmarkEnd w:id="96"/>
       <w:r>
         <w:t xml:space="preserve">Birch, J. D., DeRose, R. J., &amp; Lutz, J. A. (2020d). Birch - Cedar Breaks National Monument - PSME - ITRDB UT548. </w:t>
       </w:r>
@@ -7650,8 +7677,8 @@
       <w:pPr>
         <w:pStyle w:val="Bibliography"/>
       </w:pPr>
-      <w:bookmarkStart w:id="94" w:name="ref-bowman_detecting_2013"/>
-      <w:bookmarkEnd w:id="93"/>
+      <w:bookmarkStart w:id="98" w:name="ref-bowman_detecting_2013"/>
+      <w:bookmarkEnd w:id="97"/>
       <w:r>
         <w:t xml:space="preserve">Bowman, D. M. J. S., Brienen, R. J. W., Gloor, E., Phillips, O. L., &amp; Prior, L. D. (2013). Detecting trends in tree growth: Not so simple. </w:t>
       </w:r>
@@ -7687,13 +7714,13 @@
         <w:pStyle w:val="Bibliography"/>
         <w:rPr>
           <w:lang w:val="nl-NL"/>
-          <w:rPrChange w:id="95" w:author="Zuidema, Pieter" w:date="2021-02-23T12:23:00Z">
+          <w:rPrChange w:id="99" w:author="Zuidema, Pieter" w:date="2021-02-23T12:23:00Z">
             <w:rPr/>
           </w:rPrChange>
         </w:rPr>
       </w:pPr>
-      <w:bookmarkStart w:id="96" w:name="ref-braker_measuring_2002"/>
-      <w:bookmarkEnd w:id="94"/>
+      <w:bookmarkStart w:id="100" w:name="ref-braker_measuring_2002"/>
+      <w:bookmarkEnd w:id="98"/>
       <w:r>
         <w:t xml:space="preserve">Bräker, O. U. (2002). Measuring and data processing in tree-ring </w:t>
       </w:r>
@@ -7709,7 +7736,7 @@
         <w:rPr>
           <w:i/>
           <w:lang w:val="nl-NL"/>
-          <w:rPrChange w:id="97" w:author="Zuidema, Pieter" w:date="2021-02-23T12:23:00Z">
+          <w:rPrChange w:id="101" w:author="Zuidema, Pieter" w:date="2021-02-23T12:23:00Z">
             <w:rPr>
               <w:i/>
             </w:rPr>
@@ -7720,7 +7747,7 @@
       <w:r>
         <w:rPr>
           <w:lang w:val="nl-NL"/>
-          <w:rPrChange w:id="98" w:author="Zuidema, Pieter" w:date="2021-02-23T12:23:00Z">
+          <w:rPrChange w:id="102" w:author="Zuidema, Pieter" w:date="2021-02-23T12:23:00Z">
             <w:rPr/>
           </w:rPrChange>
         </w:rPr>
@@ -7730,7 +7757,7 @@
         <w:rPr>
           <w:i/>
           <w:lang w:val="nl-NL"/>
-          <w:rPrChange w:id="99" w:author="Zuidema, Pieter" w:date="2021-02-23T12:23:00Z">
+          <w:rPrChange w:id="103" w:author="Zuidema, Pieter" w:date="2021-02-23T12:23:00Z">
             <w:rPr>
               <w:i/>
             </w:rPr>
@@ -7741,7 +7768,7 @@
       <w:r>
         <w:rPr>
           <w:lang w:val="nl-NL"/>
-          <w:rPrChange w:id="100" w:author="Zuidema, Pieter" w:date="2021-02-23T12:23:00Z">
+          <w:rPrChange w:id="104" w:author="Zuidema, Pieter" w:date="2021-02-23T12:23:00Z">
             <w:rPr/>
           </w:rPrChange>
         </w:rPr>
@@ -7753,7 +7780,7 @@
       <w:r>
         <w:rPr>
           <w:lang w:val="nl-NL"/>
-          <w:rPrChange w:id="101" w:author="Zuidema, Pieter" w:date="2021-02-23T12:23:00Z">
+          <w:rPrChange w:id="105" w:author="Zuidema, Pieter" w:date="2021-02-23T12:23:00Z">
             <w:rPr/>
           </w:rPrChange>
         </w:rPr>
@@ -7766,7 +7793,7 @@
         <w:rPr>
           <w:rStyle w:val="Hyperlink"/>
           <w:lang w:val="nl-NL"/>
-          <w:rPrChange w:id="102" w:author="Zuidema, Pieter" w:date="2021-02-23T12:23:00Z">
+          <w:rPrChange w:id="106" w:author="Zuidema, Pieter" w:date="2021-02-23T12:23:00Z">
             <w:rPr>
               <w:rStyle w:val="Hyperlink"/>
             </w:rPr>
@@ -7785,91 +7812,8 @@
       <w:pPr>
         <w:pStyle w:val="Bibliography"/>
       </w:pPr>
-      <w:bookmarkStart w:id="103" w:name="ref-brienen_detecting_2012"/>
-      <w:bookmarkEnd w:id="96"/>
-      <w:r>
-        <w:rPr>
-          <w:lang w:val="nl-NL"/>
-          <w:rPrChange w:id="104" w:author="Zuidema, Pieter" w:date="2021-02-23T12:23:00Z">
-            <w:rPr/>
-          </w:rPrChange>
-        </w:rPr>
-        <w:t xml:space="preserve">Brienen, R. J. W., Gloor, E., &amp; Zuidema, P. A. (2012). </w:t>
-      </w:r>
-      <w:r>
-        <w:t xml:space="preserve">Detecting evidence for CO </w:t>
-      </w:r>
-      <w:r>
-        <w:rPr>
-          <w:vertAlign w:val="subscript"/>
-        </w:rPr>
-        <w:t>2</w:t>
-      </w:r>
-      <w:r>
-        <w:t xml:space="preserve"> fertilization from tree ring studies: The potential role of sampling biases: CO </w:t>
-      </w:r>
-      <w:r>
-        <w:rPr>
-          <w:vertAlign w:val="subscript"/>
-        </w:rPr>
-        <w:t>2</w:t>
-      </w:r>
-      <w:r>
-        <w:t xml:space="preserve"> FERTILIZATION FROM TREE RINGS. </w:t>
-      </w:r>
-      <w:r>
-        <w:rPr>
-          <w:i/>
-        </w:rPr>
-        <w:t>Global Biogeochemical Cycles</w:t>
-      </w:r>
-      <w:r>
-        <w:t xml:space="preserve">, </w:t>
-      </w:r>
-      <w:r>
-        <w:rPr>
-          <w:i/>
-        </w:rPr>
-        <w:t>26</w:t>
-      </w:r>
-      <w:r>
-        <w:t xml:space="preserve">(1), n/a–n/a. </w:t>
-      </w:r>
-      <w:hyperlink r:id="rId40">
-        <w:r>
-          <w:rPr>
-            <w:rStyle w:val="Hyperlink"/>
-          </w:rPr>
-          <w:t>https://doi.org/10.1029/2011GB004143</w:t>
-        </w:r>
-      </w:hyperlink>
-    </w:p>
-    <w:p>
-      <w:pPr>
-        <w:pStyle w:val="Bibliography"/>
-      </w:pPr>
-      <w:bookmarkStart w:id="105" w:name="ref-brienen_tree_2017"/>
-      <w:bookmarkEnd w:id="103"/>
-      <w:r>
-        <w:rPr>
-          <w:lang w:val="nl-NL"/>
-          <w:rPrChange w:id="106" w:author="Zuidema, Pieter" w:date="2021-02-23T12:23:00Z">
-            <w:rPr/>
-          </w:rPrChange>
-        </w:rPr>
-        <w:t xml:space="preserve">Brienen, R. J. W., Gloor, M., &amp; </w:t>
-      </w:r>
-      <w:proofErr w:type="spellStart"/>
-      <w:r>
-        <w:rPr>
-          <w:lang w:val="nl-NL"/>
-          <w:rPrChange w:id="107" w:author="Zuidema, Pieter" w:date="2021-02-23T12:23:00Z">
-            <w:rPr/>
-          </w:rPrChange>
-        </w:rPr>
-        <w:t>Ziv</w:t>
-      </w:r>
-      <w:proofErr w:type="spellEnd"/>
+      <w:bookmarkStart w:id="107" w:name="ref-brienen_detecting_2012"/>
+      <w:bookmarkEnd w:id="100"/>
       <w:r>
         <w:rPr>
           <w:lang w:val="nl-NL"/>
@@ -7877,6 +7821,89 @@
             <w:rPr/>
           </w:rPrChange>
         </w:rPr>
+        <w:t xml:space="preserve">Brienen, R. J. W., Gloor, E., &amp; Zuidema, P. A. (2012). </w:t>
+      </w:r>
+      <w:r>
+        <w:t xml:space="preserve">Detecting evidence for CO </w:t>
+      </w:r>
+      <w:r>
+        <w:rPr>
+          <w:vertAlign w:val="subscript"/>
+        </w:rPr>
+        <w:t>2</w:t>
+      </w:r>
+      <w:r>
+        <w:t xml:space="preserve"> fertilization from tree ring studies: The potential role of sampling biases: CO </w:t>
+      </w:r>
+      <w:r>
+        <w:rPr>
+          <w:vertAlign w:val="subscript"/>
+        </w:rPr>
+        <w:t>2</w:t>
+      </w:r>
+      <w:r>
+        <w:t xml:space="preserve"> FERTILIZATION FROM TREE RINGS. </w:t>
+      </w:r>
+      <w:r>
+        <w:rPr>
+          <w:i/>
+        </w:rPr>
+        <w:t>Global Biogeochemical Cycles</w:t>
+      </w:r>
+      <w:r>
+        <w:t xml:space="preserve">, </w:t>
+      </w:r>
+      <w:r>
+        <w:rPr>
+          <w:i/>
+        </w:rPr>
+        <w:t>26</w:t>
+      </w:r>
+      <w:r>
+        <w:t xml:space="preserve">(1), n/a–n/a. </w:t>
+      </w:r>
+      <w:hyperlink r:id="rId40">
+        <w:r>
+          <w:rPr>
+            <w:rStyle w:val="Hyperlink"/>
+          </w:rPr>
+          <w:t>https://doi.org/10.1029/2011GB004143</w:t>
+        </w:r>
+      </w:hyperlink>
+    </w:p>
+    <w:p>
+      <w:pPr>
+        <w:pStyle w:val="Bibliography"/>
+      </w:pPr>
+      <w:bookmarkStart w:id="109" w:name="ref-brienen_tree_2017"/>
+      <w:bookmarkEnd w:id="107"/>
+      <w:r>
+        <w:rPr>
+          <w:lang w:val="nl-NL"/>
+          <w:rPrChange w:id="110" w:author="Zuidema, Pieter" w:date="2021-02-23T12:23:00Z">
+            <w:rPr/>
+          </w:rPrChange>
+        </w:rPr>
+        <w:t xml:space="preserve">Brienen, R. J. W., Gloor, M., &amp; </w:t>
+      </w:r>
+      <w:proofErr w:type="spellStart"/>
+      <w:r>
+        <w:rPr>
+          <w:lang w:val="nl-NL"/>
+          <w:rPrChange w:id="111" w:author="Zuidema, Pieter" w:date="2021-02-23T12:23:00Z">
+            <w:rPr/>
+          </w:rPrChange>
+        </w:rPr>
+        <w:t>Ziv</w:t>
+      </w:r>
+      <w:proofErr w:type="spellEnd"/>
+      <w:r>
+        <w:rPr>
+          <w:lang w:val="nl-NL"/>
+          <w:rPrChange w:id="112" w:author="Zuidema, Pieter" w:date="2021-02-23T12:23:00Z">
+            <w:rPr/>
+          </w:rPrChange>
+        </w:rPr>
         <w:t xml:space="preserve">, G. (2017). </w:t>
       </w:r>
       <w:r>
@@ -7913,8 +7940,8 @@
       <w:pPr>
         <w:pStyle w:val="Bibliography"/>
       </w:pPr>
-      <w:bookmarkStart w:id="109" w:name="ref-bumann_assessing_2019"/>
-      <w:bookmarkEnd w:id="105"/>
+      <w:bookmarkStart w:id="113" w:name="ref-bumann_assessing_2019"/>
+      <w:bookmarkEnd w:id="109"/>
       <w:r>
         <w:t xml:space="preserve">Bumann, E., Awada, T., Wardlow, B., Hayes, M., Okalebo, J., Helzer, C., Mazis, A., Hiller, J., &amp; Cherubini, P. (2019). Assessing responses of </w:t>
       </w:r>
@@ -7967,8 +7994,8 @@
       <w:pPr>
         <w:pStyle w:val="Bibliography"/>
       </w:pPr>
-      <w:bookmarkStart w:id="110" w:name="ref-buntgen_2500_2011"/>
-      <w:bookmarkEnd w:id="109"/>
+      <w:bookmarkStart w:id="114" w:name="ref-buntgen_2500_2011"/>
+      <w:bookmarkEnd w:id="113"/>
       <w:r>
         <w:t xml:space="preserve">Buntgen, U., Tegel, W., Nicolussi, K., McCormick, M., Frank, D., Trouet, V., Kaplan, J. O., Herzig, F., Heussner, K.-U., Wanner, H., Luterbacher, J., &amp; Esper, J. (2011). 2500 Years of European Climate Variability and Human Susceptibility. </w:t>
       </w:r>
@@ -8003,8 +8030,8 @@
       <w:pPr>
         <w:pStyle w:val="Bibliography"/>
       </w:pPr>
-      <w:bookmarkStart w:id="111" w:name="ref-cailleret_synthesis_2017"/>
-      <w:bookmarkEnd w:id="110"/>
+      <w:bookmarkStart w:id="115" w:name="ref-cailleret_synthesis_2017"/>
+      <w:bookmarkEnd w:id="114"/>
       <w:r>
         <w:t xml:space="preserve">Cailleret, M., Jansen, S., Robert, E. M. R., Desoto, L., Aakala, T., Antos, J. A., Beikircher, B., Bigler, C., Bugmann, H., Caccianiga, M., Čada, V., Camarero, J. J., Cherubini, P., Cochard, H., Coyea, M. R., Čufar, K., Das, A. J., Davi, H., Delzon, S., … Martínez-Vilalta, J. (2017). A synthesis </w:t>
       </w:r>
@@ -8043,8 +8070,8 @@
       <w:pPr>
         <w:pStyle w:val="Bibliography"/>
       </w:pPr>
-      <w:bookmarkStart w:id="112" w:name="ref-cavin_highest_2017"/>
-      <w:bookmarkEnd w:id="111"/>
+      <w:bookmarkStart w:id="116" w:name="ref-cavin_highest_2017"/>
+      <w:bookmarkEnd w:id="115"/>
       <w:r>
         <w:t xml:space="preserve">Cavin, L., &amp; Jump, A. S. (2017). Highest drought sensitivity and lowest resistance to growth suppression are found in the range core of the tree Fagus sylvatica L. Not the equatorial range edge. </w:t>
       </w:r>
@@ -8079,8 +8106,8 @@
       <w:pPr>
         <w:pStyle w:val="Bibliography"/>
       </w:pPr>
-      <w:bookmarkStart w:id="113" w:name="ref-charney_observed_2016"/>
-      <w:bookmarkEnd w:id="112"/>
+      <w:bookmarkStart w:id="117" w:name="ref-charney_observed_2016"/>
+      <w:bookmarkEnd w:id="116"/>
       <w:r>
         <w:t xml:space="preserve">Charney, N. D., Babst, F., Poulter, B., Record, S., Trouet, V. M., Frank, D., Enquist, B. J., &amp; Evans, M. E. K. (2016). Observed forest sensitivity to climate implies large changes in 21st century North American forest growth. </w:t>
       </w:r>
@@ -8115,8 +8142,8 @@
       <w:pPr>
         <w:pStyle w:val="Bibliography"/>
       </w:pPr>
-      <w:bookmarkStart w:id="114" w:name="ref-cherubini_potential_1998"/>
-      <w:bookmarkEnd w:id="113"/>
+      <w:bookmarkStart w:id="118" w:name="ref-cherubini_potential_1998"/>
+      <w:bookmarkEnd w:id="117"/>
       <w:r>
         <w:t xml:space="preserve">Cherubini, P., Dobbertin, M., &amp; Innes, J. L. (1998). Potential sampling bias in long-term forest growth trends reconstructed from tree rings: A case study from the Italian Alps. </w:t>
       </w:r>
@@ -8151,8 +8178,8 @@
       <w:pPr>
         <w:pStyle w:val="Bibliography"/>
       </w:pPr>
-      <w:bookmarkStart w:id="115" w:name="ref-cook_climate_1989"/>
-      <w:bookmarkEnd w:id="114"/>
+      <w:bookmarkStart w:id="119" w:name="ref-cook_climate_1989"/>
+      <w:bookmarkEnd w:id="118"/>
       <w:r>
         <w:t xml:space="preserve">Cook, E. R., &amp; Johnson, ArthurH. (1989). Climate change and forest decline: A review of the red spruce case. </w:t>
       </w:r>
@@ -8187,8 +8214,8 @@
       <w:pPr>
         <w:pStyle w:val="Bibliography"/>
       </w:pPr>
-      <w:bookmarkStart w:id="116" w:name="ref-cook_calculating_1997"/>
-      <w:bookmarkEnd w:id="115"/>
+      <w:bookmarkStart w:id="120" w:name="ref-cook_calculating_1997"/>
+      <w:bookmarkEnd w:id="119"/>
       <w:r>
         <w:t xml:space="preserve">Cook, E. R., &amp; Peters, K. (1997). Calculating unbiased tree-ring indices for the study of climatic and environmental change. </w:t>
       </w:r>
@@ -8223,8 +8250,8 @@
       <w:pPr>
         <w:pStyle w:val="Bibliography"/>
       </w:pPr>
-      <w:bookmarkStart w:id="117" w:name="ref-davies_forestgeo_2021"/>
-      <w:bookmarkEnd w:id="116"/>
+      <w:bookmarkStart w:id="121" w:name="ref-davies_forestgeo_2021"/>
+      <w:bookmarkEnd w:id="120"/>
       <w:r>
         <w:t xml:space="preserve">Davies, S. J., Abiem, I., Abu Salim, K., Aguilar, S., Allen, D., Alonso, A., Anderson-Teixeira, K., Andrade, A., Arellano, G., Ashton, P. S., Baker, P. J., Baker, M. E., Baltzer, J. L., Basset, Y., Bissiengou, P., Bohlman, S., Bourg, N. A., Brockelman, W. Y., Bunyavejchewin, S., … Zuleta, D. (2021). ForestGEO: Understanding forest diversity and dynamics through a global observatory network. </w:t>
       </w:r>
@@ -8259,8 +8286,8 @@
       <w:pPr>
         <w:pStyle w:val="Bibliography"/>
       </w:pPr>
-      <w:bookmarkStart w:id="118" w:name="ref-davis_forest_2009"/>
-      <w:bookmarkEnd w:id="117"/>
+      <w:bookmarkStart w:id="122" w:name="ref-davis_forest_2009"/>
+      <w:bookmarkEnd w:id="121"/>
       <w:r>
         <w:t xml:space="preserve">Davis, S. C., Hessl, A. E., Scott, C. J., Adams, M. B., &amp; Thomas, R. B. (2009). Forest carbon sequestration changes in response to timber harvest. </w:t>
       </w:r>
@@ -8295,8 +8322,8 @@
       <w:pPr>
         <w:pStyle w:val="Bibliography"/>
       </w:pPr>
-      <w:bookmarkStart w:id="119" w:name="ref-dearborn_permafrost_2020"/>
-      <w:bookmarkEnd w:id="118"/>
+      <w:bookmarkStart w:id="123" w:name="ref-dearborn_permafrost_2020"/>
+      <w:bookmarkEnd w:id="122"/>
       <w:r>
         <w:t xml:space="preserve">Dearborn, K. D., Wallace, C. A., Patankar, R., &amp; Baltzer, J. L. (2020). Permafrost thaw in boreal peatlands is rapidly altering forest community composition. </w:t>
       </w:r>
@@ -8322,8 +8349,8 @@
       <w:pPr>
         <w:pStyle w:val="Bibliography"/>
       </w:pPr>
-      <w:bookmarkStart w:id="120" w:name="ref-desoto_low_2020"/>
-      <w:bookmarkEnd w:id="119"/>
+      <w:bookmarkStart w:id="124" w:name="ref-desoto_low_2020"/>
+      <w:bookmarkEnd w:id="123"/>
       <w:r>
         <w:t xml:space="preserve">DeSoto, L., Cailleret, M., Sterck, F., Jansen, S., Kramer, K., Robert, E. M. R., Aakala, T., Amoroso, M. M., Bigler, C., Camarero, J. J., Čufar, K., Gea-Izquierdo, G., Gillner, S., Haavik, L. J., Hereş, A.-M., Kane, J. M., Kharuk, V. I., Kitzberger, T., Klein, T., … Martínez-Vilalta, J. (2020). Low growth resilience to drought is related to future mortality risk in trees. </w:t>
       </w:r>
@@ -8358,8 +8385,8 @@
       <w:pPr>
         <w:pStyle w:val="Bibliography"/>
       </w:pPr>
-      <w:bookmarkStart w:id="121" w:name="ref-dye_comparing_2016"/>
-      <w:bookmarkEnd w:id="120"/>
+      <w:bookmarkStart w:id="125" w:name="ref-dye_comparing_2016"/>
+      <w:bookmarkEnd w:id="124"/>
       <w:r>
         <w:t xml:space="preserve">Dye, A., Barker Plotkin, A., Bishop, D., Pederson, N., Poulter, B., &amp; Hessl, A. (2016). Comparing tree-ring and permanent plot estimates of aboveground net primary production in three eastern U.S. forests. </w:t>
       </w:r>
@@ -8394,8 +8421,8 @@
       <w:pPr>
         <w:pStyle w:val="Bibliography"/>
       </w:pPr>
-      <w:bookmarkStart w:id="122" w:name="ref-elling_dendroecological_2009"/>
-      <w:bookmarkEnd w:id="121"/>
+      <w:bookmarkStart w:id="126" w:name="ref-elling_dendroecological_2009"/>
+      <w:bookmarkEnd w:id="125"/>
       <w:r>
         <w:lastRenderedPageBreak/>
         <w:t xml:space="preserve">Elling, W., Dittmar, C., Pfaffelmoser, K., &amp; Rötzer, T. (2009). Dendroecological assessment of the complex causes of decline and recovery of the growth of silver fir (Abies alba Mill.) In Southern Germany. </w:t>
@@ -8431,12 +8458,12 @@
       <w:pPr>
         <w:pStyle w:val="Bibliography"/>
       </w:pPr>
-      <w:bookmarkStart w:id="123" w:name="ref-enquist_global_2002"/>
-      <w:bookmarkEnd w:id="122"/>
+      <w:bookmarkStart w:id="127" w:name="ref-enquist_global_2002"/>
+      <w:bookmarkEnd w:id="126"/>
       <w:r>
         <w:rPr>
           <w:lang w:val="nl-NL"/>
-          <w:rPrChange w:id="124" w:author="Zuidema, Pieter" w:date="2021-02-23T12:23:00Z">
+          <w:rPrChange w:id="128" w:author="Zuidema, Pieter" w:date="2021-02-23T12:23:00Z">
             <w:rPr/>
           </w:rPrChange>
         </w:rPr>
@@ -8476,8 +8503,8 @@
       <w:pPr>
         <w:pStyle w:val="Bibliography"/>
       </w:pPr>
-      <w:bookmarkStart w:id="125" w:name="ref-esper_divergence_2009"/>
-      <w:bookmarkEnd w:id="123"/>
+      <w:bookmarkStart w:id="129" w:name="ref-esper_divergence_2009"/>
+      <w:bookmarkEnd w:id="127"/>
       <w:r>
         <w:t xml:space="preserve">Esper, J., &amp; Frank, D. (2009). Divergence pitfalls in tree-ring research. </w:t>
       </w:r>
@@ -8512,8 +8539,8 @@
       <w:pPr>
         <w:pStyle w:val="Bibliography"/>
       </w:pPr>
-      <w:bookmarkStart w:id="126" w:name="ref-evans_fusing_2017"/>
-      <w:bookmarkEnd w:id="125"/>
+      <w:bookmarkStart w:id="130" w:name="ref-evans_fusing_2017"/>
+      <w:bookmarkEnd w:id="129"/>
       <w:r>
         <w:t xml:space="preserve">Evans, M. E. K., Falk, D. A., Arizpe, A., Swetnam, T. L., Babst, F., &amp; Holsinger, K. E. (2017). Fusing tree-ring and forest inventory data to infer influences on tree growth. </w:t>
       </w:r>
@@ -8548,8 +8575,8 @@
       <w:pPr>
         <w:pStyle w:val="Bibliography"/>
       </w:pPr>
-      <w:bookmarkStart w:id="127" w:name="ref-finzi_carbon_2020"/>
-      <w:bookmarkEnd w:id="126"/>
+      <w:bookmarkStart w:id="131" w:name="ref-finzi_carbon_2020"/>
+      <w:bookmarkEnd w:id="130"/>
       <w:r>
         <w:t xml:space="preserve">Finzi, A. C., Giasson, M.-A., Plotkin, A. A. B., Aber, J. D., Boose, E. R., Davidson, E. A., Dietze, M. C., Ellison, A. M., Frey, S. D., Goldman, E., Keenan, T. F., Melillo, J. M., Munger, J. W., Nadelhoffer, K. J., Ollinger, S. V., Orwig, D. A., Pederson, N., Richardson, A. D., Savage, K., … Foster, D. R. (2020). Carbon budget of the Harvard Forest Long-Term Ecological Research site: Pattern, process, and response to global change. </w:t>
       </w:r>
@@ -8584,8 +8611,8 @@
       <w:pPr>
         <w:pStyle w:val="Bibliography"/>
       </w:pPr>
-      <w:bookmarkStart w:id="128" w:name="ref-forrester_does_2021"/>
-      <w:bookmarkEnd w:id="127"/>
+      <w:bookmarkStart w:id="132" w:name="ref-forrester_does_2021"/>
+      <w:bookmarkEnd w:id="131"/>
       <w:r>
         <w:t xml:space="preserve">Forrester, D. I. (2021). Does individual-tree biomass growth increase continuously with tree size? </w:t>
       </w:r>
@@ -8620,8 +8647,8 @@
       <w:pPr>
         <w:pStyle w:val="Bibliography"/>
       </w:pPr>
-      <w:bookmarkStart w:id="129" w:name="ref-foster_predicting_2016"/>
-      <w:bookmarkEnd w:id="128"/>
+      <w:bookmarkStart w:id="133" w:name="ref-foster_predicting_2016"/>
+      <w:bookmarkEnd w:id="132"/>
       <w:r>
         <w:t xml:space="preserve">Foster, J. R., Finley, A. O., D’Amato, A. W., Bradford, J. B., &amp; Banerjee, S. (2016). Predicting tree biomass growth in the temperateboreal ecotone: Is tree size, age, competition, or climate response most important? </w:t>
       </w:r>
@@ -8656,8 +8683,8 @@
       <w:pPr>
         <w:pStyle w:val="Bibliography"/>
       </w:pPr>
-      <w:bookmarkStart w:id="130" w:name="ref-friedlingstein_climatecarbon_2006"/>
-      <w:bookmarkEnd w:id="129"/>
+      <w:bookmarkStart w:id="134" w:name="ref-friedlingstein_climatecarbon_2006"/>
+      <w:bookmarkEnd w:id="133"/>
       <w:r>
         <w:t xml:space="preserve">Friedlingstein, P., Cox, P., Betts, R., Bopp, L., von Bloh, W., Brovkin, V., Cadule, P., Doney, S., Eby, M., Fung, I., Bala, G., John, J., Jones, C., Joos, F., Kato, T., Kawamiya, M., Knorr, W., Lindsay, K., Matthews, H. D., … Zeng, N. (2006). ClimateCarbon Cycle Feedback Analysis: Results from the C4MIP Model Intercomparison. </w:t>
       </w:r>
@@ -8692,8 +8719,8 @@
       <w:pPr>
         <w:pStyle w:val="Bibliography"/>
       </w:pPr>
-      <w:bookmarkStart w:id="131" w:name="ref-fritts_tree_1976"/>
-      <w:bookmarkEnd w:id="130"/>
+      <w:bookmarkStart w:id="135" w:name="ref-fritts_tree_1976"/>
+      <w:bookmarkEnd w:id="134"/>
       <w:r>
         <w:t xml:space="preserve">Fritts, H. C. (1976). </w:t>
       </w:r>
@@ -8711,8 +8738,8 @@
       <w:pPr>
         <w:pStyle w:val="Bibliography"/>
       </w:pPr>
-      <w:bookmarkStart w:id="132" w:name="ref-fritts_dendroecology_1989"/>
-      <w:bookmarkEnd w:id="131"/>
+      <w:bookmarkStart w:id="136" w:name="ref-fritts_dendroecology_1989"/>
+      <w:bookmarkEnd w:id="135"/>
       <w:r>
         <w:t xml:space="preserve">Fritts, H. C., &amp; Swetnam, T. W. (1989). Dendroecology: A Tool for Evaluating Variations in Past and Present Forest Environments. In M. Begon, A. H. Fitter, E. D. Ford, &amp; A. MacFadyen (Eds.), </w:t>
       </w:r>
@@ -8738,8 +8765,8 @@
       <w:pPr>
         <w:pStyle w:val="Bibliography"/>
       </w:pPr>
-      <w:bookmarkStart w:id="133" w:name="ref-gillerot_tree_2020"/>
-      <w:bookmarkEnd w:id="132"/>
+      <w:bookmarkStart w:id="137" w:name="ref-gillerot_tree_2020"/>
+      <w:bookmarkEnd w:id="136"/>
       <w:r>
         <w:t xml:space="preserve">Gillerot, L., Forrester, D. I., Bottero, A., Rigling, A., &amp; Lévesque, M. (2020). Tree Neighbourhood Diversity Has Negligible Effects on Drought Resilience of European Beech, Silver Fir and Norway Spruce. </w:t>
       </w:r>
@@ -8765,8 +8792,8 @@
       <w:pPr>
         <w:pStyle w:val="Bibliography"/>
       </w:pPr>
-      <w:bookmarkStart w:id="134" w:name="ref-girardin_no_2016"/>
-      <w:bookmarkEnd w:id="133"/>
+      <w:bookmarkStart w:id="138" w:name="ref-girardin_no_2016"/>
+      <w:bookmarkEnd w:id="137"/>
       <w:r>
         <w:lastRenderedPageBreak/>
         <w:t xml:space="preserve">Girardin, M. P., Bouriaud, O., Hogg, E. H., Kurz, W., Zimmermann, N. E., Metsaranta, J. M., de Jong, R., Frank, D. C., Esper, J., Büntgen, U., Guo, X. J., &amp; Bhatti, J. (2016). No growth stimulation of Canada’s boreal forest under half-century of combined warming and CO </w:t>
@@ -8802,8 +8829,8 @@
       <w:pPr>
         <w:pStyle w:val="Bibliography"/>
       </w:pPr>
-      <w:bookmarkStart w:id="135" w:name="X81070c8dded57796bffe4e046459a048702f082"/>
-      <w:bookmarkEnd w:id="134"/>
+      <w:bookmarkStart w:id="139" w:name="X81070c8dded57796bffe4e046459a048702f082"/>
+      <w:bookmarkEnd w:id="138"/>
       <w:r>
         <w:t xml:space="preserve">Gonzalez-Akre, E., McGregor, I., Anderson-Teixeira, K., Dow, C., Herrmann, V., Terrell, A., Kim, A. Y., NidhiVinod, &amp; RHelcoski. (2020). </w:t>
       </w:r>
@@ -8829,8 +8856,8 @@
       <w:pPr>
         <w:pStyle w:val="Bibliography"/>
       </w:pPr>
-      <w:bookmarkStart w:id="136" w:name="ref-goulden_patterns_2011"/>
-      <w:bookmarkEnd w:id="135"/>
+      <w:bookmarkStart w:id="140" w:name="ref-goulden_patterns_2011"/>
+      <w:bookmarkEnd w:id="139"/>
       <w:r>
         <w:t xml:space="preserve">Goulden, M. L., McMillan, A. M. S., Winston, G. C., Rocha, A. V., Manies, K. L., Harden, J. W., &amp; Bond-Lamberty, B. P. (2011). Patterns of NPP, GPP, respiration, and NEP during boreal forest succession. </w:t>
       </w:r>
@@ -8858,13 +8885,13 @@
         <w:pStyle w:val="Bibliography"/>
         <w:rPr>
           <w:lang w:val="nl-NL"/>
-          <w:rPrChange w:id="137" w:author="Zuidema, Pieter" w:date="2021-02-23T12:23:00Z">
+          <w:rPrChange w:id="141" w:author="Zuidema, Pieter" w:date="2021-02-23T12:23:00Z">
             <w:rPr/>
           </w:rPrChange>
         </w:rPr>
       </w:pPr>
-      <w:bookmarkStart w:id="138" w:name="ref-graumlich_long-term_1989"/>
-      <w:bookmarkEnd w:id="136"/>
+      <w:bookmarkStart w:id="142" w:name="ref-graumlich_long-term_1989"/>
+      <w:bookmarkEnd w:id="140"/>
       <w:r>
         <w:t xml:space="preserve">Graumlich, L. J., Brubaker, L. B., &amp; Grier, C. C. (1989). Long-Term Trends in Forest Net Primary Productivity: Cascade Mountains, Washington. </w:t>
       </w:r>
@@ -8872,7 +8899,7 @@
         <w:rPr>
           <w:i/>
           <w:lang w:val="nl-NL"/>
-          <w:rPrChange w:id="139" w:author="Zuidema, Pieter" w:date="2021-02-23T12:23:00Z">
+          <w:rPrChange w:id="143" w:author="Zuidema, Pieter" w:date="2021-02-23T12:23:00Z">
             <w:rPr>
               <w:i/>
             </w:rPr>
@@ -8883,7 +8910,7 @@
       <w:r>
         <w:rPr>
           <w:lang w:val="nl-NL"/>
-          <w:rPrChange w:id="140" w:author="Zuidema, Pieter" w:date="2021-02-23T12:23:00Z">
+          <w:rPrChange w:id="144" w:author="Zuidema, Pieter" w:date="2021-02-23T12:23:00Z">
             <w:rPr/>
           </w:rPrChange>
         </w:rPr>
@@ -8893,7 +8920,7 @@
         <w:rPr>
           <w:i/>
           <w:lang w:val="nl-NL"/>
-          <w:rPrChange w:id="141" w:author="Zuidema, Pieter" w:date="2021-02-23T12:23:00Z">
+          <w:rPrChange w:id="145" w:author="Zuidema, Pieter" w:date="2021-02-23T12:23:00Z">
             <w:rPr>
               <w:i/>
             </w:rPr>
@@ -8904,7 +8931,7 @@
       <w:r>
         <w:rPr>
           <w:lang w:val="nl-NL"/>
-          <w:rPrChange w:id="142" w:author="Zuidema, Pieter" w:date="2021-02-23T12:23:00Z">
+          <w:rPrChange w:id="146" w:author="Zuidema, Pieter" w:date="2021-02-23T12:23:00Z">
             <w:rPr/>
           </w:rPrChange>
         </w:rPr>
@@ -8916,7 +8943,7 @@
       <w:r>
         <w:rPr>
           <w:lang w:val="nl-NL"/>
-          <w:rPrChange w:id="143" w:author="Zuidema, Pieter" w:date="2021-02-23T12:23:00Z">
+          <w:rPrChange w:id="147" w:author="Zuidema, Pieter" w:date="2021-02-23T12:23:00Z">
             <w:rPr/>
           </w:rPrChange>
         </w:rPr>
@@ -8929,7 +8956,7 @@
         <w:rPr>
           <w:rStyle w:val="Hyperlink"/>
           <w:lang w:val="nl-NL"/>
-          <w:rPrChange w:id="144" w:author="Zuidema, Pieter" w:date="2021-02-23T12:23:00Z">
+          <w:rPrChange w:id="148" w:author="Zuidema, Pieter" w:date="2021-02-23T12:23:00Z">
             <w:rPr>
               <w:rStyle w:val="Hyperlink"/>
             </w:rPr>
@@ -8948,12 +8975,12 @@
       <w:pPr>
         <w:pStyle w:val="Bibliography"/>
       </w:pPr>
-      <w:bookmarkStart w:id="145" w:name="ref-groenendijk_no_2015"/>
-      <w:bookmarkEnd w:id="138"/>
+      <w:bookmarkStart w:id="149" w:name="ref-groenendijk_no_2015"/>
+      <w:bookmarkEnd w:id="142"/>
       <w:r>
         <w:rPr>
           <w:lang w:val="nl-NL"/>
-          <w:rPrChange w:id="146" w:author="Zuidema, Pieter" w:date="2021-02-23T12:23:00Z">
+          <w:rPrChange w:id="150" w:author="Zuidema, Pieter" w:date="2021-02-23T12:23:00Z">
             <w:rPr/>
           </w:rPrChange>
         </w:rPr>
@@ -8993,8 +9020,8 @@
       <w:pPr>
         <w:pStyle w:val="Bibliography"/>
       </w:pPr>
-      <w:bookmarkStart w:id="147" w:name="ref-hacket-pain_consistent_2016"/>
-      <w:bookmarkEnd w:id="145"/>
+      <w:bookmarkStart w:id="151" w:name="ref-hacket-pain_consistent_2016"/>
+      <w:bookmarkEnd w:id="149"/>
       <w:r>
         <w:t xml:space="preserve">Hacket-Pain, A. J., Cavin, L., Friend, A. D., &amp; Jump, A. S. (2016). Consistent limitation of growth by high temperature and low precipitation from range core to southern edge of European beech indicates widespread vulnerability to changing climate. </w:t>
       </w:r>
@@ -9029,8 +9056,8 @@
       <w:pPr>
         <w:pStyle w:val="Bibliography"/>
       </w:pPr>
-      <w:bookmarkStart w:id="148" w:name="ref-hararuk_tree_2019"/>
-      <w:bookmarkEnd w:id="147"/>
+      <w:bookmarkStart w:id="152" w:name="ref-hararuk_tree_2019"/>
+      <w:bookmarkEnd w:id="151"/>
       <w:r>
         <w:t xml:space="preserve">Hararuk, O., Campbell, E. M., Antos, J. A., &amp; Parish, R. (2019). Tree rings provide no evidence of a CO </w:t>
       </w:r>
@@ -9074,8 +9101,8 @@
       <w:pPr>
         <w:pStyle w:val="Bibliography"/>
       </w:pPr>
-      <w:bookmarkStart w:id="149" w:name="ref-harris_updated_2014"/>
-      <w:bookmarkEnd w:id="148"/>
+      <w:bookmarkStart w:id="153" w:name="ref-harris_updated_2014"/>
+      <w:bookmarkEnd w:id="152"/>
       <w:r>
         <w:t xml:space="preserve">Harris, I., Jones, P. D., Osborn, T. J., &amp; Lister, D. H. (2014). Updated high-resolution grids of monthly climatic observations - the CRU TS3.10 Dataset. </w:t>
       </w:r>
@@ -9110,8 +9137,8 @@
       <w:pPr>
         <w:pStyle w:val="Bibliography"/>
       </w:pPr>
-      <w:bookmarkStart w:id="150" w:name="ref-harris_version_2020"/>
-      <w:bookmarkEnd w:id="149"/>
+      <w:bookmarkStart w:id="154" w:name="ref-harris_version_2020"/>
+      <w:bookmarkEnd w:id="153"/>
       <w:r>
         <w:t xml:space="preserve">Harris, Ian, Osborn, T. J., Jones, P., &amp; Lister, D. (2020). Version 4 of the CRU TS monthly high-resolution gridded multivariate climate dataset. </w:t>
       </w:r>
@@ -9146,8 +9173,8 @@
       <w:pPr>
         <w:pStyle w:val="Bibliography"/>
       </w:pPr>
-      <w:bookmarkStart w:id="151" w:name="ref-helcoski_growing_2019"/>
-      <w:bookmarkEnd w:id="150"/>
+      <w:bookmarkStart w:id="155" w:name="ref-helcoski_growing_2019"/>
+      <w:bookmarkEnd w:id="154"/>
       <w:r>
         <w:t xml:space="preserve">Helcoski, R., Tepley, A. J., Pederson, N., McGarvey, J. C., Meakem, V., Herrmann, V., Thompson, J. R., &amp; Anderson-Teixeira, K. J. (2019). Growing season moisture drives interannual variation in woody productivity of a temperate deciduous forest. </w:t>
       </w:r>
@@ -9182,8 +9209,8 @@
       <w:pPr>
         <w:pStyle w:val="Bibliography"/>
       </w:pPr>
-      <w:bookmarkStart w:id="152" w:name="ref-hember_tree_2019"/>
-      <w:bookmarkEnd w:id="151"/>
+      <w:bookmarkStart w:id="156" w:name="ref-hember_tree_2019"/>
+      <w:bookmarkEnd w:id="155"/>
       <w:r>
         <w:lastRenderedPageBreak/>
         <w:t xml:space="preserve">Hember, R. A., Kurz, W. A., &amp; Girardin, M. P. (2019). Tree Ring Reconstructions of Stemwood Biomass Indicate Increases in the Growth Rate of Black Spruce Trees Across Boreal Forests of Canada. </w:t>
@@ -9219,8 +9246,8 @@
       <w:pPr>
         <w:pStyle w:val="Bibliography"/>
       </w:pPr>
-      <w:bookmarkStart w:id="153" w:name="ref-kaspar_species-specific_nodate"/>
-      <w:bookmarkEnd w:id="152"/>
+      <w:bookmarkStart w:id="157" w:name="ref-kaspar_species-specific_nodate"/>
+      <w:bookmarkEnd w:id="156"/>
       <w:r>
         <w:t xml:space="preserve">Kašpar, K., Tumajer, J., Vašíčková, I., &amp; Šamonil, P. (in review). </w:t>
       </w:r>
@@ -9238,8 +9265,8 @@
       <w:pPr>
         <w:pStyle w:val="Bibliography"/>
       </w:pPr>
-      <w:bookmarkStart w:id="154" w:name="ref-klesse_sampling_2018"/>
-      <w:bookmarkEnd w:id="153"/>
+      <w:bookmarkStart w:id="158" w:name="ref-klesse_sampling_2018"/>
+      <w:bookmarkEnd w:id="157"/>
       <w:r>
         <w:t xml:space="preserve">Klesse, S., DeRose, R. J., Guiterman, C. H., Lynch, A. M., O’Connor, C. D., Shaw, J. D., &amp; Evans, M. E. K. (2018). Sampling bias overestimates climate change impacts on forest growth in the southwestern United States. </w:t>
       </w:r>
@@ -9274,8 +9301,8 @@
       <w:pPr>
         <w:pStyle w:val="Bibliography"/>
       </w:pPr>
-      <w:bookmarkStart w:id="155" w:name="ref-klesse_amplifying_2020"/>
-      <w:bookmarkEnd w:id="154"/>
+      <w:bookmarkStart w:id="159" w:name="ref-klesse_amplifying_2020"/>
+      <w:bookmarkEnd w:id="158"/>
       <w:r>
         <w:t xml:space="preserve">Klesse, S., von Arx, G., Gossner, M. M., Hug, C., Rigling, A., &amp; Queloz, V. (2020). Amplifying feedback loop between growth and wood anatomical characteristics of Fraxinus excelsior explains size-related susceptibility to ash dieback. </w:t>
       </w:r>
@@ -9301,8 +9328,8 @@
       <w:pPr>
         <w:pStyle w:val="Bibliography"/>
       </w:pPr>
-      <w:bookmarkStart w:id="156" w:name="ref-kumarathunge_acclimation_2019"/>
-      <w:bookmarkEnd w:id="155"/>
+      <w:bookmarkStart w:id="160" w:name="ref-kumarathunge_acclimation_2019"/>
+      <w:bookmarkEnd w:id="159"/>
       <w:r>
         <w:t xml:space="preserve">Kumarathunge, D. P., Medlyn, B. E., Drake, J. E., Tjoelker, M. G., Aspinwall, M. J., Battaglia, M., Cano, F. J., Carter, K. R., Cavaleri, M. A., Cernusak, L. A., Chambers, J. Q., Crous, K. Y., Kauwe, M. G. D., Dillaway, D. N., Dreyer, E., Ellsworth, D. S., Ghannoum, O., Han, Q., Hikosaka, K., … Way, D. A. (2019). Acclimation and adaptation components of the temperature dependence of plant photosynthesis at the global scale. </w:t>
       </w:r>
@@ -9337,8 +9364,8 @@
       <w:pPr>
         <w:pStyle w:val="Bibliography"/>
       </w:pPr>
-      <w:bookmarkStart w:id="157" w:name="ref-levesque_water_2017"/>
-      <w:bookmarkEnd w:id="156"/>
+      <w:bookmarkStart w:id="161" w:name="ref-levesque_water_2017"/>
+      <w:bookmarkEnd w:id="160"/>
       <w:r>
         <w:t>Levesque, M., Andreu-Hayles, L., &amp; Pederson, N. (2017). Water availability drives gas exchange and growth of trees in northeastern US, not elevated CO</w:t>
       </w:r>
@@ -9382,8 +9409,8 @@
       <w:pPr>
         <w:pStyle w:val="Bibliography"/>
       </w:pPr>
-      <w:bookmarkStart w:id="158" w:name="ref-ljungqvist_assessing_2020"/>
-      <w:bookmarkEnd w:id="157"/>
+      <w:bookmarkStart w:id="162" w:name="ref-ljungqvist_assessing_2020"/>
+      <w:bookmarkEnd w:id="161"/>
       <w:r>
         <w:t xml:space="preserve">Ljungqvist, F. C., Thejll, P., Björklund, J., Gunnarson, B. E., Piermattei, A., Rydval, M., Seftigen, K., Støve, B., &amp; Büntgen, U. (2020). Assessing non-linearity in European temperature-sensitive tree-ring data. </w:t>
       </w:r>
@@ -9418,8 +9445,8 @@
       <w:pPr>
         <w:pStyle w:val="Bibliography"/>
       </w:pPr>
-      <w:bookmarkStart w:id="159" w:name="ref-mathias_disentangling_2018"/>
-      <w:bookmarkEnd w:id="158"/>
+      <w:bookmarkStart w:id="163" w:name="ref-mathias_disentangling_2018"/>
+      <w:bookmarkEnd w:id="162"/>
       <w:r>
         <w:t xml:space="preserve">Mathias, J. M., &amp; Thomas, R. B. (2018). Disentangling the effects of acidic air pollution, atmospheric CO </w:t>
       </w:r>
@@ -9459,8 +9486,8 @@
       <w:pPr>
         <w:pStyle w:val="Bibliography"/>
       </w:pPr>
-      <w:bookmarkStart w:id="160" w:name="ref-maxwell_declining_2016"/>
-      <w:bookmarkEnd w:id="159"/>
+      <w:bookmarkStart w:id="164" w:name="ref-maxwell_declining_2016"/>
+      <w:bookmarkEnd w:id="163"/>
       <w:r>
         <w:t xml:space="preserve">Maxwell, J. T., Harley, G. L., &amp; Robeson, S. M. (2016). On the declining relationship between tree growth and climate in the Midwest United States: The fading drought signal. </w:t>
       </w:r>
@@ -9495,8 +9522,8 @@
       <w:pPr>
         <w:pStyle w:val="Bibliography"/>
       </w:pPr>
-      <w:bookmarkStart w:id="161" w:name="ref-mcdowell_pervasive_2020"/>
-      <w:bookmarkEnd w:id="160"/>
+      <w:bookmarkStart w:id="165" w:name="ref-mcdowell_pervasive_2020"/>
+      <w:bookmarkEnd w:id="164"/>
       <w:r>
         <w:t xml:space="preserve">McDowell, N. G., Allen, C. D., Anderson-Teixeira, K., Aukema, B. H., Bond-Lamberty, B., Chini, L., Clark, J. S., Dietze, M., Grossiord, C., Hanbury-Brown, A., Hurtt, G. C., Jackson, R. B., Johnson, D. J., Kueppers, L., Lichstein, J. W., Ogle, K., Poulter, B., Pugh, T. A. M., Seidl, R., … Xu, C. (2020). Pervasive shifts in forest dynamics in a changing world. </w:t>
       </w:r>
@@ -9531,8 +9558,8 @@
       <w:pPr>
         <w:pStyle w:val="Bibliography"/>
       </w:pPr>
-      <w:bookmarkStart w:id="162" w:name="ref-mcgregor_tree_2020"/>
-      <w:bookmarkEnd w:id="161"/>
+      <w:bookmarkStart w:id="166" w:name="ref-mcgregor_tree_2020"/>
+      <w:bookmarkEnd w:id="165"/>
       <w:r>
         <w:lastRenderedPageBreak/>
         <w:t xml:space="preserve">McGregor, I. R., Helcoski, R., Kunert, N., Tepley, A. J., Gonzalez-Akre, E. B., Herrmann, V., Zailaa, J., Stovall, A. E. L., Bourg, N. A., McShea, W. J., Pederson, N., Sack, L., &amp; Anderson-Teixeira, K. J. (2020). Tree height and leaf drought tolerance traits shape growth responses across droughts in a temperate broadleaf forest. </w:t>
@@ -9559,8 +9586,8 @@
       <w:pPr>
         <w:pStyle w:val="Bibliography"/>
       </w:pPr>
-      <w:bookmarkStart w:id="163" w:name="ref-meakem_role_2018"/>
-      <w:bookmarkEnd w:id="162"/>
+      <w:bookmarkStart w:id="167" w:name="ref-meakem_role_2018"/>
+      <w:bookmarkEnd w:id="166"/>
       <w:r>
         <w:t xml:space="preserve">Meakem, V., Tepley, A. J., Gonzalez-Akre, E. B., Herrmann, V., Muller-Landau, H. C., Wright, S. J., Hubbell, S. P., Condit, R., &amp; Anderson-Teixeira, K. J. (2018). Role of tree size in moist tropical forest carbon cycling and water deficit responses. </w:t>
       </w:r>
@@ -9595,8 +9622,8 @@
       <w:pPr>
         <w:pStyle w:val="Bibliography"/>
       </w:pPr>
-      <w:bookmarkStart w:id="164" w:name="ref-meko_seascorr_2011"/>
-      <w:bookmarkEnd w:id="163"/>
+      <w:bookmarkStart w:id="168" w:name="ref-meko_seascorr_2011"/>
+      <w:bookmarkEnd w:id="167"/>
       <w:r>
         <w:t xml:space="preserve">Meko, D. M., Touchan, R., &amp; Anchukaitis, K. J. (2011). Seascorr: A MATLAB program for identifying the seasonal climate signal in an annual tree-ring time series. </w:t>
       </w:r>
@@ -9631,8 +9658,8 @@
       <w:pPr>
         <w:pStyle w:val="Bibliography"/>
       </w:pPr>
-      <w:bookmarkStart w:id="165" w:name="ref-muller-landau_testing_2006"/>
-      <w:bookmarkEnd w:id="164"/>
+      <w:bookmarkStart w:id="169" w:name="ref-muller-landau_testing_2006"/>
+      <w:bookmarkEnd w:id="168"/>
       <w:r>
         <w:t xml:space="preserve">Muller-Landau, H. C., Condit, R. S., Chave, J., Thomas, S. C., Bohlman, S. A., Bunyavejchewin, S., Davies, S., Foster, R., Gunatilleke, S., Gunatilleke, N., Harms, K. E., Hart, T., Hubbell, S. P., Itoh, A., Kassim, A. R., LaFrankie, J. V., Lee, H. S., Losos, E., Makana, J.-R., … Kiratiprayoon, S. (2006). Testing metabolic ecology theory for allometric scaling of tree size, growth and mortality in tropical forests. </w:t>
       </w:r>
@@ -9659,8 +9686,8 @@
       <w:pPr>
         <w:pStyle w:val="Bibliography"/>
       </w:pPr>
-      <w:bookmarkStart w:id="166" w:name="ref-naimi_where_2014"/>
-      <w:bookmarkEnd w:id="165"/>
+      <w:bookmarkStart w:id="170" w:name="ref-naimi_where_2014"/>
+      <w:bookmarkEnd w:id="169"/>
       <w:r>
         <w:t xml:space="preserve">Naimi, B., Hamm, N. A. S., Groen, T. A., Skidmore, A. K., &amp; Toxopeus, A. G. (2014). Where is positional uncertainty a problem for species distribution modelling? </w:t>
       </w:r>
@@ -9695,8 +9722,8 @@
       <w:pPr>
         <w:pStyle w:val="Bibliography"/>
       </w:pPr>
-      <w:bookmarkStart w:id="167" w:name="ref-nehrbassahles_influence_2014"/>
-      <w:bookmarkEnd w:id="166"/>
+      <w:bookmarkStart w:id="171" w:name="ref-nehrbassahles_influence_2014"/>
+      <w:bookmarkEnd w:id="170"/>
       <w:r>
         <w:t xml:space="preserve">Nehrbass-Ahles, C., Babst, F., Klesse, S., Nötzli, M., Bouriaud, O., Neukom, R., Dobbertin, M., &amp; Frank, D. (2014). The influence of sampling design on tree-ring-based quantification of forest growth. </w:t>
       </w:r>
@@ -9731,8 +9758,8 @@
       <w:pPr>
         <w:pStyle w:val="Bibliography"/>
       </w:pPr>
-      <w:bookmarkStart w:id="168" w:name="ref-nock_longterm_2011"/>
-      <w:bookmarkEnd w:id="167"/>
+      <w:bookmarkStart w:id="172" w:name="ref-nock_longterm_2011"/>
+      <w:bookmarkEnd w:id="171"/>
       <w:r>
         <w:t xml:space="preserve">Nock, C. A., Baker, P. J., Wanek, W., Leis, A., Grabner, M., Bunyavejchewin, S., &amp; Hietz, P. (2011). Long-term increases in intrinsic water-use efficiency do not lead to increased stem growth in a tropical monsoon forest in western Thailand. </w:t>
       </w:r>
@@ -9767,8 +9794,8 @@
       <w:pPr>
         <w:pStyle w:val="Bibliography"/>
       </w:pPr>
-      <w:bookmarkStart w:id="169" w:name="ref-pederson_framework_2020"/>
-      <w:bookmarkEnd w:id="168"/>
+      <w:bookmarkStart w:id="173" w:name="ref-pederson_framework_2020"/>
+      <w:bookmarkEnd w:id="172"/>
       <w:r>
         <w:t xml:space="preserve">Pederson, N., Leland, C., Bishop, D. A., Pearl, J. K., Anchukaitis, K. J., Mandra, T., Hopton-Ahmed, M., &amp; Martin-Benito, D. (2020). A Framework for Determining Population-Level Vulnerability to Climate: Evidence for Growth Hysteresis in Chamaecyparis thyoides Along Its Contiguous Latitudinal Distribution. </w:t>
       </w:r>
@@ -9802,53 +9829,53 @@
     <w:p>
       <w:pPr>
         <w:pStyle w:val="Bibliography"/>
-        <w:rPr>
-          <w:lang w:val="nl-NL"/>
-          <w:rPrChange w:id="170" w:author="Zuidema, Pieter" w:date="2021-02-23T12:23:00Z">
-            <w:rPr/>
-          </w:rPrChange>
-        </w:rPr>
-      </w:pPr>
-      <w:bookmarkStart w:id="171" w:name="ref-peltier_tree_2020"/>
-      <w:bookmarkEnd w:id="169"/>
-      <w:proofErr w:type="spellStart"/>
-      <w:r>
-        <w:rPr>
-          <w:lang w:val="nl-NL"/>
-          <w:rPrChange w:id="172" w:author="Zuidema, Pieter" w:date="2021-02-23T12:23:00Z">
-            <w:rPr/>
-          </w:rPrChange>
-        </w:rPr>
-        <w:t>Peltier</w:t>
-      </w:r>
-      <w:proofErr w:type="spellEnd"/>
-      <w:r>
-        <w:rPr>
-          <w:lang w:val="nl-NL"/>
-          <w:rPrChange w:id="173" w:author="Zuidema, Pieter" w:date="2021-02-23T12:23:00Z">
-            <w:rPr/>
-          </w:rPrChange>
-        </w:rPr>
-        <w:t xml:space="preserve">, D. M. P., &amp; </w:t>
-      </w:r>
-      <w:proofErr w:type="spellStart"/>
-      <w:r>
         <w:rPr>
           <w:lang w:val="nl-NL"/>
           <w:rPrChange w:id="174" w:author="Zuidema, Pieter" w:date="2021-02-23T12:23:00Z">
             <w:rPr/>
           </w:rPrChange>
         </w:rPr>
-        <w:t>Ogle</w:t>
-      </w:r>
-      <w:proofErr w:type="spellEnd"/>
+      </w:pPr>
+      <w:bookmarkStart w:id="175" w:name="ref-peltier_tree_2020"/>
+      <w:bookmarkEnd w:id="173"/>
+      <w:proofErr w:type="spellStart"/>
       <w:r>
         <w:rPr>
           <w:lang w:val="nl-NL"/>
-          <w:rPrChange w:id="175" w:author="Zuidema, Pieter" w:date="2021-02-23T12:23:00Z">
+          <w:rPrChange w:id="176" w:author="Zuidema, Pieter" w:date="2021-02-23T12:23:00Z">
             <w:rPr/>
           </w:rPrChange>
         </w:rPr>
+        <w:t>Peltier</w:t>
+      </w:r>
+      <w:proofErr w:type="spellEnd"/>
+      <w:r>
+        <w:rPr>
+          <w:lang w:val="nl-NL"/>
+          <w:rPrChange w:id="177" w:author="Zuidema, Pieter" w:date="2021-02-23T12:23:00Z">
+            <w:rPr/>
+          </w:rPrChange>
+        </w:rPr>
+        <w:t xml:space="preserve">, D. M. P., &amp; </w:t>
+      </w:r>
+      <w:proofErr w:type="spellStart"/>
+      <w:r>
+        <w:rPr>
+          <w:lang w:val="nl-NL"/>
+          <w:rPrChange w:id="178" w:author="Zuidema, Pieter" w:date="2021-02-23T12:23:00Z">
+            <w:rPr/>
+          </w:rPrChange>
+        </w:rPr>
+        <w:t>Ogle</w:t>
+      </w:r>
+      <w:proofErr w:type="spellEnd"/>
+      <w:r>
+        <w:rPr>
+          <w:lang w:val="nl-NL"/>
+          <w:rPrChange w:id="179" w:author="Zuidema, Pieter" w:date="2021-02-23T12:23:00Z">
+            <w:rPr/>
+          </w:rPrChange>
+        </w:rPr>
         <w:t xml:space="preserve">, K. (2020). </w:t>
       </w:r>
       <w:r>
@@ -9858,7 +9885,7 @@
         <w:rPr>
           <w:i/>
           <w:lang w:val="nl-NL"/>
-          <w:rPrChange w:id="176" w:author="Zuidema, Pieter" w:date="2021-02-23T12:23:00Z">
+          <w:rPrChange w:id="180" w:author="Zuidema, Pieter" w:date="2021-02-23T12:23:00Z">
             <w:rPr>
               <w:i/>
             </w:rPr>
@@ -9869,7 +9896,7 @@
       <w:r>
         <w:rPr>
           <w:lang w:val="nl-NL"/>
-          <w:rPrChange w:id="177" w:author="Zuidema, Pieter" w:date="2021-02-23T12:23:00Z">
+          <w:rPrChange w:id="181" w:author="Zuidema, Pieter" w:date="2021-02-23T12:23:00Z">
             <w:rPr/>
           </w:rPrChange>
         </w:rPr>
@@ -9879,7 +9906,7 @@
         <w:rPr>
           <w:i/>
           <w:lang w:val="nl-NL"/>
-          <w:rPrChange w:id="178" w:author="Zuidema, Pieter" w:date="2021-02-23T12:23:00Z">
+          <w:rPrChange w:id="182" w:author="Zuidema, Pieter" w:date="2021-02-23T12:23:00Z">
             <w:rPr>
               <w:i/>
             </w:rPr>
@@ -9890,7 +9917,7 @@
       <w:r>
         <w:rPr>
           <w:lang w:val="nl-NL"/>
-          <w:rPrChange w:id="179" w:author="Zuidema, Pieter" w:date="2021-02-23T12:23:00Z">
+          <w:rPrChange w:id="183" w:author="Zuidema, Pieter" w:date="2021-02-23T12:23:00Z">
             <w:rPr/>
           </w:rPrChange>
         </w:rPr>
@@ -9902,7 +9929,7 @@
       <w:r>
         <w:rPr>
           <w:lang w:val="nl-NL"/>
-          <w:rPrChange w:id="180" w:author="Zuidema, Pieter" w:date="2021-02-23T12:23:00Z">
+          <w:rPrChange w:id="184" w:author="Zuidema, Pieter" w:date="2021-02-23T12:23:00Z">
             <w:rPr/>
           </w:rPrChange>
         </w:rPr>
@@ -9915,7 +9942,7 @@
         <w:rPr>
           <w:rStyle w:val="Hyperlink"/>
           <w:lang w:val="nl-NL"/>
-          <w:rPrChange w:id="181" w:author="Zuidema, Pieter" w:date="2021-02-23T12:23:00Z">
+          <w:rPrChange w:id="185" w:author="Zuidema, Pieter" w:date="2021-02-23T12:23:00Z">
             <w:rPr>
               <w:rStyle w:val="Hyperlink"/>
             </w:rPr>
@@ -9934,12 +9961,12 @@
       <w:pPr>
         <w:pStyle w:val="Bibliography"/>
       </w:pPr>
-      <w:bookmarkStart w:id="182" w:name="ref-peters_detecting_2015"/>
-      <w:bookmarkEnd w:id="171"/>
+      <w:bookmarkStart w:id="186" w:name="ref-peters_detecting_2015"/>
+      <w:bookmarkEnd w:id="175"/>
       <w:r>
         <w:rPr>
           <w:lang w:val="nl-NL"/>
-          <w:rPrChange w:id="183" w:author="Zuidema, Pieter" w:date="2021-02-23T12:23:00Z">
+          <w:rPrChange w:id="187" w:author="Zuidema, Pieter" w:date="2021-02-23T12:23:00Z">
             <w:rPr/>
           </w:rPrChange>
         </w:rPr>
@@ -9979,8 +10006,8 @@
       <w:pPr>
         <w:pStyle w:val="Bibliography"/>
       </w:pPr>
-      <w:bookmarkStart w:id="184" w:name="ref-pregitzer_carbon_2004"/>
-      <w:bookmarkEnd w:id="182"/>
+      <w:bookmarkStart w:id="188" w:name="ref-pregitzer_carbon_2004"/>
+      <w:bookmarkEnd w:id="186"/>
       <w:r>
         <w:lastRenderedPageBreak/>
         <w:t xml:space="preserve">Pregitzer, K. S., &amp; Euskirchen, E. S. (2004). Carbon cycling and storage in world forests: Biome patterns related to forest age. </w:t>
@@ -10008,8 +10035,8 @@
       <w:pPr>
         <w:pStyle w:val="Bibliography"/>
       </w:pPr>
-      <w:bookmarkStart w:id="185" w:name="ref-pretzsch_drought_2018"/>
-      <w:bookmarkEnd w:id="184"/>
+      <w:bookmarkStart w:id="189" w:name="ref-pretzsch_drought_2018"/>
+      <w:bookmarkEnd w:id="188"/>
       <w:r>
         <w:t xml:space="preserve">Pretzsch, H., Schütze, G., &amp; Biber, P. (2018). Drought can favour the growth of small in relation to tall trees in mature stands of Norway spruce and European beech. </w:t>
       </w:r>
@@ -10044,8 +10071,8 @@
       <w:pPr>
         <w:pStyle w:val="Bibliography"/>
       </w:pPr>
-      <w:bookmarkStart w:id="186" w:name="ref-rayback_dendroecological_2020"/>
-      <w:bookmarkEnd w:id="185"/>
+      <w:bookmarkStart w:id="190" w:name="ref-rayback_dendroecological_2020"/>
+      <w:bookmarkEnd w:id="189"/>
       <w:r>
         <w:t xml:space="preserve">Rayback, S. A., Duncan, J. A., Schaberg, P. G., Kosiba, A. M., Hansen, C. F., &amp; Murakami, P. F. (2020). The DendroEcological Network: A cyberinfrastructure for the storage, discovery and sharing of tree-ring and associated ecological data. </w:t>
       </w:r>
@@ -10080,8 +10107,8 @@
       <w:pPr>
         <w:pStyle w:val="Bibliography"/>
       </w:pPr>
-      <w:bookmarkStart w:id="187" w:name="ref-rejoumechain_biomass_2017"/>
-      <w:bookmarkEnd w:id="186"/>
+      <w:bookmarkStart w:id="191" w:name="ref-rejoumechain_biomass_2017"/>
+      <w:bookmarkEnd w:id="190"/>
       <w:r>
         <w:t xml:space="preserve">Réjou-Méchain, M., Tanguy, A., Piponiot, C., Chave, J., &amp; Hérault, B. (2017). Biomass: An r package for estimating above-ground biomass and its uncertainty in tropical forests. </w:t>
       </w:r>
@@ -10116,8 +10143,8 @@
       <w:pPr>
         <w:pStyle w:val="Bibliography"/>
       </w:pPr>
-      <w:bookmarkStart w:id="188" w:name="ref-rollinson_climate_2021"/>
-      <w:bookmarkEnd w:id="187"/>
+      <w:bookmarkStart w:id="192" w:name="ref-rollinson_climate_2021"/>
+      <w:bookmarkEnd w:id="191"/>
       <w:r>
         <w:t xml:space="preserve">Rollinson, C. R., Alexander, M. R., Dye, A. W., Moore, D. J. P., Pederson, N., &amp; Trouet, V. (2021). Climate sensitivity of understory trees differs from overstory trees in temperate mesic forests. </w:t>
       </w:r>
@@ -10152,8 +10179,8 @@
       <w:pPr>
         <w:pStyle w:val="Bibliography"/>
       </w:pPr>
-      <w:bookmarkStart w:id="189" w:name="ref-rossi_age-dependent_2007"/>
-      <w:bookmarkEnd w:id="188"/>
+      <w:bookmarkStart w:id="193" w:name="ref-rossi_age-dependent_2007"/>
+      <w:bookmarkEnd w:id="192"/>
       <w:r>
         <w:t xml:space="preserve">Rossi, S., Deslauriers, A., Anfodillo, T., &amp; Carrer, M. (2007). Age-dependent xylogenesis in timberline conifers. </w:t>
       </w:r>
@@ -10188,8 +10215,8 @@
       <w:pPr>
         <w:pStyle w:val="Bibliography"/>
       </w:pPr>
-      <w:bookmarkStart w:id="190" w:name="ref-sanchez-salguero_disentangling_2015"/>
-      <w:bookmarkEnd w:id="189"/>
+      <w:bookmarkStart w:id="194" w:name="ref-sanchez-salguero_disentangling_2015"/>
+      <w:bookmarkEnd w:id="193"/>
       <w:r>
         <w:t xml:space="preserve">Sánchez-Salguero, R., Linares, J. C., Camarero, J. J., Madrigal-González, J., Hevia, A., Sánchez-Miranda, Á., Ballesteros-Cánovas, J. A., Alfaro-Sánchez, R., García-Cervigón, A. I., Bigler, C., &amp; Rigling, A. (2015). Disentangling the effects of competition and climate on individual tree growth: A retrospective and dynamic approach in </w:t>
       </w:r>
@@ -10233,65 +10260,17 @@
         <w:pStyle w:val="Bibliography"/>
         <w:rPr>
           <w:lang w:val="nl-NL"/>
-          <w:rPrChange w:id="191" w:author="Zuidema, Pieter" w:date="2021-02-23T12:23:00Z">
+          <w:rPrChange w:id="195" w:author="Zuidema, Pieter" w:date="2021-02-23T12:23:00Z">
             <w:rPr/>
           </w:rPrChange>
         </w:rPr>
       </w:pPr>
-      <w:bookmarkStart w:id="192" w:name="ref-schelhaas_species-specific_2018"/>
-      <w:bookmarkEnd w:id="190"/>
+      <w:bookmarkStart w:id="196" w:name="ref-schelhaas_species-specific_2018"/>
+      <w:bookmarkEnd w:id="194"/>
       <w:r>
         <w:t xml:space="preserve">Schelhaas, M.-J., Hengeveld, G. M., Heidema, N., Thürig, E., Rohner, B., Vacchiano, G., Vayreda, J., Redmond, J., Socha, J., Fridman, J., Tomter, S., Polley, H., Barreiro, S., &amp; Nabuurs, G.-J. (2018). Species-specific, pan-European diameter increment models based on data of 2.3 million trees. </w:t>
       </w:r>
       <w:proofErr w:type="spellStart"/>
-      <w:r>
-        <w:rPr>
-          <w:i/>
-          <w:lang w:val="nl-NL"/>
-          <w:rPrChange w:id="193" w:author="Zuidema, Pieter" w:date="2021-02-23T12:23:00Z">
-            <w:rPr>
-              <w:i/>
-            </w:rPr>
-          </w:rPrChange>
-        </w:rPr>
-        <w:t>Forest</w:t>
-      </w:r>
-      <w:proofErr w:type="spellEnd"/>
-      <w:r>
-        <w:rPr>
-          <w:i/>
-          <w:lang w:val="nl-NL"/>
-          <w:rPrChange w:id="194" w:author="Zuidema, Pieter" w:date="2021-02-23T12:23:00Z">
-            <w:rPr>
-              <w:i/>
-            </w:rPr>
-          </w:rPrChange>
-        </w:rPr>
-        <w:t xml:space="preserve"> </w:t>
-      </w:r>
-      <w:proofErr w:type="spellStart"/>
-      <w:r>
-        <w:rPr>
-          <w:i/>
-          <w:lang w:val="nl-NL"/>
-          <w:rPrChange w:id="195" w:author="Zuidema, Pieter" w:date="2021-02-23T12:23:00Z">
-            <w:rPr>
-              <w:i/>
-            </w:rPr>
-          </w:rPrChange>
-        </w:rPr>
-        <w:t>Ecosystems</w:t>
-      </w:r>
-      <w:proofErr w:type="spellEnd"/>
-      <w:r>
-        <w:rPr>
-          <w:lang w:val="nl-NL"/>
-          <w:rPrChange w:id="196" w:author="Zuidema, Pieter" w:date="2021-02-23T12:23:00Z">
-            <w:rPr/>
-          </w:rPrChange>
-        </w:rPr>
-        <w:t xml:space="preserve">, </w:t>
-      </w:r>
       <w:r>
         <w:rPr>
           <w:i/>
@@ -10302,27 +10281,75 @@
             </w:rPr>
           </w:rPrChange>
         </w:rPr>
-        <w:t>5</w:t>
-      </w:r>
-      <w:r>
-        <w:rPr>
+        <w:t>Forest</w:t>
+      </w:r>
+      <w:proofErr w:type="spellEnd"/>
+      <w:r>
+        <w:rPr>
+          <w:i/>
           <w:lang w:val="nl-NL"/>
           <w:rPrChange w:id="198" w:author="Zuidema, Pieter" w:date="2021-02-23T12:23:00Z">
+            <w:rPr>
+              <w:i/>
+            </w:rPr>
+          </w:rPrChange>
+        </w:rPr>
+        <w:t xml:space="preserve"> </w:t>
+      </w:r>
+      <w:proofErr w:type="spellStart"/>
+      <w:r>
+        <w:rPr>
+          <w:i/>
+          <w:lang w:val="nl-NL"/>
+          <w:rPrChange w:id="199" w:author="Zuidema, Pieter" w:date="2021-02-23T12:23:00Z">
+            <w:rPr>
+              <w:i/>
+            </w:rPr>
+          </w:rPrChange>
+        </w:rPr>
+        <w:t>Ecosystems</w:t>
+      </w:r>
+      <w:proofErr w:type="spellEnd"/>
+      <w:r>
+        <w:rPr>
+          <w:lang w:val="nl-NL"/>
+          <w:rPrChange w:id="200" w:author="Zuidema, Pieter" w:date="2021-02-23T12:23:00Z">
             <w:rPr/>
           </w:rPrChange>
         </w:rPr>
-        <w:t xml:space="preserve">(1). </w:t>
-      </w:r>
-      <w:r>
-        <w:fldChar w:fldCharType="begin"/>
-      </w:r>
-      <w:r>
-        <w:rPr>
+        <w:t xml:space="preserve">, </w:t>
+      </w:r>
+      <w:r>
+        <w:rPr>
+          <w:i/>
           <w:lang w:val="nl-NL"/>
-          <w:rPrChange w:id="199" w:author="Zuidema, Pieter" w:date="2021-02-23T12:23:00Z">
+          <w:rPrChange w:id="201" w:author="Zuidema, Pieter" w:date="2021-02-23T12:23:00Z">
+            <w:rPr>
+              <w:i/>
+            </w:rPr>
+          </w:rPrChange>
+        </w:rPr>
+        <w:t>5</w:t>
+      </w:r>
+      <w:r>
+        <w:rPr>
+          <w:lang w:val="nl-NL"/>
+          <w:rPrChange w:id="202" w:author="Zuidema, Pieter" w:date="2021-02-23T12:23:00Z">
             <w:rPr/>
           </w:rPrChange>
         </w:rPr>
+        <w:t xml:space="preserve">(1). </w:t>
+      </w:r>
+      <w:r>
+        <w:fldChar w:fldCharType="begin"/>
+      </w:r>
+      <w:r>
+        <w:rPr>
+          <w:lang w:val="nl-NL"/>
+          <w:rPrChange w:id="203" w:author="Zuidema, Pieter" w:date="2021-02-23T12:23:00Z">
+            <w:rPr/>
+          </w:rPrChange>
+        </w:rPr>
         <w:instrText xml:space="preserve"> HYPERLINK "https://doi.org/10.1186/s40663-018-0133-3" \h </w:instrText>
       </w:r>
       <w:r>
@@ -10332,7 +10359,7 @@
         <w:rPr>
           <w:rStyle w:val="Hyperlink"/>
           <w:lang w:val="nl-NL"/>
-          <w:rPrChange w:id="200" w:author="Zuidema, Pieter" w:date="2021-02-23T12:23:00Z">
+          <w:rPrChange w:id="204" w:author="Zuidema, Pieter" w:date="2021-02-23T12:23:00Z">
             <w:rPr>
               <w:rStyle w:val="Hyperlink"/>
             </w:rPr>
@@ -10351,12 +10378,12 @@
       <w:pPr>
         <w:pStyle w:val="Bibliography"/>
       </w:pPr>
-      <w:bookmarkStart w:id="201" w:name="ref-sheil_does_2017"/>
-      <w:bookmarkEnd w:id="192"/>
+      <w:bookmarkStart w:id="205" w:name="ref-sheil_does_2017"/>
+      <w:bookmarkEnd w:id="196"/>
       <w:r>
         <w:rPr>
           <w:lang w:val="nl-NL"/>
-          <w:rPrChange w:id="202" w:author="Zuidema, Pieter" w:date="2021-02-23T12:23:00Z">
+          <w:rPrChange w:id="206" w:author="Zuidema, Pieter" w:date="2021-02-23T12:23:00Z">
             <w:rPr/>
           </w:rPrChange>
         </w:rPr>
@@ -10366,7 +10393,7 @@
       <w:r>
         <w:rPr>
           <w:lang w:val="nl-NL"/>
-          <w:rPrChange w:id="203" w:author="Zuidema, Pieter" w:date="2021-02-23T12:23:00Z">
+          <w:rPrChange w:id="207" w:author="Zuidema, Pieter" w:date="2021-02-23T12:23:00Z">
             <w:rPr/>
           </w:rPrChange>
         </w:rPr>
@@ -10376,7 +10403,7 @@
       <w:r>
         <w:rPr>
           <w:lang w:val="nl-NL"/>
-          <w:rPrChange w:id="204" w:author="Zuidema, Pieter" w:date="2021-02-23T12:23:00Z">
+          <w:rPrChange w:id="208" w:author="Zuidema, Pieter" w:date="2021-02-23T12:23:00Z">
             <w:rPr/>
           </w:rPrChange>
         </w:rPr>
@@ -10416,8 +10443,8 @@
       <w:pPr>
         <w:pStyle w:val="Bibliography"/>
       </w:pPr>
-      <w:bookmarkStart w:id="205" w:name="ref-sniderhan_growth_2016"/>
-      <w:bookmarkEnd w:id="201"/>
+      <w:bookmarkStart w:id="209" w:name="ref-sniderhan_growth_2016"/>
+      <w:bookmarkEnd w:id="205"/>
       <w:r>
         <w:t xml:space="preserve">Sniderhan, A. E., &amp; Baltzer, J. L. (2016). Growth dynamics of black spruce </w:t>
       </w:r>
@@ -10475,8 +10502,8 @@
       <w:pPr>
         <w:pStyle w:val="Bibliography"/>
       </w:pPr>
-      <w:bookmarkStart w:id="206" w:name="ref-speer_fundamentals_2010"/>
-      <w:bookmarkEnd w:id="205"/>
+      <w:bookmarkStart w:id="210" w:name="ref-speer_fundamentals_2010"/>
+      <w:bookmarkEnd w:id="209"/>
       <w:r>
         <w:t xml:space="preserve">Speer, J. H. (2010). </w:t>
       </w:r>
@@ -10494,8 +10521,8 @@
       <w:pPr>
         <w:pStyle w:val="Bibliography"/>
       </w:pPr>
-      <w:bookmarkStart w:id="207" w:name="ref-stephenson_rate_2014"/>
-      <w:bookmarkEnd w:id="206"/>
+      <w:bookmarkStart w:id="211" w:name="ref-stephenson_rate_2014"/>
+      <w:bookmarkEnd w:id="210"/>
       <w:r>
         <w:lastRenderedPageBreak/>
         <w:t xml:space="preserve">Stephenson, N. L., Das, A. J., Condit, R., Russo, S. E., Baker, P. J., Beckman, N. G., Coomes, D. A., Lines, E. R., Morris, W. K., Rüger, N., Álvarez, E., Blundo, C., Bunyavejchewin, S., Chuyong, G., Davies, S. J., Duque, á., Ewango, C. N., Flores, O., Franklin, J. F., … Zavala, M. A. (2014). Rate of tree carbon accumulation increases continuously with tree size. </w:t>
@@ -10531,8 +10558,8 @@
       <w:pPr>
         <w:pStyle w:val="Bibliography"/>
       </w:pPr>
-      <w:bookmarkStart w:id="208" w:name="ref-stokes_introduction_1968"/>
-      <w:bookmarkEnd w:id="207"/>
+      <w:bookmarkStart w:id="212" w:name="ref-stokes_introduction_1968"/>
+      <w:bookmarkEnd w:id="211"/>
       <w:r>
         <w:t xml:space="preserve">Stokes, M. A. (1968). </w:t>
       </w:r>
@@ -10550,8 +10577,8 @@
       <w:pPr>
         <w:pStyle w:val="Bibliography"/>
       </w:pPr>
-      <w:bookmarkStart w:id="209" w:name="ref-sullivan_long-term_2020"/>
-      <w:bookmarkEnd w:id="208"/>
+      <w:bookmarkStart w:id="213" w:name="ref-sullivan_long-term_2020"/>
+      <w:bookmarkEnd w:id="212"/>
       <w:r>
         <w:t xml:space="preserve">Sullivan, M. J. P., Lewis, S. L., Affum-Baffoe, K., Castilho, C., Costa, F., Sanchez, A. C., Ewango, C. E. N., Hubau, W., Marimon, B., Monteagudo-Mendoza, A., Qie, L., Sonké, B., Martinez, R. V., Baker, T. R., Brienen, R. J. W., Feldpausch, T. R., Galbraith, D., Gloor, M., Malhi, Y., … Phillips, O. L. (2020). Long-term thermal sensitivity of Earth’s tropical forests. </w:t>
       </w:r>
@@ -10586,8 +10613,8 @@
       <w:pPr>
         <w:pStyle w:val="Bibliography"/>
       </w:pPr>
-      <w:bookmarkStart w:id="210" w:name="ref-sullivan_effect_2016"/>
-      <w:bookmarkEnd w:id="209"/>
+      <w:bookmarkStart w:id="214" w:name="ref-sullivan_effect_2016"/>
+      <w:bookmarkEnd w:id="213"/>
       <w:r>
         <w:t xml:space="preserve">Sullivan, P. F., Pattison, R. R., Brownlee, A. H., Cahoon, S. M. P., &amp; Hollingsworth, T. N. (2016). Effect of tree-ring detrending method on apparent growth trends of black and white spruce in interior Alaska. </w:t>
       </w:r>
@@ -10622,8 +10649,8 @@
       <w:pPr>
         <w:pStyle w:val="Bibliography"/>
       </w:pPr>
-      <w:bookmarkStart w:id="211" w:name="ref-samonil_individual-based_2013"/>
-      <w:bookmarkEnd w:id="210"/>
+      <w:bookmarkStart w:id="215" w:name="ref-samonil_individual-based_2013"/>
+      <w:bookmarkEnd w:id="214"/>
       <w:r>
         <w:t xml:space="preserve">Šamonil, P., Doleželová, P., Vašíčková, I., Adam, D., Valtera, M., Král, K., Janík, D., &amp; Šebková, B. (2013). Individual-based approach to the detection of disturbance history through spatial scales in a natural beech-dominated forest. </w:t>
       </w:r>
@@ -10658,8 +10685,8 @@
       <w:pPr>
         <w:pStyle w:val="Bibliography"/>
       </w:pPr>
-      <w:bookmarkStart w:id="212" w:name="ref-samonil_long-term_2008"/>
-      <w:bookmarkEnd w:id="211"/>
+      <w:bookmarkStart w:id="216" w:name="ref-samonil_long-term_2008"/>
+      <w:bookmarkEnd w:id="215"/>
       <w:r>
         <w:t xml:space="preserve">Šamonil, P., &amp; Vrška, T. (2008). Long-term vegetation dynamics in the Šumava Mts. Natural spruce-fir-beech forests. </w:t>
       </w:r>
@@ -10694,8 +10721,8 @@
       <w:pPr>
         <w:pStyle w:val="Bibliography"/>
       </w:pPr>
-      <w:bookmarkStart w:id="213" w:name="ref-teets_linking_2018"/>
-      <w:bookmarkEnd w:id="212"/>
+      <w:bookmarkStart w:id="217" w:name="ref-teets_linking_2018"/>
+      <w:bookmarkEnd w:id="216"/>
       <w:r>
         <w:t xml:space="preserve">Teets, A., Fraver, S., Hollinger, D. Y., Weiskittel, A. R., Seymour, R. S., &amp; Richardson, A. D. (2018). Linking annual tree growth with eddy-flux measures of net ecosystem productivity across twenty years of observation in a mixed conifer forest. </w:t>
       </w:r>
@@ -10730,8 +10757,8 @@
       <w:pPr>
         <w:pStyle w:val="Bibliography"/>
       </w:pPr>
-      <w:bookmarkStart w:id="214" w:name="ref-teets_quantifying_2018"/>
-      <w:bookmarkEnd w:id="213"/>
+      <w:bookmarkStart w:id="218" w:name="ref-teets_quantifying_2018"/>
+      <w:bookmarkEnd w:id="217"/>
       <w:r>
         <w:t xml:space="preserve">Teets, A., Fraver, S., Weiskittel, A. R., &amp; Hollinger, D. Y. (2018). Quantifying climate-growth relationships at the stand level in a mature mixed-species conifer forest. </w:t>
       </w:r>
@@ -10766,8 +10793,8 @@
       <w:pPr>
         <w:pStyle w:val="Bibliography"/>
       </w:pPr>
-      <w:bookmarkStart w:id="215" w:name="ref-meinzer_age-related_2011"/>
-      <w:bookmarkEnd w:id="214"/>
+      <w:bookmarkStart w:id="219" w:name="ref-meinzer_age-related_2011"/>
+      <w:bookmarkEnd w:id="218"/>
       <w:r>
         <w:t xml:space="preserve">Thomas, S. C. (2011). Age-Related Changes in Tree Growth and Functional Biology: The Role of Reproduction. In F. C. Meinzer, B. Lachenbruch, &amp; T. E. Dawson (Eds.), </w:t>
       </w:r>
@@ -10793,8 +10820,8 @@
       <w:pPr>
         <w:pStyle w:val="Bibliography"/>
       </w:pPr>
-      <w:bookmarkStart w:id="216" w:name="ref-tolwinski-ward_bayesian_2013"/>
-      <w:bookmarkEnd w:id="215"/>
+      <w:bookmarkStart w:id="220" w:name="ref-tolwinski-ward_bayesian_2013"/>
+      <w:bookmarkEnd w:id="219"/>
       <w:r>
         <w:t xml:space="preserve">Tolwinski-Ward, S. E., Anchukaitis, K. J., &amp; Evans, M. N. (2013). Bayesian parameter estimation and interpretation for an intermediate model of tree-ring width. </w:t>
       </w:r>
@@ -10829,8 +10856,8 @@
       <w:pPr>
         <w:pStyle w:val="Bibliography"/>
       </w:pPr>
-      <w:bookmarkStart w:id="217" w:name="ref-touchan_millennial_2011"/>
-      <w:bookmarkEnd w:id="216"/>
+      <w:bookmarkStart w:id="221" w:name="ref-touchan_millennial_2011"/>
+      <w:bookmarkEnd w:id="220"/>
       <w:r>
         <w:lastRenderedPageBreak/>
         <w:t xml:space="preserve">Touchan, R., Woodhouse, C. A., Meko, D. M., &amp; Allen, C. (2011). Millennial precipitation reconstruction for the Jemez Mountains, New Mexico, reveals changingb drought signal. </w:t>
@@ -10866,8 +10893,8 @@
       <w:pPr>
         <w:pStyle w:val="Bibliography"/>
       </w:pPr>
-      <w:bookmarkStart w:id="218" w:name="ref-trouillier_size_2019"/>
-      <w:bookmarkEnd w:id="217"/>
+      <w:bookmarkStart w:id="222" w:name="ref-trouillier_size_2019"/>
+      <w:bookmarkEnd w:id="221"/>
       <w:r>
         <w:t xml:space="preserve">Trouillier, M., van der Maaten-Theunissen, M., Scharnweber, T., Würth, D., Burger, A., Schnittler, M., &amp; Wilmking, M. (2019). Size mattersa comparison of three methods to assess age- and size-dependent climate sensitivity of trees. </w:t>
       </w:r>
@@ -10902,8 +10929,8 @@
       <w:pPr>
         <w:pStyle w:val="Bibliography"/>
       </w:pPr>
-      <w:bookmarkStart w:id="219" w:name="ref-tumajer_increasing_2017"/>
-      <w:bookmarkEnd w:id="218"/>
+      <w:bookmarkStart w:id="223" w:name="ref-tumajer_increasing_2017"/>
+      <w:bookmarkEnd w:id="222"/>
       <w:r>
         <w:t xml:space="preserve">Tumajer, J., Altman, J., Štěpánek, P., Treml, V., Doležal, J., &amp; Cienciala, E. (2017). Increasing moisture limitation of Norway spruce in Central Europe revealed by forward modelling of tree growth in tree-ring network. </w:t>
       </w:r>
@@ -10939,13 +10966,13 @@
         <w:pStyle w:val="Bibliography"/>
         <w:rPr>
           <w:lang w:val="nl-NL"/>
-          <w:rPrChange w:id="220" w:author="Zuidema, Pieter" w:date="2021-02-23T12:23:00Z">
+          <w:rPrChange w:id="224" w:author="Zuidema, Pieter" w:date="2021-02-23T12:23:00Z">
             <w:rPr/>
           </w:rPrChange>
         </w:rPr>
       </w:pPr>
-      <w:bookmarkStart w:id="221" w:name="ref-van_de_pol_identifying_2016"/>
-      <w:bookmarkEnd w:id="219"/>
+      <w:bookmarkStart w:id="225" w:name="ref-van_de_pol_identifying_2016"/>
+      <w:bookmarkEnd w:id="223"/>
       <w:r>
         <w:t xml:space="preserve">van de Pol, M., Bailey, L. D., McLean, N., Rijsdijk, L., Lawson, C. R., &amp; Brouwer, L. (2016). Identifying the best climatic predictors in ecology and evolution. </w:t>
       </w:r>
@@ -10980,7 +11007,7 @@
         <w:rPr>
           <w:rStyle w:val="Hyperlink"/>
           <w:lang w:val="nl-NL"/>
-          <w:rPrChange w:id="222" w:author="Zuidema, Pieter" w:date="2021-02-23T12:23:00Z">
+          <w:rPrChange w:id="226" w:author="Zuidema, Pieter" w:date="2021-02-23T12:23:00Z">
             <w:rPr>
               <w:rStyle w:val="Hyperlink"/>
             </w:rPr>
@@ -10999,13 +11026,13 @@
       <w:pPr>
         <w:pStyle w:val="Bibliography"/>
       </w:pPr>
-      <w:bookmarkStart w:id="223" w:name="ref-van_der_sleen_no_2015"/>
-      <w:bookmarkEnd w:id="221"/>
+      <w:bookmarkStart w:id="227" w:name="ref-van_der_sleen_no_2015"/>
+      <w:bookmarkEnd w:id="225"/>
       <w:proofErr w:type="gramStart"/>
       <w:r>
         <w:rPr>
           <w:lang w:val="nl-NL"/>
-          <w:rPrChange w:id="224" w:author="Zuidema, Pieter" w:date="2021-02-23T12:23:00Z">
+          <w:rPrChange w:id="228" w:author="Zuidema, Pieter" w:date="2021-02-23T12:23:00Z">
             <w:rPr/>
           </w:rPrChange>
         </w:rPr>
@@ -11015,7 +11042,7 @@
       <w:r>
         <w:rPr>
           <w:lang w:val="nl-NL"/>
-          <w:rPrChange w:id="225" w:author="Zuidema, Pieter" w:date="2021-02-23T12:23:00Z">
+          <w:rPrChange w:id="229" w:author="Zuidema, Pieter" w:date="2021-02-23T12:23:00Z">
             <w:rPr/>
           </w:rPrChange>
         </w:rPr>
@@ -11055,8 +11082,8 @@
       <w:pPr>
         <w:pStyle w:val="Bibliography"/>
       </w:pPr>
-      <w:bookmarkStart w:id="226" w:name="ref-vlam_temperature_2014"/>
-      <w:bookmarkEnd w:id="223"/>
+      <w:bookmarkStart w:id="230" w:name="ref-vlam_temperature_2014"/>
+      <w:bookmarkEnd w:id="227"/>
       <w:r>
         <w:t xml:space="preserve">Vlam, M., Baker, P. J., Bunyavejchewin, S., &amp; Zuidema, P. A. (2014). Temperature and rainfall strongly drive temporal growth variation in Asian tropical forest trees. </w:t>
       </w:r>
@@ -11091,8 +11118,8 @@
       <w:pPr>
         <w:pStyle w:val="Bibliography"/>
       </w:pPr>
-      <w:bookmarkStart w:id="227" w:name="ref-voelker_historical_2006"/>
-      <w:bookmarkEnd w:id="226"/>
+      <w:bookmarkStart w:id="231" w:name="ref-voelker_historical_2006"/>
+      <w:bookmarkEnd w:id="230"/>
       <w:r>
         <w:t xml:space="preserve">Voelker, S. L., Muzika, R.-M., Guyette, R. P., &amp; Stambaugh, M. C. (2006). Historical Co2 Growth Enhancement Declines with Age in Quercus and Pinus. </w:t>
       </w:r>
@@ -11127,8 +11154,8 @@
       <w:pPr>
         <w:pStyle w:val="Bibliography"/>
       </w:pPr>
-      <w:bookmarkStart w:id="228" w:name="ref-vrska_european_2009"/>
-      <w:bookmarkEnd w:id="227"/>
+      <w:bookmarkStart w:id="232" w:name="ref-vrska_european_2009"/>
+      <w:bookmarkEnd w:id="231"/>
       <w:r>
         <w:t xml:space="preserve">Vrška, T., Adam, D., Hort, L., Kolář, T., &amp; Janík, D. (2009). European beech (Fagus sylvatica L.) And silver fir (Abies alba Mill.) Rotation in the CarpathiansA developmental cycle or a linear trend induced by man? </w:t>
       </w:r>
@@ -11163,8 +11190,8 @@
       <w:pPr>
         <w:pStyle w:val="Bibliography"/>
       </w:pPr>
-      <w:bookmarkStart w:id="229" w:name="ref-walker_integrating_2020"/>
-      <w:bookmarkEnd w:id="228"/>
+      <w:bookmarkStart w:id="233" w:name="ref-walker_integrating_2020"/>
+      <w:bookmarkEnd w:id="232"/>
       <w:r>
         <w:t xml:space="preserve">Walker, A. P., Kauwe, M. G. D., Bastos, A., Belmecheri, S., Georgiou, K., Keeling, R., McMahon, S. M., Medlyn, B. E., Moore, D. J. P., Norby, R. J., Zaehle, S., Anderson-Teixeira, K. J., Battipaglia, G., Brienen, R. J. W., Cabugao, K. G., Cailleret, M., Campbell, E., Canadell, J., Ciais, P., … Zuidema, P. A. (2020). Integrating the evidence for a terrestrial carbon sink caused by increasing atmospheric CO2. </w:t>
       </w:r>
@@ -11200,66 +11227,19 @@
         <w:pStyle w:val="Bibliography"/>
         <w:rPr>
           <w:lang w:val="nl-NL"/>
-          <w:rPrChange w:id="230" w:author="Zuidema, Pieter" w:date="2021-02-23T12:23:00Z">
+          <w:rPrChange w:id="234" w:author="Zuidema, Pieter" w:date="2021-02-23T12:23:00Z">
             <w:rPr/>
           </w:rPrChange>
         </w:rPr>
       </w:pPr>
-      <w:bookmarkStart w:id="231" w:name="ref-williams_temperature_2013"/>
-      <w:bookmarkEnd w:id="229"/>
+      <w:bookmarkStart w:id="235" w:name="ref-williams_temperature_2013"/>
+      <w:bookmarkEnd w:id="233"/>
       <w:r>
         <w:t xml:space="preserve">Williams, A. P., Allen, C. D., Macalady, A. K., Griffin, D., Woodhouse, C. A., Meko, D. M., Swetnam, T. W., Rauscher, S. A., Seager, R., Grissino-Mayer, H. D., Dean, J. S., Cook, E. R., Gangodagamage, C., Cai, M., &amp; McDowell, N. G. (2013). Temperature as a potent driver of </w:t>
       </w:r>
       <w:r>
         <w:lastRenderedPageBreak/>
         <w:t xml:space="preserve">regional forest drought stress and tree mortality. </w:t>
-      </w:r>
-      <w:r>
-        <w:rPr>
-          <w:i/>
-          <w:lang w:val="nl-NL"/>
-          <w:rPrChange w:id="232" w:author="Zuidema, Pieter" w:date="2021-02-23T12:23:00Z">
-            <w:rPr>
-              <w:i/>
-            </w:rPr>
-          </w:rPrChange>
-        </w:rPr>
-        <w:t xml:space="preserve">Nature </w:t>
-      </w:r>
-      <w:proofErr w:type="spellStart"/>
-      <w:r>
-        <w:rPr>
-          <w:i/>
-          <w:lang w:val="nl-NL"/>
-          <w:rPrChange w:id="233" w:author="Zuidema, Pieter" w:date="2021-02-23T12:23:00Z">
-            <w:rPr>
-              <w:i/>
-            </w:rPr>
-          </w:rPrChange>
-        </w:rPr>
-        <w:t>Climate</w:t>
-      </w:r>
-      <w:proofErr w:type="spellEnd"/>
-      <w:r>
-        <w:rPr>
-          <w:i/>
-          <w:lang w:val="nl-NL"/>
-          <w:rPrChange w:id="234" w:author="Zuidema, Pieter" w:date="2021-02-23T12:23:00Z">
-            <w:rPr>
-              <w:i/>
-            </w:rPr>
-          </w:rPrChange>
-        </w:rPr>
-        <w:t xml:space="preserve"> Change</w:t>
-      </w:r>
-      <w:r>
-        <w:rPr>
-          <w:lang w:val="nl-NL"/>
-          <w:rPrChange w:id="235" w:author="Zuidema, Pieter" w:date="2021-02-23T12:23:00Z">
-            <w:rPr/>
-          </w:rPrChange>
-        </w:rPr>
-        <w:t xml:space="preserve">, </w:t>
       </w:r>
       <w:r>
         <w:rPr>
@@ -11271,27 +11251,74 @@
             </w:rPr>
           </w:rPrChange>
         </w:rPr>
-        <w:t>3</w:t>
-      </w:r>
-      <w:r>
-        <w:rPr>
+        <w:t xml:space="preserve">Nature </w:t>
+      </w:r>
+      <w:proofErr w:type="spellStart"/>
+      <w:r>
+        <w:rPr>
+          <w:i/>
           <w:lang w:val="nl-NL"/>
           <w:rPrChange w:id="237" w:author="Zuidema, Pieter" w:date="2021-02-23T12:23:00Z">
+            <w:rPr>
+              <w:i/>
+            </w:rPr>
+          </w:rPrChange>
+        </w:rPr>
+        <w:t>Climate</w:t>
+      </w:r>
+      <w:proofErr w:type="spellEnd"/>
+      <w:r>
+        <w:rPr>
+          <w:i/>
+          <w:lang w:val="nl-NL"/>
+          <w:rPrChange w:id="238" w:author="Zuidema, Pieter" w:date="2021-02-23T12:23:00Z">
+            <w:rPr>
+              <w:i/>
+            </w:rPr>
+          </w:rPrChange>
+        </w:rPr>
+        <w:t xml:space="preserve"> Change</w:t>
+      </w:r>
+      <w:r>
+        <w:rPr>
+          <w:lang w:val="nl-NL"/>
+          <w:rPrChange w:id="239" w:author="Zuidema, Pieter" w:date="2021-02-23T12:23:00Z">
             <w:rPr/>
           </w:rPrChange>
         </w:rPr>
-        <w:t xml:space="preserve">(3), 292–297. </w:t>
-      </w:r>
-      <w:r>
-        <w:fldChar w:fldCharType="begin"/>
-      </w:r>
-      <w:r>
-        <w:rPr>
+        <w:t xml:space="preserve">, </w:t>
+      </w:r>
+      <w:r>
+        <w:rPr>
+          <w:i/>
           <w:lang w:val="nl-NL"/>
-          <w:rPrChange w:id="238" w:author="Zuidema, Pieter" w:date="2021-02-23T12:23:00Z">
+          <w:rPrChange w:id="240" w:author="Zuidema, Pieter" w:date="2021-02-23T12:23:00Z">
+            <w:rPr>
+              <w:i/>
+            </w:rPr>
+          </w:rPrChange>
+        </w:rPr>
+        <w:t>3</w:t>
+      </w:r>
+      <w:r>
+        <w:rPr>
+          <w:lang w:val="nl-NL"/>
+          <w:rPrChange w:id="241" w:author="Zuidema, Pieter" w:date="2021-02-23T12:23:00Z">
             <w:rPr/>
           </w:rPrChange>
         </w:rPr>
+        <w:t xml:space="preserve">(3), 292–297. </w:t>
+      </w:r>
+      <w:r>
+        <w:fldChar w:fldCharType="begin"/>
+      </w:r>
+      <w:r>
+        <w:rPr>
+          <w:lang w:val="nl-NL"/>
+          <w:rPrChange w:id="242" w:author="Zuidema, Pieter" w:date="2021-02-23T12:23:00Z">
+            <w:rPr/>
+          </w:rPrChange>
+        </w:rPr>
         <w:instrText xml:space="preserve"> HYPERLINK "https://doi.org/10.1038/nclimate1693" \h </w:instrText>
       </w:r>
       <w:r>
@@ -11301,7 +11328,7 @@
         <w:rPr>
           <w:rStyle w:val="Hyperlink"/>
           <w:lang w:val="nl-NL"/>
-          <w:rPrChange w:id="239" w:author="Zuidema, Pieter" w:date="2021-02-23T12:23:00Z">
+          <w:rPrChange w:id="243" w:author="Zuidema, Pieter" w:date="2021-02-23T12:23:00Z">
             <w:rPr>
               <w:rStyle w:val="Hyperlink"/>
             </w:rPr>
@@ -11320,48 +11347,8 @@
       <w:pPr>
         <w:pStyle w:val="Bibliography"/>
       </w:pPr>
-      <w:bookmarkStart w:id="240" w:name="ref-wilmking_global_2020"/>
-      <w:bookmarkEnd w:id="231"/>
-      <w:proofErr w:type="spellStart"/>
-      <w:r>
-        <w:rPr>
-          <w:lang w:val="nl-NL"/>
-          <w:rPrChange w:id="241" w:author="Zuidema, Pieter" w:date="2021-02-23T12:23:00Z">
-            <w:rPr/>
-          </w:rPrChange>
-        </w:rPr>
-        <w:t>Wilmking</w:t>
-      </w:r>
-      <w:proofErr w:type="spellEnd"/>
-      <w:r>
-        <w:rPr>
-          <w:lang w:val="nl-NL"/>
-          <w:rPrChange w:id="242" w:author="Zuidema, Pieter" w:date="2021-02-23T12:23:00Z">
-            <w:rPr/>
-          </w:rPrChange>
-        </w:rPr>
-        <w:t xml:space="preserve">, M., Maaten-Theunissen, M. van der, </w:t>
-      </w:r>
-      <w:proofErr w:type="spellStart"/>
-      <w:r>
-        <w:rPr>
-          <w:lang w:val="nl-NL"/>
-          <w:rPrChange w:id="243" w:author="Zuidema, Pieter" w:date="2021-02-23T12:23:00Z">
-            <w:rPr/>
-          </w:rPrChange>
-        </w:rPr>
-        <w:t>Maaten</w:t>
-      </w:r>
-      <w:proofErr w:type="spellEnd"/>
-      <w:r>
-        <w:rPr>
-          <w:lang w:val="nl-NL"/>
-          <w:rPrChange w:id="244" w:author="Zuidema, Pieter" w:date="2021-02-23T12:23:00Z">
-            <w:rPr/>
-          </w:rPrChange>
-        </w:rPr>
-        <w:t xml:space="preserve">, E. van der, </w:t>
-      </w:r>
+      <w:bookmarkStart w:id="244" w:name="ref-wilmking_global_2020"/>
+      <w:bookmarkEnd w:id="235"/>
       <w:proofErr w:type="spellStart"/>
       <w:r>
         <w:rPr>
@@ -11370,7 +11357,7 @@
             <w:rPr/>
           </w:rPrChange>
         </w:rPr>
-        <w:t>Scharnweber</w:t>
+        <w:t>Wilmking</w:t>
       </w:r>
       <w:proofErr w:type="spellEnd"/>
       <w:r>
@@ -11380,7 +11367,7 @@
             <w:rPr/>
           </w:rPrChange>
         </w:rPr>
-        <w:t xml:space="preserve">, T., </w:t>
+        <w:t xml:space="preserve">, M., Maaten-Theunissen, M. van der, </w:t>
       </w:r>
       <w:proofErr w:type="spellStart"/>
       <w:r>
@@ -11390,7 +11377,7 @@
             <w:rPr/>
           </w:rPrChange>
         </w:rPr>
-        <w:t>Buras</w:t>
+        <w:t>Maaten</w:t>
       </w:r>
       <w:proofErr w:type="spellEnd"/>
       <w:r>
@@ -11400,7 +11387,7 @@
             <w:rPr/>
           </w:rPrChange>
         </w:rPr>
-        <w:t xml:space="preserve">, A., </w:t>
+        <w:t xml:space="preserve">, E. van der, </w:t>
       </w:r>
       <w:proofErr w:type="spellStart"/>
       <w:r>
@@ -11410,7 +11397,7 @@
             <w:rPr/>
           </w:rPrChange>
         </w:rPr>
-        <w:t>Biermann</w:t>
+        <w:t>Scharnweber</w:t>
       </w:r>
       <w:proofErr w:type="spellEnd"/>
       <w:r>
@@ -11420,7 +11407,7 @@
             <w:rPr/>
           </w:rPrChange>
         </w:rPr>
-        <w:t xml:space="preserve">, C., </w:t>
+        <w:t xml:space="preserve">, T., </w:t>
       </w:r>
       <w:proofErr w:type="spellStart"/>
       <w:r>
@@ -11430,7 +11417,7 @@
             <w:rPr/>
           </w:rPrChange>
         </w:rPr>
-        <w:t>Gurskaya</w:t>
+        <w:t>Buras</w:t>
       </w:r>
       <w:proofErr w:type="spellEnd"/>
       <w:r>
@@ -11440,7 +11427,7 @@
             <w:rPr/>
           </w:rPrChange>
         </w:rPr>
-        <w:t xml:space="preserve">, M., </w:t>
+        <w:t xml:space="preserve">, A., </w:t>
       </w:r>
       <w:proofErr w:type="spellStart"/>
       <w:r>
@@ -11450,7 +11437,7 @@
             <w:rPr/>
           </w:rPrChange>
         </w:rPr>
-        <w:t>Hallinger</w:t>
+        <w:t>Biermann</w:t>
       </w:r>
       <w:proofErr w:type="spellEnd"/>
       <w:r>
@@ -11460,7 +11447,7 @@
             <w:rPr/>
           </w:rPrChange>
         </w:rPr>
-        <w:t xml:space="preserve">, M., Lange, J., </w:t>
+        <w:t xml:space="preserve">, C., </w:t>
       </w:r>
       <w:proofErr w:type="spellStart"/>
       <w:r>
@@ -11470,7 +11457,7 @@
             <w:rPr/>
           </w:rPrChange>
         </w:rPr>
-        <w:t>Shetti</w:t>
+        <w:t>Gurskaya</w:t>
       </w:r>
       <w:proofErr w:type="spellEnd"/>
       <w:r>
@@ -11480,7 +11467,7 @@
             <w:rPr/>
           </w:rPrChange>
         </w:rPr>
-        <w:t xml:space="preserve">, R., </w:t>
+        <w:t xml:space="preserve">, M., </w:t>
       </w:r>
       <w:proofErr w:type="spellStart"/>
       <w:r>
@@ -11490,7 +11477,7 @@
             <w:rPr/>
           </w:rPrChange>
         </w:rPr>
-        <w:t>Smiljanic</w:t>
+        <w:t>Hallinger</w:t>
       </w:r>
       <w:proofErr w:type="spellEnd"/>
       <w:r>
@@ -11500,7 +11487,7 @@
             <w:rPr/>
           </w:rPrChange>
         </w:rPr>
-        <w:t xml:space="preserve">, M., &amp; </w:t>
+        <w:t xml:space="preserve">, M., Lange, J., </w:t>
       </w:r>
       <w:proofErr w:type="spellStart"/>
       <w:r>
@@ -11510,7 +11497,7 @@
             <w:rPr/>
           </w:rPrChange>
         </w:rPr>
-        <w:t>Trouillier</w:t>
+        <w:t>Shetti</w:t>
       </w:r>
       <w:proofErr w:type="spellEnd"/>
       <w:r>
@@ -11520,149 +11507,189 @@
             <w:rPr/>
           </w:rPrChange>
         </w:rPr>
-        <w:t xml:space="preserve">, M. (2020). </w:t>
-      </w:r>
-      <w:r>
-        <w:t xml:space="preserve">Global assessment of relationships between climate and tree growth. </w:t>
-      </w:r>
-      <w:r>
-        <w:rPr>
-          <w:i/>
-        </w:rPr>
-        <w:t>Global Change Biology</w:t>
-      </w:r>
-      <w:r>
-        <w:t xml:space="preserve">, </w:t>
-      </w:r>
-      <w:r>
-        <w:rPr>
-          <w:i/>
-        </w:rPr>
-        <w:t>26</w:t>
-      </w:r>
-      <w:r>
-        <w:t xml:space="preserve">(6), 3212–3220. </w:t>
-      </w:r>
-      <w:hyperlink r:id="rId115">
-        <w:r>
-          <w:rPr>
-            <w:rStyle w:val="Hyperlink"/>
-          </w:rPr>
-          <w:t>https://doi.org/10.1111/gcb.15057</w:t>
-        </w:r>
-      </w:hyperlink>
-    </w:p>
-    <w:p>
-      <w:pPr>
-        <w:pStyle w:val="Bibliography"/>
-      </w:pPr>
-      <w:bookmarkStart w:id="261" w:name="ref-wood_fast_2011"/>
-      <w:bookmarkEnd w:id="240"/>
-      <w:r>
-        <w:t xml:space="preserve">Wood, S. N. (2011). Fast stable restricted maximum likelihood and marginal likelihood estimation of semiparametric generalized linear models: Estimation of Semiparametric Generalized Linear Models. </w:t>
-      </w:r>
-      <w:r>
-        <w:rPr>
-          <w:i/>
-        </w:rPr>
-        <w:t>Journal of the Royal Statistical Society: Series B (Statistical Methodology)</w:t>
-      </w:r>
-      <w:r>
-        <w:t xml:space="preserve">, </w:t>
-      </w:r>
-      <w:r>
-        <w:rPr>
-          <w:i/>
-        </w:rPr>
-        <w:t>73</w:t>
-      </w:r>
-      <w:r>
-        <w:t xml:space="preserve">(1), 3–36. </w:t>
-      </w:r>
-      <w:hyperlink r:id="rId116">
-        <w:r>
-          <w:rPr>
-            <w:rStyle w:val="Hyperlink"/>
-          </w:rPr>
-          <w:t>https://doi.org/10.1111/j.1467-9868.2010.00749.x</w:t>
-        </w:r>
-      </w:hyperlink>
-    </w:p>
-    <w:p>
-      <w:pPr>
-        <w:pStyle w:val="Bibliography"/>
-      </w:pPr>
-      <w:bookmarkStart w:id="262" w:name="ref-woodhouse_artificial_1999"/>
-      <w:bookmarkEnd w:id="261"/>
-      <w:r>
-        <w:t xml:space="preserve">Woodhouse, C. A. (1999). Artificial neural networks and dendroclimatic reconstructions: An example from the Front Range, Colorado, USA: </w:t>
-      </w:r>
-      <w:r>
-        <w:rPr>
-          <w:i/>
-        </w:rPr>
-        <w:t>The Holocene</w:t>
-      </w:r>
-      <w:r>
-        <w:t xml:space="preserve">. </w:t>
-      </w:r>
-      <w:hyperlink r:id="rId117">
-        <w:r>
-          <w:rPr>
-            <w:rStyle w:val="Hyperlink"/>
-          </w:rPr>
-          <w:t>https://doi.org/10.1191/095968399667128516</w:t>
-        </w:r>
-      </w:hyperlink>
-    </w:p>
-    <w:p>
-      <w:pPr>
-        <w:pStyle w:val="Bibliography"/>
-      </w:pPr>
-      <w:bookmarkStart w:id="263" w:name="ref-zang_dendroclimatic_2013"/>
-      <w:bookmarkEnd w:id="262"/>
-      <w:r>
-        <w:t xml:space="preserve">Zang, C., &amp; Biondi, F. (2013). Dendroclimatic calibration in R: The bootRes package for response and correlation function analysis. </w:t>
-      </w:r>
-      <w:r>
-        <w:rPr>
-          <w:i/>
-        </w:rPr>
-        <w:t>Dendrochronologia</w:t>
-      </w:r>
-      <w:r>
-        <w:t xml:space="preserve">, </w:t>
-      </w:r>
-      <w:r>
-        <w:rPr>
-          <w:i/>
-        </w:rPr>
-        <w:t>31</w:t>
-      </w:r>
-      <w:r>
-        <w:t xml:space="preserve">(1), 68–74. </w:t>
-      </w:r>
-      <w:hyperlink r:id="rId118">
-        <w:r>
-          <w:rPr>
-            <w:rStyle w:val="Hyperlink"/>
-          </w:rPr>
-          <w:t>https://doi.org/10.1016/j.dendro.2012.08.001</w:t>
-        </w:r>
-      </w:hyperlink>
-    </w:p>
-    <w:p>
-      <w:pPr>
-        <w:pStyle w:val="Bibliography"/>
+        <w:t xml:space="preserve">, R., </w:t>
+      </w:r>
+      <w:proofErr w:type="spellStart"/>
+      <w:r>
+        <w:rPr>
+          <w:lang w:val="nl-NL"/>
+          <w:rPrChange w:id="261" w:author="Zuidema, Pieter" w:date="2021-02-23T12:23:00Z">
+            <w:rPr/>
+          </w:rPrChange>
+        </w:rPr>
+        <w:t>Smiljanic</w:t>
+      </w:r>
+      <w:proofErr w:type="spellEnd"/>
+      <w:r>
+        <w:rPr>
+          <w:lang w:val="nl-NL"/>
+          <w:rPrChange w:id="262" w:author="Zuidema, Pieter" w:date="2021-02-23T12:23:00Z">
+            <w:rPr/>
+          </w:rPrChange>
+        </w:rPr>
+        <w:t xml:space="preserve">, M., &amp; </w:t>
+      </w:r>
+      <w:proofErr w:type="spellStart"/>
+      <w:r>
+        <w:rPr>
+          <w:lang w:val="nl-NL"/>
+          <w:rPrChange w:id="263" w:author="Zuidema, Pieter" w:date="2021-02-23T12:23:00Z">
+            <w:rPr/>
+          </w:rPrChange>
+        </w:rPr>
+        <w:t>Trouillier</w:t>
+      </w:r>
+      <w:proofErr w:type="spellEnd"/>
+      <w:r>
         <w:rPr>
           <w:lang w:val="nl-NL"/>
           <w:rPrChange w:id="264" w:author="Zuidema, Pieter" w:date="2021-02-23T12:23:00Z">
             <w:rPr/>
           </w:rPrChange>
         </w:rPr>
-      </w:pPr>
-      <w:bookmarkStart w:id="265" w:name="ref-zang_treeclim_2015"/>
-      <w:bookmarkEnd w:id="263"/>
+        <w:t xml:space="preserve">, M. (2020). </w:t>
+      </w:r>
+      <w:r>
+        <w:t xml:space="preserve">Global assessment of relationships between climate and tree growth. </w:t>
+      </w:r>
+      <w:r>
+        <w:rPr>
+          <w:i/>
+        </w:rPr>
+        <w:t>Global Change Biology</w:t>
+      </w:r>
+      <w:r>
+        <w:t xml:space="preserve">, </w:t>
+      </w:r>
+      <w:r>
+        <w:rPr>
+          <w:i/>
+        </w:rPr>
+        <w:t>26</w:t>
+      </w:r>
+      <w:r>
+        <w:t xml:space="preserve">(6), 3212–3220. </w:t>
+      </w:r>
+      <w:hyperlink r:id="rId115">
+        <w:r>
+          <w:rPr>
+            <w:rStyle w:val="Hyperlink"/>
+          </w:rPr>
+          <w:t>https://doi.org/10.1111/gcb.15057</w:t>
+        </w:r>
+      </w:hyperlink>
+    </w:p>
+    <w:p>
+      <w:pPr>
+        <w:pStyle w:val="Bibliography"/>
+      </w:pPr>
+      <w:bookmarkStart w:id="265" w:name="ref-wood_fast_2011"/>
+      <w:bookmarkEnd w:id="244"/>
+      <w:r>
+        <w:t xml:space="preserve">Wood, S. N. (2011). Fast stable restricted maximum likelihood and marginal likelihood estimation of semiparametric generalized linear models: Estimation of Semiparametric Generalized Linear Models. </w:t>
+      </w:r>
+      <w:r>
+        <w:rPr>
+          <w:i/>
+        </w:rPr>
+        <w:t>Journal of the Royal Statistical Society: Series B (Statistical Methodology)</w:t>
+      </w:r>
+      <w:r>
+        <w:t xml:space="preserve">, </w:t>
+      </w:r>
+      <w:r>
+        <w:rPr>
+          <w:i/>
+        </w:rPr>
+        <w:t>73</w:t>
+      </w:r>
+      <w:r>
+        <w:t xml:space="preserve">(1), 3–36. </w:t>
+      </w:r>
+      <w:hyperlink r:id="rId116">
+        <w:r>
+          <w:rPr>
+            <w:rStyle w:val="Hyperlink"/>
+          </w:rPr>
+          <w:t>https://doi.org/10.1111/j.1467-9868.2010.00749.x</w:t>
+        </w:r>
+      </w:hyperlink>
+    </w:p>
+    <w:p>
+      <w:pPr>
+        <w:pStyle w:val="Bibliography"/>
+      </w:pPr>
+      <w:bookmarkStart w:id="266" w:name="ref-woodhouse_artificial_1999"/>
+      <w:bookmarkEnd w:id="265"/>
+      <w:r>
+        <w:t xml:space="preserve">Woodhouse, C. A. (1999). Artificial neural networks and dendroclimatic reconstructions: An example from the Front Range, Colorado, USA: </w:t>
+      </w:r>
+      <w:r>
+        <w:rPr>
+          <w:i/>
+        </w:rPr>
+        <w:t>The Holocene</w:t>
+      </w:r>
+      <w:r>
+        <w:t xml:space="preserve">. </w:t>
+      </w:r>
+      <w:hyperlink r:id="rId117">
+        <w:r>
+          <w:rPr>
+            <w:rStyle w:val="Hyperlink"/>
+          </w:rPr>
+          <w:t>https://doi.org/10.1191/095968399667128516</w:t>
+        </w:r>
+      </w:hyperlink>
+    </w:p>
+    <w:p>
+      <w:pPr>
+        <w:pStyle w:val="Bibliography"/>
+      </w:pPr>
+      <w:bookmarkStart w:id="267" w:name="ref-zang_dendroclimatic_2013"/>
+      <w:bookmarkEnd w:id="266"/>
+      <w:r>
+        <w:t xml:space="preserve">Zang, C., &amp; Biondi, F. (2013). Dendroclimatic calibration in R: The bootRes package for response and correlation function analysis. </w:t>
+      </w:r>
+      <w:r>
+        <w:rPr>
+          <w:i/>
+        </w:rPr>
+        <w:t>Dendrochronologia</w:t>
+      </w:r>
+      <w:r>
+        <w:t xml:space="preserve">, </w:t>
+      </w:r>
+      <w:r>
+        <w:rPr>
+          <w:i/>
+        </w:rPr>
+        <w:t>31</w:t>
+      </w:r>
+      <w:r>
+        <w:t xml:space="preserve">(1), 68–74. </w:t>
+      </w:r>
+      <w:hyperlink r:id="rId118">
+        <w:r>
+          <w:rPr>
+            <w:rStyle w:val="Hyperlink"/>
+          </w:rPr>
+          <w:t>https://doi.org/10.1016/j.dendro.2012.08.001</w:t>
+        </w:r>
+      </w:hyperlink>
+    </w:p>
+    <w:p>
+      <w:pPr>
+        <w:pStyle w:val="Bibliography"/>
+        <w:rPr>
+          <w:lang w:val="nl-NL"/>
+          <w:rPrChange w:id="268" w:author="Zuidema, Pieter" w:date="2021-02-23T12:23:00Z">
+            <w:rPr/>
+          </w:rPrChange>
+        </w:rPr>
+      </w:pPr>
+      <w:bookmarkStart w:id="269" w:name="ref-zang_treeclim_2015"/>
+      <w:bookmarkEnd w:id="267"/>
       <w:r>
         <w:t xml:space="preserve">Zang, C., &amp; Biondi, F. (2015). </w:t>
       </w:r>
@@ -11679,7 +11706,7 @@
         <w:rPr>
           <w:i/>
           <w:lang w:val="nl-NL"/>
-          <w:rPrChange w:id="266" w:author="Zuidema, Pieter" w:date="2021-02-23T12:23:00Z">
+          <w:rPrChange w:id="270" w:author="Zuidema, Pieter" w:date="2021-02-23T12:23:00Z">
             <w:rPr>
               <w:i/>
             </w:rPr>
@@ -11691,7 +11718,7 @@
       <w:r>
         <w:rPr>
           <w:lang w:val="nl-NL"/>
-          <w:rPrChange w:id="267" w:author="Zuidema, Pieter" w:date="2021-02-23T12:23:00Z">
+          <w:rPrChange w:id="271" w:author="Zuidema, Pieter" w:date="2021-02-23T12:23:00Z">
             <w:rPr/>
           </w:rPrChange>
         </w:rPr>
@@ -11701,7 +11728,7 @@
         <w:rPr>
           <w:i/>
           <w:lang w:val="nl-NL"/>
-          <w:rPrChange w:id="268" w:author="Zuidema, Pieter" w:date="2021-02-23T12:23:00Z">
+          <w:rPrChange w:id="272" w:author="Zuidema, Pieter" w:date="2021-02-23T12:23:00Z">
             <w:rPr>
               <w:i/>
             </w:rPr>
@@ -11712,7 +11739,7 @@
       <w:r>
         <w:rPr>
           <w:lang w:val="nl-NL"/>
-          <w:rPrChange w:id="269" w:author="Zuidema, Pieter" w:date="2021-02-23T12:23:00Z">
+          <w:rPrChange w:id="273" w:author="Zuidema, Pieter" w:date="2021-02-23T12:23:00Z">
             <w:rPr/>
           </w:rPrChange>
         </w:rPr>
@@ -11724,7 +11751,7 @@
       <w:r>
         <w:rPr>
           <w:lang w:val="nl-NL"/>
-          <w:rPrChange w:id="270" w:author="Zuidema, Pieter" w:date="2021-02-23T12:23:00Z">
+          <w:rPrChange w:id="274" w:author="Zuidema, Pieter" w:date="2021-02-23T12:23:00Z">
             <w:rPr/>
           </w:rPrChange>
         </w:rPr>
@@ -11737,7 +11764,7 @@
         <w:rPr>
           <w:rStyle w:val="Hyperlink"/>
           <w:lang w:val="nl-NL"/>
-          <w:rPrChange w:id="271" w:author="Zuidema, Pieter" w:date="2021-02-23T12:23:00Z">
+          <w:rPrChange w:id="275" w:author="Zuidema, Pieter" w:date="2021-02-23T12:23:00Z">
             <w:rPr>
               <w:rStyle w:val="Hyperlink"/>
             </w:rPr>
@@ -11756,12 +11783,12 @@
       <w:pPr>
         <w:pStyle w:val="Bibliography"/>
       </w:pPr>
-      <w:bookmarkStart w:id="272" w:name="ref-zuidema_recent_2020"/>
-      <w:bookmarkEnd w:id="265"/>
+      <w:bookmarkStart w:id="276" w:name="ref-zuidema_recent_2020"/>
+      <w:bookmarkEnd w:id="269"/>
       <w:r>
         <w:rPr>
           <w:lang w:val="nl-NL"/>
-          <w:rPrChange w:id="273" w:author="Zuidema, Pieter" w:date="2021-02-23T12:23:00Z">
+          <w:rPrChange w:id="277" w:author="Zuidema, Pieter" w:date="2021-02-23T12:23:00Z">
             <w:rPr/>
           </w:rPrChange>
         </w:rPr>
@@ -11805,9 +11832,9 @@
           <w:t>https://doi.org/10.1111/gcb.15092</w:t>
         </w:r>
       </w:hyperlink>
-      <w:bookmarkEnd w:id="75"/>
-      <w:bookmarkEnd w:id="77"/>
-      <w:bookmarkEnd w:id="272"/>
+      <w:bookmarkEnd w:id="79"/>
+      <w:bookmarkEnd w:id="81"/>
+      <w:bookmarkEnd w:id="276"/>
     </w:p>
     <w:sectPr>
       <w:pgSz w:w="12240" w:h="15840"/>
@@ -11836,7 +11863,7 @@
       </w:r>
     </w:p>
   </w:comment>
-  <w:comment w:id="13" w:author="Zuidema, Pieter" w:date="2021-02-23T12:24:00Z" w:initials="ZP">
+  <w:comment w:id="17" w:author="Zuidema, Pieter" w:date="2021-02-23T12:24:00Z" w:initials="ZP">
     <w:p>
       <w:pPr>
         <w:pStyle w:val="CommentText"/>
@@ -11858,7 +11885,7 @@
       </w:r>
     </w:p>
   </w:comment>
-  <w:comment w:id="15" w:author="Zuidema, Pieter" w:date="2021-02-23T13:14:00Z" w:initials="ZP">
+  <w:comment w:id="19" w:author="Zuidema, Pieter" w:date="2021-02-23T13:14:00Z" w:initials="ZP">
     <w:p>
       <w:pPr>
         <w:pStyle w:val="CommentText"/>
@@ -11917,7 +11944,7 @@
       </w:r>
     </w:p>
   </w:comment>
-  <w:comment w:id="16" w:author="Zuidema, Pieter" w:date="2021-02-23T12:40:00Z" w:initials="ZP">
+  <w:comment w:id="20" w:author="Zuidema, Pieter" w:date="2021-02-23T12:40:00Z" w:initials="ZP">
     <w:p>
       <w:pPr>
         <w:pStyle w:val="CommentText"/>
@@ -11939,7 +11966,7 @@
       </w:r>
     </w:p>
   </w:comment>
-  <w:comment w:id="17" w:author="Zuidema, Pieter" w:date="2021-02-23T12:39:00Z" w:initials="ZP">
+  <w:comment w:id="21" w:author="Zuidema, Pieter" w:date="2021-02-23T12:39:00Z" w:initials="ZP">
     <w:p>
       <w:pPr>
         <w:pStyle w:val="CommentText"/>
@@ -11960,7 +11987,7 @@
       </w:r>
     </w:p>
   </w:comment>
-  <w:comment w:id="18" w:author="Zuidema, Pieter" w:date="2021-02-23T12:45:00Z" w:initials="ZP">
+  <w:comment w:id="22" w:author="Zuidema, Pieter" w:date="2021-02-23T12:45:00Z" w:initials="ZP">
     <w:p>
       <w:pPr>
         <w:pStyle w:val="CommentText"/>
@@ -12027,7 +12054,7 @@
       </w:r>
     </w:p>
   </w:comment>
-  <w:comment w:id="19" w:author="Zuidema, Pieter" w:date="2021-02-23T12:42:00Z" w:initials="ZP">
+  <w:comment w:id="23" w:author="Zuidema, Pieter" w:date="2021-02-23T12:42:00Z" w:initials="ZP">
     <w:p>
       <w:pPr>
         <w:pStyle w:val="CommentText"/>
@@ -12043,7 +12070,7 @@
       </w:r>
     </w:p>
   </w:comment>
-  <w:comment w:id="20" w:author="Zuidema, Pieter" w:date="2021-02-23T12:53:00Z" w:initials="ZP">
+  <w:comment w:id="24" w:author="Zuidema, Pieter" w:date="2021-02-23T12:53:00Z" w:initials="ZP">
     <w:p>
       <w:pPr>
         <w:pStyle w:val="CommentText"/>
@@ -12114,7 +12141,7 @@
       </w:pPr>
     </w:p>
   </w:comment>
-  <w:comment w:id="21" w:author="Zuidema, Pieter" w:date="2021-02-23T13:01:00Z" w:initials="ZP">
+  <w:comment w:id="25" w:author="Zuidema, Pieter" w:date="2021-02-23T13:01:00Z" w:initials="ZP">
     <w:p>
       <w:pPr>
         <w:pStyle w:val="CommentText"/>
@@ -12130,7 +12157,7 @@
       </w:r>
     </w:p>
   </w:comment>
-  <w:comment w:id="22" w:author="Zuidema, Pieter" w:date="2021-02-23T13:01:00Z" w:initials="ZP">
+  <w:comment w:id="26" w:author="Zuidema, Pieter" w:date="2021-02-23T13:01:00Z" w:initials="ZP">
     <w:p>
       <w:pPr>
         <w:pStyle w:val="CommentText"/>
@@ -12163,7 +12190,7 @@
       </w:r>
     </w:p>
   </w:comment>
-  <w:comment w:id="23" w:author="Zuidema, Pieter" w:date="2021-02-23T13:02:00Z" w:initials="ZP">
+  <w:comment w:id="27" w:author="Zuidema, Pieter" w:date="2021-02-23T13:02:00Z" w:initials="ZP">
     <w:p>
       <w:pPr>
         <w:pStyle w:val="CommentText"/>
@@ -12213,7 +12240,7 @@
       </w:r>
     </w:p>
   </w:comment>
-  <w:comment w:id="24" w:author="Zuidema, Pieter" w:date="2021-02-23T13:28:00Z" w:initials="ZP">
+  <w:comment w:id="28" w:author="Zuidema, Pieter" w:date="2021-02-23T13:28:00Z" w:initials="ZP">
     <w:p>
       <w:pPr>
         <w:pStyle w:val="CommentText"/>
@@ -12229,7 +12256,7 @@
       </w:r>
     </w:p>
   </w:comment>
-  <w:comment w:id="25" w:author="Zuidema, Pieter" w:date="2021-02-23T13:29:00Z" w:initials="ZP">
+  <w:comment w:id="29" w:author="Zuidema, Pieter" w:date="2021-02-23T13:29:00Z" w:initials="ZP">
     <w:p>
       <w:pPr>
         <w:pStyle w:val="CommentText"/>
@@ -12245,7 +12272,7 @@
       </w:r>
     </w:p>
   </w:comment>
-  <w:comment w:id="26" w:author="Zuidema, Pieter" w:date="2021-02-23T13:05:00Z" w:initials="ZP">
+  <w:comment w:id="30" w:author="Zuidema, Pieter" w:date="2021-02-23T13:05:00Z" w:initials="ZP">
     <w:p>
       <w:pPr>
         <w:pStyle w:val="CommentText"/>
@@ -12261,7 +12288,7 @@
       </w:r>
     </w:p>
   </w:comment>
-  <w:comment w:id="34" w:author="Zuidema, Pieter" w:date="2021-02-23T13:11:00Z" w:initials="ZP">
+  <w:comment w:id="38" w:author="Zuidema, Pieter" w:date="2021-02-23T13:11:00Z" w:initials="ZP">
     <w:p>
       <w:pPr>
         <w:pStyle w:val="CommentText"/>
@@ -12301,7 +12328,7 @@
       </w:r>
     </w:p>
   </w:comment>
-  <w:comment w:id="36" w:author="Zuidema, Pieter" w:date="2021-02-23T14:40:00Z" w:initials="ZP">
+  <w:comment w:id="40" w:author="Zuidema, Pieter" w:date="2021-02-23T14:40:00Z" w:initials="ZP">
     <w:p>
       <w:pPr>
         <w:pStyle w:val="CommentText"/>
@@ -12317,7 +12344,7 @@
       </w:r>
     </w:p>
   </w:comment>
-  <w:comment w:id="37" w:author="Zuidema, Pieter" w:date="2021-02-23T14:39:00Z" w:initials="ZP">
+  <w:comment w:id="41" w:author="Zuidema, Pieter" w:date="2021-02-23T14:39:00Z" w:initials="ZP">
     <w:p>
       <w:pPr>
         <w:pStyle w:val="CommentText"/>
@@ -12333,7 +12360,7 @@
       </w:r>
     </w:p>
   </w:comment>
-  <w:comment w:id="40" w:author="Zuidema, Pieter" w:date="2021-02-23T14:52:00Z" w:initials="ZP">
+  <w:comment w:id="44" w:author="Zuidema, Pieter" w:date="2021-02-23T14:52:00Z" w:initials="ZP">
     <w:p>
       <w:pPr>
         <w:pStyle w:val="CommentText"/>
@@ -12373,7 +12400,7 @@
       </w:r>
     </w:p>
   </w:comment>
-  <w:comment w:id="42" w:author="Zuidema, Pieter" w:date="2021-02-23T14:56:00Z" w:initials="ZP">
+  <w:comment w:id="46" w:author="Zuidema, Pieter" w:date="2021-02-23T14:56:00Z" w:initials="ZP">
     <w:p>
       <w:pPr>
         <w:pStyle w:val="CommentText"/>
@@ -12409,7 +12436,7 @@
       </w:r>
     </w:p>
   </w:comment>
-  <w:comment w:id="43" w:author="Zuidema, Pieter" w:date="2021-02-23T14:54:00Z" w:initials="ZP">
+  <w:comment w:id="47" w:author="Zuidema, Pieter" w:date="2021-02-23T14:54:00Z" w:initials="ZP">
     <w:p>
       <w:pPr>
         <w:pStyle w:val="CommentText"/>
@@ -12431,7 +12458,7 @@
       </w:r>
     </w:p>
   </w:comment>
-  <w:comment w:id="44" w:author="Zuidema, Pieter" w:date="2021-02-23T14:57:00Z" w:initials="ZP">
+  <w:comment w:id="48" w:author="Zuidema, Pieter" w:date="2021-02-23T14:57:00Z" w:initials="ZP">
     <w:p>
       <w:pPr>
         <w:pStyle w:val="CommentText"/>
@@ -12450,7 +12477,7 @@
       </w:r>
     </w:p>
   </w:comment>
-  <w:comment w:id="46" w:author="Zuidema, Pieter" w:date="2021-02-23T14:58:00Z" w:initials="ZP">
+  <w:comment w:id="50" w:author="Zuidema, Pieter" w:date="2021-02-23T14:58:00Z" w:initials="ZP">
     <w:p>
       <w:pPr>
         <w:pStyle w:val="CommentText"/>
@@ -12487,7 +12514,7 @@
       </w:r>
     </w:p>
   </w:comment>
-  <w:comment w:id="47" w:author="Teixeira, Kristina A." w:date="2021-03-03T07:27:00Z" w:initials="TKA">
+  <w:comment w:id="51" w:author="Teixeira, Kristina A." w:date="2021-03-03T07:27:00Z" w:initials="TKA">
     <w:p>
       <w:pPr>
         <w:pStyle w:val="CommentText"/>
@@ -12503,7 +12530,7 @@
       </w:r>
     </w:p>
   </w:comment>
-  <w:comment w:id="50" w:author="Zuidema, Pieter" w:date="2021-02-23T15:02:00Z" w:initials="ZP">
+  <w:comment w:id="54" w:author="Zuidema, Pieter" w:date="2021-02-23T15:02:00Z" w:initials="ZP">
     <w:p>
       <w:pPr>
         <w:pStyle w:val="CommentText"/>
@@ -12539,7 +12566,7 @@
       </w:r>
     </w:p>
   </w:comment>
-  <w:comment w:id="52" w:author="Zuidema, Pieter" w:date="2021-02-23T15:05:00Z" w:initials="ZP">
+  <w:comment w:id="56" w:author="Zuidema, Pieter" w:date="2021-02-23T15:05:00Z" w:initials="ZP">
     <w:p>
       <w:pPr>
         <w:pStyle w:val="CommentText"/>
@@ -12566,7 +12593,7 @@
       </w:r>
     </w:p>
   </w:comment>
-  <w:comment w:id="53" w:author="Zuidema, Pieter" w:date="2021-02-23T15:07:00Z" w:initials="ZP">
+  <w:comment w:id="57" w:author="Zuidema, Pieter" w:date="2021-02-23T15:07:00Z" w:initials="ZP">
     <w:p>
       <w:pPr>
         <w:pStyle w:val="CommentText"/>
@@ -12590,7 +12617,7 @@
       </w:r>
     </w:p>
   </w:comment>
-  <w:comment w:id="54" w:author="Zuidema, Pieter" w:date="2021-02-23T15:09:00Z" w:initials="ZP">
+  <w:comment w:id="58" w:author="Zuidema, Pieter" w:date="2021-02-23T15:09:00Z" w:initials="ZP">
     <w:p>
       <w:pPr>
         <w:pStyle w:val="CommentText"/>
@@ -12626,7 +12653,7 @@
       </w:r>
     </w:p>
   </w:comment>
-  <w:comment w:id="55" w:author="Zuidema, Pieter" w:date="2021-02-23T15:11:00Z" w:initials="ZP">
+  <w:comment w:id="59" w:author="Zuidema, Pieter" w:date="2021-02-23T15:11:00Z" w:initials="ZP">
     <w:p>
       <w:pPr>
         <w:pStyle w:val="CommentText"/>
@@ -12642,7 +12669,7 @@
       </w:r>
     </w:p>
   </w:comment>
-  <w:comment w:id="57" w:author="Zuidema, Pieter" w:date="2021-02-23T15:12:00Z" w:initials="ZP">
+  <w:comment w:id="61" w:author="Zuidema, Pieter" w:date="2021-02-23T15:12:00Z" w:initials="ZP">
     <w:p>
       <w:pPr>
         <w:pStyle w:val="CommentText"/>
@@ -12665,7 +12692,7 @@
       </w:r>
     </w:p>
   </w:comment>
-  <w:comment w:id="59" w:author="Zuidema, Pieter" w:date="2021-02-23T15:15:00Z" w:initials="ZP">
+  <w:comment w:id="63" w:author="Zuidema, Pieter" w:date="2021-02-23T15:15:00Z" w:initials="ZP">
     <w:p>
       <w:pPr>
         <w:pStyle w:val="CommentText"/>
@@ -12684,7 +12711,7 @@
       </w:r>
     </w:p>
   </w:comment>
-  <w:comment w:id="60" w:author="Zuidema, Pieter" w:date="2021-02-23T15:16:00Z" w:initials="ZP">
+  <w:comment w:id="64" w:author="Zuidema, Pieter" w:date="2021-02-23T15:16:00Z" w:initials="ZP">
     <w:p>
       <w:pPr>
         <w:pStyle w:val="CommentText"/>
@@ -12703,7 +12730,7 @@
       </w:r>
     </w:p>
   </w:comment>
-  <w:comment w:id="61" w:author="Zuidema, Pieter" w:date="2021-02-23T15:21:00Z" w:initials="ZP">
+  <w:comment w:id="65" w:author="Zuidema, Pieter" w:date="2021-02-23T15:21:00Z" w:initials="ZP">
     <w:p>
       <w:pPr>
         <w:pStyle w:val="CommentText"/>
@@ -12719,7 +12746,7 @@
       </w:r>
     </w:p>
   </w:comment>
-  <w:comment w:id="62" w:author="Zuidema, Pieter" w:date="2021-02-23T15:18:00Z" w:initials="ZP">
+  <w:comment w:id="66" w:author="Zuidema, Pieter" w:date="2021-02-23T15:18:00Z" w:initials="ZP">
     <w:p>
       <w:pPr>
         <w:pStyle w:val="CommentText"/>
@@ -12743,7 +12770,7 @@
       </w:r>
     </w:p>
   </w:comment>
-  <w:comment w:id="63" w:author="Zuidema, Pieter" w:date="2021-02-23T15:29:00Z" w:initials="ZP">
+  <w:comment w:id="67" w:author="Zuidema, Pieter" w:date="2021-02-23T15:29:00Z" w:initials="ZP">
     <w:p>
       <w:pPr>
         <w:pStyle w:val="CommentText"/>
@@ -12781,7 +12808,7 @@
       </w:r>
     </w:p>
   </w:comment>
-  <w:comment w:id="64" w:author="Zuidema, Pieter" w:date="2021-02-23T15:30:00Z" w:initials="ZP">
+  <w:comment w:id="68" w:author="Zuidema, Pieter" w:date="2021-02-23T15:30:00Z" w:initials="ZP">
     <w:p>
       <w:pPr>
         <w:pStyle w:val="CommentText"/>
@@ -12797,7 +12824,7 @@
       </w:r>
     </w:p>
   </w:comment>
-  <w:comment w:id="65" w:author="Zuidema, Pieter" w:date="2021-02-23T15:31:00Z" w:initials="ZP">
+  <w:comment w:id="69" w:author="Zuidema, Pieter" w:date="2021-02-23T15:31:00Z" w:initials="ZP">
     <w:p>
       <w:pPr>
         <w:pStyle w:val="CommentText"/>
@@ -12813,7 +12840,7 @@
       </w:r>
     </w:p>
   </w:comment>
-  <w:comment w:id="66" w:author="Zuidema, Pieter" w:date="2021-02-23T15:32:00Z" w:initials="ZP">
+  <w:comment w:id="70" w:author="Zuidema, Pieter" w:date="2021-02-23T15:32:00Z" w:initials="ZP">
     <w:p>
       <w:pPr>
         <w:pStyle w:val="CommentText"/>
@@ -12837,7 +12864,7 @@
       </w:r>
     </w:p>
   </w:comment>
-  <w:comment w:id="68" w:author="Zuidema, Pieter" w:date="2021-02-23T15:35:00Z" w:initials="ZP">
+  <w:comment w:id="72" w:author="Zuidema, Pieter" w:date="2021-02-23T15:35:00Z" w:initials="ZP">
     <w:p>
       <w:pPr>
         <w:pStyle w:val="CommentText"/>
@@ -12861,7 +12888,7 @@
       </w:r>
     </w:p>
   </w:comment>
-  <w:comment w:id="69" w:author="Zuidema, Pieter" w:date="2021-02-23T15:36:00Z" w:initials="ZP">
+  <w:comment w:id="73" w:author="Zuidema, Pieter" w:date="2021-02-23T15:36:00Z" w:initials="ZP">
     <w:p>
       <w:pPr>
         <w:pStyle w:val="CommentText"/>
@@ -12893,7 +12920,7 @@
       </w:r>
     </w:p>
   </w:comment>
-  <w:comment w:id="74" w:author="Zuidema, Pieter" w:date="2021-02-23T15:39:00Z" w:initials="ZP">
+  <w:comment w:id="78" w:author="Zuidema, Pieter" w:date="2021-02-23T15:39:00Z" w:initials="ZP">
     <w:p>
       <w:pPr>
         <w:pStyle w:val="CommentText"/>

</xml_diff>

<commit_message>
PZ comments / cleanup
</commit_message>
<xml_diff>
--- a/doc/manuscript/coauthor_feedback/2021_02/MEE_manuscript_PZ.docx
+++ b/doc/manuscript/coauthor_feedback/2021_02/MEE_manuscript_PZ.docx
@@ -12197,11 +12197,20 @@
       </w:r>
       <w:proofErr w:type="spellStart"/>
       <w:r>
+        <w:rPr>
+          <w:highlight w:val="yellow"/>
+        </w:rPr>
         <w:t>Perhaphs</w:t>
       </w:r>
       <w:proofErr w:type="spellEnd"/>
       <w:r>
-        <w:t xml:space="preserve"> add the differential sensitivity of small vs large individuals here? Or the variation in responses among trees? All of that is “lost” in traditional dendrochronological studies. </w:t>
+        <w:rPr>
+          <w:highlight w:val="yellow"/>
+        </w:rPr>
+        <w:t xml:space="preserve"> add the differential sensitivity of small vs large individuals here? Or the variation in responses among trees? All of that is “lost” in traditional dendrochronological studies.</w:t>
+      </w:r>
+      <w:r>
+        <w:t xml:space="preserve"> </w:t>
       </w:r>
     </w:p>
   </w:comment>
@@ -12248,7 +12257,19 @@
           <w:rPr>
             <w:rStyle w:val="Hyperlink"/>
           </w:rPr>
-          <w:t>https://onlinelibrary.wiley.com/doi/pdf/10.1111/gcb.14082</w:t>
+          <w:t>https://onli</w:t>
+        </w:r>
+        <w:r>
+          <w:rPr>
+            <w:rStyle w:val="Hyperlink"/>
+          </w:rPr>
+          <w:t>n</w:t>
+        </w:r>
+        <w:r>
+          <w:rPr>
+            <w:rStyle w:val="Hyperlink"/>
+          </w:rPr>
+          <w:t>elibrary.wiley.com/doi/pdf/10.1111/gcb.14082</w:t>
         </w:r>
       </w:hyperlink>
       <w:r>
@@ -12260,15 +12281,27 @@
         <w:pStyle w:val="CommentText"/>
       </w:pPr>
       <w:r>
+        <w:rPr>
+          <w:highlight w:val="yellow"/>
+        </w:rPr>
         <w:t xml:space="preserve">Another important method is that of Regional Curve Standardization, which is not mentioned now, but deserves to be included </w:t>
       </w:r>
       <w:proofErr w:type="gramStart"/>
       <w:r>
+        <w:rPr>
+          <w:highlight w:val="yellow"/>
+        </w:rPr>
         <w:t>here</w:t>
       </w:r>
       <w:proofErr w:type="gramEnd"/>
       <w:r>
-        <w:t xml:space="preserve"> I think. </w:t>
+        <w:rPr>
+          <w:highlight w:val="yellow"/>
+        </w:rPr>
+        <w:t xml:space="preserve"> I think.</w:t>
+      </w:r>
+      <w:r>
+        <w:t xml:space="preserve"> </w:t>
       </w:r>
     </w:p>
   </w:comment>
@@ -12284,7 +12317,13 @@
         <w:annotationRef/>
       </w:r>
       <w:r>
-        <w:t xml:space="preserve">I do not get the logic of this sentence. I read this as: chronologies have been used to approximate climate responses, but their potential is limited. I think the reason why the potential is limited needs to be explained here. </w:t>
+        <w:rPr>
+          <w:highlight w:val="lightGray"/>
+        </w:rPr>
+        <w:t>I do not get the logic of this sentence. I read this as: chronologies have been used to approximate climate responses, but their potential is limited. I think the reason why the potential is limited needs to be explained here.</w:t>
+      </w:r>
+      <w:r>
+        <w:t xml:space="preserve"> </w:t>
       </w:r>
     </w:p>
   </w:comment>
@@ -12371,7 +12410,13 @@
         <w:annotationRef/>
       </w:r>
       <w:r>
-        <w:t xml:space="preserve">Too short a timeframe to be relevant in this work? </w:t>
+        <w:rPr>
+          <w:highlight w:val="lightGray"/>
+        </w:rPr>
+        <w:t>Too short a timeframe to be relevant in this work?</w:t>
+      </w:r>
+      <w:r>
+        <w:t xml:space="preserve"> </w:t>
       </w:r>
     </w:p>
   </w:comment>
@@ -12389,6 +12434,7 @@
       <w:r>
         <w:rPr>
           <w:rStyle w:val="CommentReference"/>
+          <w:highlight w:val="lightGray"/>
         </w:rPr>
         <w:t xml:space="preserve">You can refer to </w:t>
       </w:r>
@@ -12396,6 +12442,7 @@
       <w:r>
         <w:rPr>
           <w:rStyle w:val="CommentReference"/>
+          <w:highlight w:val="lightGray"/>
         </w:rPr>
         <w:t>Klesse</w:t>
       </w:r>
@@ -12403,8 +12450,15 @@
       <w:r>
         <w:rPr>
           <w:rStyle w:val="CommentReference"/>
-        </w:rPr>
-        <w:t xml:space="preserve"> et al studies here. </w:t>
+          <w:highlight w:val="lightGray"/>
+        </w:rPr>
+        <w:t xml:space="preserve"> et al studies here.</w:t>
+      </w:r>
+      <w:r>
+        <w:rPr>
+          <w:rStyle w:val="CommentReference"/>
+        </w:rPr>
+        <w:t xml:space="preserve"> </w:t>
       </w:r>
     </w:p>
   </w:comment>

</xml_diff>

<commit_message>
finish PZ comments + misc
</commit_message>
<xml_diff>
--- a/doc/manuscript/coauthor_feedback/2021_02/MEE_manuscript_PZ.docx
+++ b/doc/manuscript/coauthor_feedback/2021_02/MEE_manuscript_PZ.docx
@@ -1448,6 +1448,7 @@
         <w:t>) are all potentially influencing tree growth (e.g., Levesque et al., 2017; Mathias &amp; Thomas, 2018; Walker et al., 2020)</w:t>
       </w:r>
       <w:commentRangeStart w:id="30"/>
+      <w:commentRangeStart w:id="31"/>
       <w:r>
         <w:t>.</w:t>
       </w:r>
@@ -1458,6 +1459,13 @@
         </w:rPr>
         <w:commentReference w:id="30"/>
       </w:r>
+      <w:commentRangeEnd w:id="31"/>
+      <w:r>
+        <w:rPr>
+          <w:rStyle w:val="CommentReference"/>
+        </w:rPr>
+        <w:commentReference w:id="31"/>
+      </w:r>
       <w:r>
         <w:t xml:space="preserve"> At the same time, stand dynamics influence growth: tree growth rates are sensitive to competition, the intensity of which tends to increase as forests mature, and to canopy position, which can change directionally as trees overtop or are overtopped by their neighbors. Moreover, carbon allocation to woody growth – as opposed to leaf or root production, reproduction, defenses, etc. – is known to decline as individual trees and forest stands stands age (Goulden et al., 2011; Pregitzer &amp; Euskirchen, 2004; Thomas, 2011). However, tree size and time are almost inextricably linked (because each individual core increases in </w:t>
       </w:r>
@@ -1491,16 +1499,16 @@
       <w:r>
         <w:t xml:space="preserve">Here, we </w:t>
       </w:r>
-      <w:commentRangeStart w:id="31"/>
+      <w:commentRangeStart w:id="32"/>
       <w:r>
         <w:t xml:space="preserve">develop a </w:t>
       </w:r>
-      <w:commentRangeEnd w:id="31"/>
+      <w:commentRangeEnd w:id="32"/>
       <w:r>
         <w:rPr>
           <w:rStyle w:val="CommentReference"/>
         </w:rPr>
-        <w:commentReference w:id="31"/>
+        <w:commentReference w:id="32"/>
       </w:r>
       <w:r>
         <w:t xml:space="preserve">new method that allows simultaneous consideration of the effects of principle climate drivers (pre-selected in an objective manner), tree size, </w:t>
@@ -1508,17 +1516,17 @@
       <w:r>
         <w:rPr>
           <w:highlight w:val="yellow"/>
-          <w:rPrChange w:id="32" w:author="Teixeira, Kristina A." w:date="2021-04-21T10:52:00Z">
+          <w:rPrChange w:id="33" w:author="Teixeira, Kristina A." w:date="2021-04-21T10:52:00Z">
             <w:rPr/>
           </w:rPrChange>
         </w:rPr>
         <w:t xml:space="preserve">and </w:t>
       </w:r>
-      <w:ins w:id="33" w:author="Zuidema, Pieter" w:date="2021-02-23T13:05:00Z">
+      <w:ins w:id="34" w:author="Zuidema, Pieter" w:date="2021-02-23T13:05:00Z">
         <w:r>
           <w:rPr>
             <w:highlight w:val="yellow"/>
-            <w:rPrChange w:id="34" w:author="Teixeira, Kristina A." w:date="2021-04-21T10:52:00Z">
+            <w:rPrChange w:id="35" w:author="Teixeira, Kristina A." w:date="2021-04-21T10:52:00Z">
               <w:rPr/>
             </w:rPrChange>
           </w:rPr>
@@ -1528,7 +1536,7 @@
       <w:r>
         <w:rPr>
           <w:highlight w:val="yellow"/>
-          <w:rPrChange w:id="35" w:author="Teixeira, Kristina A." w:date="2021-04-21T10:52:00Z">
+          <w:rPrChange w:id="36" w:author="Teixeira, Kristina A." w:date="2021-04-21T10:52:00Z">
             <w:rPr/>
           </w:rPrChange>
         </w:rPr>
@@ -1540,33 +1548,24 @@
       <w:r>
         <w:rPr>
           <w:highlight w:val="yellow"/>
-          <w:rPrChange w:id="36" w:author="Teixeira, Kristina A." w:date="2021-04-21T10:56:00Z">
+          <w:rPrChange w:id="37" w:author="Teixeira, Kristina A." w:date="2021-04-21T10:56:00Z">
             <w:rPr/>
           </w:rPrChange>
         </w:rPr>
         <w:t xml:space="preserve">to </w:t>
       </w:r>
-      <w:del w:id="37" w:author="Zuidema, Pieter" w:date="2021-02-23T13:06:00Z">
+      <w:del w:id="38" w:author="Zuidema, Pieter" w:date="2021-02-23T13:06:00Z">
         <w:r>
           <w:rPr>
             <w:highlight w:val="yellow"/>
-            <w:rPrChange w:id="38" w:author="Teixeira, Kristina A." w:date="2021-04-21T10:56:00Z">
+            <w:rPrChange w:id="39" w:author="Teixeira, Kristina A." w:date="2021-04-21T10:56:00Z">
               <w:rPr/>
             </w:rPrChange>
           </w:rPr>
           <w:delText>ask</w:delText>
         </w:r>
       </w:del>
-      <w:ins w:id="39" w:author="Zuidema, Pieter" w:date="2021-02-23T13:06:00Z">
-        <w:r>
-          <w:rPr>
-            <w:highlight w:val="yellow"/>
-            <w:rPrChange w:id="40" w:author="Teixeira, Kristina A." w:date="2021-04-21T10:56:00Z">
-              <w:rPr/>
-            </w:rPrChange>
-          </w:rPr>
-          <w:t xml:space="preserve">answer the following questions for a </w:t>
-        </w:r>
+      <w:ins w:id="40" w:author="Zuidema, Pieter" w:date="2021-02-23T13:06:00Z">
         <w:r>
           <w:rPr>
             <w:highlight w:val="yellow"/>
@@ -1574,13 +1573,22 @@
               <w:rPr/>
             </w:rPrChange>
           </w:rPr>
+          <w:t xml:space="preserve">answer the following questions for a </w:t>
+        </w:r>
+        <w:r>
+          <w:rPr>
+            <w:highlight w:val="yellow"/>
+            <w:rPrChange w:id="42" w:author="Teixeira, Kristina A." w:date="2021-04-21T10:56:00Z">
+              <w:rPr/>
+            </w:rPrChange>
+          </w:rPr>
           <w:t>globally distributed tree-ring dataset</w:t>
         </w:r>
       </w:ins>
       <w:r>
         <w:rPr>
           <w:highlight w:val="yellow"/>
-          <w:rPrChange w:id="42" w:author="Teixeira, Kristina A." w:date="2021-04-21T10:56:00Z">
+          <w:rPrChange w:id="43" w:author="Teixeira, Kristina A." w:date="2021-04-21T10:56:00Z">
             <w:rPr/>
           </w:rPrChange>
         </w:rPr>
@@ -1649,7 +1657,7 @@
       <w:pPr>
         <w:pStyle w:val="Heading1"/>
       </w:pPr>
-      <w:bookmarkStart w:id="43" w:name="Materials"/>
+      <w:bookmarkStart w:id="44" w:name="Materials"/>
       <w:bookmarkEnd w:id="18"/>
       <w:r>
         <w:t>Materials and Methods</w:t>
@@ -1733,28 +1741,28 @@
       <w:r>
         <w:rPr>
           <w:highlight w:val="yellow"/>
-          <w:rPrChange w:id="44" w:author="Teixeira, Kristina A." w:date="2021-04-21T10:52:00Z">
+          <w:rPrChange w:id="45" w:author="Teixeira, Kristina A." w:date="2021-04-21T10:52:00Z">
             <w:rPr/>
           </w:rPrChange>
         </w:rPr>
         <w:t xml:space="preserve">exception: LT) </w:t>
       </w:r>
-      <w:del w:id="45" w:author="Zuidema, Pieter" w:date="2021-02-23T13:07:00Z">
+      <w:del w:id="46" w:author="Zuidema, Pieter" w:date="2021-02-23T13:07:00Z">
         <w:r>
           <w:rPr>
             <w:highlight w:val="yellow"/>
-            <w:rPrChange w:id="46" w:author="Teixeira, Kristina A." w:date="2021-04-21T10:52:00Z">
+            <w:rPrChange w:id="47" w:author="Teixeira, Kristina A." w:date="2021-04-21T10:52:00Z">
               <w:rPr/>
             </w:rPrChange>
           </w:rPr>
           <w:delText xml:space="preserve">are </w:delText>
         </w:r>
       </w:del>
-      <w:ins w:id="47" w:author="Zuidema, Pieter" w:date="2021-02-23T13:07:00Z">
+      <w:ins w:id="48" w:author="Zuidema, Pieter" w:date="2021-02-23T13:07:00Z">
         <w:r>
           <w:rPr>
             <w:highlight w:val="yellow"/>
-            <w:rPrChange w:id="48" w:author="Teixeira, Kristina A." w:date="2021-04-21T10:52:00Z">
+            <w:rPrChange w:id="49" w:author="Teixeira, Kristina A." w:date="2021-04-21T10:52:00Z">
               <w:rPr/>
             </w:rPrChange>
           </w:rPr>
@@ -1764,7 +1772,7 @@
       <w:r>
         <w:rPr>
           <w:highlight w:val="yellow"/>
-          <w:rPrChange w:id="49" w:author="Teixeira, Kristina A." w:date="2021-04-21T10:52:00Z">
+          <w:rPrChange w:id="50" w:author="Teixeira, Kristina A." w:date="2021-04-21T10:52:00Z">
             <w:rPr/>
           </w:rPrChange>
         </w:rPr>
@@ -2348,7 +2356,7 @@
       <w:pPr>
         <w:pStyle w:val="Heading2"/>
       </w:pPr>
-      <w:bookmarkStart w:id="50" w:name="Analysis"/>
+      <w:bookmarkStart w:id="51" w:name="Analysis"/>
       <w:r>
         <w:t>Analysis methods</w:t>
       </w:r>
@@ -2822,16 +2830,16 @@
       <w:r>
         <w:t xml:space="preserve">We tested whether this process identified similar climate variable-month combinations as what would be identified using traditional methods for individual species, as detailed in Appendix S4. Furthermore, we explored alternate methods of climate variable selection for the two sites that have undergone the most rapid changes in climate and tree growth: LT, where increasingly warm drought has dramatically reduced growth (Touchan et al., 2011; Williams et al., 2013), and SC, where rapidly rising temperatures are causing melting permafrost, summer moisture stress, and growth declines (Sniderhan &amp; Baltzer, 2016). We ultimately determined that the method described above was adequate for the purposes of this analysis (Appendix </w:t>
       </w:r>
-      <w:commentRangeStart w:id="51"/>
+      <w:commentRangeStart w:id="52"/>
       <w:r>
         <w:t>S5</w:t>
       </w:r>
-      <w:commentRangeEnd w:id="51"/>
+      <w:commentRangeEnd w:id="52"/>
       <w:r>
         <w:rPr>
           <w:rStyle w:val="CommentReference"/>
         </w:rPr>
-        <w:commentReference w:id="51"/>
+        <w:commentReference w:id="52"/>
       </w:r>
       <w:r>
         <w:t>).</w:t>
@@ -2841,12 +2849,12 @@
       <w:pPr>
         <w:pStyle w:val="Heading3"/>
       </w:pPr>
-      <w:bookmarkStart w:id="52" w:name="Combining"/>
-      <w:commentRangeStart w:id="53"/>
+      <w:bookmarkStart w:id="53" w:name="Combining"/>
+      <w:commentRangeStart w:id="54"/>
       <w:r>
         <w:t>Combining drivers in GLS model</w:t>
       </w:r>
-      <w:commentRangeEnd w:id="53"/>
+      <w:commentRangeEnd w:id="54"/>
       <w:r>
         <w:rPr>
           <w:rStyle w:val="CommentReference"/>
@@ -2855,7 +2863,7 @@
           <w:iCs w:val="0"/>
           <w:color w:val="auto"/>
         </w:rPr>
-        <w:commentReference w:id="53"/>
+        <w:commentReference w:id="54"/>
       </w:r>
     </w:p>
     <w:p>
@@ -3409,24 +3417,24 @@
       <w:r>
         <w:t xml:space="preserve"> 25 cm, if present. Species that failed to meet these criteria (</w:t>
       </w:r>
-      <w:commentRangeStart w:id="54"/>
       <w:commentRangeStart w:id="55"/>
+      <w:commentRangeStart w:id="56"/>
       <w:r>
         <w:t>n= 8</w:t>
       </w:r>
-      <w:commentRangeEnd w:id="54"/>
+      <w:commentRangeEnd w:id="55"/>
       <w:r>
         <w:rPr>
           <w:rStyle w:val="CommentReference"/>
         </w:rPr>
-        <w:commentReference w:id="54"/>
-      </w:r>
-      <w:commentRangeEnd w:id="55"/>
+        <w:commentReference w:id="55"/>
+      </w:r>
+      <w:commentRangeEnd w:id="56"/>
       <w:r>
         <w:rPr>
           <w:rStyle w:val="CommentReference"/>
         </w:rPr>
-        <w:commentReference w:id="55"/>
+        <w:commentReference w:id="56"/>
       </w:r>
       <w:r>
         <w:t xml:space="preserve">) were excluded from the analysis of temporal trends. We then ran models as described above, including a first-order linear effect of </w:t>
@@ -3554,10 +3562,10 @@
       <w:pPr>
         <w:pStyle w:val="Heading1"/>
       </w:pPr>
-      <w:bookmarkStart w:id="56" w:name="Results"/>
-      <w:bookmarkEnd w:id="43"/>
-      <w:bookmarkEnd w:id="50"/>
-      <w:bookmarkEnd w:id="52"/>
+      <w:bookmarkStart w:id="57" w:name="Results"/>
+      <w:bookmarkEnd w:id="44"/>
+      <w:bookmarkEnd w:id="51"/>
+      <w:bookmarkEnd w:id="53"/>
       <w:r>
         <w:t>Results</w:t>
       </w:r>
@@ -4383,7 +4391,7 @@
       <w:pPr>
         <w:pStyle w:val="Heading2"/>
       </w:pPr>
-      <w:bookmarkStart w:id="57" w:name="Influence"/>
+      <w:bookmarkStart w:id="58" w:name="Influence"/>
       <w:r>
         <w:lastRenderedPageBreak/>
         <w:t>Influence of DBH</w:t>
@@ -4985,29 +4993,29 @@
       <w:pPr>
         <w:pStyle w:val="ImageCaption"/>
       </w:pPr>
-      <w:commentRangeStart w:id="58"/>
       <w:commentRangeStart w:id="59"/>
+      <w:commentRangeStart w:id="60"/>
       <w:r>
         <w:rPr>
           <w:b/>
         </w:rPr>
         <w:t xml:space="preserve">Figure </w:t>
       </w:r>
-      <w:commentRangeEnd w:id="58"/>
+      <w:commentRangeEnd w:id="59"/>
       <w:r>
         <w:rPr>
           <w:rStyle w:val="CommentReference"/>
           <w:i w:val="0"/>
         </w:rPr>
-        <w:commentReference w:id="58"/>
-      </w:r>
-      <w:commentRangeEnd w:id="59"/>
+        <w:commentReference w:id="59"/>
+      </w:r>
+      <w:commentRangeEnd w:id="60"/>
       <w:r>
         <w:rPr>
           <w:rStyle w:val="CommentReference"/>
           <w:i w:val="0"/>
         </w:rPr>
-        <w:commentReference w:id="59"/>
+        <w:commentReference w:id="60"/>
       </w:r>
       <w:r>
         <w:rPr>
@@ -5065,8 +5073,8 @@
       <w:pPr>
         <w:pStyle w:val="Heading2"/>
       </w:pPr>
-      <w:bookmarkStart w:id="60" w:name="Additive"/>
-      <w:bookmarkEnd w:id="57"/>
+      <w:bookmarkStart w:id="61" w:name="Additive"/>
+      <w:bookmarkEnd w:id="58"/>
       <w:r>
         <w:t>Additive and interactive effects of climate and DBH</w:t>
       </w:r>
@@ -5075,7 +5083,7 @@
       <w:pPr>
         <w:pStyle w:val="FirstParagraph"/>
       </w:pPr>
-      <w:commentRangeStart w:id="61"/>
+      <w:commentRangeStart w:id="62"/>
       <w:r>
         <w:t xml:space="preserve">When a precipitation variable, a temperature variable, and </w:t>
       </w:r>
@@ -5090,12 +5098,12 @@
       <w:r>
         <w:t xml:space="preserve"> were all included as candidate variables in the GLS models, typically all three were included in the top model, regardless of the growth metric used. </w:t>
       </w:r>
-      <w:commentRangeEnd w:id="61"/>
+      <w:commentRangeEnd w:id="62"/>
       <w:r>
         <w:rPr>
           <w:rStyle w:val="CommentReference"/>
         </w:rPr>
-        <w:commentReference w:id="61"/>
+        <w:commentReference w:id="62"/>
       </w:r>
       <w:r>
         <w:t xml:space="preserve">Climate responses were generally similar to those described above for models without a </w:t>
@@ -5260,24 +5268,24 @@
       <w:r>
         <w:t xml:space="preserve"> were found </w:t>
       </w:r>
-      <w:commentRangeStart w:id="62"/>
       <w:commentRangeStart w:id="63"/>
+      <w:commentRangeStart w:id="64"/>
       <w:r>
         <w:t xml:space="preserve">for 90 of the 203 (44%) </w:t>
       </w:r>
-      <w:commentRangeEnd w:id="62"/>
+      <w:commentRangeEnd w:id="63"/>
       <w:r>
         <w:rPr>
           <w:rStyle w:val="CommentReference"/>
         </w:rPr>
-        <w:commentReference w:id="62"/>
-      </w:r>
-      <w:commentRangeEnd w:id="63"/>
+        <w:commentReference w:id="63"/>
+      </w:r>
+      <w:commentRangeEnd w:id="64"/>
       <w:r>
         <w:rPr>
           <w:rStyle w:val="CommentReference"/>
         </w:rPr>
-        <w:commentReference w:id="63"/>
+        <w:commentReference w:id="64"/>
       </w:r>
       <w:r>
         <w:t xml:space="preserve">species-variable combinations for which they were tested. For precipitation variables, interactions were significant for 16 of the 36 (44%) interactions with </w:t>
@@ -5527,20 +5535,20 @@
         </w:rPr>
         <w:t xml:space="preserve">Figure 5 | </w:t>
       </w:r>
-      <w:commentRangeStart w:id="64"/>
+      <w:commentRangeStart w:id="65"/>
       <w:r>
         <w:rPr>
           <w:b/>
         </w:rPr>
         <w:t xml:space="preserve">Examples </w:t>
       </w:r>
-      <w:commentRangeEnd w:id="64"/>
+      <w:commentRangeEnd w:id="65"/>
       <w:r>
         <w:rPr>
           <w:rStyle w:val="CommentReference"/>
           <w:i w:val="0"/>
         </w:rPr>
-        <w:commentReference w:id="64"/>
+        <w:commentReference w:id="65"/>
       </w:r>
       <w:r>
         <w:rPr>
@@ -5567,8 +5575,8 @@
       <w:pPr>
         <w:pStyle w:val="Heading2"/>
       </w:pPr>
-      <w:bookmarkStart w:id="65" w:name="Effects"/>
-      <w:bookmarkEnd w:id="60"/>
+      <w:bookmarkStart w:id="66" w:name="Effects"/>
+      <w:bookmarkEnd w:id="61"/>
       <w:r>
         <w:t>Effects of year</w:t>
       </w:r>
@@ -5600,8 +5608,8 @@
       <w:r>
         <w:t xml:space="preserve">-growth relationships by year (Figs. S58-S67). In 90-91% of cases (depending on growth metric), the growth trend over time was negative. </w:t>
       </w:r>
-      <w:commentRangeStart w:id="66"/>
       <w:commentRangeStart w:id="67"/>
+      <w:commentRangeStart w:id="68"/>
       <w:r>
         <w:t xml:space="preserve">Declines were particularly dramatic for </w:t>
       </w:r>
@@ -5636,19 +5644,19 @@
       <w:r>
         <w:t xml:space="preserve"> predicted declines in growth at large DBH that should more properly be attributed to the effect of year (Figs. S35-S54). </w:t>
       </w:r>
-      <w:commentRangeEnd w:id="66"/>
+      <w:commentRangeEnd w:id="67"/>
       <w:r>
         <w:rPr>
           <w:rStyle w:val="CommentReference"/>
         </w:rPr>
-        <w:commentReference w:id="66"/>
-      </w:r>
-      <w:commentRangeEnd w:id="67"/>
+        <w:commentReference w:id="67"/>
+      </w:r>
+      <w:commentRangeEnd w:id="68"/>
       <w:r>
         <w:rPr>
           <w:rStyle w:val="CommentReference"/>
         </w:rPr>
-        <w:commentReference w:id="67"/>
+        <w:commentReference w:id="68"/>
       </w:r>
       <w:r>
         <w:t xml:space="preserve">Significant positive growth trends were observed for only three species, </w:t>
@@ -5747,17 +5755,17 @@
       <w:r>
         <w:rPr>
           <w:highlight w:val="yellow"/>
-          <w:rPrChange w:id="68" w:author="Teixeira, Kristina A." w:date="2021-04-21T11:29:00Z">
+          <w:rPrChange w:id="69" w:author="Teixeira, Kristina A." w:date="2021-04-21T11:29:00Z">
             <w:rPr/>
           </w:rPrChange>
         </w:rPr>
         <w:t xml:space="preserve">r in </w:t>
       </w:r>
-      <w:del w:id="69" w:author="Zuidema, Pieter" w:date="2021-02-23T15:01:00Z">
+      <w:del w:id="70" w:author="Zuidema, Pieter" w:date="2021-02-23T15:01:00Z">
         <w:r>
           <w:rPr>
             <w:highlight w:val="yellow"/>
-            <w:rPrChange w:id="70" w:author="Teixeira, Kristina A." w:date="2021-04-21T11:29:00Z">
+            <w:rPrChange w:id="71" w:author="Teixeira, Kristina A." w:date="2021-04-21T11:29:00Z">
               <w:rPr/>
             </w:rPrChange>
           </w:rPr>
@@ -5767,7 +5775,7 @@
       <w:r>
         <w:rPr>
           <w:highlight w:val="yellow"/>
-          <w:rPrChange w:id="71" w:author="Teixeira, Kristina A." w:date="2021-04-21T11:29:00Z">
+          <w:rPrChange w:id="72" w:author="Teixeira, Kristina A." w:date="2021-04-21T11:29:00Z">
             <w:rPr/>
           </w:rPrChange>
         </w:rPr>
@@ -5869,9 +5877,9 @@
       <w:pPr>
         <w:pStyle w:val="Heading1"/>
       </w:pPr>
-      <w:bookmarkStart w:id="72" w:name="Discussion"/>
-      <w:bookmarkEnd w:id="56"/>
-      <w:bookmarkEnd w:id="65"/>
+      <w:bookmarkStart w:id="73" w:name="Discussion"/>
+      <w:bookmarkEnd w:id="57"/>
+      <w:bookmarkEnd w:id="66"/>
       <w:r>
         <w:t>Discussion</w:t>
       </w:r>
@@ -5887,16 +5895,16 @@
         <w:lastRenderedPageBreak/>
         <w:t xml:space="preserve">growth (Fig. 1), yielding results that are consistent with those that would be obtained using conventional methods (Figs. 2, S11-S14; Table S5) </w:t>
       </w:r>
-      <w:commentRangeStart w:id="73"/>
+      <w:commentRangeStart w:id="74"/>
       <w:r>
         <w:t xml:space="preserve">while offering a fuller picture of the drivers of tree growth in an era of global change. </w:t>
       </w:r>
-      <w:commentRangeEnd w:id="73"/>
+      <w:commentRangeEnd w:id="74"/>
       <w:r>
         <w:rPr>
           <w:rStyle w:val="CommentReference"/>
         </w:rPr>
-        <w:commentReference w:id="73"/>
+        <w:commentReference w:id="74"/>
       </w:r>
       <w:r>
         <w:t>Below, we summarize how our results on the effects of climate, tree size, and year corroborate current understanding of the drivers of tree growth while yielding new insights made possible by the approach.</w:t>
@@ -5906,7 +5914,7 @@
       <w:pPr>
         <w:pStyle w:val="Heading2"/>
       </w:pPr>
-      <w:bookmarkStart w:id="74" w:name="Climate"/>
+      <w:bookmarkStart w:id="75" w:name="Climate"/>
       <w:r>
         <w:t>Climate sensitivity</w:t>
       </w:r>
@@ -5981,30 +5989,30 @@
       <w:r>
         <w:t>), with the exception of several positive responses at times and in places where temperature was limiting (Fig. 3). These findings are generally consistent with the global-scale analysis of (Babst et al., 2019</w:t>
       </w:r>
-      <w:commentRangeStart w:id="75"/>
+      <w:commentRangeStart w:id="76"/>
       <w:r>
         <w:t>)</w:t>
       </w:r>
-      <w:commentRangeEnd w:id="75"/>
+      <w:commentRangeEnd w:id="76"/>
       <w:r>
         <w:rPr>
           <w:rStyle w:val="CommentReference"/>
         </w:rPr>
-        <w:commentReference w:id="75"/>
+        <w:commentReference w:id="76"/>
       </w:r>
       <w:r>
         <w:t xml:space="preserve">, which shows that the majority of forests globally are moisture limited and respond negatively to temperature, with a shrinking area of temperature-limited forests in cold, humid regions (with SC falling near the transition zone). Within warmer regions, forests in humid climates can sometimes benefit from warm winter or spring temperatures (Babst et al., 2019; Tumajer et al., 2017), as we show for all three species at ZOF and one of our species at HF (Fig. 3). However, the predominantly negative temperature responses (Fig. 3) imply that in most forests, tree growth is likely to be reduced by </w:t>
       </w:r>
-      <w:commentRangeStart w:id="76"/>
+      <w:commentRangeStart w:id="77"/>
       <w:r>
         <w:t>warming temperatures</w:t>
       </w:r>
-      <w:commentRangeEnd w:id="76"/>
+      <w:commentRangeEnd w:id="77"/>
       <w:r>
         <w:rPr>
           <w:rStyle w:val="CommentReference"/>
         </w:rPr>
-        <w:commentReference w:id="76"/>
+        <w:commentReference w:id="77"/>
       </w:r>
       <w:r>
         <w:t>.</w:t>
@@ -6020,19 +6028,19 @@
         </w:rPr>
         <w:t>(</w:t>
       </w:r>
-      <w:commentRangeStart w:id="77"/>
+      <w:commentRangeStart w:id="78"/>
       <w:r>
         <w:rPr>
           <w:b/>
         </w:rPr>
         <w:t>should I remove this paragraph</w:t>
       </w:r>
-      <w:commentRangeEnd w:id="77"/>
+      <w:commentRangeEnd w:id="78"/>
       <w:r>
         <w:rPr>
           <w:rStyle w:val="CommentReference"/>
         </w:rPr>
-        <w:commentReference w:id="77"/>
+        <w:commentReference w:id="78"/>
       </w:r>
       <w:r>
         <w:rPr>
@@ -6069,24 +6077,24 @@
         <w:lastRenderedPageBreak/>
         <w:t xml:space="preserve">Finally, our analysis differed from </w:t>
       </w:r>
-      <w:commentRangeStart w:id="78"/>
       <w:commentRangeStart w:id="79"/>
+      <w:commentRangeStart w:id="80"/>
       <w:r>
         <w:t xml:space="preserve">conventional approaches in the use of GLS models </w:t>
       </w:r>
-      <w:commentRangeEnd w:id="78"/>
+      <w:commentRangeEnd w:id="79"/>
       <w:r>
         <w:rPr>
           <w:rStyle w:val="CommentReference"/>
         </w:rPr>
-        <w:commentReference w:id="78"/>
-      </w:r>
-      <w:commentRangeEnd w:id="79"/>
+        <w:commentReference w:id="79"/>
+      </w:r>
+      <w:commentRangeEnd w:id="80"/>
       <w:r>
         <w:rPr>
           <w:rStyle w:val="CommentReference"/>
         </w:rPr>
-        <w:commentReference w:id="79"/>
+        <w:commentReference w:id="80"/>
       </w:r>
       <w:r>
         <w:t xml:space="preserve">to simultaneously quantify the effects of climate, </w:t>
@@ -6151,9 +6159,9 @@
       <w:pPr>
         <w:pStyle w:val="Heading2"/>
       </w:pPr>
-      <w:bookmarkStart w:id="80" w:name="Variation"/>
-      <w:bookmarkEnd w:id="74"/>
-      <w:commentRangeStart w:id="81"/>
+      <w:bookmarkStart w:id="81" w:name="Variation"/>
+      <w:bookmarkEnd w:id="75"/>
+      <w:commentRangeStart w:id="82"/>
       <w:r>
         <w:t xml:space="preserve">Variation with </w:t>
       </w:r>
@@ -6167,7 +6175,7 @@
           </w:rPr>
           <m:t>DBH</m:t>
         </m:r>
-        <w:commentRangeEnd w:id="81"/>
+        <w:commentRangeEnd w:id="82"/>
         <m:r>
           <m:rPr>
             <m:sty m:val="p"/>
@@ -6179,7 +6187,7 @@
             <w:bCs w:val="0"/>
             <w:color w:val="auto"/>
           </w:rPr>
-          <w:commentReference w:id="81"/>
+          <w:commentReference w:id="82"/>
         </m:r>
       </m:oMath>
     </w:p>
@@ -6423,8 +6431,8 @@
       <w:pPr>
         <w:pStyle w:val="Heading2"/>
       </w:pPr>
-      <w:bookmarkStart w:id="82" w:name="Changing"/>
-      <w:bookmarkEnd w:id="80"/>
+      <w:bookmarkStart w:id="83" w:name="Changing"/>
+      <w:bookmarkEnd w:id="81"/>
       <w:r>
         <w:t>Changing growth rates</w:t>
       </w:r>
@@ -6432,7 +6440,7 @@
     <w:p>
       <w:pPr>
         <w:pStyle w:val="Bibliography"/>
-        <w:pPrChange w:id="83" w:author="Teixeira, Kristina A." w:date="2021-04-22T17:14:00Z">
+        <w:pPrChange w:id="84" w:author="Teixeira, Kristina A." w:date="2021-04-22T17:14:00Z">
           <w:pPr>
             <w:pStyle w:val="FirstParagraph"/>
           </w:pPr>
@@ -6474,16 +6482,16 @@
       <w:r>
         <w:t xml:space="preserve"> trends by decade (Figs. 6, S58-S67), indicating that our approach is robust in its analytical structure. Indeed, in a comparative analysis of several methods commonly used to detect growth trends, </w:t>
       </w:r>
-      <w:commentRangeStart w:id="84"/>
+      <w:commentRangeStart w:id="85"/>
       <w:r>
         <w:t xml:space="preserve">an approach parallel to that employed here (regional curve standardization) </w:t>
       </w:r>
-      <w:commentRangeEnd w:id="84"/>
+      <w:commentRangeEnd w:id="85"/>
       <w:r>
         <w:rPr>
           <w:rStyle w:val="CommentReference"/>
         </w:rPr>
-        <w:commentReference w:id="84"/>
+        <w:commentReference w:id="85"/>
       </w:r>
       <w:r>
         <w:t xml:space="preserve">performed better at growth trend detection (Peters et al., 2015) than two of the most commonly used methods for analyzing growth trends, conservative detrending and basal area correction (see Peters et al., 2015), both of which would fail to capture the observed trends in </w:t>
@@ -6543,35 +6551,35 @@
       <w:r>
         <w:t>, basal area correction would generally be biased towards finding positive trends for smaller trees and negative trends for larger trees. However, our results remain subject to some potential sampling and survivorship biases that can influence overall trends in positive or negative directions (Brienen et al., 2017, Fig. 6, 2012; Groenendijk et al., 2015; Nehrbass-Ahles et al., 2014</w:t>
       </w:r>
-      <w:commentRangeStart w:id="85"/>
+      <w:commentRangeStart w:id="86"/>
       <w:r>
         <w:t>)</w:t>
       </w:r>
-      <w:commentRangeEnd w:id="85"/>
+      <w:commentRangeEnd w:id="86"/>
       <w:r>
         <w:rPr>
           <w:rStyle w:val="CommentReference"/>
         </w:rPr>
-        <w:commentReference w:id="85"/>
+        <w:commentReference w:id="86"/>
       </w:r>
       <w:r>
         <w:t xml:space="preserve">. While our analysis was designed to avoid some of the most severe potential biases (Brienen et al., 2012), it is difficult, if not impossible, to control for all potential demography and survivorship biases, or to design sampling in a way that ensures unbiased representation of a species’ growth rate at all points in the history of a stand (Bowman et al., 2013; Brienen et al., 2017, 2012). The </w:t>
       </w:r>
-      <w:commentRangeStart w:id="86"/>
+      <w:commentRangeStart w:id="87"/>
       <w:r>
         <w:t xml:space="preserve">observed trends </w:t>
       </w:r>
-      <w:commentRangeEnd w:id="86"/>
+      <w:commentRangeEnd w:id="87"/>
       <w:r>
         <w:rPr>
           <w:rStyle w:val="CommentReference"/>
         </w:rPr>
-        <w:commentReference w:id="86"/>
+        <w:commentReference w:id="87"/>
       </w:r>
       <w:r>
         <w:t xml:space="preserve">should therefore be interpreted with caution, and as representative of only the sampled trees, as opposed to all individuals of the species that existed throughout the time frame analyzed. Within this context, signals of changing growth rate over time are attributable to some combination of stand dynamics (e.g., recruitment and succession, changing stand structure) and environmental drivers (e.g., </w:t>
       </w:r>
-      <w:commentRangeStart w:id="87"/>
+      <w:commentRangeStart w:id="88"/>
       <w:r>
         <w:t xml:space="preserve">climate drivers other than those selected by </w:t>
       </w:r>
@@ -6582,13 +6590,13 @@
         </w:rPr>
         <w:t>climwin</w:t>
       </w:r>
-      <w:commentRangeEnd w:id="87"/>
+      <w:commentRangeEnd w:id="88"/>
       <w:proofErr w:type="spellEnd"/>
       <w:r>
         <w:rPr>
           <w:rStyle w:val="CommentReference"/>
         </w:rPr>
-        <w:commentReference w:id="87"/>
+        <w:commentReference w:id="88"/>
       </w:r>
       <w:r>
         <w:t>, rising atmospheric CO</w:t>
@@ -6688,16 +6696,16 @@
       <w:r>
         <w:t xml:space="preserve"> classes as time proceeds</w:t>
       </w:r>
-      <w:commentRangeStart w:id="88"/>
+      <w:commentRangeStart w:id="89"/>
       <w:r>
         <w:t>.</w:t>
       </w:r>
-      <w:commentRangeEnd w:id="88"/>
+      <w:commentRangeEnd w:id="89"/>
       <w:r>
         <w:rPr>
           <w:rStyle w:val="CommentReference"/>
         </w:rPr>
-        <w:commentReference w:id="88"/>
+        <w:commentReference w:id="89"/>
       </w:r>
       <w:r>
         <w:t xml:space="preserve"> In secondary stands, particularly those where many of the sampled species recruited in pulses that were followed by low recruitment (e.g., SCBI, HF; Appendix S1, Figs. S1-S10), growth declines are consistent with the tendency for faster tree growth during early succession (</w:t>
@@ -6720,8 +6728,8 @@
       <w:r>
         <w:t xml:space="preserve"> at BCNM, </w:t>
       </w:r>
-      <w:commentRangeStart w:id="89"/>
       <w:commentRangeStart w:id="90"/>
+      <w:commentRangeStart w:id="91"/>
       <w:r>
         <w:rPr>
           <w:i/>
@@ -6739,19 +6747,19 @@
       <w:r>
         <w:t xml:space="preserve"> at CB; </w:t>
       </w:r>
-      <w:commentRangeEnd w:id="89"/>
+      <w:commentRangeEnd w:id="90"/>
       <w:r>
         <w:rPr>
           <w:rStyle w:val="CommentReference"/>
         </w:rPr>
-        <w:commentReference w:id="89"/>
-      </w:r>
-      <w:commentRangeEnd w:id="90"/>
+        <w:commentReference w:id="90"/>
+      </w:r>
+      <w:commentRangeEnd w:id="91"/>
       <w:r>
         <w:rPr>
           <w:rStyle w:val="CommentReference"/>
         </w:rPr>
-        <w:commentReference w:id="90"/>
+        <w:commentReference w:id="91"/>
       </w:r>
       <w:r>
         <w:t>Table S2) would tend to experience an increasingly competitive environment through time. For more shade-tolerant species in stands with no known major disturbance within the past 1.5 centuries (ZOF, CB), mixed growth trends probably reflect some combination of successional changes and shifting competitive advantages, perhaps in part driven by changing environmental conditions (Vrška et al., 2009).</w:t>
@@ -6810,16 +6818,16 @@
       <w:r>
         <w:t xml:space="preserve">, corroborating previous analyses from HKK </w:t>
       </w:r>
-      <w:commentRangeStart w:id="91"/>
+      <w:commentRangeStart w:id="92"/>
       <w:r>
         <w:t>Brienen et al. (2017)</w:t>
       </w:r>
-      <w:commentRangeEnd w:id="91"/>
+      <w:commentRangeEnd w:id="92"/>
       <w:r>
         <w:rPr>
           <w:rStyle w:val="CommentReference"/>
         </w:rPr>
-        <w:commentReference w:id="91"/>
+        <w:commentReference w:id="92"/>
       </w:r>
       <w:r>
         <w:t xml:space="preserve"> With a few potential exceptions (</w:t>
@@ -6869,24 +6877,24 @@
       <w:r>
         <w:t xml:space="preserve"> (e.g., Girardin et al., 2016; Groenendijk et al., 2015; Hararuk et al., 2019; Walker et al., 2020), albeit contrasting with some (e.g., Hember et al., 2019; Voelker et al., 2006). </w:t>
       </w:r>
-      <w:commentRangeStart w:id="92"/>
       <w:commentRangeStart w:id="93"/>
+      <w:commentRangeStart w:id="94"/>
       <w:r>
         <w:t xml:space="preserve">A growth benefit </w:t>
       </w:r>
-      <w:commentRangeEnd w:id="92"/>
+      <w:commentRangeEnd w:id="93"/>
       <w:r>
         <w:rPr>
           <w:rStyle w:val="CommentReference"/>
         </w:rPr>
-        <w:commentReference w:id="92"/>
-      </w:r>
-      <w:commentRangeEnd w:id="93"/>
+        <w:commentReference w:id="93"/>
+      </w:r>
+      <w:commentRangeEnd w:id="94"/>
       <w:r>
         <w:rPr>
           <w:rStyle w:val="CommentReference"/>
         </w:rPr>
-        <w:commentReference w:id="93"/>
+        <w:commentReference w:id="94"/>
       </w:r>
       <w:r>
         <w:t>of CO</w:t>
@@ -6923,8 +6931,8 @@
       <w:pPr>
         <w:pStyle w:val="Heading2"/>
       </w:pPr>
-      <w:bookmarkStart w:id="94" w:name="Conclusions"/>
-      <w:bookmarkEnd w:id="82"/>
+      <w:bookmarkStart w:id="95" w:name="Conclusions"/>
+      <w:bookmarkEnd w:id="83"/>
       <w:r>
         <w:t>Conclusions</w:t>
       </w:r>
@@ -6951,7 +6959,7 @@
       <w:r>
         <w:t xml:space="preserve"> are common (Figs. 3 and 5, respectively), </w:t>
       </w:r>
-      <w:commentRangeStart w:id="95"/>
+      <w:commentRangeStart w:id="96"/>
       <w:r>
         <w:t xml:space="preserve">that growth–measured by any metric–almost universally varies with </w:t>
       </w:r>
@@ -6966,43 +6974,43 @@
       <w:r>
         <w:t xml:space="preserve"> (Fig. 4), </w:t>
       </w:r>
-      <w:commentRangeEnd w:id="95"/>
+      <w:commentRangeEnd w:id="96"/>
       <w:r>
         <w:rPr>
           <w:rStyle w:val="CommentReference"/>
         </w:rPr>
-        <w:commentReference w:id="95"/>
+        <w:commentReference w:id="96"/>
       </w:r>
       <w:r>
         <w:t xml:space="preserve">and that current or recently living trees commonly show growth declines in response to some combination of stand dynamics and environmental change (Fig. 6). While traditional dendrochronology methods, particularly those focused on climate reconstruction, generally sample and analyze data in order to minimize many of these effects, they are critical for understanding forest productivity in an era of global change. </w:t>
       </w:r>
-      <w:commentRangeStart w:id="96"/>
       <w:commentRangeStart w:id="97"/>
+      <w:commentRangeStart w:id="98"/>
       <w:r>
         <w:t>As global change pressures intensify and the need to understand changing forest dynamics becomes increasingly urgent (REFS, McDowell et al., 2020), we expect that this approach will prove valuable to understanding drivers of tree growth and forest change.</w:t>
       </w:r>
-      <w:commentRangeEnd w:id="96"/>
+      <w:commentRangeEnd w:id="97"/>
       <w:r>
         <w:rPr>
           <w:rStyle w:val="CommentReference"/>
         </w:rPr>
-        <w:commentReference w:id="96"/>
-      </w:r>
-      <w:commentRangeEnd w:id="97"/>
+        <w:commentReference w:id="97"/>
+      </w:r>
+      <w:commentRangeEnd w:id="98"/>
       <w:r>
         <w:rPr>
           <w:rStyle w:val="CommentReference"/>
         </w:rPr>
-        <w:commentReference w:id="97"/>
+        <w:commentReference w:id="98"/>
       </w:r>
     </w:p>
     <w:p>
       <w:pPr>
         <w:pStyle w:val="Heading1"/>
       </w:pPr>
-      <w:bookmarkStart w:id="98" w:name="Acknowledgements"/>
-      <w:bookmarkEnd w:id="72"/>
-      <w:bookmarkEnd w:id="94"/>
+      <w:bookmarkStart w:id="99" w:name="Acknowledgements"/>
+      <w:bookmarkEnd w:id="73"/>
+      <w:bookmarkEnd w:id="95"/>
       <w:r>
         <w:t>Acknowledgements</w:t>
       </w:r>
@@ -7019,8 +7027,8 @@
       <w:pPr>
         <w:pStyle w:val="Heading1"/>
       </w:pPr>
-      <w:bookmarkStart w:id="99" w:name="Authors"/>
-      <w:bookmarkEnd w:id="98"/>
+      <w:bookmarkStart w:id="100" w:name="Authors"/>
+      <w:bookmarkEnd w:id="99"/>
       <w:r>
         <w:t>Authors’ contributions</w:t>
       </w:r>
@@ -7037,8 +7045,8 @@
       <w:pPr>
         <w:pStyle w:val="Heading1"/>
       </w:pPr>
-      <w:bookmarkStart w:id="100" w:name="Data"/>
-      <w:bookmarkEnd w:id="99"/>
+      <w:bookmarkStart w:id="101" w:name="Data"/>
+      <w:bookmarkEnd w:id="100"/>
       <w:r>
         <w:t>Data availability</w:t>
       </w:r>
@@ -7071,13 +7079,13 @@
       <w:pPr>
         <w:pStyle w:val="Heading1"/>
       </w:pPr>
-      <w:bookmarkStart w:id="101" w:name="Supplementary"/>
-      <w:bookmarkEnd w:id="100"/>
-      <w:commentRangeStart w:id="102"/>
+      <w:bookmarkStart w:id="102" w:name="Supplementary"/>
+      <w:bookmarkEnd w:id="101"/>
+      <w:commentRangeStart w:id="103"/>
       <w:r>
         <w:t xml:space="preserve">Supplementary </w:t>
       </w:r>
-      <w:commentRangeEnd w:id="102"/>
+      <w:commentRangeEnd w:id="103"/>
       <w:r>
         <w:rPr>
           <w:rStyle w:val="CommentReference"/>
@@ -7086,7 +7094,7 @@
           <w:bCs w:val="0"/>
           <w:color w:val="auto"/>
         </w:rPr>
-        <w:commentReference w:id="102"/>
+        <w:commentReference w:id="103"/>
       </w:r>
       <w:r>
         <w:t>files</w:t>
@@ -7315,8 +7323,8 @@
       <w:pPr>
         <w:pStyle w:val="Heading1"/>
       </w:pPr>
-      <w:bookmarkStart w:id="103" w:name="References"/>
-      <w:bookmarkEnd w:id="101"/>
+      <w:bookmarkStart w:id="104" w:name="References"/>
+      <w:bookmarkEnd w:id="102"/>
       <w:r>
         <w:t>References</w:t>
       </w:r>
@@ -7325,8 +7333,8 @@
       <w:pPr>
         <w:pStyle w:val="Bibliography"/>
       </w:pPr>
-      <w:bookmarkStart w:id="104" w:name="ref-alexander_potential_2019"/>
-      <w:bookmarkStart w:id="105" w:name="refs"/>
+      <w:bookmarkStart w:id="105" w:name="ref-alexander_potential_2019"/>
+      <w:bookmarkStart w:id="106" w:name="refs"/>
       <w:r>
         <w:t xml:space="preserve">Alexander, M. R., Pearl, J. K., Bishop, D. A., Cook, E. R., Anchukaitis, K. J., &amp; Pederson, N. (2019). The potential to strengthen temperature reconstructions in ecoregions with limited tree line using a multispecies approach. </w:t>
       </w:r>
@@ -7361,8 +7369,8 @@
       <w:pPr>
         <w:pStyle w:val="Bibliography"/>
       </w:pPr>
-      <w:bookmarkStart w:id="106" w:name="ref-alexander_relative_2018"/>
-      <w:bookmarkEnd w:id="104"/>
+      <w:bookmarkStart w:id="107" w:name="ref-alexander_relative_2018"/>
+      <w:bookmarkEnd w:id="105"/>
       <w:r>
         <w:t xml:space="preserve">Alexander, M. R., Rollinson, C. R., Babst, F., Trouet, V., &amp; Moore, D. J. P. (2018). Relative influences of multiple sources of uncertainty on cumulative and incremental tree-ring-derived aboveground biomass estimates. </w:t>
       </w:r>
@@ -7397,8 +7405,8 @@
       <w:pPr>
         <w:pStyle w:val="Bibliography"/>
       </w:pPr>
-      <w:bookmarkStart w:id="107" w:name="ref-alfaro-sanchez_growth_2017"/>
-      <w:bookmarkEnd w:id="106"/>
+      <w:bookmarkStart w:id="108" w:name="ref-alfaro-sanchez_growth_2017"/>
+      <w:bookmarkEnd w:id="107"/>
       <w:r>
         <w:t xml:space="preserve">Alfaro-Sánchez, R., Muller-Landau, H. C., Wright, S. J., &amp; Camarero, J. J. (2017). Growth and reproduction respond differently to climate in three Neotropical tree species. </w:t>
       </w:r>
@@ -7424,8 +7432,8 @@
       <w:pPr>
         <w:pStyle w:val="Bibliography"/>
       </w:pPr>
-      <w:bookmarkStart w:id="108" w:name="ref-amoroso_dendroecology_2017"/>
-      <w:bookmarkEnd w:id="107"/>
+      <w:bookmarkStart w:id="109" w:name="ref-amoroso_dendroecology_2017"/>
+      <w:bookmarkEnd w:id="108"/>
       <w:r>
         <w:t xml:space="preserve">Amoroso, M. M., Daniels, L., Baker, P. J., &amp; Camarero, J. J. (Eds.). (2017). </w:t>
       </w:r>
@@ -7451,8 +7459,8 @@
       <w:pPr>
         <w:pStyle w:val="Bibliography"/>
       </w:pPr>
-      <w:bookmarkStart w:id="109" w:name="X7472afe191c4e6f910d2bf0bfbf82e114a2f267"/>
-      <w:bookmarkEnd w:id="108"/>
+      <w:bookmarkStart w:id="110" w:name="X7472afe191c4e6f910d2bf0bfbf82e114a2f267"/>
+      <w:bookmarkEnd w:id="109"/>
       <w:r>
         <w:lastRenderedPageBreak/>
         <w:t xml:space="preserve">Anderson-Teixeira, K., Gonzalez, B., ForestGEO, McGregor, I., Gonzalez-Akre, E., RHelcoski, Herrmann, V., Kim, A. Y., Terrell, A., &amp; Camerondow35. (2020). </w:t>
@@ -7479,8 +7487,8 @@
       <w:pPr>
         <w:pStyle w:val="Bibliography"/>
       </w:pPr>
-      <w:bookmarkStart w:id="110" w:name="X004b0b0adcb3b0fd197baeba21c22fc647d3498"/>
-      <w:bookmarkEnd w:id="109"/>
+      <w:bookmarkStart w:id="111" w:name="X004b0b0adcb3b0fd197baeba21c22fc647d3498"/>
+      <w:bookmarkEnd w:id="110"/>
       <w:r>
         <w:t>Anderson-Teixeira, K. J., Davies, S. J., Bennett, A. C., Gonzalez-Akre, E. B., Muller-Landau, H. C., Joseph Wright, S., Abu Salim, K., Almeyda Zambrano, A. M., Alonso, A., Baltzer, J. L., Basset, Y., Bourg, N. A., Broadbent, E. N., Brockelman, W. Y., Bunyavejchewin, S., Burslem, D. F. R. P., Butt, N., Cao, M., Cardenas, D., … Zimmerman, J. (2015). CTFS-</w:t>
       </w:r>
@@ -7523,8 +7531,8 @@
       <w:pPr>
         <w:pStyle w:val="Bibliography"/>
       </w:pPr>
-      <w:bookmarkStart w:id="111" w:name="ref-anderson-teixeira_size-related_2015"/>
-      <w:bookmarkEnd w:id="110"/>
+      <w:bookmarkStart w:id="112" w:name="ref-anderson-teixeira_size-related_2015"/>
+      <w:bookmarkEnd w:id="111"/>
       <w:r>
         <w:t xml:space="preserve">Anderson-Teixeira, K. J., McGarvey, J. C., Muller-Landau, H. C., Park, J. Y., Gonzalez-Akre, E. B., Herrmann, V., Bennett, A. C., So, C. V., Bourg, N. A., Thompson, J. R., McMahon, S. M., &amp; McShea, W. J. (2015). Size-related scaling of tree form and function in a mixed-age forest. </w:t>
       </w:r>
@@ -7559,8 +7567,8 @@
       <w:pPr>
         <w:pStyle w:val="Bibliography"/>
       </w:pPr>
-      <w:bookmarkStart w:id="112" w:name="ref-babst_when_2018"/>
-      <w:bookmarkEnd w:id="111"/>
+      <w:bookmarkStart w:id="113" w:name="ref-babst_when_2018"/>
+      <w:bookmarkEnd w:id="112"/>
       <w:r>
         <w:t xml:space="preserve">Babst, F., Bodesheim, P., Charney, N., Friend, A. D., Girardin, M. P., Klesse, S., Moore, D. J. P., Seftigen, K., Björklund, J., Bouriaud, O., Dawson, A., DeRose, R. J., Dietze, M. C., Eckes, A. H., Enquist, B., Frank, D. C., Mahecha, M. D., Poulter, B., Record, S., … Evans, M. E. K. (2018). When tree rings go global: Challenges and opportunities for retro- and prospective insight. </w:t>
       </w:r>
@@ -7595,8 +7603,8 @@
       <w:pPr>
         <w:pStyle w:val="Bibliography"/>
       </w:pPr>
-      <w:bookmarkStart w:id="113" w:name="ref-babst_twentieth_2019"/>
-      <w:bookmarkEnd w:id="112"/>
+      <w:bookmarkStart w:id="114" w:name="ref-babst_twentieth_2019"/>
+      <w:bookmarkEnd w:id="113"/>
       <w:r>
         <w:t xml:space="preserve">Babst, F., Bouriaud, O., Poulter, B., Trouet, V., Girardin, M. P., &amp; Frank, D. C. (2019). Twentieth century redistribution in climatic drivers of global tree growth. </w:t>
       </w:r>
@@ -7631,8 +7639,8 @@
       <w:pPr>
         <w:pStyle w:val="Bibliography"/>
       </w:pPr>
-      <w:bookmarkStart w:id="114" w:name="ref-banbury_morgan_global_nodate"/>
-      <w:bookmarkEnd w:id="113"/>
+      <w:bookmarkStart w:id="115" w:name="ref-banbury_morgan_global_nodate"/>
+      <w:bookmarkEnd w:id="114"/>
       <w:r>
         <w:t xml:space="preserve">Banbury Morgan, B., Herrmann, V., Kunert, N., Bond-Lamberty, B., Muller-Landau, H. C., &amp; Anderson-Teixeira, K. J. (in press). Global patterns of forest autotrophic carbon fluxes. </w:t>
       </w:r>
@@ -7650,8 +7658,8 @@
       <w:pPr>
         <w:pStyle w:val="Bibliography"/>
       </w:pPr>
-      <w:bookmarkStart w:id="115" w:name="ref-beedlow_importance_2013"/>
-      <w:bookmarkEnd w:id="114"/>
+      <w:bookmarkStart w:id="116" w:name="ref-beedlow_importance_2013"/>
+      <w:bookmarkEnd w:id="115"/>
       <w:r>
         <w:t xml:space="preserve">Beedlow, P. A., Lee, E. H., Tingey, D. T., Waschmann, R. S., &amp; Burdick, C. A. (2013). The importance of seasonal temperature and moisture patterns on growth of Douglas-fir in western Oregon, USA. </w:t>
       </w:r>
@@ -7686,8 +7694,8 @@
       <w:pPr>
         <w:pStyle w:val="Bibliography"/>
       </w:pPr>
-      <w:bookmarkStart w:id="116" w:name="ref-bennett_larger_2015"/>
-      <w:bookmarkEnd w:id="115"/>
+      <w:bookmarkStart w:id="117" w:name="ref-bennett_larger_2015"/>
+      <w:bookmarkEnd w:id="116"/>
       <w:r>
         <w:t xml:space="preserve">Bennett, A. C., McDowell, N. G., Allen, C. D., &amp; Anderson-Teixeira, K. J. (2015). Larger trees suffer most during drought in forests worldwide. </w:t>
       </w:r>
@@ -7722,8 +7730,8 @@
       <w:pPr>
         <w:pStyle w:val="Bibliography"/>
       </w:pPr>
-      <w:bookmarkStart w:id="117" w:name="ref-biondi_theory-driven_2008"/>
-      <w:bookmarkEnd w:id="116"/>
+      <w:bookmarkStart w:id="118" w:name="ref-biondi_theory-driven_2008"/>
+      <w:bookmarkEnd w:id="117"/>
       <w:r>
         <w:t xml:space="preserve">Biondi, F., &amp; Qeadan, F. (2008). A Theory-Driven Approach to Tree-Ring Standardization: Defining the Biological Trend from Expected Basal Area Increment. </w:t>
       </w:r>
@@ -7758,8 +7766,8 @@
       <w:pPr>
         <w:pStyle w:val="Bibliography"/>
       </w:pPr>
-      <w:bookmarkStart w:id="118" w:name="ref-birch_birch_2020"/>
-      <w:bookmarkEnd w:id="117"/>
+      <w:bookmarkStart w:id="119" w:name="ref-birch_birch_2020"/>
+      <w:bookmarkEnd w:id="118"/>
       <w:r>
         <w:t xml:space="preserve">Birch, J. D., DeRose, R. J., &amp; Lutz, J. A. (2020a). Birch - Cedar Breaks National Monument - ABBI - ITRDB UT545. </w:t>
       </w:r>
@@ -7785,8 +7793,8 @@
       <w:pPr>
         <w:pStyle w:val="Bibliography"/>
       </w:pPr>
-      <w:bookmarkStart w:id="119" w:name="ref-birch_birch_2020-2"/>
-      <w:bookmarkEnd w:id="118"/>
+      <w:bookmarkStart w:id="120" w:name="ref-birch_birch_2020-2"/>
+      <w:bookmarkEnd w:id="119"/>
       <w:r>
         <w:lastRenderedPageBreak/>
         <w:t xml:space="preserve">Birch, J. D., DeRose, R. J., &amp; Lutz, J. A. (2020b). Birch - Cedar Breaks National Monument - PCEN - ITRDB UT546. </w:t>
@@ -7813,8 +7821,8 @@
       <w:pPr>
         <w:pStyle w:val="Bibliography"/>
       </w:pPr>
-      <w:bookmarkStart w:id="120" w:name="ref-birch_birch_2020-3"/>
-      <w:bookmarkEnd w:id="119"/>
+      <w:bookmarkStart w:id="121" w:name="ref-birch_birch_2020-3"/>
+      <w:bookmarkEnd w:id="120"/>
       <w:r>
         <w:t xml:space="preserve">Birch, J. D., DeRose, R. J., &amp; Lutz, J. A. (2020c). Birch - Cedar Breaks National Monument - PIFL - ITRDB UT547. </w:t>
       </w:r>
@@ -7840,8 +7848,8 @@
       <w:pPr>
         <w:pStyle w:val="Bibliography"/>
       </w:pPr>
-      <w:bookmarkStart w:id="121" w:name="ref-birch_birch_2020-4"/>
-      <w:bookmarkEnd w:id="120"/>
+      <w:bookmarkStart w:id="122" w:name="ref-birch_birch_2020-4"/>
+      <w:bookmarkEnd w:id="121"/>
       <w:r>
         <w:t xml:space="preserve">Birch, J. D., DeRose, R. J., &amp; Lutz, J. A. (2020d). Birch - Cedar Breaks National Monument - PSME - ITRDB UT548. </w:t>
       </w:r>
@@ -7867,8 +7875,8 @@
       <w:pPr>
         <w:pStyle w:val="Bibliography"/>
       </w:pPr>
-      <w:bookmarkStart w:id="122" w:name="ref-bowman_detecting_2013"/>
-      <w:bookmarkEnd w:id="121"/>
+      <w:bookmarkStart w:id="123" w:name="ref-bowman_detecting_2013"/>
+      <w:bookmarkEnd w:id="122"/>
       <w:r>
         <w:t xml:space="preserve">Bowman, D. M. J. S., Brienen, R. J. W., Gloor, E., Phillips, O. L., &amp; Prior, L. D. (2013). Detecting trends in tree growth: Not so simple. </w:t>
       </w:r>
@@ -7904,13 +7912,13 @@
         <w:pStyle w:val="Bibliography"/>
         <w:rPr>
           <w:lang w:val="nl-NL"/>
-          <w:rPrChange w:id="123" w:author="Zuidema, Pieter" w:date="2021-02-23T12:23:00Z">
+          <w:rPrChange w:id="124" w:author="Zuidema, Pieter" w:date="2021-02-23T12:23:00Z">
             <w:rPr/>
           </w:rPrChange>
         </w:rPr>
       </w:pPr>
-      <w:bookmarkStart w:id="124" w:name="ref-braker_measuring_2002"/>
-      <w:bookmarkEnd w:id="122"/>
+      <w:bookmarkStart w:id="125" w:name="ref-braker_measuring_2002"/>
+      <w:bookmarkEnd w:id="123"/>
       <w:r>
         <w:t xml:space="preserve">Bräker, O. U. (2002). Measuring and data processing in tree-ring </w:t>
       </w:r>
@@ -7926,7 +7934,7 @@
         <w:rPr>
           <w:i/>
           <w:lang w:val="nl-NL"/>
-          <w:rPrChange w:id="125" w:author="Zuidema, Pieter" w:date="2021-02-23T12:23:00Z">
+          <w:rPrChange w:id="126" w:author="Zuidema, Pieter" w:date="2021-02-23T12:23:00Z">
             <w:rPr>
               <w:i/>
             </w:rPr>
@@ -7937,7 +7945,7 @@
       <w:r>
         <w:rPr>
           <w:lang w:val="nl-NL"/>
-          <w:rPrChange w:id="126" w:author="Zuidema, Pieter" w:date="2021-02-23T12:23:00Z">
+          <w:rPrChange w:id="127" w:author="Zuidema, Pieter" w:date="2021-02-23T12:23:00Z">
             <w:rPr/>
           </w:rPrChange>
         </w:rPr>
@@ -7947,7 +7955,7 @@
         <w:rPr>
           <w:i/>
           <w:lang w:val="nl-NL"/>
-          <w:rPrChange w:id="127" w:author="Zuidema, Pieter" w:date="2021-02-23T12:23:00Z">
+          <w:rPrChange w:id="128" w:author="Zuidema, Pieter" w:date="2021-02-23T12:23:00Z">
             <w:rPr>
               <w:i/>
             </w:rPr>
@@ -7958,22 +7966,22 @@
       <w:r>
         <w:rPr>
           <w:lang w:val="nl-NL"/>
-          <w:rPrChange w:id="128" w:author="Zuidema, Pieter" w:date="2021-02-23T12:23:00Z">
-            <w:rPr/>
-          </w:rPrChange>
-        </w:rPr>
-        <w:t xml:space="preserve">(1), 203–216. </w:t>
-      </w:r>
-      <w:r>
-        <w:fldChar w:fldCharType="begin"/>
-      </w:r>
-      <w:r>
-        <w:rPr>
-          <w:lang w:val="nl-NL"/>
           <w:rPrChange w:id="129" w:author="Zuidema, Pieter" w:date="2021-02-23T12:23:00Z">
             <w:rPr/>
           </w:rPrChange>
         </w:rPr>
+        <w:t xml:space="preserve">(1), 203–216. </w:t>
+      </w:r>
+      <w:r>
+        <w:fldChar w:fldCharType="begin"/>
+      </w:r>
+      <w:r>
+        <w:rPr>
+          <w:lang w:val="nl-NL"/>
+          <w:rPrChange w:id="130" w:author="Zuidema, Pieter" w:date="2021-02-23T12:23:00Z">
+            <w:rPr/>
+          </w:rPrChange>
+        </w:rPr>
         <w:instrText xml:space="preserve"> HYPERLINK "https://doi.org/10.1078/1125-7865-00017" \h </w:instrText>
       </w:r>
       <w:r>
@@ -7983,7 +7991,7 @@
         <w:rPr>
           <w:rStyle w:val="Hyperlink"/>
           <w:lang w:val="nl-NL"/>
-          <w:rPrChange w:id="130" w:author="Zuidema, Pieter" w:date="2021-02-23T12:23:00Z">
+          <w:rPrChange w:id="131" w:author="Zuidema, Pieter" w:date="2021-02-23T12:23:00Z">
             <w:rPr>
               <w:rStyle w:val="Hyperlink"/>
             </w:rPr>
@@ -8002,12 +8010,12 @@
       <w:pPr>
         <w:pStyle w:val="Bibliography"/>
       </w:pPr>
-      <w:bookmarkStart w:id="131" w:name="ref-brienen_detecting_2012"/>
-      <w:bookmarkEnd w:id="124"/>
+      <w:bookmarkStart w:id="132" w:name="ref-brienen_detecting_2012"/>
+      <w:bookmarkEnd w:id="125"/>
       <w:r>
         <w:rPr>
           <w:lang w:val="nl-NL"/>
-          <w:rPrChange w:id="132" w:author="Zuidema, Pieter" w:date="2021-02-23T12:23:00Z">
+          <w:rPrChange w:id="133" w:author="Zuidema, Pieter" w:date="2021-02-23T12:23:00Z">
             <w:rPr/>
           </w:rPrChange>
         </w:rPr>
@@ -8065,18 +8073,8 @@
       <w:pPr>
         <w:pStyle w:val="Bibliography"/>
       </w:pPr>
-      <w:bookmarkStart w:id="133" w:name="ref-brienen_tree_2017"/>
-      <w:bookmarkEnd w:id="131"/>
-      <w:r>
-        <w:rPr>
-          <w:lang w:val="nl-NL"/>
-          <w:rPrChange w:id="134" w:author="Zuidema, Pieter" w:date="2021-02-23T12:23:00Z">
-            <w:rPr/>
-          </w:rPrChange>
-        </w:rPr>
-        <w:t xml:space="preserve">Brienen, R. J. W., Gloor, M., &amp; </w:t>
-      </w:r>
-      <w:proofErr w:type="spellStart"/>
+      <w:bookmarkStart w:id="134" w:name="ref-brienen_tree_2017"/>
+      <w:bookmarkEnd w:id="132"/>
       <w:r>
         <w:rPr>
           <w:lang w:val="nl-NL"/>
@@ -8084,9 +8082,9 @@
             <w:rPr/>
           </w:rPrChange>
         </w:rPr>
-        <w:t>Ziv</w:t>
-      </w:r>
-      <w:proofErr w:type="spellEnd"/>
+        <w:t xml:space="preserve">Brienen, R. J. W., Gloor, M., &amp; </w:t>
+      </w:r>
+      <w:proofErr w:type="spellStart"/>
       <w:r>
         <w:rPr>
           <w:lang w:val="nl-NL"/>
@@ -8094,6 +8092,16 @@
             <w:rPr/>
           </w:rPrChange>
         </w:rPr>
+        <w:t>Ziv</w:t>
+      </w:r>
+      <w:proofErr w:type="spellEnd"/>
+      <w:r>
+        <w:rPr>
+          <w:lang w:val="nl-NL"/>
+          <w:rPrChange w:id="137" w:author="Zuidema, Pieter" w:date="2021-02-23T12:23:00Z">
+            <w:rPr/>
+          </w:rPrChange>
+        </w:rPr>
         <w:t xml:space="preserve">, G. (2017). </w:t>
       </w:r>
       <w:r>
@@ -8130,8 +8138,8 @@
       <w:pPr>
         <w:pStyle w:val="Bibliography"/>
       </w:pPr>
-      <w:bookmarkStart w:id="137" w:name="ref-bumann_assessing_2019"/>
-      <w:bookmarkEnd w:id="133"/>
+      <w:bookmarkStart w:id="138" w:name="ref-bumann_assessing_2019"/>
+      <w:bookmarkEnd w:id="134"/>
       <w:r>
         <w:t xml:space="preserve">Bumann, E., Awada, T., Wardlow, B., Hayes, M., Okalebo, J., Helzer, C., Mazis, A., Hiller, J., &amp; Cherubini, P. (2019). Assessing responses of </w:t>
       </w:r>
@@ -8184,8 +8192,8 @@
       <w:pPr>
         <w:pStyle w:val="Bibliography"/>
       </w:pPr>
-      <w:bookmarkStart w:id="138" w:name="ref-buntgen_2500_2011"/>
-      <w:bookmarkEnd w:id="137"/>
+      <w:bookmarkStart w:id="139" w:name="ref-buntgen_2500_2011"/>
+      <w:bookmarkEnd w:id="138"/>
       <w:r>
         <w:t xml:space="preserve">Buntgen, U., Tegel, W., Nicolussi, K., McCormick, M., Frank, D., Trouet, V., Kaplan, J. O., Herzig, F., Heussner, K.-U., Wanner, H., Luterbacher, J., &amp; Esper, J. (2011). 2500 Years of European Climate Variability and Human Susceptibility. </w:t>
       </w:r>
@@ -8220,8 +8228,8 @@
       <w:pPr>
         <w:pStyle w:val="Bibliography"/>
       </w:pPr>
-      <w:bookmarkStart w:id="139" w:name="ref-cailleret_synthesis_2017"/>
-      <w:bookmarkEnd w:id="138"/>
+      <w:bookmarkStart w:id="140" w:name="ref-cailleret_synthesis_2017"/>
+      <w:bookmarkEnd w:id="139"/>
       <w:r>
         <w:t xml:space="preserve">Cailleret, M., Jansen, S., Robert, E. M. R., Desoto, L., Aakala, T., Antos, J. A., Beikircher, B., Bigler, C., Bugmann, H., Caccianiga, M., Čada, V., Camarero, J. J., Cherubini, P., Cochard, H., Coyea, M. R., Čufar, K., Das, A. J., Davi, H., Delzon, S., … Martínez-Vilalta, J. (2017). A synthesis of radial growth patterns preceding tree mortality. </w:t>
       </w:r>
@@ -8256,8 +8264,8 @@
       <w:pPr>
         <w:pStyle w:val="Bibliography"/>
       </w:pPr>
-      <w:bookmarkStart w:id="140" w:name="ref-cavin_highest_2017"/>
-      <w:bookmarkEnd w:id="139"/>
+      <w:bookmarkStart w:id="141" w:name="ref-cavin_highest_2017"/>
+      <w:bookmarkEnd w:id="140"/>
       <w:r>
         <w:lastRenderedPageBreak/>
         <w:t xml:space="preserve">Cavin, L., &amp; Jump, A. S. (2017). Highest drought sensitivity and lowest resistance to growth suppression are found in the range core of the tree Fagus sylvatica L. Not the equatorial range edge. </w:t>
@@ -8293,8 +8301,8 @@
       <w:pPr>
         <w:pStyle w:val="Bibliography"/>
       </w:pPr>
-      <w:bookmarkStart w:id="141" w:name="ref-charney_observed_2016"/>
-      <w:bookmarkEnd w:id="140"/>
+      <w:bookmarkStart w:id="142" w:name="ref-charney_observed_2016"/>
+      <w:bookmarkEnd w:id="141"/>
       <w:r>
         <w:t xml:space="preserve">Charney, N. D., Babst, F., Poulter, B., Record, S., Trouet, V. M., Frank, D., Enquist, B. J., &amp; Evans, M. E. K. (2016). Observed forest sensitivity to climate implies large changes in 21st century North American forest growth. </w:t>
       </w:r>
@@ -8329,8 +8337,8 @@
       <w:pPr>
         <w:pStyle w:val="Bibliography"/>
       </w:pPr>
-      <w:bookmarkStart w:id="142" w:name="ref-cherubini_potential_1998"/>
-      <w:bookmarkEnd w:id="141"/>
+      <w:bookmarkStart w:id="143" w:name="ref-cherubini_potential_1998"/>
+      <w:bookmarkEnd w:id="142"/>
       <w:r>
         <w:t xml:space="preserve">Cherubini, P., Dobbertin, M., &amp; Innes, J. L. (1998). Potential sampling bias in long-term forest growth trends reconstructed from tree rings: A case study from the Italian Alps. </w:t>
       </w:r>
@@ -8365,8 +8373,8 @@
       <w:pPr>
         <w:pStyle w:val="Bibliography"/>
       </w:pPr>
-      <w:bookmarkStart w:id="143" w:name="ref-cook_climate_1989"/>
-      <w:bookmarkEnd w:id="142"/>
+      <w:bookmarkStart w:id="144" w:name="ref-cook_climate_1989"/>
+      <w:bookmarkEnd w:id="143"/>
       <w:r>
         <w:t xml:space="preserve">Cook, E. R., &amp; Johnson, ArthurH. (1989). Climate change and forest decline: A review of the red spruce case. </w:t>
       </w:r>
@@ -8401,8 +8409,8 @@
       <w:pPr>
         <w:pStyle w:val="Bibliography"/>
       </w:pPr>
-      <w:bookmarkStart w:id="144" w:name="ref-cook_calculating_1997"/>
-      <w:bookmarkEnd w:id="143"/>
+      <w:bookmarkStart w:id="145" w:name="ref-cook_calculating_1997"/>
+      <w:bookmarkEnd w:id="144"/>
       <w:r>
         <w:t xml:space="preserve">Cook, E. R., &amp; Peters, K. (1997). Calculating unbiased tree-ring indices for the study of climatic and environmental change. </w:t>
       </w:r>
@@ -8437,8 +8445,8 @@
       <w:pPr>
         <w:pStyle w:val="Bibliography"/>
       </w:pPr>
-      <w:bookmarkStart w:id="145" w:name="ref-davies_forestgeo_2021"/>
-      <w:bookmarkEnd w:id="144"/>
+      <w:bookmarkStart w:id="146" w:name="ref-davies_forestgeo_2021"/>
+      <w:bookmarkEnd w:id="145"/>
       <w:r>
         <w:t xml:space="preserve">Davies, S. J., Abiem, I., Abu Salim, K., Aguilar, S., Allen, D., Alonso, A., Anderson-Teixeira, K., Andrade, A., Arellano, G., Ashton, P. S., Baker, P. J., Baker, M. E., Baltzer, J. L., Basset, Y., Bissiengou, P., Bohlman, S., Bourg, N. A., Brockelman, W. Y., Bunyavejchewin, S., … Zuleta, D. (2021). ForestGEO: Understanding forest diversity and dynamics through a global observatory network. </w:t>
       </w:r>
@@ -8473,8 +8481,8 @@
       <w:pPr>
         <w:pStyle w:val="Bibliography"/>
       </w:pPr>
-      <w:bookmarkStart w:id="146" w:name="ref-davis_forest_2009"/>
-      <w:bookmarkEnd w:id="145"/>
+      <w:bookmarkStart w:id="147" w:name="ref-davis_forest_2009"/>
+      <w:bookmarkEnd w:id="146"/>
       <w:r>
         <w:t xml:space="preserve">Davis, S. C., Hessl, A. E., Scott, C. J., Adams, M. B., &amp; Thomas, R. B. (2009). Forest carbon sequestration changes in response to timber harvest. </w:t>
       </w:r>
@@ -8509,8 +8517,8 @@
       <w:pPr>
         <w:pStyle w:val="Bibliography"/>
       </w:pPr>
-      <w:bookmarkStart w:id="147" w:name="ref-dearborn_permafrost_2020"/>
-      <w:bookmarkEnd w:id="146"/>
+      <w:bookmarkStart w:id="148" w:name="ref-dearborn_permafrost_2020"/>
+      <w:bookmarkEnd w:id="147"/>
       <w:r>
         <w:t xml:space="preserve">Dearborn, K. D., Wallace, C. A., Patankar, R., &amp; Baltzer, J. L. (2020). Permafrost thaw in boreal peatlands is rapidly altering forest community composition. </w:t>
       </w:r>
@@ -8536,8 +8544,8 @@
       <w:pPr>
         <w:pStyle w:val="Bibliography"/>
       </w:pPr>
-      <w:bookmarkStart w:id="148" w:name="ref-desoto_low_2020"/>
-      <w:bookmarkEnd w:id="147"/>
+      <w:bookmarkStart w:id="149" w:name="ref-desoto_low_2020"/>
+      <w:bookmarkEnd w:id="148"/>
       <w:r>
         <w:t xml:space="preserve">DeSoto, L., Cailleret, M., Sterck, F., Jansen, S., Kramer, K., Robert, E. M. R., Aakala, T., Amoroso, M. M., Bigler, C., Camarero, J. J., Čufar, K., Gea-Izquierdo, G., Gillner, S., Haavik, L. J., Hereş, A.-M., Kane, J. M., Kharuk, V. I., Kitzberger, T., Klein, T., … Martínez-Vilalta, J. (2020). Low growth resilience to drought is related to future mortality risk in trees. </w:t>
       </w:r>
@@ -8572,8 +8580,8 @@
       <w:pPr>
         <w:pStyle w:val="Bibliography"/>
       </w:pPr>
-      <w:bookmarkStart w:id="149" w:name="ref-dye_comparing_2016"/>
-      <w:bookmarkEnd w:id="148"/>
+      <w:bookmarkStart w:id="150" w:name="ref-dye_comparing_2016"/>
+      <w:bookmarkEnd w:id="149"/>
       <w:r>
         <w:t xml:space="preserve">Dye, A., Barker Plotkin, A., Bishop, D., Pederson, N., Poulter, B., &amp; Hessl, A. (2016). Comparing tree-ring and permanent plot estimates of aboveground net primary production in three eastern U.S. forests. </w:t>
       </w:r>
@@ -8608,8 +8616,8 @@
       <w:pPr>
         <w:pStyle w:val="Bibliography"/>
       </w:pPr>
-      <w:bookmarkStart w:id="150" w:name="ref-elling_dendroecological_2009"/>
-      <w:bookmarkEnd w:id="149"/>
+      <w:bookmarkStart w:id="151" w:name="ref-elling_dendroecological_2009"/>
+      <w:bookmarkEnd w:id="150"/>
       <w:r>
         <w:t xml:space="preserve">Elling, W., Dittmar, C., Pfaffelmoser, K., &amp; Rötzer, T. (2009). Dendroecological assessment of the complex causes of decline and recovery of the growth of silver fir (Abies alba Mill.) In Southern </w:t>
       </w:r>
@@ -8648,12 +8656,12 @@
       <w:pPr>
         <w:pStyle w:val="Bibliography"/>
       </w:pPr>
-      <w:bookmarkStart w:id="151" w:name="ref-enquist_global_2002"/>
-      <w:bookmarkEnd w:id="150"/>
+      <w:bookmarkStart w:id="152" w:name="ref-enquist_global_2002"/>
+      <w:bookmarkEnd w:id="151"/>
       <w:r>
         <w:rPr>
           <w:lang w:val="nl-NL"/>
-          <w:rPrChange w:id="152" w:author="Zuidema, Pieter" w:date="2021-02-23T12:23:00Z">
+          <w:rPrChange w:id="153" w:author="Zuidema, Pieter" w:date="2021-02-23T12:23:00Z">
             <w:rPr/>
           </w:rPrChange>
         </w:rPr>
@@ -8693,8 +8701,8 @@
       <w:pPr>
         <w:pStyle w:val="Bibliography"/>
       </w:pPr>
-      <w:bookmarkStart w:id="153" w:name="ref-esper_divergence_2009"/>
-      <w:bookmarkEnd w:id="151"/>
+      <w:bookmarkStart w:id="154" w:name="ref-esper_divergence_2009"/>
+      <w:bookmarkEnd w:id="152"/>
       <w:r>
         <w:t xml:space="preserve">Esper, J., &amp; Frank, D. (2009). Divergence pitfalls in tree-ring research. </w:t>
       </w:r>
@@ -8729,8 +8737,8 @@
       <w:pPr>
         <w:pStyle w:val="Bibliography"/>
       </w:pPr>
-      <w:bookmarkStart w:id="154" w:name="ref-evans_fusing_2017"/>
-      <w:bookmarkEnd w:id="153"/>
+      <w:bookmarkStart w:id="155" w:name="ref-evans_fusing_2017"/>
+      <w:bookmarkEnd w:id="154"/>
       <w:r>
         <w:t xml:space="preserve">Evans, M. E. K., Falk, D. A., Arizpe, A., Swetnam, T. L., Babst, F., &amp; Holsinger, K. E. (2017). Fusing tree-ring and forest inventory data to infer influences on tree growth. </w:t>
       </w:r>
@@ -8765,8 +8773,8 @@
       <w:pPr>
         <w:pStyle w:val="Bibliography"/>
       </w:pPr>
-      <w:bookmarkStart w:id="155" w:name="ref-finzi_carbon_2020"/>
-      <w:bookmarkEnd w:id="154"/>
+      <w:bookmarkStart w:id="156" w:name="ref-finzi_carbon_2020"/>
+      <w:bookmarkEnd w:id="155"/>
       <w:r>
         <w:t xml:space="preserve">Finzi, A. C., Giasson, M.-A., Plotkin, A. A. B., Aber, J. D., Boose, E. R., Davidson, E. A., Dietze, M. C., Ellison, A. M., Frey, S. D., Goldman, E., Keenan, T. F., Melillo, J. M., Munger, J. W., Nadelhoffer, K. J., Ollinger, S. V., Orwig, D. A., Pederson, N., Richardson, A. D., Savage, K., … Foster, D. R. (2020). Carbon budget of the Harvard Forest Long-Term Ecological Research site: Pattern, process, and response to global change. </w:t>
       </w:r>
@@ -8801,8 +8809,8 @@
       <w:pPr>
         <w:pStyle w:val="Bibliography"/>
       </w:pPr>
-      <w:bookmarkStart w:id="156" w:name="ref-forrester_does_2021"/>
-      <w:bookmarkEnd w:id="155"/>
+      <w:bookmarkStart w:id="157" w:name="ref-forrester_does_2021"/>
+      <w:bookmarkEnd w:id="156"/>
       <w:r>
         <w:t xml:space="preserve">Forrester, D. I. (2021). Does individual-tree biomass growth increase continuously with tree size? </w:t>
       </w:r>
@@ -8837,8 +8845,8 @@
       <w:pPr>
         <w:pStyle w:val="Bibliography"/>
       </w:pPr>
-      <w:bookmarkStart w:id="157" w:name="ref-foster_predicting_2016"/>
-      <w:bookmarkEnd w:id="156"/>
+      <w:bookmarkStart w:id="158" w:name="ref-foster_predicting_2016"/>
+      <w:bookmarkEnd w:id="157"/>
       <w:r>
         <w:t xml:space="preserve">Foster, J. R., Finley, A. O., D’Amato, A. W., Bradford, J. B., &amp; Banerjee, S. (2016). Predicting tree biomass growth in the temperateboreal ecotone: Is tree size, age, competition, or climate response most important? </w:t>
       </w:r>
@@ -8873,8 +8881,8 @@
       <w:pPr>
         <w:pStyle w:val="Bibliography"/>
       </w:pPr>
-      <w:bookmarkStart w:id="158" w:name="ref-friedlingstein_climatecarbon_2006"/>
-      <w:bookmarkEnd w:id="157"/>
+      <w:bookmarkStart w:id="159" w:name="ref-friedlingstein_climatecarbon_2006"/>
+      <w:bookmarkEnd w:id="158"/>
       <w:r>
         <w:t xml:space="preserve">Friedlingstein, P., Cox, P., Betts, R., Bopp, L., von Bloh, W., Brovkin, V., Cadule, P., Doney, S., Eby, M., Fung, I., Bala, G., John, J., Jones, C., Joos, F., Kato, T., Kawamiya, M., Knorr, W., Lindsay, K., Matthews, H. D., … Zeng, N. (2006). ClimateCarbon Cycle Feedback Analysis: Results from the C4MIP Model Intercomparison. </w:t>
       </w:r>
@@ -8909,8 +8917,8 @@
       <w:pPr>
         <w:pStyle w:val="Bibliography"/>
       </w:pPr>
-      <w:bookmarkStart w:id="159" w:name="ref-fritts_tree_1976"/>
-      <w:bookmarkEnd w:id="158"/>
+      <w:bookmarkStart w:id="160" w:name="ref-fritts_tree_1976"/>
+      <w:bookmarkEnd w:id="159"/>
       <w:r>
         <w:t xml:space="preserve">Fritts, H. C. (1976). </w:t>
       </w:r>
@@ -8928,8 +8936,8 @@
       <w:pPr>
         <w:pStyle w:val="Bibliography"/>
       </w:pPr>
-      <w:bookmarkStart w:id="160" w:name="ref-fritts_dendroecology_1989"/>
-      <w:bookmarkEnd w:id="159"/>
+      <w:bookmarkStart w:id="161" w:name="ref-fritts_dendroecology_1989"/>
+      <w:bookmarkEnd w:id="160"/>
       <w:r>
         <w:t xml:space="preserve">Fritts, H. C., &amp; Swetnam, T. W. (1989). Dendroecology: A Tool for Evaluating Variations in Past and Present Forest Environments. In M. Begon, A. H. Fitter, E. D. Ford, &amp; A. MacFadyen (Eds.), </w:t>
       </w:r>
@@ -8955,8 +8963,8 @@
       <w:pPr>
         <w:pStyle w:val="Bibliography"/>
       </w:pPr>
-      <w:bookmarkStart w:id="161" w:name="ref-gillerot_tree_2020"/>
-      <w:bookmarkEnd w:id="160"/>
+      <w:bookmarkStart w:id="162" w:name="ref-gillerot_tree_2020"/>
+      <w:bookmarkEnd w:id="161"/>
       <w:r>
         <w:t xml:space="preserve">Gillerot, L., Forrester, D. I., Bottero, A., Rigling, A., &amp; Lévesque, M. (2020). Tree Neighbourhood Diversity Has Negligible Effects on Drought Resilience of European Beech, Silver Fir and Norway Spruce. </w:t>
       </w:r>
@@ -8982,8 +8990,8 @@
       <w:pPr>
         <w:pStyle w:val="Bibliography"/>
       </w:pPr>
-      <w:bookmarkStart w:id="162" w:name="ref-girardin_no_2016"/>
-      <w:bookmarkEnd w:id="161"/>
+      <w:bookmarkStart w:id="163" w:name="ref-girardin_no_2016"/>
+      <w:bookmarkEnd w:id="162"/>
       <w:r>
         <w:t xml:space="preserve">Girardin, M. P., Bouriaud, O., Hogg, E. H., Kurz, W., Zimmermann, N. E., Metsaranta, J. M., de Jong, R., Frank, D. C., Esper, J., Büntgen, U., Guo, X. J., &amp; Bhatti, J. (2016). No growth </w:t>
       </w:r>
@@ -9022,8 +9030,8 @@
       <w:pPr>
         <w:pStyle w:val="Bibliography"/>
       </w:pPr>
-      <w:bookmarkStart w:id="163" w:name="X81070c8dded57796bffe4e046459a048702f082"/>
-      <w:bookmarkEnd w:id="162"/>
+      <w:bookmarkStart w:id="164" w:name="X81070c8dded57796bffe4e046459a048702f082"/>
+      <w:bookmarkEnd w:id="163"/>
       <w:r>
         <w:t xml:space="preserve">Gonzalez-Akre, E., McGregor, I., Anderson-Teixeira, K., Dow, C., Herrmann, V., Terrell, A., Kim, A. Y., NidhiVinod, &amp; RHelcoski. (2020). </w:t>
       </w:r>
@@ -9049,8 +9057,8 @@
       <w:pPr>
         <w:pStyle w:val="Bibliography"/>
       </w:pPr>
-      <w:bookmarkStart w:id="164" w:name="ref-goulden_patterns_2011"/>
-      <w:bookmarkEnd w:id="163"/>
+      <w:bookmarkStart w:id="165" w:name="ref-goulden_patterns_2011"/>
+      <w:bookmarkEnd w:id="164"/>
       <w:r>
         <w:t xml:space="preserve">Goulden, M. L., McMillan, A. M. S., Winston, G. C., Rocha, A. V., Manies, K. L., Harden, J. W., &amp; Bond-Lamberty, B. P. (2011). Patterns of NPP, GPP, respiration, and NEP during boreal forest succession. </w:t>
       </w:r>
@@ -9078,13 +9086,13 @@
         <w:pStyle w:val="Bibliography"/>
         <w:rPr>
           <w:lang w:val="nl-NL"/>
-          <w:rPrChange w:id="165" w:author="Zuidema, Pieter" w:date="2021-02-23T12:23:00Z">
+          <w:rPrChange w:id="166" w:author="Zuidema, Pieter" w:date="2021-02-23T12:23:00Z">
             <w:rPr/>
           </w:rPrChange>
         </w:rPr>
       </w:pPr>
-      <w:bookmarkStart w:id="166" w:name="ref-graumlich_long-term_1989"/>
-      <w:bookmarkEnd w:id="164"/>
+      <w:bookmarkStart w:id="167" w:name="ref-graumlich_long-term_1989"/>
+      <w:bookmarkEnd w:id="165"/>
       <w:r>
         <w:t xml:space="preserve">Graumlich, L. J., Brubaker, L. B., &amp; Grier, C. C. (1989). Long-Term Trends in Forest Net Primary Productivity: Cascade Mountains, Washington. </w:t>
       </w:r>
@@ -9092,7 +9100,7 @@
         <w:rPr>
           <w:i/>
           <w:lang w:val="nl-NL"/>
-          <w:rPrChange w:id="167" w:author="Zuidema, Pieter" w:date="2021-02-23T12:23:00Z">
+          <w:rPrChange w:id="168" w:author="Zuidema, Pieter" w:date="2021-02-23T12:23:00Z">
             <w:rPr>
               <w:i/>
             </w:rPr>
@@ -9103,7 +9111,7 @@
       <w:r>
         <w:rPr>
           <w:lang w:val="nl-NL"/>
-          <w:rPrChange w:id="168" w:author="Zuidema, Pieter" w:date="2021-02-23T12:23:00Z">
+          <w:rPrChange w:id="169" w:author="Zuidema, Pieter" w:date="2021-02-23T12:23:00Z">
             <w:rPr/>
           </w:rPrChange>
         </w:rPr>
@@ -9113,7 +9121,7 @@
         <w:rPr>
           <w:i/>
           <w:lang w:val="nl-NL"/>
-          <w:rPrChange w:id="169" w:author="Zuidema, Pieter" w:date="2021-02-23T12:23:00Z">
+          <w:rPrChange w:id="170" w:author="Zuidema, Pieter" w:date="2021-02-23T12:23:00Z">
             <w:rPr>
               <w:i/>
             </w:rPr>
@@ -9124,22 +9132,22 @@
       <w:r>
         <w:rPr>
           <w:lang w:val="nl-NL"/>
-          <w:rPrChange w:id="170" w:author="Zuidema, Pieter" w:date="2021-02-23T12:23:00Z">
-            <w:rPr/>
-          </w:rPrChange>
-        </w:rPr>
-        <w:t xml:space="preserve">(2), 405–410. </w:t>
-      </w:r>
-      <w:r>
-        <w:fldChar w:fldCharType="begin"/>
-      </w:r>
-      <w:r>
-        <w:rPr>
-          <w:lang w:val="nl-NL"/>
           <w:rPrChange w:id="171" w:author="Zuidema, Pieter" w:date="2021-02-23T12:23:00Z">
             <w:rPr/>
           </w:rPrChange>
         </w:rPr>
+        <w:t xml:space="preserve">(2), 405–410. </w:t>
+      </w:r>
+      <w:r>
+        <w:fldChar w:fldCharType="begin"/>
+      </w:r>
+      <w:r>
+        <w:rPr>
+          <w:lang w:val="nl-NL"/>
+          <w:rPrChange w:id="172" w:author="Zuidema, Pieter" w:date="2021-02-23T12:23:00Z">
+            <w:rPr/>
+          </w:rPrChange>
+        </w:rPr>
         <w:instrText xml:space="preserve"> HYPERLINK "https://doi.org/10.2307/1937545" \h </w:instrText>
       </w:r>
       <w:r>
@@ -9149,7 +9157,7 @@
         <w:rPr>
           <w:rStyle w:val="Hyperlink"/>
           <w:lang w:val="nl-NL"/>
-          <w:rPrChange w:id="172" w:author="Zuidema, Pieter" w:date="2021-02-23T12:23:00Z">
+          <w:rPrChange w:id="173" w:author="Zuidema, Pieter" w:date="2021-02-23T12:23:00Z">
             <w:rPr>
               <w:rStyle w:val="Hyperlink"/>
             </w:rPr>
@@ -9168,12 +9176,12 @@
       <w:pPr>
         <w:pStyle w:val="Bibliography"/>
       </w:pPr>
-      <w:bookmarkStart w:id="173" w:name="ref-groenendijk_no_2015"/>
-      <w:bookmarkEnd w:id="166"/>
+      <w:bookmarkStart w:id="174" w:name="ref-groenendijk_no_2015"/>
+      <w:bookmarkEnd w:id="167"/>
       <w:r>
         <w:rPr>
           <w:lang w:val="nl-NL"/>
-          <w:rPrChange w:id="174" w:author="Zuidema, Pieter" w:date="2021-02-23T12:23:00Z">
+          <w:rPrChange w:id="175" w:author="Zuidema, Pieter" w:date="2021-02-23T12:23:00Z">
             <w:rPr/>
           </w:rPrChange>
         </w:rPr>
@@ -9213,8 +9221,8 @@
       <w:pPr>
         <w:pStyle w:val="Bibliography"/>
       </w:pPr>
-      <w:bookmarkStart w:id="175" w:name="ref-hacket-pain_consistent_2016"/>
-      <w:bookmarkEnd w:id="173"/>
+      <w:bookmarkStart w:id="176" w:name="ref-hacket-pain_consistent_2016"/>
+      <w:bookmarkEnd w:id="174"/>
       <w:r>
         <w:t xml:space="preserve">Hacket-Pain, A. J., Cavin, L., Friend, A. D., &amp; Jump, A. S. (2016). Consistent limitation of growth by high temperature and low precipitation from range core to southern edge of European beech indicates widespread vulnerability to changing climate. </w:t>
       </w:r>
@@ -9249,8 +9257,8 @@
       <w:pPr>
         <w:pStyle w:val="Bibliography"/>
       </w:pPr>
-      <w:bookmarkStart w:id="176" w:name="ref-hararuk_tree_2019"/>
-      <w:bookmarkEnd w:id="175"/>
+      <w:bookmarkStart w:id="177" w:name="ref-hararuk_tree_2019"/>
+      <w:bookmarkEnd w:id="176"/>
       <w:r>
         <w:t xml:space="preserve">Hararuk, O., Campbell, E. M., Antos, J. A., &amp; Parish, R. (2019). Tree rings provide no evidence of a CO </w:t>
       </w:r>
@@ -9294,8 +9302,8 @@
       <w:pPr>
         <w:pStyle w:val="Bibliography"/>
       </w:pPr>
-      <w:bookmarkStart w:id="177" w:name="ref-harris_updated_2014"/>
-      <w:bookmarkEnd w:id="176"/>
+      <w:bookmarkStart w:id="178" w:name="ref-harris_updated_2014"/>
+      <w:bookmarkEnd w:id="177"/>
       <w:r>
         <w:t xml:space="preserve">Harris, I., Jones, P. D., Osborn, T. J., &amp; Lister, D. H. (2014). Updated high-resolution grids of monthly climatic observations - the CRU TS3.10 Dataset. </w:t>
       </w:r>
@@ -9330,8 +9338,8 @@
       <w:pPr>
         <w:pStyle w:val="Bibliography"/>
       </w:pPr>
-      <w:bookmarkStart w:id="178" w:name="ref-harris_version_2020"/>
-      <w:bookmarkEnd w:id="177"/>
+      <w:bookmarkStart w:id="179" w:name="ref-harris_version_2020"/>
+      <w:bookmarkEnd w:id="178"/>
       <w:r>
         <w:t xml:space="preserve">Harris, Ian, Osborn, T. J., Jones, P., &amp; Lister, D. (2020). Version 4 of the CRU TS monthly high-resolution gridded multivariate climate dataset. </w:t>
       </w:r>
@@ -9366,8 +9374,8 @@
       <w:pPr>
         <w:pStyle w:val="Bibliography"/>
       </w:pPr>
-      <w:bookmarkStart w:id="179" w:name="ref-helcoski_growing_2019"/>
-      <w:bookmarkEnd w:id="178"/>
+      <w:bookmarkStart w:id="180" w:name="ref-helcoski_growing_2019"/>
+      <w:bookmarkEnd w:id="179"/>
       <w:r>
         <w:t xml:space="preserve">Helcoski, R., Tepley, A. J., Pederson, N., McGarvey, J. C., Meakem, V., Herrmann, V., Thompson, J. R., &amp; Anderson-Teixeira, K. J. (2019). Growing season moisture drives interannual variation in woody productivity of a temperate deciduous forest. </w:t>
       </w:r>
@@ -9402,8 +9410,8 @@
       <w:pPr>
         <w:pStyle w:val="Bibliography"/>
       </w:pPr>
-      <w:bookmarkStart w:id="180" w:name="ref-hember_tree_2019"/>
-      <w:bookmarkEnd w:id="179"/>
+      <w:bookmarkStart w:id="181" w:name="ref-hember_tree_2019"/>
+      <w:bookmarkEnd w:id="180"/>
       <w:r>
         <w:t xml:space="preserve">Hember, R. A., Kurz, W. A., &amp; Girardin, M. P. (2019). Tree Ring Reconstructions of Stemwood Biomass Indicate Increases in the Growth Rate of Black Spruce Trees Across Boreal Forests of </w:t>
       </w:r>
@@ -9442,8 +9450,8 @@
       <w:pPr>
         <w:pStyle w:val="Bibliography"/>
       </w:pPr>
-      <w:bookmarkStart w:id="181" w:name="ref-kaspar_species-specific_nodate"/>
-      <w:bookmarkEnd w:id="180"/>
+      <w:bookmarkStart w:id="182" w:name="ref-kaspar_species-specific_nodate"/>
+      <w:bookmarkEnd w:id="181"/>
       <w:r>
         <w:t xml:space="preserve">Kašpar, K., Tumajer, J., Vašíčková, I., &amp; Šamonil, P. (in review). </w:t>
       </w:r>
@@ -9461,8 +9469,8 @@
       <w:pPr>
         <w:pStyle w:val="Bibliography"/>
       </w:pPr>
-      <w:bookmarkStart w:id="182" w:name="ref-klesse_sampling_2018"/>
-      <w:bookmarkEnd w:id="181"/>
+      <w:bookmarkStart w:id="183" w:name="ref-klesse_sampling_2018"/>
+      <w:bookmarkEnd w:id="182"/>
       <w:r>
         <w:t xml:space="preserve">Klesse, S., DeRose, R. J., Guiterman, C. H., Lynch, A. M., O’Connor, C. D., Shaw, J. D., &amp; Evans, M. E. K. (2018). Sampling bias overestimates climate change impacts on forest growth in the southwestern United States. </w:t>
       </w:r>
@@ -9497,8 +9505,8 @@
       <w:pPr>
         <w:pStyle w:val="Bibliography"/>
       </w:pPr>
-      <w:bookmarkStart w:id="183" w:name="ref-klesse_amplifying_2020"/>
-      <w:bookmarkEnd w:id="182"/>
+      <w:bookmarkStart w:id="184" w:name="ref-klesse_amplifying_2020"/>
+      <w:bookmarkEnd w:id="183"/>
       <w:r>
         <w:t xml:space="preserve">Klesse, S., von Arx, G., Gossner, M. M., Hug, C., Rigling, A., &amp; Queloz, V. (2020). Amplifying feedback loop between growth and wood anatomical characteristics of Fraxinus excelsior explains size-related susceptibility to ash dieback. </w:t>
       </w:r>
@@ -9524,8 +9532,8 @@
       <w:pPr>
         <w:pStyle w:val="Bibliography"/>
       </w:pPr>
-      <w:bookmarkStart w:id="184" w:name="ref-kumarathunge_acclimation_2019"/>
-      <w:bookmarkEnd w:id="183"/>
+      <w:bookmarkStart w:id="185" w:name="ref-kumarathunge_acclimation_2019"/>
+      <w:bookmarkEnd w:id="184"/>
       <w:r>
         <w:t xml:space="preserve">Kumarathunge, D. P., Medlyn, B. E., Drake, J. E., Tjoelker, M. G., Aspinwall, M. J., Battaglia, M., Cano, F. J., Carter, K. R., Cavaleri, M. A., Cernusak, L. A., Chambers, J. Q., Crous, K. Y., Kauwe, M. G. D., Dillaway, D. N., Dreyer, E., Ellsworth, D. S., Ghannoum, O., Han, Q., Hikosaka, K., … Way, D. A. (2019). Acclimation and adaptation components of the temperature dependence of plant photosynthesis at the global scale. </w:t>
       </w:r>
@@ -9560,8 +9568,8 @@
       <w:pPr>
         <w:pStyle w:val="Bibliography"/>
       </w:pPr>
-      <w:bookmarkStart w:id="185" w:name="ref-levesque_water_2017"/>
-      <w:bookmarkEnd w:id="184"/>
+      <w:bookmarkStart w:id="186" w:name="ref-levesque_water_2017"/>
+      <w:bookmarkEnd w:id="185"/>
       <w:r>
         <w:t>Levesque, M., Andreu-Hayles, L., &amp; Pederson, N. (2017). Water availability drives gas exchange and growth of trees in northeastern US, not elevated CO</w:t>
       </w:r>
@@ -9605,8 +9613,8 @@
       <w:pPr>
         <w:pStyle w:val="Bibliography"/>
       </w:pPr>
-      <w:bookmarkStart w:id="186" w:name="ref-ljungqvist_assessing_2020"/>
-      <w:bookmarkEnd w:id="185"/>
+      <w:bookmarkStart w:id="187" w:name="ref-ljungqvist_assessing_2020"/>
+      <w:bookmarkEnd w:id="186"/>
       <w:r>
         <w:t xml:space="preserve">Ljungqvist, F. C., Thejll, P., Björklund, J., Gunnarson, B. E., Piermattei, A., Rydval, M., Seftigen, K., Støve, B., &amp; Büntgen, U. (2020). Assessing non-linearity in European temperature-sensitive tree-ring data. </w:t>
       </w:r>
@@ -9641,8 +9649,8 @@
       <w:pPr>
         <w:pStyle w:val="Bibliography"/>
       </w:pPr>
-      <w:bookmarkStart w:id="187" w:name="ref-mathias_disentangling_2018"/>
-      <w:bookmarkEnd w:id="186"/>
+      <w:bookmarkStart w:id="188" w:name="ref-mathias_disentangling_2018"/>
+      <w:bookmarkEnd w:id="187"/>
       <w:r>
         <w:t xml:space="preserve">Mathias, J. M., &amp; Thomas, R. B. (2018). Disentangling the effects of acidic air pollution, atmospheric CO </w:t>
       </w:r>
@@ -9682,8 +9690,8 @@
       <w:pPr>
         <w:pStyle w:val="Bibliography"/>
       </w:pPr>
-      <w:bookmarkStart w:id="188" w:name="ref-maxwell_declining_2016"/>
-      <w:bookmarkEnd w:id="187"/>
+      <w:bookmarkStart w:id="189" w:name="ref-maxwell_declining_2016"/>
+      <w:bookmarkEnd w:id="188"/>
       <w:r>
         <w:t xml:space="preserve">Maxwell, J. T., Harley, G. L., &amp; Robeson, S. M. (2016). On the declining relationship between tree growth and climate in the Midwest United States: The fading drought signal. </w:t>
       </w:r>
@@ -9718,8 +9726,8 @@
       <w:pPr>
         <w:pStyle w:val="Bibliography"/>
       </w:pPr>
-      <w:bookmarkStart w:id="189" w:name="ref-mcdowell_pervasive_2020"/>
-      <w:bookmarkEnd w:id="188"/>
+      <w:bookmarkStart w:id="190" w:name="ref-mcdowell_pervasive_2020"/>
+      <w:bookmarkEnd w:id="189"/>
       <w:r>
         <w:t xml:space="preserve">McDowell, N. G., Allen, C. D., Anderson-Teixeira, K., Aukema, B. H., Bond-Lamberty, B., Chini, L., Clark, J. S., Dietze, M., Grossiord, C., Hanbury-Brown, A., Hurtt, G. C., Jackson, R. B., Johnson, D. J., Kueppers, L., Lichstein, J. W., Ogle, K., Poulter, B., Pugh, T. A. M., Seidl, R., … Xu, C. (2020). Pervasive shifts in forest dynamics in a changing world. </w:t>
       </w:r>
@@ -9754,8 +9762,8 @@
       <w:pPr>
         <w:pStyle w:val="Bibliography"/>
       </w:pPr>
-      <w:bookmarkStart w:id="190" w:name="ref-mcgregor_tree_2020"/>
-      <w:bookmarkEnd w:id="189"/>
+      <w:bookmarkStart w:id="191" w:name="ref-mcgregor_tree_2020"/>
+      <w:bookmarkEnd w:id="190"/>
       <w:r>
         <w:lastRenderedPageBreak/>
         <w:t xml:space="preserve">McGregor, I. R., Helcoski, R., Kunert, N., Tepley, A. J., Gonzalez-Akre, E. B., Herrmann, V., Zailaa, J., Stovall, A. E. L., Bourg, N. A., McShea, W. J., Pederson, N., Sack, L., &amp; Anderson-Teixeira, K. J. (2020). Tree height and leaf drought tolerance traits shape growth responses across droughts in a temperate broadleaf forest. </w:t>
@@ -9782,8 +9790,8 @@
       <w:pPr>
         <w:pStyle w:val="Bibliography"/>
       </w:pPr>
-      <w:bookmarkStart w:id="191" w:name="ref-meakem_role_2018"/>
-      <w:bookmarkEnd w:id="190"/>
+      <w:bookmarkStart w:id="192" w:name="ref-meakem_role_2018"/>
+      <w:bookmarkEnd w:id="191"/>
       <w:r>
         <w:t xml:space="preserve">Meakem, V., Tepley, A. J., Gonzalez-Akre, E. B., Herrmann, V., Muller-Landau, H. C., Wright, S. J., Hubbell, S. P., Condit, R., &amp; Anderson-Teixeira, K. J. (2018). Role of tree size in moist tropical forest carbon cycling and water deficit responses. </w:t>
       </w:r>
@@ -9818,8 +9826,8 @@
       <w:pPr>
         <w:pStyle w:val="Bibliography"/>
       </w:pPr>
-      <w:bookmarkStart w:id="192" w:name="ref-meko_seascorr_2011"/>
-      <w:bookmarkEnd w:id="191"/>
+      <w:bookmarkStart w:id="193" w:name="ref-meko_seascorr_2011"/>
+      <w:bookmarkEnd w:id="192"/>
       <w:r>
         <w:t xml:space="preserve">Meko, D. M., Touchan, R., &amp; Anchukaitis, K. J. (2011). Seascorr: A MATLAB program for identifying the seasonal climate signal in an annual tree-ring time series. </w:t>
       </w:r>
@@ -9854,8 +9862,8 @@
       <w:pPr>
         <w:pStyle w:val="Bibliography"/>
       </w:pPr>
-      <w:bookmarkStart w:id="193" w:name="ref-muller-landau_testing_2006"/>
-      <w:bookmarkEnd w:id="192"/>
+      <w:bookmarkStart w:id="194" w:name="ref-muller-landau_testing_2006"/>
+      <w:bookmarkEnd w:id="193"/>
       <w:r>
         <w:t xml:space="preserve">Muller-Landau, H. C., Condit, R. S., Chave, J., Thomas, S. C., Bohlman, S. A., Bunyavejchewin, S., Davies, S., Foster, R., Gunatilleke, S., Gunatilleke, N., Harms, K. E., Hart, T., Hubbell, S. P., Itoh, A., Kassim, A. R., LaFrankie, J. V., Lee, H. S., Losos, E., Makana, J.-R., … Kiratiprayoon, S. (2006). Testing metabolic ecology theory for allometric scaling of tree size, growth and mortality in tropical forests. </w:t>
       </w:r>
@@ -9882,8 +9890,8 @@
       <w:pPr>
         <w:pStyle w:val="Bibliography"/>
       </w:pPr>
-      <w:bookmarkStart w:id="194" w:name="ref-naimi_where_2014"/>
-      <w:bookmarkEnd w:id="193"/>
+      <w:bookmarkStart w:id="195" w:name="ref-naimi_where_2014"/>
+      <w:bookmarkEnd w:id="194"/>
       <w:r>
         <w:t xml:space="preserve">Naimi, B., Hamm, N. A. S., Groen, T. A., Skidmore, A. K., &amp; Toxopeus, A. G. (2014). Where is positional uncertainty a problem for species distribution modelling? </w:t>
       </w:r>
@@ -9918,8 +9926,8 @@
       <w:pPr>
         <w:pStyle w:val="Bibliography"/>
       </w:pPr>
-      <w:bookmarkStart w:id="195" w:name="ref-nehrbassahles_influence_2014"/>
-      <w:bookmarkEnd w:id="194"/>
+      <w:bookmarkStart w:id="196" w:name="ref-nehrbassahles_influence_2014"/>
+      <w:bookmarkEnd w:id="195"/>
       <w:r>
         <w:t xml:space="preserve">Nehrbass-Ahles, C., Babst, F., Klesse, S., Nötzli, M., Bouriaud, O., Neukom, R., Dobbertin, M., &amp; Frank, D. (2014). The influence of sampling design on tree-ring-based quantification of forest growth. </w:t>
       </w:r>
@@ -9954,8 +9962,8 @@
       <w:pPr>
         <w:pStyle w:val="Bibliography"/>
       </w:pPr>
-      <w:bookmarkStart w:id="196" w:name="ref-nock_longterm_2011"/>
-      <w:bookmarkEnd w:id="195"/>
+      <w:bookmarkStart w:id="197" w:name="ref-nock_longterm_2011"/>
+      <w:bookmarkEnd w:id="196"/>
       <w:r>
         <w:t xml:space="preserve">Nock, C. A., Baker, P. J., Wanek, W., Leis, A., Grabner, M., Bunyavejchewin, S., &amp; Hietz, P. (2011). Long-term increases in intrinsic water-use efficiency do not lead to increased stem growth in a tropical monsoon forest in western Thailand. </w:t>
       </w:r>
@@ -9990,8 +9998,8 @@
       <w:pPr>
         <w:pStyle w:val="Bibliography"/>
       </w:pPr>
-      <w:bookmarkStart w:id="197" w:name="ref-pederson_framework_2020"/>
-      <w:bookmarkEnd w:id="196"/>
+      <w:bookmarkStart w:id="198" w:name="ref-pederson_framework_2020"/>
+      <w:bookmarkEnd w:id="197"/>
       <w:r>
         <w:t xml:space="preserve">Pederson, N., Leland, C., Bishop, D. A., Pearl, J. K., Anchukaitis, K. J., Mandra, T., Hopton-Ahmed, M., &amp; Martin-Benito, D. (2020). A Framework for Determining Population-Level Vulnerability to Climate: Evidence for Growth Hysteresis in Chamaecyparis thyoides Along Its Contiguous Latitudinal Distribution. </w:t>
       </w:r>
@@ -10027,24 +10035,14 @@
         <w:pStyle w:val="Bibliography"/>
         <w:rPr>
           <w:lang w:val="nl-NL"/>
-          <w:rPrChange w:id="198" w:author="Zuidema, Pieter" w:date="2021-02-23T12:23:00Z">
+          <w:rPrChange w:id="199" w:author="Zuidema, Pieter" w:date="2021-02-23T12:23:00Z">
             <w:rPr/>
           </w:rPrChange>
         </w:rPr>
       </w:pPr>
-      <w:bookmarkStart w:id="199" w:name="ref-peltier_tree_2020"/>
-      <w:bookmarkEnd w:id="197"/>
+      <w:bookmarkStart w:id="200" w:name="ref-peltier_tree_2020"/>
+      <w:bookmarkEnd w:id="198"/>
       <w:proofErr w:type="spellStart"/>
-      <w:r>
-        <w:rPr>
-          <w:lang w:val="nl-NL"/>
-          <w:rPrChange w:id="200" w:author="Zuidema, Pieter" w:date="2021-02-23T12:23:00Z">
-            <w:rPr/>
-          </w:rPrChange>
-        </w:rPr>
-        <w:t>Peltier</w:t>
-      </w:r>
-      <w:proofErr w:type="spellEnd"/>
       <w:r>
         <w:rPr>
           <w:lang w:val="nl-NL"/>
@@ -10052,9 +10050,9 @@
             <w:rPr/>
           </w:rPrChange>
         </w:rPr>
-        <w:t xml:space="preserve">, D. M. P., &amp; </w:t>
-      </w:r>
-      <w:proofErr w:type="spellStart"/>
+        <w:t>Peltier</w:t>
+      </w:r>
+      <w:proofErr w:type="spellEnd"/>
       <w:r>
         <w:rPr>
           <w:lang w:val="nl-NL"/>
@@ -10062,9 +10060,9 @@
             <w:rPr/>
           </w:rPrChange>
         </w:rPr>
-        <w:t>Ogle</w:t>
-      </w:r>
-      <w:proofErr w:type="spellEnd"/>
+        <w:t xml:space="preserve">, D. M. P., &amp; </w:t>
+      </w:r>
+      <w:proofErr w:type="spellStart"/>
       <w:r>
         <w:rPr>
           <w:lang w:val="nl-NL"/>
@@ -10072,16 +10070,26 @@
             <w:rPr/>
           </w:rPrChange>
         </w:rPr>
-        <w:t xml:space="preserve">, K. (2020). </w:t>
-      </w:r>
-      <w:r>
-        <w:t xml:space="preserve">Tree growth sensitivity to climate is temporally variable. </w:t>
-      </w:r>
-      <w:r>
-        <w:rPr>
-          <w:i/>
+        <w:t>Ogle</w:t>
+      </w:r>
+      <w:proofErr w:type="spellEnd"/>
+      <w:r>
+        <w:rPr>
           <w:lang w:val="nl-NL"/>
           <w:rPrChange w:id="204" w:author="Zuidema, Pieter" w:date="2021-02-23T12:23:00Z">
+            <w:rPr/>
+          </w:rPrChange>
+        </w:rPr>
+        <w:t xml:space="preserve">, K. (2020). </w:t>
+      </w:r>
+      <w:r>
+        <w:t xml:space="preserve">Tree growth sensitivity to climate is temporally variable. </w:t>
+      </w:r>
+      <w:r>
+        <w:rPr>
+          <w:i/>
+          <w:lang w:val="nl-NL"/>
+          <w:rPrChange w:id="205" w:author="Zuidema, Pieter" w:date="2021-02-23T12:23:00Z">
             <w:rPr>
               <w:i/>
             </w:rPr>
@@ -10092,7 +10100,7 @@
       <w:r>
         <w:rPr>
           <w:lang w:val="nl-NL"/>
-          <w:rPrChange w:id="205" w:author="Zuidema, Pieter" w:date="2021-02-23T12:23:00Z">
+          <w:rPrChange w:id="206" w:author="Zuidema, Pieter" w:date="2021-02-23T12:23:00Z">
             <w:rPr/>
           </w:rPrChange>
         </w:rPr>
@@ -10102,7 +10110,7 @@
         <w:rPr>
           <w:i/>
           <w:lang w:val="nl-NL"/>
-          <w:rPrChange w:id="206" w:author="Zuidema, Pieter" w:date="2021-02-23T12:23:00Z">
+          <w:rPrChange w:id="207" w:author="Zuidema, Pieter" w:date="2021-02-23T12:23:00Z">
             <w:rPr>
               <w:i/>
             </w:rPr>
@@ -10113,22 +10121,22 @@
       <w:r>
         <w:rPr>
           <w:lang w:val="nl-NL"/>
-          <w:rPrChange w:id="207" w:author="Zuidema, Pieter" w:date="2021-02-23T12:23:00Z">
-            <w:rPr/>
-          </w:rPrChange>
-        </w:rPr>
-        <w:t xml:space="preserve">(11), 1561–1572. </w:t>
-      </w:r>
-      <w:r>
-        <w:fldChar w:fldCharType="begin"/>
-      </w:r>
-      <w:r>
-        <w:rPr>
-          <w:lang w:val="nl-NL"/>
           <w:rPrChange w:id="208" w:author="Zuidema, Pieter" w:date="2021-02-23T12:23:00Z">
             <w:rPr/>
           </w:rPrChange>
         </w:rPr>
+        <w:t xml:space="preserve">(11), 1561–1572. </w:t>
+      </w:r>
+      <w:r>
+        <w:fldChar w:fldCharType="begin"/>
+      </w:r>
+      <w:r>
+        <w:rPr>
+          <w:lang w:val="nl-NL"/>
+          <w:rPrChange w:id="209" w:author="Zuidema, Pieter" w:date="2021-02-23T12:23:00Z">
+            <w:rPr/>
+          </w:rPrChange>
+        </w:rPr>
         <w:instrText xml:space="preserve"> HYPERLINK "https://doi.org/10.1111/ele.13575" \h </w:instrText>
       </w:r>
       <w:r>
@@ -10138,7 +10146,7 @@
         <w:rPr>
           <w:rStyle w:val="Hyperlink"/>
           <w:lang w:val="nl-NL"/>
-          <w:rPrChange w:id="209" w:author="Zuidema, Pieter" w:date="2021-02-23T12:23:00Z">
+          <w:rPrChange w:id="210" w:author="Zuidema, Pieter" w:date="2021-02-23T12:23:00Z">
             <w:rPr>
               <w:rStyle w:val="Hyperlink"/>
             </w:rPr>
@@ -10157,12 +10165,12 @@
       <w:pPr>
         <w:pStyle w:val="Bibliography"/>
       </w:pPr>
-      <w:bookmarkStart w:id="210" w:name="ref-peters_detecting_2015"/>
-      <w:bookmarkEnd w:id="199"/>
+      <w:bookmarkStart w:id="211" w:name="ref-peters_detecting_2015"/>
+      <w:bookmarkEnd w:id="200"/>
       <w:r>
         <w:rPr>
           <w:lang w:val="nl-NL"/>
-          <w:rPrChange w:id="211" w:author="Zuidema, Pieter" w:date="2021-02-23T12:23:00Z">
+          <w:rPrChange w:id="212" w:author="Zuidema, Pieter" w:date="2021-02-23T12:23:00Z">
             <w:rPr/>
           </w:rPrChange>
         </w:rPr>
@@ -10202,8 +10210,8 @@
       <w:pPr>
         <w:pStyle w:val="Bibliography"/>
       </w:pPr>
-      <w:bookmarkStart w:id="212" w:name="ref-pregitzer_carbon_2004"/>
-      <w:bookmarkEnd w:id="210"/>
+      <w:bookmarkStart w:id="213" w:name="ref-pregitzer_carbon_2004"/>
+      <w:bookmarkEnd w:id="211"/>
       <w:r>
         <w:lastRenderedPageBreak/>
         <w:t xml:space="preserve">Pregitzer, K. S., &amp; Euskirchen, E. S. (2004). Carbon cycling and storage in world forests: Biome patterns related to forest age. </w:t>
@@ -10231,8 +10239,8 @@
       <w:pPr>
         <w:pStyle w:val="Bibliography"/>
       </w:pPr>
-      <w:bookmarkStart w:id="213" w:name="ref-pretzsch_drought_2018"/>
-      <w:bookmarkEnd w:id="212"/>
+      <w:bookmarkStart w:id="214" w:name="ref-pretzsch_drought_2018"/>
+      <w:bookmarkEnd w:id="213"/>
       <w:r>
         <w:t xml:space="preserve">Pretzsch, H., Schütze, G., &amp; Biber, P. (2018). Drought can favour the growth of small in relation to tall trees in mature stands of Norway spruce and European beech. </w:t>
       </w:r>
@@ -10267,8 +10275,8 @@
       <w:pPr>
         <w:pStyle w:val="Bibliography"/>
       </w:pPr>
-      <w:bookmarkStart w:id="214" w:name="ref-rayback_dendroecological_2020"/>
-      <w:bookmarkEnd w:id="213"/>
+      <w:bookmarkStart w:id="215" w:name="ref-rayback_dendroecological_2020"/>
+      <w:bookmarkEnd w:id="214"/>
       <w:r>
         <w:t xml:space="preserve">Rayback, S. A., Duncan, J. A., Schaberg, P. G., Kosiba, A. M., Hansen, C. F., &amp; Murakami, P. F. (2020). The DendroEcological Network: A cyberinfrastructure for the storage, discovery and sharing of tree-ring and associated ecological data. </w:t>
       </w:r>
@@ -10303,8 +10311,8 @@
       <w:pPr>
         <w:pStyle w:val="Bibliography"/>
       </w:pPr>
-      <w:bookmarkStart w:id="215" w:name="ref-rejoumechain_biomass_2017"/>
-      <w:bookmarkEnd w:id="214"/>
+      <w:bookmarkStart w:id="216" w:name="ref-rejoumechain_biomass_2017"/>
+      <w:bookmarkEnd w:id="215"/>
       <w:r>
         <w:t xml:space="preserve">Réjou-Méchain, M., Tanguy, A., Piponiot, C., Chave, J., &amp; Hérault, B. (2017). Biomass: An r package for estimating above-ground biomass and its uncertainty in tropical forests. </w:t>
       </w:r>
@@ -10339,8 +10347,8 @@
       <w:pPr>
         <w:pStyle w:val="Bibliography"/>
       </w:pPr>
-      <w:bookmarkStart w:id="216" w:name="ref-rollinson_climate_2021"/>
-      <w:bookmarkEnd w:id="215"/>
+      <w:bookmarkStart w:id="217" w:name="ref-rollinson_climate_2021"/>
+      <w:bookmarkEnd w:id="216"/>
       <w:r>
         <w:t xml:space="preserve">Rollinson, C. R., Alexander, M. R., Dye, A. W., Moore, D. J. P., Pederson, N., &amp; Trouet, V. (2021). Climate sensitivity of understory trees differs from overstory trees in temperate mesic forests. </w:t>
       </w:r>
@@ -10375,8 +10383,8 @@
       <w:pPr>
         <w:pStyle w:val="Bibliography"/>
       </w:pPr>
-      <w:bookmarkStart w:id="217" w:name="ref-rossi_age-dependent_2007"/>
-      <w:bookmarkEnd w:id="216"/>
+      <w:bookmarkStart w:id="218" w:name="ref-rossi_age-dependent_2007"/>
+      <w:bookmarkEnd w:id="217"/>
       <w:r>
         <w:t xml:space="preserve">Rossi, S., Deslauriers, A., Anfodillo, T., &amp; Carrer, M. (2007). Age-dependent xylogenesis in timberline conifers. </w:t>
       </w:r>
@@ -10411,8 +10419,8 @@
       <w:pPr>
         <w:pStyle w:val="Bibliography"/>
       </w:pPr>
-      <w:bookmarkStart w:id="218" w:name="ref-sanchez-salguero_disentangling_2015"/>
-      <w:bookmarkEnd w:id="217"/>
+      <w:bookmarkStart w:id="219" w:name="ref-sanchez-salguero_disentangling_2015"/>
+      <w:bookmarkEnd w:id="218"/>
       <w:r>
         <w:t xml:space="preserve">Sánchez-Salguero, R., Linares, J. C., Camarero, J. J., Madrigal-González, J., Hevia, A., Sánchez-Miranda, Á., Ballesteros-Cánovas, J. A., Alfaro-Sánchez, R., García-Cervigón, A. I., Bigler, C., &amp; Rigling, A. (2015). Disentangling the effects of competition and climate on individual tree growth: A retrospective and dynamic approach in </w:t>
       </w:r>
@@ -10456,30 +10464,17 @@
         <w:pStyle w:val="Bibliography"/>
         <w:rPr>
           <w:lang w:val="nl-NL"/>
-          <w:rPrChange w:id="219" w:author="Zuidema, Pieter" w:date="2021-02-23T12:23:00Z">
+          <w:rPrChange w:id="220" w:author="Zuidema, Pieter" w:date="2021-02-23T12:23:00Z">
             <w:rPr/>
           </w:rPrChange>
         </w:rPr>
       </w:pPr>
-      <w:bookmarkStart w:id="220" w:name="ref-schelhaas_species-specific_2018"/>
-      <w:bookmarkEnd w:id="218"/>
+      <w:bookmarkStart w:id="221" w:name="ref-schelhaas_species-specific_2018"/>
+      <w:bookmarkEnd w:id="219"/>
       <w:r>
         <w:t xml:space="preserve">Schelhaas, M.-J., Hengeveld, G. M., Heidema, N., Thürig, E., Rohner, B., Vacchiano, G., Vayreda, J., Redmond, J., Socha, J., Fridman, J., Tomter, S., Polley, H., Barreiro, S., &amp; Nabuurs, G.-J. (2018). Species-specific, pan-European diameter increment models based on data of 2.3 million trees. </w:t>
       </w:r>
       <w:proofErr w:type="spellStart"/>
-      <w:r>
-        <w:rPr>
-          <w:i/>
-          <w:lang w:val="nl-NL"/>
-          <w:rPrChange w:id="221" w:author="Zuidema, Pieter" w:date="2021-02-23T12:23:00Z">
-            <w:rPr>
-              <w:i/>
-            </w:rPr>
-          </w:rPrChange>
-        </w:rPr>
-        <w:t>Forest</w:t>
-      </w:r>
-      <w:proofErr w:type="spellEnd"/>
       <w:r>
         <w:rPr>
           <w:i/>
@@ -10490,9 +10485,9 @@
             </w:rPr>
           </w:rPrChange>
         </w:rPr>
-        <w:t xml:space="preserve"> </w:t>
-      </w:r>
-      <w:proofErr w:type="spellStart"/>
+        <w:t>Forest</w:t>
+      </w:r>
+      <w:proofErr w:type="spellEnd"/>
       <w:r>
         <w:rPr>
           <w:i/>
@@ -10503,41 +10498,42 @@
             </w:rPr>
           </w:rPrChange>
         </w:rPr>
-        <w:t>Ecosystems</w:t>
-      </w:r>
-      <w:proofErr w:type="spellEnd"/>
-      <w:r>
-        <w:rPr>
+        <w:t xml:space="preserve"> </w:t>
+      </w:r>
+      <w:proofErr w:type="spellStart"/>
+      <w:r>
+        <w:rPr>
+          <w:i/>
           <w:lang w:val="nl-NL"/>
           <w:rPrChange w:id="224" w:author="Zuidema, Pieter" w:date="2021-02-23T12:23:00Z">
-            <w:rPr/>
-          </w:rPrChange>
-        </w:rPr>
-        <w:t xml:space="preserve">, </w:t>
-      </w:r>
-      <w:r>
-        <w:rPr>
-          <w:i/>
-          <w:lang w:val="nl-NL"/>
-          <w:rPrChange w:id="225" w:author="Zuidema, Pieter" w:date="2021-02-23T12:23:00Z">
             <w:rPr>
               <w:i/>
             </w:rPr>
           </w:rPrChange>
         </w:rPr>
-        <w:t>5</w:t>
-      </w:r>
-      <w:r>
-        <w:rPr>
+        <w:t>Ecosystems</w:t>
+      </w:r>
+      <w:proofErr w:type="spellEnd"/>
+      <w:r>
+        <w:rPr>
+          <w:lang w:val="nl-NL"/>
+          <w:rPrChange w:id="225" w:author="Zuidema, Pieter" w:date="2021-02-23T12:23:00Z">
+            <w:rPr/>
+          </w:rPrChange>
+        </w:rPr>
+        <w:t xml:space="preserve">, </w:t>
+      </w:r>
+      <w:r>
+        <w:rPr>
+          <w:i/>
           <w:lang w:val="nl-NL"/>
           <w:rPrChange w:id="226" w:author="Zuidema, Pieter" w:date="2021-02-23T12:23:00Z">
-            <w:rPr/>
+            <w:rPr>
+              <w:i/>
+            </w:rPr>
           </w:rPrChange>
         </w:rPr>
-        <w:t xml:space="preserve">(1). </w:t>
-      </w:r>
-      <w:r>
-        <w:fldChar w:fldCharType="begin"/>
+        <w:t>5</w:t>
       </w:r>
       <w:r>
         <w:rPr>
@@ -10546,6 +10542,18 @@
             <w:rPr/>
           </w:rPrChange>
         </w:rPr>
+        <w:t xml:space="preserve">(1). </w:t>
+      </w:r>
+      <w:r>
+        <w:fldChar w:fldCharType="begin"/>
+      </w:r>
+      <w:r>
+        <w:rPr>
+          <w:lang w:val="nl-NL"/>
+          <w:rPrChange w:id="228" w:author="Zuidema, Pieter" w:date="2021-02-23T12:23:00Z">
+            <w:rPr/>
+          </w:rPrChange>
+        </w:rPr>
         <w:instrText xml:space="preserve"> HYPERLINK "https://doi.org/10.1186/s40663-018-0133-3" \h </w:instrText>
       </w:r>
       <w:r>
@@ -10555,7 +10563,7 @@
         <w:rPr>
           <w:rStyle w:val="Hyperlink"/>
           <w:lang w:val="nl-NL"/>
-          <w:rPrChange w:id="228" w:author="Zuidema, Pieter" w:date="2021-02-23T12:23:00Z">
+          <w:rPrChange w:id="229" w:author="Zuidema, Pieter" w:date="2021-02-23T12:23:00Z">
             <w:rPr>
               <w:rStyle w:val="Hyperlink"/>
             </w:rPr>
@@ -10574,18 +10582,8 @@
       <w:pPr>
         <w:pStyle w:val="Bibliography"/>
       </w:pPr>
-      <w:bookmarkStart w:id="229" w:name="ref-sheil_does_2017"/>
-      <w:bookmarkEnd w:id="220"/>
-      <w:r>
-        <w:rPr>
-          <w:lang w:val="nl-NL"/>
-          <w:rPrChange w:id="230" w:author="Zuidema, Pieter" w:date="2021-02-23T12:23:00Z">
-            <w:rPr/>
-          </w:rPrChange>
-        </w:rPr>
-        <w:t xml:space="preserve">Sheil, D., </w:t>
-      </w:r>
-      <w:proofErr w:type="spellStart"/>
+      <w:bookmarkStart w:id="230" w:name="ref-sheil_does_2017"/>
+      <w:bookmarkEnd w:id="221"/>
       <w:r>
         <w:rPr>
           <w:lang w:val="nl-NL"/>
@@ -10593,9 +10591,9 @@
             <w:rPr/>
           </w:rPrChange>
         </w:rPr>
-        <w:t>Eastaugh</w:t>
-      </w:r>
-      <w:proofErr w:type="spellEnd"/>
+        <w:t xml:space="preserve">Sheil, D., </w:t>
+      </w:r>
+      <w:proofErr w:type="spellStart"/>
       <w:r>
         <w:rPr>
           <w:lang w:val="nl-NL"/>
@@ -10603,6 +10601,16 @@
             <w:rPr/>
           </w:rPrChange>
         </w:rPr>
+        <w:t>Eastaugh</w:t>
+      </w:r>
+      <w:proofErr w:type="spellEnd"/>
+      <w:r>
+        <w:rPr>
+          <w:lang w:val="nl-NL"/>
+          <w:rPrChange w:id="233" w:author="Zuidema, Pieter" w:date="2021-02-23T12:23:00Z">
+            <w:rPr/>
+          </w:rPrChange>
+        </w:rPr>
         <w:t xml:space="preserve">, C. S., Vlam, M., Zuidema, P. A., Groenendijk, P., van der Sleen, P., Jay, A., &amp; Vanclay, J. (2017). </w:t>
       </w:r>
       <w:r>
@@ -10639,8 +10647,8 @@
       <w:pPr>
         <w:pStyle w:val="Bibliography"/>
       </w:pPr>
-      <w:bookmarkStart w:id="233" w:name="ref-sniderhan_growth_2016"/>
-      <w:bookmarkEnd w:id="229"/>
+      <w:bookmarkStart w:id="234" w:name="ref-sniderhan_growth_2016"/>
+      <w:bookmarkEnd w:id="230"/>
       <w:r>
         <w:t xml:space="preserve">Sniderhan, A. E., &amp; Baltzer, J. L. (2016). Growth dynamics of black spruce </w:t>
       </w:r>
@@ -10698,8 +10706,8 @@
       <w:pPr>
         <w:pStyle w:val="Bibliography"/>
       </w:pPr>
-      <w:bookmarkStart w:id="234" w:name="ref-speer_fundamentals_2010"/>
-      <w:bookmarkEnd w:id="233"/>
+      <w:bookmarkStart w:id="235" w:name="ref-speer_fundamentals_2010"/>
+      <w:bookmarkEnd w:id="234"/>
       <w:r>
         <w:t xml:space="preserve">Speer, J. H. (2010). </w:t>
       </w:r>
@@ -10717,8 +10725,8 @@
       <w:pPr>
         <w:pStyle w:val="Bibliography"/>
       </w:pPr>
-      <w:bookmarkStart w:id="235" w:name="ref-stephenson_rate_2014"/>
-      <w:bookmarkEnd w:id="234"/>
+      <w:bookmarkStart w:id="236" w:name="ref-stephenson_rate_2014"/>
+      <w:bookmarkEnd w:id="235"/>
       <w:r>
         <w:lastRenderedPageBreak/>
         <w:t xml:space="preserve">Stephenson, N. L., Das, A. J., Condit, R., Russo, S. E., Baker, P. J., Beckman, N. G., Coomes, D. A., Lines, E. R., Morris, W. K., Rüger, N., Álvarez, E., Blundo, C., Bunyavejchewin, S., Chuyong, G., Davies, S. J., Duque, á., Ewango, C. N., Flores, O., Franklin, J. F., … Zavala, M. A. (2014). Rate of tree carbon accumulation increases continuously with tree size. </w:t>
@@ -10754,8 +10762,8 @@
       <w:pPr>
         <w:pStyle w:val="Bibliography"/>
       </w:pPr>
-      <w:bookmarkStart w:id="236" w:name="ref-stokes_introduction_1968"/>
-      <w:bookmarkEnd w:id="235"/>
+      <w:bookmarkStart w:id="237" w:name="ref-stokes_introduction_1968"/>
+      <w:bookmarkEnd w:id="236"/>
       <w:r>
         <w:t xml:space="preserve">Stokes, M. A. (1968). </w:t>
       </w:r>
@@ -10773,8 +10781,8 @@
       <w:pPr>
         <w:pStyle w:val="Bibliography"/>
       </w:pPr>
-      <w:bookmarkStart w:id="237" w:name="ref-sullivan_long-term_2020"/>
-      <w:bookmarkEnd w:id="236"/>
+      <w:bookmarkStart w:id="238" w:name="ref-sullivan_long-term_2020"/>
+      <w:bookmarkEnd w:id="237"/>
       <w:r>
         <w:t xml:space="preserve">Sullivan, M. J. P., Lewis, S. L., Affum-Baffoe, K., Castilho, C., Costa, F., Sanchez, A. C., Ewango, C. E. N., Hubau, W., Marimon, B., Monteagudo-Mendoza, A., Qie, L., Sonké, B., Martinez, R. V., Baker, T. R., Brienen, R. J. W., Feldpausch, T. R., Galbraith, D., Gloor, M., Malhi, Y., … Phillips, O. L. (2020). Long-term thermal sensitivity of Earth’s tropical forests. </w:t>
       </w:r>
@@ -10809,8 +10817,8 @@
       <w:pPr>
         <w:pStyle w:val="Bibliography"/>
       </w:pPr>
-      <w:bookmarkStart w:id="238" w:name="ref-sullivan_effect_2016"/>
-      <w:bookmarkEnd w:id="237"/>
+      <w:bookmarkStart w:id="239" w:name="ref-sullivan_effect_2016"/>
+      <w:bookmarkEnd w:id="238"/>
       <w:r>
         <w:t xml:space="preserve">Sullivan, P. F., Pattison, R. R., Brownlee, A. H., Cahoon, S. M. P., &amp; Hollingsworth, T. N. (2016). Effect of tree-ring detrending method on apparent growth trends of black and white spruce in interior Alaska. </w:t>
       </w:r>
@@ -10845,8 +10853,8 @@
       <w:pPr>
         <w:pStyle w:val="Bibliography"/>
       </w:pPr>
-      <w:bookmarkStart w:id="239" w:name="ref-samonil_individual-based_2013"/>
-      <w:bookmarkEnd w:id="238"/>
+      <w:bookmarkStart w:id="240" w:name="ref-samonil_individual-based_2013"/>
+      <w:bookmarkEnd w:id="239"/>
       <w:r>
         <w:t xml:space="preserve">Šamonil, P., Doleželová, P., Vašíčková, I., Adam, D., Valtera, M., Král, K., Janík, D., &amp; Šebková, B. (2013). Individual-based approach to the detection of disturbance history through spatial scales in a natural beech-dominated forest. </w:t>
       </w:r>
@@ -10881,8 +10889,8 @@
       <w:pPr>
         <w:pStyle w:val="Bibliography"/>
       </w:pPr>
-      <w:bookmarkStart w:id="240" w:name="ref-samonil_long-term_2008"/>
-      <w:bookmarkEnd w:id="239"/>
+      <w:bookmarkStart w:id="241" w:name="ref-samonil_long-term_2008"/>
+      <w:bookmarkEnd w:id="240"/>
       <w:r>
         <w:t xml:space="preserve">Šamonil, P., &amp; Vrška, T. (2008). Long-term vegetation dynamics in the Šumava Mts. Natural spruce-fir-beech forests. </w:t>
       </w:r>
@@ -10917,8 +10925,8 @@
       <w:pPr>
         <w:pStyle w:val="Bibliography"/>
       </w:pPr>
-      <w:bookmarkStart w:id="241" w:name="ref-teets_linking_2018"/>
-      <w:bookmarkEnd w:id="240"/>
+      <w:bookmarkStart w:id="242" w:name="ref-teets_linking_2018"/>
+      <w:bookmarkEnd w:id="241"/>
       <w:r>
         <w:t xml:space="preserve">Teets, A., Fraver, S., Hollinger, D. Y., Weiskittel, A. R., Seymour, R. S., &amp; Richardson, A. D. (2018). Linking annual tree growth with eddy-flux measures of net ecosystem productivity across twenty years of observation in a mixed conifer forest. </w:t>
       </w:r>
@@ -10953,8 +10961,8 @@
       <w:pPr>
         <w:pStyle w:val="Bibliography"/>
       </w:pPr>
-      <w:bookmarkStart w:id="242" w:name="ref-teets_quantifying_2018"/>
-      <w:bookmarkEnd w:id="241"/>
+      <w:bookmarkStart w:id="243" w:name="ref-teets_quantifying_2018"/>
+      <w:bookmarkEnd w:id="242"/>
       <w:r>
         <w:t xml:space="preserve">Teets, A., Fraver, S., Weiskittel, A. R., &amp; Hollinger, D. Y. (2018). Quantifying climate-growth relationships at the stand level in a mature mixed-species conifer forest. </w:t>
       </w:r>
@@ -10989,8 +10997,8 @@
       <w:pPr>
         <w:pStyle w:val="Bibliography"/>
       </w:pPr>
-      <w:bookmarkStart w:id="243" w:name="ref-meinzer_age-related_2011"/>
-      <w:bookmarkEnd w:id="242"/>
+      <w:bookmarkStart w:id="244" w:name="ref-meinzer_age-related_2011"/>
+      <w:bookmarkEnd w:id="243"/>
       <w:r>
         <w:t xml:space="preserve">Thomas, S. C. (2011). Age-Related Changes in Tree Growth and Functional Biology: The Role of Reproduction. In F. C. Meinzer, B. Lachenbruch, &amp; T. E. Dawson (Eds.), </w:t>
       </w:r>
@@ -11016,8 +11024,8 @@
       <w:pPr>
         <w:pStyle w:val="Bibliography"/>
       </w:pPr>
-      <w:bookmarkStart w:id="244" w:name="ref-tolwinski-ward_bayesian_2013"/>
-      <w:bookmarkEnd w:id="243"/>
+      <w:bookmarkStart w:id="245" w:name="ref-tolwinski-ward_bayesian_2013"/>
+      <w:bookmarkEnd w:id="244"/>
       <w:r>
         <w:t xml:space="preserve">Tolwinski-Ward, S. E., Anchukaitis, K. J., &amp; Evans, M. N. (2013). Bayesian parameter estimation and interpretation for an intermediate model of tree-ring width. </w:t>
       </w:r>
@@ -11052,8 +11060,8 @@
       <w:pPr>
         <w:pStyle w:val="Bibliography"/>
       </w:pPr>
-      <w:bookmarkStart w:id="245" w:name="ref-touchan_millennial_2011"/>
-      <w:bookmarkEnd w:id="244"/>
+      <w:bookmarkStart w:id="246" w:name="ref-touchan_millennial_2011"/>
+      <w:bookmarkEnd w:id="245"/>
       <w:r>
         <w:lastRenderedPageBreak/>
         <w:t xml:space="preserve">Touchan, R., Woodhouse, C. A., Meko, D. M., &amp; Allen, C. (2011). Millennial precipitation reconstruction for the Jemez Mountains, New Mexico, reveals changingb drought signal. </w:t>
@@ -11089,8 +11097,8 @@
       <w:pPr>
         <w:pStyle w:val="Bibliography"/>
       </w:pPr>
-      <w:bookmarkStart w:id="246" w:name="ref-trouillier_size_2019"/>
-      <w:bookmarkEnd w:id="245"/>
+      <w:bookmarkStart w:id="247" w:name="ref-trouillier_size_2019"/>
+      <w:bookmarkEnd w:id="246"/>
       <w:r>
         <w:t xml:space="preserve">Trouillier, M., van der Maaten-Theunissen, M., Scharnweber, T., Würth, D., Burger, A., Schnittler, M., &amp; Wilmking, M. (2019). Size mattersa comparison of three methods to assess age- and size-dependent climate sensitivity of trees. </w:t>
       </w:r>
@@ -11125,8 +11133,8 @@
       <w:pPr>
         <w:pStyle w:val="Bibliography"/>
       </w:pPr>
-      <w:bookmarkStart w:id="247" w:name="ref-tumajer_increasing_2017"/>
-      <w:bookmarkEnd w:id="246"/>
+      <w:bookmarkStart w:id="248" w:name="ref-tumajer_increasing_2017"/>
+      <w:bookmarkEnd w:id="247"/>
       <w:r>
         <w:t xml:space="preserve">Tumajer, J., Altman, J., Štěpánek, P., Treml, V., Doležal, J., &amp; Cienciala, E. (2017). Increasing moisture limitation of Norway spruce in Central Europe revealed by forward modelling of tree growth in tree-ring network. </w:t>
       </w:r>
@@ -11162,13 +11170,13 @@
         <w:pStyle w:val="Bibliography"/>
         <w:rPr>
           <w:lang w:val="nl-NL"/>
-          <w:rPrChange w:id="248" w:author="Zuidema, Pieter" w:date="2021-02-23T12:23:00Z">
+          <w:rPrChange w:id="249" w:author="Zuidema, Pieter" w:date="2021-02-23T12:23:00Z">
             <w:rPr/>
           </w:rPrChange>
         </w:rPr>
       </w:pPr>
-      <w:bookmarkStart w:id="249" w:name="ref-van_de_pol_identifying_2016"/>
-      <w:bookmarkEnd w:id="247"/>
+      <w:bookmarkStart w:id="250" w:name="ref-van_de_pol_identifying_2016"/>
+      <w:bookmarkEnd w:id="248"/>
       <w:r>
         <w:t xml:space="preserve">van de Pol, M., Bailey, L. D., McLean, N., Rijsdijk, L., Lawson, C. R., &amp; Brouwer, L. (2016). Identifying the best climatic predictors in ecology and evolution. </w:t>
       </w:r>
@@ -11203,7 +11211,7 @@
         <w:rPr>
           <w:rStyle w:val="Hyperlink"/>
           <w:lang w:val="nl-NL"/>
-          <w:rPrChange w:id="250" w:author="Zuidema, Pieter" w:date="2021-02-23T12:23:00Z">
+          <w:rPrChange w:id="251" w:author="Zuidema, Pieter" w:date="2021-02-23T12:23:00Z">
             <w:rPr>
               <w:rStyle w:val="Hyperlink"/>
             </w:rPr>
@@ -11222,19 +11230,9 @@
       <w:pPr>
         <w:pStyle w:val="Bibliography"/>
       </w:pPr>
-      <w:bookmarkStart w:id="251" w:name="ref-van_der_sleen_no_2015"/>
-      <w:bookmarkEnd w:id="249"/>
+      <w:bookmarkStart w:id="252" w:name="ref-van_der_sleen_no_2015"/>
+      <w:bookmarkEnd w:id="250"/>
       <w:proofErr w:type="gramStart"/>
-      <w:r>
-        <w:rPr>
-          <w:lang w:val="nl-NL"/>
-          <w:rPrChange w:id="252" w:author="Zuidema, Pieter" w:date="2021-02-23T12:23:00Z">
-            <w:rPr/>
-          </w:rPrChange>
-        </w:rPr>
-        <w:t>van</w:t>
-      </w:r>
-      <w:proofErr w:type="gramEnd"/>
       <w:r>
         <w:rPr>
           <w:lang w:val="nl-NL"/>
@@ -11242,6 +11240,16 @@
             <w:rPr/>
           </w:rPrChange>
         </w:rPr>
+        <w:t>van</w:t>
+      </w:r>
+      <w:proofErr w:type="gramEnd"/>
+      <w:r>
+        <w:rPr>
+          <w:lang w:val="nl-NL"/>
+          <w:rPrChange w:id="254" w:author="Zuidema, Pieter" w:date="2021-02-23T12:23:00Z">
+            <w:rPr/>
+          </w:rPrChange>
+        </w:rPr>
         <w:t xml:space="preserve"> der Sleen, P., Groenendijk, P., Vlam, M., Anten, N. P. R., Boom, A., Bongers, F., Pons, T. L., Terburg, G., &amp; Zuidema, P. A. (2015). </w:t>
       </w:r>
       <w:r>
@@ -11278,8 +11286,8 @@
       <w:pPr>
         <w:pStyle w:val="Bibliography"/>
       </w:pPr>
-      <w:bookmarkStart w:id="254" w:name="ref-vlam_temperature_2014"/>
-      <w:bookmarkEnd w:id="251"/>
+      <w:bookmarkStart w:id="255" w:name="ref-vlam_temperature_2014"/>
+      <w:bookmarkEnd w:id="252"/>
       <w:r>
         <w:t xml:space="preserve">Vlam, M., Baker, P. J., Bunyavejchewin, S., &amp; Zuidema, P. A. (2014). Temperature and rainfall strongly drive temporal growth variation in Asian tropical forest trees. </w:t>
       </w:r>
@@ -11314,8 +11322,8 @@
       <w:pPr>
         <w:pStyle w:val="Bibliography"/>
       </w:pPr>
-      <w:bookmarkStart w:id="255" w:name="ref-voelker_historical_2006"/>
-      <w:bookmarkEnd w:id="254"/>
+      <w:bookmarkStart w:id="256" w:name="ref-voelker_historical_2006"/>
+      <w:bookmarkEnd w:id="255"/>
       <w:r>
         <w:t xml:space="preserve">Voelker, S. L., Muzika, R.-M., Guyette, R. P., &amp; Stambaugh, M. C. (2006). Historical Co2 Growth Enhancement Declines with Age in Quercus and Pinus. </w:t>
       </w:r>
@@ -11350,8 +11358,8 @@
       <w:pPr>
         <w:pStyle w:val="Bibliography"/>
       </w:pPr>
-      <w:bookmarkStart w:id="256" w:name="ref-vrska_european_2009"/>
-      <w:bookmarkEnd w:id="255"/>
+      <w:bookmarkStart w:id="257" w:name="ref-vrska_european_2009"/>
+      <w:bookmarkEnd w:id="256"/>
       <w:r>
         <w:t xml:space="preserve">Vrška, T., Adam, D., Hort, L., Kolář, T., &amp; Janík, D. (2009). European beech (Fagus sylvatica L.) And silver fir (Abies alba Mill.) Rotation in the CarpathiansA developmental cycle or a linear trend induced by man? </w:t>
       </w:r>
@@ -11386,8 +11394,8 @@
       <w:pPr>
         <w:pStyle w:val="Bibliography"/>
       </w:pPr>
-      <w:bookmarkStart w:id="257" w:name="ref-walker_integrating_2020"/>
-      <w:bookmarkEnd w:id="256"/>
+      <w:bookmarkStart w:id="258" w:name="ref-walker_integrating_2020"/>
+      <w:bookmarkEnd w:id="257"/>
       <w:r>
         <w:t xml:space="preserve">Walker, A. P., Kauwe, M. G. D., Bastos, A., Belmecheri, S., Georgiou, K., Keeling, R., McMahon, S. M., Medlyn, B. E., Moore, D. J. P., Norby, R. J., Zaehle, S., Anderson-Teixeira, K. J., Battipaglia, G., Brienen, R. J. W., Cabugao, K. G., Cailleret, M., Campbell, E., Canadell, J., Ciais, P., … Zuidema, P. A. (2020). Integrating the evidence for a terrestrial carbon sink caused by increasing atmospheric CO2. </w:t>
       </w:r>
@@ -11423,13 +11431,13 @@
         <w:pStyle w:val="Bibliography"/>
         <w:rPr>
           <w:lang w:val="nl-NL"/>
-          <w:rPrChange w:id="258" w:author="Zuidema, Pieter" w:date="2021-02-23T12:23:00Z">
+          <w:rPrChange w:id="259" w:author="Zuidema, Pieter" w:date="2021-02-23T12:23:00Z">
             <w:rPr/>
           </w:rPrChange>
         </w:rPr>
       </w:pPr>
-      <w:bookmarkStart w:id="259" w:name="ref-williams_temperature_2013"/>
-      <w:bookmarkEnd w:id="257"/>
+      <w:bookmarkStart w:id="260" w:name="ref-williams_temperature_2013"/>
+      <w:bookmarkEnd w:id="258"/>
       <w:r>
         <w:t xml:space="preserve">Williams, A. P., Allen, C. D., Macalady, A. K., Griffin, D., Woodhouse, C. A., Meko, D. M., Swetnam, T. W., Rauscher, S. A., Seager, R., Grissino-Mayer, H. D., Dean, J. S., Cook, E. R., Gangodagamage, C., Cai, M., &amp; McDowell, N. G. (2013). Temperature as a potent driver of </w:t>
       </w:r>
@@ -11437,19 +11445,6 @@
         <w:lastRenderedPageBreak/>
         <w:t xml:space="preserve">regional forest drought stress and tree mortality. </w:t>
       </w:r>
-      <w:r>
-        <w:rPr>
-          <w:i/>
-          <w:lang w:val="nl-NL"/>
-          <w:rPrChange w:id="260" w:author="Zuidema, Pieter" w:date="2021-02-23T12:23:00Z">
-            <w:rPr>
-              <w:i/>
-            </w:rPr>
-          </w:rPrChange>
-        </w:rPr>
-        <w:t xml:space="preserve">Nature </w:t>
-      </w:r>
-      <w:proofErr w:type="spellStart"/>
       <w:r>
         <w:rPr>
           <w:i/>
@@ -11460,9 +11455,9 @@
             </w:rPr>
           </w:rPrChange>
         </w:rPr>
-        <w:t>Climate</w:t>
-      </w:r>
-      <w:proofErr w:type="spellEnd"/>
+        <w:t xml:space="preserve">Nature </w:t>
+      </w:r>
+      <w:proofErr w:type="spellStart"/>
       <w:r>
         <w:rPr>
           <w:i/>
@@ -11473,40 +11468,41 @@
             </w:rPr>
           </w:rPrChange>
         </w:rPr>
-        <w:t xml:space="preserve"> Change</w:t>
-      </w:r>
-      <w:r>
-        <w:rPr>
+        <w:t>Climate</w:t>
+      </w:r>
+      <w:proofErr w:type="spellEnd"/>
+      <w:r>
+        <w:rPr>
+          <w:i/>
           <w:lang w:val="nl-NL"/>
           <w:rPrChange w:id="263" w:author="Zuidema, Pieter" w:date="2021-02-23T12:23:00Z">
-            <w:rPr/>
-          </w:rPrChange>
-        </w:rPr>
-        <w:t xml:space="preserve">, </w:t>
-      </w:r>
-      <w:r>
-        <w:rPr>
-          <w:i/>
-          <w:lang w:val="nl-NL"/>
-          <w:rPrChange w:id="264" w:author="Zuidema, Pieter" w:date="2021-02-23T12:23:00Z">
             <w:rPr>
               <w:i/>
             </w:rPr>
           </w:rPrChange>
         </w:rPr>
-        <w:t>3</w:t>
-      </w:r>
-      <w:r>
-        <w:rPr>
+        <w:t xml:space="preserve"> Change</w:t>
+      </w:r>
+      <w:r>
+        <w:rPr>
+          <w:lang w:val="nl-NL"/>
+          <w:rPrChange w:id="264" w:author="Zuidema, Pieter" w:date="2021-02-23T12:23:00Z">
+            <w:rPr/>
+          </w:rPrChange>
+        </w:rPr>
+        <w:t xml:space="preserve">, </w:t>
+      </w:r>
+      <w:r>
+        <w:rPr>
+          <w:i/>
           <w:lang w:val="nl-NL"/>
           <w:rPrChange w:id="265" w:author="Zuidema, Pieter" w:date="2021-02-23T12:23:00Z">
-            <w:rPr/>
+            <w:rPr>
+              <w:i/>
+            </w:rPr>
           </w:rPrChange>
         </w:rPr>
-        <w:t xml:space="preserve">(3), 292–297. </w:t>
-      </w:r>
-      <w:r>
-        <w:fldChar w:fldCharType="begin"/>
+        <w:t>3</w:t>
       </w:r>
       <w:r>
         <w:rPr>
@@ -11515,6 +11511,18 @@
             <w:rPr/>
           </w:rPrChange>
         </w:rPr>
+        <w:t xml:space="preserve">(3), 292–297. </w:t>
+      </w:r>
+      <w:r>
+        <w:fldChar w:fldCharType="begin"/>
+      </w:r>
+      <w:r>
+        <w:rPr>
+          <w:lang w:val="nl-NL"/>
+          <w:rPrChange w:id="267" w:author="Zuidema, Pieter" w:date="2021-02-23T12:23:00Z">
+            <w:rPr/>
+          </w:rPrChange>
+        </w:rPr>
         <w:instrText xml:space="preserve"> HYPERLINK "https://doi.org/10.1038/nclimate1693" \h </w:instrText>
       </w:r>
       <w:r>
@@ -11524,7 +11532,7 @@
         <w:rPr>
           <w:rStyle w:val="Hyperlink"/>
           <w:lang w:val="nl-NL"/>
-          <w:rPrChange w:id="267" w:author="Zuidema, Pieter" w:date="2021-02-23T12:23:00Z">
+          <w:rPrChange w:id="268" w:author="Zuidema, Pieter" w:date="2021-02-23T12:23:00Z">
             <w:rPr>
               <w:rStyle w:val="Hyperlink"/>
             </w:rPr>
@@ -11543,19 +11551,9 @@
       <w:pPr>
         <w:pStyle w:val="Bibliography"/>
       </w:pPr>
-      <w:bookmarkStart w:id="268" w:name="ref-wilmking_global_2020"/>
-      <w:bookmarkEnd w:id="259"/>
+      <w:bookmarkStart w:id="269" w:name="ref-wilmking_global_2020"/>
+      <w:bookmarkEnd w:id="260"/>
       <w:proofErr w:type="spellStart"/>
-      <w:r>
-        <w:rPr>
-          <w:lang w:val="nl-NL"/>
-          <w:rPrChange w:id="269" w:author="Zuidema, Pieter" w:date="2021-02-23T12:23:00Z">
-            <w:rPr/>
-          </w:rPrChange>
-        </w:rPr>
-        <w:t>Wilmking</w:t>
-      </w:r>
-      <w:proofErr w:type="spellEnd"/>
       <w:r>
         <w:rPr>
           <w:lang w:val="nl-NL"/>
@@ -11563,9 +11561,9 @@
             <w:rPr/>
           </w:rPrChange>
         </w:rPr>
-        <w:t xml:space="preserve">, M., Maaten-Theunissen, M. van der, </w:t>
-      </w:r>
-      <w:proofErr w:type="spellStart"/>
+        <w:t>Wilmking</w:t>
+      </w:r>
+      <w:proofErr w:type="spellEnd"/>
       <w:r>
         <w:rPr>
           <w:lang w:val="nl-NL"/>
@@ -11573,9 +11571,9 @@
             <w:rPr/>
           </w:rPrChange>
         </w:rPr>
-        <w:t>Maaten</w:t>
-      </w:r>
-      <w:proofErr w:type="spellEnd"/>
+        <w:t xml:space="preserve">, M., Maaten-Theunissen, M. van der, </w:t>
+      </w:r>
+      <w:proofErr w:type="spellStart"/>
       <w:r>
         <w:rPr>
           <w:lang w:val="nl-NL"/>
@@ -11583,9 +11581,9 @@
             <w:rPr/>
           </w:rPrChange>
         </w:rPr>
-        <w:t xml:space="preserve">, E. van der, </w:t>
-      </w:r>
-      <w:proofErr w:type="spellStart"/>
+        <w:t>Maaten</w:t>
+      </w:r>
+      <w:proofErr w:type="spellEnd"/>
       <w:r>
         <w:rPr>
           <w:lang w:val="nl-NL"/>
@@ -11593,9 +11591,9 @@
             <w:rPr/>
           </w:rPrChange>
         </w:rPr>
-        <w:t>Scharnweber</w:t>
-      </w:r>
-      <w:proofErr w:type="spellEnd"/>
+        <w:t xml:space="preserve">, E. van der, </w:t>
+      </w:r>
+      <w:proofErr w:type="spellStart"/>
       <w:r>
         <w:rPr>
           <w:lang w:val="nl-NL"/>
@@ -11603,9 +11601,9 @@
             <w:rPr/>
           </w:rPrChange>
         </w:rPr>
-        <w:t xml:space="preserve">, T., </w:t>
-      </w:r>
-      <w:proofErr w:type="spellStart"/>
+        <w:t>Scharnweber</w:t>
+      </w:r>
+      <w:proofErr w:type="spellEnd"/>
       <w:r>
         <w:rPr>
           <w:lang w:val="nl-NL"/>
@@ -11613,9 +11611,9 @@
             <w:rPr/>
           </w:rPrChange>
         </w:rPr>
-        <w:t>Buras</w:t>
-      </w:r>
-      <w:proofErr w:type="spellEnd"/>
+        <w:t xml:space="preserve">, T., </w:t>
+      </w:r>
+      <w:proofErr w:type="spellStart"/>
       <w:r>
         <w:rPr>
           <w:lang w:val="nl-NL"/>
@@ -11623,9 +11621,9 @@
             <w:rPr/>
           </w:rPrChange>
         </w:rPr>
-        <w:t xml:space="preserve">, A., </w:t>
-      </w:r>
-      <w:proofErr w:type="spellStart"/>
+        <w:t>Buras</w:t>
+      </w:r>
+      <w:proofErr w:type="spellEnd"/>
       <w:r>
         <w:rPr>
           <w:lang w:val="nl-NL"/>
@@ -11633,9 +11631,9 @@
             <w:rPr/>
           </w:rPrChange>
         </w:rPr>
-        <w:t>Biermann</w:t>
-      </w:r>
-      <w:proofErr w:type="spellEnd"/>
+        <w:t xml:space="preserve">, A., </w:t>
+      </w:r>
+      <w:proofErr w:type="spellStart"/>
       <w:r>
         <w:rPr>
           <w:lang w:val="nl-NL"/>
@@ -11643,9 +11641,9 @@
             <w:rPr/>
           </w:rPrChange>
         </w:rPr>
-        <w:t xml:space="preserve">, C., </w:t>
-      </w:r>
-      <w:proofErr w:type="spellStart"/>
+        <w:t>Biermann</w:t>
+      </w:r>
+      <w:proofErr w:type="spellEnd"/>
       <w:r>
         <w:rPr>
           <w:lang w:val="nl-NL"/>
@@ -11653,9 +11651,9 @@
             <w:rPr/>
           </w:rPrChange>
         </w:rPr>
-        <w:t>Gurskaya</w:t>
-      </w:r>
-      <w:proofErr w:type="spellEnd"/>
+        <w:t xml:space="preserve">, C., </w:t>
+      </w:r>
+      <w:proofErr w:type="spellStart"/>
       <w:r>
         <w:rPr>
           <w:lang w:val="nl-NL"/>
@@ -11663,9 +11661,9 @@
             <w:rPr/>
           </w:rPrChange>
         </w:rPr>
-        <w:t xml:space="preserve">, M., </w:t>
-      </w:r>
-      <w:proofErr w:type="spellStart"/>
+        <w:t>Gurskaya</w:t>
+      </w:r>
+      <w:proofErr w:type="spellEnd"/>
       <w:r>
         <w:rPr>
           <w:lang w:val="nl-NL"/>
@@ -11673,9 +11671,9 @@
             <w:rPr/>
           </w:rPrChange>
         </w:rPr>
-        <w:t>Hallinger</w:t>
-      </w:r>
-      <w:proofErr w:type="spellEnd"/>
+        <w:t xml:space="preserve">, M., </w:t>
+      </w:r>
+      <w:proofErr w:type="spellStart"/>
       <w:r>
         <w:rPr>
           <w:lang w:val="nl-NL"/>
@@ -11683,9 +11681,9 @@
             <w:rPr/>
           </w:rPrChange>
         </w:rPr>
-        <w:t xml:space="preserve">, M., Lange, J., </w:t>
-      </w:r>
-      <w:proofErr w:type="spellStart"/>
+        <w:t>Hallinger</w:t>
+      </w:r>
+      <w:proofErr w:type="spellEnd"/>
       <w:r>
         <w:rPr>
           <w:lang w:val="nl-NL"/>
@@ -11693,9 +11691,9 @@
             <w:rPr/>
           </w:rPrChange>
         </w:rPr>
-        <w:t>Shetti</w:t>
-      </w:r>
-      <w:proofErr w:type="spellEnd"/>
+        <w:t xml:space="preserve">, M., Lange, J., </w:t>
+      </w:r>
+      <w:proofErr w:type="spellStart"/>
       <w:r>
         <w:rPr>
           <w:lang w:val="nl-NL"/>
@@ -11703,9 +11701,9 @@
             <w:rPr/>
           </w:rPrChange>
         </w:rPr>
-        <w:t xml:space="preserve">, R., </w:t>
-      </w:r>
-      <w:proofErr w:type="spellStart"/>
+        <w:t>Shetti</w:t>
+      </w:r>
+      <w:proofErr w:type="spellEnd"/>
       <w:r>
         <w:rPr>
           <w:lang w:val="nl-NL"/>
@@ -11713,9 +11711,9 @@
             <w:rPr/>
           </w:rPrChange>
         </w:rPr>
-        <w:t>Smiljanic</w:t>
-      </w:r>
-      <w:proofErr w:type="spellEnd"/>
+        <w:t xml:space="preserve">, R., </w:t>
+      </w:r>
+      <w:proofErr w:type="spellStart"/>
       <w:r>
         <w:rPr>
           <w:lang w:val="nl-NL"/>
@@ -11723,9 +11721,9 @@
             <w:rPr/>
           </w:rPrChange>
         </w:rPr>
-        <w:t xml:space="preserve">, M., &amp; </w:t>
-      </w:r>
-      <w:proofErr w:type="spellStart"/>
+        <w:t>Smiljanic</w:t>
+      </w:r>
+      <w:proofErr w:type="spellEnd"/>
       <w:r>
         <w:rPr>
           <w:lang w:val="nl-NL"/>
@@ -11733,9 +11731,9 @@
             <w:rPr/>
           </w:rPrChange>
         </w:rPr>
-        <w:t>Trouillier</w:t>
-      </w:r>
-      <w:proofErr w:type="spellEnd"/>
+        <w:t xml:space="preserve">, M., &amp; </w:t>
+      </w:r>
+      <w:proofErr w:type="spellStart"/>
       <w:r>
         <w:rPr>
           <w:lang w:val="nl-NL"/>
@@ -11743,6 +11741,16 @@
             <w:rPr/>
           </w:rPrChange>
         </w:rPr>
+        <w:t>Trouillier</w:t>
+      </w:r>
+      <w:proofErr w:type="spellEnd"/>
+      <w:r>
+        <w:rPr>
+          <w:lang w:val="nl-NL"/>
+          <w:rPrChange w:id="289" w:author="Zuidema, Pieter" w:date="2021-02-23T12:23:00Z">
+            <w:rPr/>
+          </w:rPrChange>
+        </w:rPr>
         <w:t xml:space="preserve">, M. (2020). </w:t>
       </w:r>
       <w:r>
@@ -11779,8 +11787,8 @@
       <w:pPr>
         <w:pStyle w:val="Bibliography"/>
       </w:pPr>
-      <w:bookmarkStart w:id="289" w:name="ref-wood_fast_2011"/>
-      <w:bookmarkEnd w:id="268"/>
+      <w:bookmarkStart w:id="290" w:name="ref-wood_fast_2011"/>
+      <w:bookmarkEnd w:id="269"/>
       <w:r>
         <w:t xml:space="preserve">Wood, S. N. (2011). Fast stable restricted maximum likelihood and marginal likelihood estimation of semiparametric generalized linear models: Estimation of Semiparametric Generalized Linear Models. </w:t>
       </w:r>
@@ -11815,8 +11823,8 @@
       <w:pPr>
         <w:pStyle w:val="Bibliography"/>
       </w:pPr>
-      <w:bookmarkStart w:id="290" w:name="ref-woodhouse_artificial_1999"/>
-      <w:bookmarkEnd w:id="289"/>
+      <w:bookmarkStart w:id="291" w:name="ref-woodhouse_artificial_1999"/>
+      <w:bookmarkEnd w:id="290"/>
       <w:r>
         <w:t xml:space="preserve">Woodhouse, C. A. (1999). Artificial neural networks and dendroclimatic reconstructions: An example from the Front Range, Colorado, USA: </w:t>
       </w:r>
@@ -11842,8 +11850,8 @@
       <w:pPr>
         <w:pStyle w:val="Bibliography"/>
       </w:pPr>
-      <w:bookmarkStart w:id="291" w:name="ref-zang_dendroclimatic_2013"/>
-      <w:bookmarkEnd w:id="290"/>
+      <w:bookmarkStart w:id="292" w:name="ref-zang_dendroclimatic_2013"/>
+      <w:bookmarkEnd w:id="291"/>
       <w:r>
         <w:t xml:space="preserve">Zang, C., &amp; Biondi, F. (2013). Dendroclimatic calibration in R: The bootRes package for response and correlation function analysis. </w:t>
       </w:r>
@@ -11879,13 +11887,13 @@
         <w:pStyle w:val="Bibliography"/>
         <w:rPr>
           <w:lang w:val="nl-NL"/>
-          <w:rPrChange w:id="292" w:author="Zuidema, Pieter" w:date="2021-02-23T12:23:00Z">
+          <w:rPrChange w:id="293" w:author="Zuidema, Pieter" w:date="2021-02-23T12:23:00Z">
             <w:rPr/>
           </w:rPrChange>
         </w:rPr>
       </w:pPr>
-      <w:bookmarkStart w:id="293" w:name="ref-zang_treeclim_2015"/>
-      <w:bookmarkEnd w:id="291"/>
+      <w:bookmarkStart w:id="294" w:name="ref-zang_treeclim_2015"/>
+      <w:bookmarkEnd w:id="292"/>
       <w:r>
         <w:t xml:space="preserve">Zang, C., &amp; Biondi, F. (2015). </w:t>
       </w:r>
@@ -11902,7 +11910,7 @@
         <w:rPr>
           <w:i/>
           <w:lang w:val="nl-NL"/>
-          <w:rPrChange w:id="294" w:author="Zuidema, Pieter" w:date="2021-02-23T12:23:00Z">
+          <w:rPrChange w:id="295" w:author="Zuidema, Pieter" w:date="2021-02-23T12:23:00Z">
             <w:rPr>
               <w:i/>
             </w:rPr>
@@ -11914,7 +11922,7 @@
       <w:r>
         <w:rPr>
           <w:lang w:val="nl-NL"/>
-          <w:rPrChange w:id="295" w:author="Zuidema, Pieter" w:date="2021-02-23T12:23:00Z">
+          <w:rPrChange w:id="296" w:author="Zuidema, Pieter" w:date="2021-02-23T12:23:00Z">
             <w:rPr/>
           </w:rPrChange>
         </w:rPr>
@@ -11924,7 +11932,7 @@
         <w:rPr>
           <w:i/>
           <w:lang w:val="nl-NL"/>
-          <w:rPrChange w:id="296" w:author="Zuidema, Pieter" w:date="2021-02-23T12:23:00Z">
+          <w:rPrChange w:id="297" w:author="Zuidema, Pieter" w:date="2021-02-23T12:23:00Z">
             <w:rPr>
               <w:i/>
             </w:rPr>
@@ -11935,22 +11943,22 @@
       <w:r>
         <w:rPr>
           <w:lang w:val="nl-NL"/>
-          <w:rPrChange w:id="297" w:author="Zuidema, Pieter" w:date="2021-02-23T12:23:00Z">
-            <w:rPr/>
-          </w:rPrChange>
-        </w:rPr>
-        <w:t xml:space="preserve">(4), 431–436. </w:t>
-      </w:r>
-      <w:r>
-        <w:fldChar w:fldCharType="begin"/>
-      </w:r>
-      <w:r>
-        <w:rPr>
-          <w:lang w:val="nl-NL"/>
           <w:rPrChange w:id="298" w:author="Zuidema, Pieter" w:date="2021-02-23T12:23:00Z">
             <w:rPr/>
           </w:rPrChange>
         </w:rPr>
+        <w:t xml:space="preserve">(4), 431–436. </w:t>
+      </w:r>
+      <w:r>
+        <w:fldChar w:fldCharType="begin"/>
+      </w:r>
+      <w:r>
+        <w:rPr>
+          <w:lang w:val="nl-NL"/>
+          <w:rPrChange w:id="299" w:author="Zuidema, Pieter" w:date="2021-02-23T12:23:00Z">
+            <w:rPr/>
+          </w:rPrChange>
+        </w:rPr>
         <w:instrText xml:space="preserve"> HYPERLINK "https://doi.org/10.1111/ecog.01335" \h </w:instrText>
       </w:r>
       <w:r>
@@ -11960,7 +11968,7 @@
         <w:rPr>
           <w:rStyle w:val="Hyperlink"/>
           <w:lang w:val="nl-NL"/>
-          <w:rPrChange w:id="299" w:author="Zuidema, Pieter" w:date="2021-02-23T12:23:00Z">
+          <w:rPrChange w:id="300" w:author="Zuidema, Pieter" w:date="2021-02-23T12:23:00Z">
             <w:rPr>
               <w:rStyle w:val="Hyperlink"/>
             </w:rPr>
@@ -11979,12 +11987,12 @@
       <w:pPr>
         <w:pStyle w:val="Bibliography"/>
       </w:pPr>
-      <w:bookmarkStart w:id="300" w:name="ref-zuidema_recent_2020"/>
-      <w:bookmarkEnd w:id="293"/>
+      <w:bookmarkStart w:id="301" w:name="ref-zuidema_recent_2020"/>
+      <w:bookmarkEnd w:id="294"/>
       <w:r>
         <w:rPr>
           <w:lang w:val="nl-NL"/>
-          <w:rPrChange w:id="301" w:author="Zuidema, Pieter" w:date="2021-02-23T12:23:00Z">
+          <w:rPrChange w:id="302" w:author="Zuidema, Pieter" w:date="2021-02-23T12:23:00Z">
             <w:rPr/>
           </w:rPrChange>
         </w:rPr>
@@ -12028,9 +12036,9 @@
           <w:t>https://doi.org/10.1111/gcb.15092</w:t>
         </w:r>
       </w:hyperlink>
-      <w:bookmarkEnd w:id="103"/>
-      <w:bookmarkEnd w:id="105"/>
-      <w:bookmarkEnd w:id="300"/>
+      <w:bookmarkEnd w:id="104"/>
+      <w:bookmarkEnd w:id="106"/>
+      <w:bookmarkEnd w:id="301"/>
     </w:p>
     <w:sectPr>
       <w:pgSz w:w="12240" w:h="15840"/>
@@ -12339,15 +12347,27 @@
         <w:annotationRef/>
       </w:r>
       <w:r>
+        <w:rPr>
+          <w:highlight w:val="lightGray"/>
+        </w:rPr>
         <w:t xml:space="preserve">I think the downsides of ‘traditional’ </w:t>
       </w:r>
       <w:proofErr w:type="spellStart"/>
       <w:r>
+        <w:rPr>
+          <w:highlight w:val="lightGray"/>
+        </w:rPr>
         <w:t>dendro</w:t>
       </w:r>
       <w:proofErr w:type="spellEnd"/>
       <w:r>
-        <w:t xml:space="preserve"> methods can be structured more concisely and ordered. Perhaps start with a list of issues (removing individual variation, assuming linear climate responses, evaluating one climate variable at the same, etc.) and then treat these by explaining what is done and why this could be limiting our insights into climate responses.  </w:t>
+        <w:rPr>
+          <w:highlight w:val="lightGray"/>
+        </w:rPr>
+        <w:t xml:space="preserve"> methods can be structured more concisely and ordered. Perhaps start with a list of issues (removing individual variation, assuming linear climate responses, evaluating one climate variable at the same, etc.) and then treat these by explaining what is done and why this could be limiting our insights into climate responses.</w:t>
+      </w:r>
+      <w:r>
+        <w:t xml:space="preserve">  </w:t>
       </w:r>
     </w:p>
     <w:p>
@@ -12358,30 +12378,51 @@
     <w:p>
       <w:pPr>
         <w:pStyle w:val="CommentText"/>
-      </w:pPr>
-      <w:r>
+        <w:rPr>
+          <w:highlight w:val="lightGray"/>
+        </w:rPr>
+      </w:pPr>
+      <w:r>
+        <w:rPr>
+          <w:highlight w:val="lightGray"/>
+        </w:rPr>
         <w:t xml:space="preserve">Another point is that the habit of removing individual variation is not limited to </w:t>
       </w:r>
       <w:proofErr w:type="spellStart"/>
       <w:r>
+        <w:rPr>
+          <w:highlight w:val="lightGray"/>
+        </w:rPr>
         <w:t>dendrochronologists</w:t>
       </w:r>
       <w:proofErr w:type="spellEnd"/>
       <w:r>
+        <w:rPr>
+          <w:highlight w:val="lightGray"/>
+        </w:rPr>
         <w:t xml:space="preserve">. Virtually all plot studies (except for the ones dealing specifically with </w:t>
       </w:r>
       <w:proofErr w:type="spellStart"/>
       <w:r>
+        <w:rPr>
+          <w:highlight w:val="lightGray"/>
+        </w:rPr>
         <w:t>demograhic</w:t>
       </w:r>
       <w:proofErr w:type="spellEnd"/>
       <w:r>
+        <w:rPr>
+          <w:highlight w:val="lightGray"/>
+        </w:rPr>
         <w:t xml:space="preserve"> analysis) do not include individual variation when analyzing growth or mortality dynamics. </w:t>
       </w:r>
     </w:p>
     <w:p>
       <w:pPr>
         <w:pStyle w:val="CommentText"/>
+        <w:rPr>
+          <w:highlight w:val="lightGray"/>
+        </w:rPr>
       </w:pPr>
     </w:p>
     <w:p>
@@ -12389,7 +12430,13 @@
         <w:pStyle w:val="CommentText"/>
       </w:pPr>
       <w:r>
-        <w:t xml:space="preserve">Finally, a point that could be made somewhere in the intro or discussion, is that the </w:t>
+        <w:rPr>
+          <w:highlight w:val="lightGray"/>
+        </w:rPr>
+        <w:t>Finally, a point that could be made somewhere in the intro or discussion, is that the</w:t>
+      </w:r>
+      <w:r>
+        <w:t xml:space="preserve"> </w:t>
       </w:r>
     </w:p>
     <w:p>
@@ -12479,6 +12526,7 @@
       <w:proofErr w:type="spellStart"/>
       <w:r>
         <w:rPr>
+          <w:highlight w:val="yellow"/>
           <w:lang w:val="nl-NL"/>
         </w:rPr>
         <w:t>And</w:t>
@@ -12486,6 +12534,7 @@
       <w:proofErr w:type="spellEnd"/>
       <w:r>
         <w:rPr>
+          <w:highlight w:val="yellow"/>
           <w:lang w:val="nl-NL"/>
         </w:rPr>
         <w:t xml:space="preserve"> </w:t>
@@ -12493,6 +12542,7 @@
       <w:proofErr w:type="spellStart"/>
       <w:r>
         <w:rPr>
+          <w:highlight w:val="yellow"/>
           <w:lang w:val="nl-NL"/>
         </w:rPr>
         <w:t>see</w:t>
@@ -12500,15 +12550,16 @@
       <w:proofErr w:type="spellEnd"/>
       <w:r>
         <w:rPr>
+          <w:highlight w:val="yellow"/>
           <w:lang w:val="nl-NL"/>
         </w:rPr>
-        <w:t xml:space="preserve"> Vlam et al 2014, Z</w:t>
+        <w:t xml:space="preserve"> Vlam et al 2014, Zuidema et al 2020,</w:t>
       </w:r>
       <w:r>
         <w:rPr>
           <w:lang w:val="nl-NL"/>
         </w:rPr>
-        <w:t xml:space="preserve">uidema et al 2020, </w:t>
+        <w:t xml:space="preserve"> </w:t>
       </w:r>
     </w:p>
   </w:comment>
@@ -12524,14 +12575,23 @@
         <w:annotationRef/>
       </w:r>
       <w:r>
+        <w:rPr>
+          <w:highlight w:val="yellow"/>
+        </w:rPr>
         <w:t>Noting here that Pieter would like to see regional curve standardization mentioned in this paragraph (</w:t>
       </w:r>
       <w:proofErr w:type="gramStart"/>
       <w:r>
+        <w:rPr>
+          <w:highlight w:val="yellow"/>
+        </w:rPr>
         <w:t>but  I</w:t>
       </w:r>
       <w:proofErr w:type="gramEnd"/>
       <w:r>
+        <w:rPr>
+          <w:highlight w:val="yellow"/>
+        </w:rPr>
         <w:t xml:space="preserve"> may not do this given shift away from methods emphasis)</w:t>
       </w:r>
     </w:p>
@@ -12548,7 +12608,13 @@
         <w:annotationRef/>
       </w:r>
       <w:r>
-        <w:t xml:space="preserve">Perhaps gradual? This can also be periodic cycles of rainfall or temperature, at decadal scales, right? </w:t>
+        <w:rPr>
+          <w:highlight w:val="lightGray"/>
+        </w:rPr>
+        <w:t>Perhaps gradual? This can also be periodic cycles of rainfall or temperature, at decadal scales, right?</w:t>
+      </w:r>
+      <w:r>
+        <w:t xml:space="preserve"> </w:t>
       </w:r>
     </w:p>
   </w:comment>
@@ -12564,11 +12630,17 @@
         <w:annotationRef/>
       </w:r>
       <w:r>
-        <w:t xml:space="preserve">And may affect climate responses, see Babst et al 2019 and Zuidema et al 2019. </w:t>
+        <w:rPr>
+          <w:highlight w:val="lightGray"/>
+        </w:rPr>
+        <w:t>And may affect climate responses, see Babst et al 2019 and Zuidema et al 2019.</w:t>
+      </w:r>
+      <w:r>
+        <w:t xml:space="preserve"> </w:t>
       </w:r>
     </w:p>
   </w:comment>
-  <w:comment w:id="31" w:author="Zuidema, Pieter" w:date="2021-02-23T13:05:00Z" w:initials="ZP">
+  <w:comment w:id="31" w:author="Teixeira, Kristina A." w:date="2021-05-05T13:09:00Z" w:initials="TKA">
     <w:p>
       <w:pPr>
         <w:pStyle w:val="CommentText"/>
@@ -12580,6 +12652,22 @@
         <w:annotationRef/>
       </w:r>
       <w:r>
+        <w:t>Right, but I don’t want to get into that here.</w:t>
+      </w:r>
+    </w:p>
+  </w:comment>
+  <w:comment w:id="32" w:author="Zuidema, Pieter" w:date="2021-02-23T13:05:00Z" w:initials="ZP">
+    <w:p>
+      <w:pPr>
+        <w:pStyle w:val="CommentText"/>
+      </w:pPr>
+      <w:r>
+        <w:rPr>
+          <w:rStyle w:val="CommentReference"/>
+        </w:rPr>
+        <w:annotationRef/>
+      </w:r>
+      <w:r>
         <w:rPr>
           <w:highlight w:val="yellow"/>
         </w:rPr>
@@ -12587,7 +12675,7 @@
       </w:r>
     </w:p>
   </w:comment>
-  <w:comment w:id="51" w:author="Zuidema, Pieter" w:date="2021-02-23T13:11:00Z" w:initials="ZP">
+  <w:comment w:id="52" w:author="Zuidema, Pieter" w:date="2021-02-23T13:11:00Z" w:initials="ZP">
     <w:p>
       <w:pPr>
         <w:pStyle w:val="CommentText"/>
@@ -12627,7 +12715,7 @@
       </w:r>
     </w:p>
   </w:comment>
-  <w:comment w:id="53" w:author="Zuidema, Pieter" w:date="2021-02-23T14:40:00Z" w:initials="ZP">
+  <w:comment w:id="54" w:author="Zuidema, Pieter" w:date="2021-02-23T14:40:00Z" w:initials="ZP">
     <w:p>
       <w:pPr>
         <w:pStyle w:val="CommentText"/>
@@ -12646,7 +12734,7 @@
       </w:r>
     </w:p>
   </w:comment>
-  <w:comment w:id="54" w:author="Zuidema, Pieter" w:date="2021-02-23T14:39:00Z" w:initials="ZP">
+  <w:comment w:id="55" w:author="Zuidema, Pieter" w:date="2021-02-23T14:39:00Z" w:initials="ZP">
     <w:p>
       <w:pPr>
         <w:pStyle w:val="CommentText"/>
@@ -12662,7 +12750,7 @@
       </w:r>
     </w:p>
   </w:comment>
-  <w:comment w:id="55" w:author="Teixeira, Kristina A." w:date="2021-04-21T11:19:00Z" w:initials="TKA">
+  <w:comment w:id="56" w:author="Teixeira, Kristina A." w:date="2021-04-21T11:19:00Z" w:initials="TKA">
     <w:p>
       <w:pPr>
         <w:pStyle w:val="CommentText"/>
@@ -12678,7 +12766,7 @@
       </w:r>
     </w:p>
   </w:comment>
-  <w:comment w:id="58" w:author="Zuidema, Pieter" w:date="2021-02-23T14:52:00Z" w:initials="ZP">
+  <w:comment w:id="59" w:author="Zuidema, Pieter" w:date="2021-02-23T14:52:00Z" w:initials="ZP">
     <w:p>
       <w:pPr>
         <w:pStyle w:val="CommentText"/>
@@ -12718,7 +12806,7 @@
       </w:r>
     </w:p>
   </w:comment>
-  <w:comment w:id="59" w:author="Teixeira, Kristina A." w:date="2021-04-21T11:20:00Z" w:initials="TKA">
+  <w:comment w:id="60" w:author="Teixeira, Kristina A." w:date="2021-04-21T11:20:00Z" w:initials="TKA">
     <w:p>
       <w:pPr>
         <w:pStyle w:val="CommentText"/>
@@ -12734,7 +12822,7 @@
       </w:r>
     </w:p>
   </w:comment>
-  <w:comment w:id="61" w:author="Zuidema, Pieter" w:date="2021-02-23T14:56:00Z" w:initials="ZP">
+  <w:comment w:id="62" w:author="Zuidema, Pieter" w:date="2021-02-23T14:56:00Z" w:initials="ZP">
     <w:p>
       <w:pPr>
         <w:pStyle w:val="CommentText"/>
@@ -12770,7 +12858,7 @@
       </w:r>
     </w:p>
   </w:comment>
-  <w:comment w:id="62" w:author="Zuidema, Pieter" w:date="2021-02-23T14:54:00Z" w:initials="ZP">
+  <w:comment w:id="63" w:author="Zuidema, Pieter" w:date="2021-02-23T14:54:00Z" w:initials="ZP">
     <w:p>
       <w:pPr>
         <w:pStyle w:val="CommentText"/>
@@ -12792,7 +12880,7 @@
       </w:r>
     </w:p>
   </w:comment>
-  <w:comment w:id="63" w:author="Teixeira, Kristina A." w:date="2021-04-21T11:27:00Z" w:initials="TKA">
+  <w:comment w:id="64" w:author="Teixeira, Kristina A." w:date="2021-04-21T11:27:00Z" w:initials="TKA">
     <w:p>
       <w:pPr>
         <w:pStyle w:val="CommentText"/>
@@ -12805,7 +12893,7 @@
       </w:r>
     </w:p>
   </w:comment>
-  <w:comment w:id="64" w:author="Zuidema, Pieter" w:date="2021-02-23T14:57:00Z" w:initials="ZP">
+  <w:comment w:id="65" w:author="Zuidema, Pieter" w:date="2021-02-23T14:57:00Z" w:initials="ZP">
     <w:p>
       <w:pPr>
         <w:pStyle w:val="CommentText"/>
@@ -12824,7 +12912,7 @@
       </w:r>
     </w:p>
   </w:comment>
-  <w:comment w:id="66" w:author="Zuidema, Pieter" w:date="2021-02-23T14:58:00Z" w:initials="ZP">
+  <w:comment w:id="67" w:author="Zuidema, Pieter" w:date="2021-02-23T14:58:00Z" w:initials="ZP">
     <w:p>
       <w:pPr>
         <w:pStyle w:val="CommentText"/>
@@ -12861,7 +12949,7 @@
       </w:r>
     </w:p>
   </w:comment>
-  <w:comment w:id="67" w:author="Teixeira, Kristina A." w:date="2021-03-03T07:27:00Z" w:initials="TKA">
+  <w:comment w:id="68" w:author="Teixeira, Kristina A." w:date="2021-03-03T07:27:00Z" w:initials="TKA">
     <w:p>
       <w:pPr>
         <w:pStyle w:val="CommentText"/>
@@ -12877,7 +12965,7 @@
       </w:r>
     </w:p>
   </w:comment>
-  <w:comment w:id="73" w:author="Zuidema, Pieter" w:date="2021-02-23T15:02:00Z" w:initials="ZP">
+  <w:comment w:id="74" w:author="Zuidema, Pieter" w:date="2021-02-23T15:02:00Z" w:initials="ZP">
     <w:p>
       <w:pPr>
         <w:pStyle w:val="CommentText"/>
@@ -12913,7 +13001,7 @@
       </w:r>
     </w:p>
   </w:comment>
-  <w:comment w:id="75" w:author="Zuidema, Pieter" w:date="2021-02-23T15:05:00Z" w:initials="ZP">
+  <w:comment w:id="76" w:author="Zuidema, Pieter" w:date="2021-02-23T15:05:00Z" w:initials="ZP">
     <w:p>
       <w:pPr>
         <w:pStyle w:val="CommentText"/>
@@ -12944,7 +13032,7 @@
       </w:r>
     </w:p>
   </w:comment>
-  <w:comment w:id="76" w:author="Zuidema, Pieter" w:date="2021-02-23T15:07:00Z" w:initials="ZP">
+  <w:comment w:id="77" w:author="Zuidema, Pieter" w:date="2021-02-23T15:07:00Z" w:initials="ZP">
     <w:p>
       <w:pPr>
         <w:pStyle w:val="CommentText"/>
@@ -12977,7 +13065,7 @@
       </w:r>
     </w:p>
   </w:comment>
-  <w:comment w:id="77" w:author="Zuidema, Pieter" w:date="2021-02-23T15:09:00Z" w:initials="ZP">
+  <w:comment w:id="78" w:author="Zuidema, Pieter" w:date="2021-02-23T15:09:00Z" w:initials="ZP">
     <w:p>
       <w:pPr>
         <w:pStyle w:val="CommentText"/>
@@ -13033,7 +13121,7 @@
       </w:r>
     </w:p>
   </w:comment>
-  <w:comment w:id="78" w:author="Zuidema, Pieter" w:date="2021-02-23T15:11:00Z" w:initials="ZP">
+  <w:comment w:id="79" w:author="Zuidema, Pieter" w:date="2021-02-23T15:11:00Z" w:initials="ZP">
     <w:p>
       <w:pPr>
         <w:pStyle w:val="CommentText"/>
@@ -13055,7 +13143,7 @@
       </w:r>
     </w:p>
   </w:comment>
-  <w:comment w:id="79" w:author="Teixeira, Kristina A." w:date="2021-04-22T11:45:00Z" w:initials="TKA">
+  <w:comment w:id="80" w:author="Teixeira, Kristina A." w:date="2021-04-22T11:45:00Z" w:initials="TKA">
     <w:p>
       <w:pPr>
         <w:pStyle w:val="CommentText"/>
@@ -13071,7 +13159,7 @@
       </w:r>
     </w:p>
   </w:comment>
-  <w:comment w:id="81" w:author="Zuidema, Pieter" w:date="2021-02-23T15:12:00Z" w:initials="ZP">
+  <w:comment w:id="82" w:author="Zuidema, Pieter" w:date="2021-02-23T15:12:00Z" w:initials="ZP">
     <w:p>
       <w:pPr>
         <w:pStyle w:val="CommentText"/>
@@ -13094,7 +13182,7 @@
       </w:r>
     </w:p>
   </w:comment>
-  <w:comment w:id="84" w:author="Zuidema, Pieter" w:date="2021-02-23T15:15:00Z" w:initials="ZP">
+  <w:comment w:id="85" w:author="Zuidema, Pieter" w:date="2021-02-23T15:15:00Z" w:initials="ZP">
     <w:p>
       <w:pPr>
         <w:pStyle w:val="CommentText"/>
@@ -13120,7 +13208,7 @@
       </w:r>
     </w:p>
   </w:comment>
-  <w:comment w:id="85" w:author="Zuidema, Pieter" w:date="2021-02-23T15:16:00Z" w:initials="ZP">
+  <w:comment w:id="86" w:author="Zuidema, Pieter" w:date="2021-02-23T15:16:00Z" w:initials="ZP">
     <w:p>
       <w:pPr>
         <w:pStyle w:val="CommentText"/>
@@ -13139,7 +13227,7 @@
       </w:r>
     </w:p>
   </w:comment>
-  <w:comment w:id="86" w:author="Zuidema, Pieter" w:date="2021-02-23T15:21:00Z" w:initials="ZP">
+  <w:comment w:id="87" w:author="Zuidema, Pieter" w:date="2021-02-23T15:21:00Z" w:initials="ZP">
     <w:p>
       <w:pPr>
         <w:pStyle w:val="CommentText"/>
@@ -13161,7 +13249,7 @@
       </w:r>
     </w:p>
   </w:comment>
-  <w:comment w:id="87" w:author="Zuidema, Pieter" w:date="2021-02-23T15:18:00Z" w:initials="ZP">
+  <w:comment w:id="88" w:author="Zuidema, Pieter" w:date="2021-02-23T15:18:00Z" w:initials="ZP">
     <w:p>
       <w:pPr>
         <w:pStyle w:val="CommentText"/>
@@ -13197,7 +13285,7 @@
       </w:r>
     </w:p>
   </w:comment>
-  <w:comment w:id="88" w:author="Zuidema, Pieter" w:date="2021-02-23T15:29:00Z" w:initials="ZP">
+  <w:comment w:id="89" w:author="Zuidema, Pieter" w:date="2021-02-23T15:29:00Z" w:initials="ZP">
     <w:p>
       <w:pPr>
         <w:pStyle w:val="CommentText"/>
@@ -13248,7 +13336,7 @@
       </w:r>
     </w:p>
   </w:comment>
-  <w:comment w:id="89" w:author="Zuidema, Pieter" w:date="2021-02-23T15:30:00Z" w:initials="ZP">
+  <w:comment w:id="90" w:author="Zuidema, Pieter" w:date="2021-02-23T15:30:00Z" w:initials="ZP">
     <w:p>
       <w:pPr>
         <w:pStyle w:val="CommentText"/>
@@ -13267,7 +13355,7 @@
       </w:r>
     </w:p>
   </w:comment>
-  <w:comment w:id="90" w:author="Teixeira, Kristina A." w:date="2021-04-22T11:05:00Z" w:initials="TKA">
+  <w:comment w:id="91" w:author="Teixeira, Kristina A." w:date="2021-04-22T11:05:00Z" w:initials="TKA">
     <w:p>
       <w:pPr>
         <w:pStyle w:val="CommentText"/>
@@ -13283,7 +13371,7 @@
       </w:r>
     </w:p>
   </w:comment>
-  <w:comment w:id="91" w:author="Zuidema, Pieter" w:date="2021-02-23T15:31:00Z" w:initials="ZP">
+  <w:comment w:id="92" w:author="Zuidema, Pieter" w:date="2021-02-23T15:31:00Z" w:initials="ZP">
     <w:p>
       <w:pPr>
         <w:pStyle w:val="CommentText"/>
@@ -13305,7 +13393,7 @@
       </w:r>
     </w:p>
   </w:comment>
-  <w:comment w:id="92" w:author="Zuidema, Pieter" w:date="2021-02-23T15:32:00Z" w:initials="ZP">
+  <w:comment w:id="93" w:author="Zuidema, Pieter" w:date="2021-02-23T15:32:00Z" w:initials="ZP">
     <w:p>
       <w:pPr>
         <w:pStyle w:val="CommentText"/>
@@ -13341,7 +13429,7 @@
       </w:r>
     </w:p>
   </w:comment>
-  <w:comment w:id="93" w:author="Teixeira, Kristina A." w:date="2021-04-23T11:06:00Z" w:initials="TKA">
+  <w:comment w:id="94" w:author="Teixeira, Kristina A." w:date="2021-04-23T11:06:00Z" w:initials="TKA">
     <w:p>
       <w:pPr>
         <w:pStyle w:val="CommentText"/>
@@ -13357,7 +13445,7 @@
       </w:r>
     </w:p>
   </w:comment>
-  <w:comment w:id="95" w:author="Zuidema, Pieter" w:date="2021-02-23T15:35:00Z" w:initials="ZP">
+  <w:comment w:id="96" w:author="Zuidema, Pieter" w:date="2021-02-23T15:35:00Z" w:initials="ZP">
     <w:p>
       <w:pPr>
         <w:pStyle w:val="CommentText"/>
@@ -13390,7 +13478,7 @@
       </w:r>
     </w:p>
   </w:comment>
-  <w:comment w:id="96" w:author="Zuidema, Pieter" w:date="2021-02-23T15:36:00Z" w:initials="ZP">
+  <w:comment w:id="97" w:author="Zuidema, Pieter" w:date="2021-02-23T15:36:00Z" w:initials="ZP">
     <w:p>
       <w:pPr>
         <w:pStyle w:val="CommentText"/>
@@ -13440,7 +13528,7 @@
       </w:r>
     </w:p>
   </w:comment>
-  <w:comment w:id="97" w:author="Teixeira, Kristina A." w:date="2021-04-23T11:08:00Z" w:initials="TKA">
+  <w:comment w:id="98" w:author="Teixeira, Kristina A." w:date="2021-04-23T11:08:00Z" w:initials="TKA">
     <w:p>
       <w:pPr>
         <w:pStyle w:val="CommentText"/>
@@ -13456,7 +13544,7 @@
       </w:r>
     </w:p>
   </w:comment>
-  <w:comment w:id="102" w:author="Zuidema, Pieter" w:date="2021-02-23T15:39:00Z" w:initials="ZP">
+  <w:comment w:id="103" w:author="Zuidema, Pieter" w:date="2021-02-23T15:39:00Z" w:initials="ZP">
     <w:p>
       <w:pPr>
         <w:pStyle w:val="CommentText"/>
@@ -13497,6 +13585,7 @@
   <w15:commentEx w15:paraId="3060BE65" w15:done="0"/>
   <w15:commentEx w15:paraId="31A960CA" w15:done="0"/>
   <w15:commentEx w15:paraId="3E8DA042" w15:done="0"/>
+  <w15:commentEx w15:paraId="157DB0F2" w15:paraIdParent="3E8DA042" w15:done="0"/>
   <w15:commentEx w15:paraId="31975B16" w15:done="0"/>
   <w15:commentEx w15:paraId="3FDB99D4" w15:done="0"/>
   <w15:commentEx w15:paraId="6263D3A6" w15:done="0"/>
@@ -13537,6 +13626,7 @@
 <file path=word/commentsExtensible.xml><?xml version="1.0" encoding="utf-8"?>
 <w16cex:commentsExtensible xmlns:wpc="http://schemas.microsoft.com/office/word/2010/wordprocessingCanvas" xmlns:cx="http://schemas.microsoft.com/office/drawing/2014/chartex" xmlns:cx1="http://schemas.microsoft.com/office/drawing/2015/9/8/chartex" xmlns:cx2="http://schemas.microsoft.com/office/drawing/2015/10/21/chartex" xmlns:cx3="http://schemas.microsoft.com/office/drawing/2016/5/9/chartex" xmlns:cx4="http://schemas.microsoft.com/office/drawing/2016/5/10/chartex" xmlns:cx5="http://schemas.microsoft.com/office/drawing/2016/5/11/chartex" xmlns:cx6="http://schemas.microsoft.com/office/drawing/2016/5/12/chartex" xmlns:cx7="http://schemas.microsoft.com/office/drawing/2016/5/13/chartex" xmlns:cx8="http://schemas.microsoft.com/office/drawing/2016/5/14/chartex" xmlns:mc="http://schemas.openxmlformats.org/markup-compatibility/2006" xmlns:aink="http://schemas.microsoft.com/office/drawing/2016/ink" xmlns:am3d="http://schemas.microsoft.com/office/drawing/2017/model3d" xmlns:o="urn:schemas-microsoft-com:office:office" xmlns:r="http://schemas.openxmlformats.org/officeDocument/2006/relationships" xmlns:m="http://schemas.openxmlformats.org/officeDocument/2006/math" xmlns:v="urn:schemas-microsoft-com:vml" xmlns:wp14="http://schemas.microsoft.com/office/word/2010/wordprocessingDrawing" xmlns:wp="http://schemas.openxmlformats.org/drawingml/2006/wordprocessingDrawing" xmlns:w10="urn:schemas-microsoft-com:office:word" xmlns:w="http://schemas.openxmlformats.org/wordprocessingml/2006/main" xmlns:w14="http://schemas.microsoft.com/office/word/2010/wordml" xmlns:w15="http://schemas.microsoft.com/office/word/2012/wordml" xmlns:w16cex="http://schemas.microsoft.com/office/word/2018/wordml/cex" xmlns:w16cid="http://schemas.microsoft.com/office/word/2016/wordml/cid" xmlns:w16="http://schemas.microsoft.com/office/word/2018/wordml" xmlns:w16se="http://schemas.microsoft.com/office/word/2015/wordml/symex" xmlns:wpg="http://schemas.microsoft.com/office/word/2010/wordprocessingGroup" xmlns:wpi="http://schemas.microsoft.com/office/word/2010/wordprocessingInk" xmlns:wne="http://schemas.microsoft.com/office/word/2006/wordml" xmlns:wps="http://schemas.microsoft.com/office/word/2010/wordprocessingShape" mc:Ignorable="w14 w15 w16se w16cid w16 w16cex wp14">
   <w16cex:commentExtensible w16cex:durableId="242BD4D2" w16cex:dateUtc="2021-04-22T14:56:00Z"/>
+  <w16cex:commentExtensible w16cex:durableId="243D1770" w16cex:dateUtc="2021-05-05T17:09:00Z"/>
   <w16cex:commentExtensible w16cex:durableId="242A88CE" w16cex:dateUtc="2021-04-21T15:19:00Z"/>
   <w16cex:commentExtensible w16cex:durableId="242A88F5" w16cex:dateUtc="2021-04-21T15:20:00Z"/>
   <w16cex:commentExtensible w16cex:durableId="242A8A9F" w16cex:dateUtc="2021-04-21T15:27:00Z"/>
@@ -13564,6 +13654,7 @@
   <w16cid:commentId w16cid:paraId="3060BE65" w16cid:durableId="242BD4D2"/>
   <w16cid:commentId w16cid:paraId="31A960CA" w16cid:durableId="23DF818B"/>
   <w16cid:commentId w16cid:paraId="3E8DA042" w16cid:durableId="23DF81B8"/>
+  <w16cid:commentId w16cid:paraId="157DB0F2" w16cid:durableId="243D1770"/>
   <w16cid:commentId w16cid:paraId="31975B16" w16cid:durableId="23DF7C0D"/>
   <w16cid:commentId w16cid:paraId="3FDB99D4" w16cid:durableId="23DF7D95"/>
   <w16cid:commentId w16cid:paraId="6263D3A6" w16cid:durableId="23DF9272"/>

</xml_diff>